<commit_message>
added comments, updated documents
</commit_message>
<xml_diff>
--- a/doc/Document.docx
+++ b/doc/Document.docx
@@ -5,6 +5,7 @@
     <w:p>
       <w:pPr>
         <w:spacing w:after="0" w:line="360" w:lineRule="auto"/>
+        <w:jc w:val="center"/>
         <w:rPr>
           <w:rFonts w:ascii="Times New Roman" w:eastAsia="楷体" w:hAnsi="Times New Roman" w:cs="Times New Roman"/>
           <w:b/>
@@ -15,13 +16,14 @@
       </w:pPr>
       <w:r>
         <w:rPr>
-          <w:rFonts w:ascii="Times New Roman" w:eastAsia="楷体" w:hAnsi="Times New Roman" w:cs="Times New Roman"/>
+          <w:rFonts w:ascii="Times New Roman" w:eastAsia="楷体" w:hAnsi="Times New Roman" w:cs="Times New Roman" w:hint="eastAsia"/>
           <w:b/>
           <w:bCs/>
           <w:sz w:val="21"/>
           <w:szCs w:val="21"/>
-        </w:rPr>
-        <w:t>如何使用？</w:t>
+          <w:highlight w:val="yellow"/>
+        </w:rPr>
+        <w:t>程序说明</w:t>
       </w:r>
     </w:p>
     <w:p>
@@ -86,7 +88,6 @@
         <w:t xml:space="preserve">$ pip install </w:t>
       </w:r>
       <w:proofErr w:type="spellStart"/>
-      <w:proofErr w:type="gramStart"/>
       <w:r>
         <w:rPr>
           <w:rStyle w:val="HTMLCode"/>
@@ -99,7 +100,6 @@
         <w:t>pyymal</w:t>
       </w:r>
       <w:proofErr w:type="spellEnd"/>
-      <w:proofErr w:type="gramEnd"/>
     </w:p>
     <w:p>
       <w:pPr>
@@ -123,7 +123,6 @@
         <w:t xml:space="preserve">$ pip install </w:t>
       </w:r>
       <w:proofErr w:type="spellStart"/>
-      <w:proofErr w:type="gramStart"/>
       <w:r>
         <w:rPr>
           <w:rStyle w:val="HTMLCode"/>
@@ -136,7 +135,6 @@
         <w:t>gurobipy</w:t>
       </w:r>
       <w:proofErr w:type="spellEnd"/>
-      <w:proofErr w:type="gramEnd"/>
     </w:p>
     <w:p>
       <w:pPr>
@@ -831,7 +829,8 @@
     </w:p>
     <w:p>
       <w:pPr>
-        <w:spacing w:before="240" w:after="0" w:line="276" w:lineRule="auto"/>
+        <w:spacing w:before="240" w:after="0" w:line="360" w:lineRule="auto"/>
+        <w:jc w:val="center"/>
         <w:rPr>
           <w:rFonts w:ascii="Times New Roman" w:eastAsia="楷体" w:hAnsi="Times New Roman" w:cs="Times New Roman"/>
           <w:sz w:val="21"/>
@@ -841,6 +840,7 @@
       <w:r>
         <w:rPr>
           <w:noProof/>
+          <w:highlight w:val="yellow"/>
         </w:rPr>
         <w:lastRenderedPageBreak/>
         <mc:AlternateContent>
@@ -960,7 +960,7 @@
                 <v:stroke joinstyle="miter"/>
                 <v:path gradientshapeok="t" o:connecttype="rect"/>
               </v:shapetype>
-              <v:shape id="Text Box 2" o:spid="_x0000_s1026" type="#_x0000_t202" style="position:absolute;margin-left:321.5pt;margin-top:2.3pt;width:106.4pt;height:361.45pt;z-index:251658240;visibility:visible;mso-wrap-style:square;mso-width-percent:0;mso-height-percent:0;mso-wrap-distance-left:9pt;mso-wrap-distance-top:0;mso-wrap-distance-right:9pt;mso-wrap-distance-bottom:0;mso-position-horizontal:absolute;mso-position-horizontal-relative:text;mso-position-vertical:absolute;mso-position-vertical-relative:text;mso-width-percent:0;mso-height-percent:0;mso-width-relative:margin;mso-height-relative:margin;v-text-anchor:top" o:gfxdata="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">
+              <v:shape id="Text Box 2" o:spid="_x0000_s1026" type="#_x0000_t202" style="position:absolute;left:0;text-align:left;margin-left:321.5pt;margin-top:2.3pt;width:106.4pt;height:361.45pt;z-index:251658240;visibility:visible;mso-wrap-style:square;mso-width-percent:0;mso-height-percent:0;mso-wrap-distance-left:9pt;mso-wrap-distance-top:0;mso-wrap-distance-right:9pt;mso-wrap-distance-bottom:0;mso-position-horizontal:absolute;mso-position-horizontal-relative:text;mso-position-vertical:absolute;mso-position-vertical-relative:text;mso-width-percent:0;mso-height-percent:0;mso-width-relative:margin;mso-height-relative:margin;v-text-anchor:top" o:gfxdata="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">
                 <v:textbox>
                   <w:txbxContent>
                     <w:p>
@@ -1026,8 +1026,20 @@
           <w:bCs/>
           <w:sz w:val="21"/>
           <w:szCs w:val="21"/>
-        </w:rPr>
-        <w:t>数据结构解析</w:t>
+          <w:highlight w:val="yellow"/>
+        </w:rPr>
+        <w:t>数据结构</w:t>
+      </w:r>
+      <w:r>
+        <w:rPr>
+          <w:rFonts w:ascii="Times New Roman" w:eastAsia="楷体" w:hAnsi="Times New Roman" w:cs="Times New Roman" w:hint="eastAsia"/>
+          <w:b/>
+          <w:bCs/>
+          <w:sz w:val="21"/>
+          <w:szCs w:val="21"/>
+          <w:highlight w:val="yellow"/>
+        </w:rPr>
+        <w:t>说明</w:t>
       </w:r>
     </w:p>
     <w:p>
@@ -1151,33 +1163,15 @@
           <w:sz w:val="21"/>
           <w:szCs w:val="21"/>
         </w:rPr>
-        <w:t>(B</w:t>
-      </w:r>
-      <w:proofErr w:type="gramStart"/>
-      <w:r>
-        <w:rPr>
-          <w:rFonts w:ascii="Times New Roman" w:eastAsia="楷体" w:hAnsi="Times New Roman" w:cs="Times New Roman"/>
-          <w:sz w:val="21"/>
-          <w:szCs w:val="21"/>
-        </w:rPr>
-        <w:t>1)</w:t>
-      </w:r>
-      <w:r>
-        <w:rPr>
-          <w:rFonts w:ascii="Times New Roman" w:eastAsia="楷体" w:hAnsi="Times New Roman" w:cs="Times New Roman"/>
-          <w:sz w:val="21"/>
-          <w:szCs w:val="21"/>
-        </w:rPr>
-        <w:t>，</w:t>
-      </w:r>
-      <w:proofErr w:type="gramEnd"/>
-      <w:r>
-        <w:rPr>
-          <w:rFonts w:ascii="Times New Roman" w:eastAsia="楷体" w:hAnsi="Times New Roman" w:cs="Times New Roman"/>
-          <w:sz w:val="21"/>
-          <w:szCs w:val="21"/>
-        </w:rPr>
-        <w:t>交易量相关手续费</w:t>
+        <w:t>(B1)</w:t>
+      </w:r>
+      <w:r>
+        <w:rPr>
+          <w:rFonts w:ascii="Times New Roman" w:eastAsia="楷体" w:hAnsi="Times New Roman" w:cs="Times New Roman"/>
+          <w:sz w:val="21"/>
+          <w:szCs w:val="21"/>
+        </w:rPr>
+        <w:t>，交易量相关手续费</w:t>
       </w:r>
       <w:r>
         <w:rPr>
@@ -1253,13 +1247,7 @@
     <w:p>
       <w:pPr>
         <w:spacing w:after="0" w:line="360" w:lineRule="auto"/>
-        <w:rPr>
-          <w:rFonts w:ascii="Times New Roman" w:eastAsia="楷体" w:hAnsi="Times New Roman" w:cs="Times New Roman"/>
-          <w:sz w:val="21"/>
-          <w:szCs w:val="21"/>
-        </w:rPr>
-      </w:pPr>
-      <w:r>
+        <w:jc w:val="center"/>
         <w:rPr>
           <w:rFonts w:ascii="Times New Roman" w:eastAsia="楷体" w:hAnsi="Times New Roman" w:cs="Times New Roman"/>
           <w:b/>
@@ -1267,7 +1255,37 @@
           <w:sz w:val="21"/>
           <w:szCs w:val="21"/>
         </w:rPr>
+      </w:pPr>
+      <w:r>
+        <w:rPr>
+          <w:rFonts w:ascii="Times New Roman" w:eastAsia="楷体" w:hAnsi="Times New Roman" w:cs="Times New Roman" w:hint="eastAsia"/>
+          <w:b/>
+          <w:bCs/>
+          <w:sz w:val="21"/>
+          <w:szCs w:val="21"/>
+          <w:highlight w:val="yellow"/>
+        </w:rPr>
         <w:lastRenderedPageBreak/>
+        <w:t>测试案例</w:t>
+      </w:r>
+    </w:p>
+    <w:p>
+      <w:pPr>
+        <w:spacing w:after="0" w:line="360" w:lineRule="auto"/>
+        <w:rPr>
+          <w:rFonts w:ascii="Times New Roman" w:eastAsia="楷体" w:hAnsi="Times New Roman" w:cs="Times New Roman"/>
+          <w:sz w:val="21"/>
+          <w:szCs w:val="21"/>
+        </w:rPr>
+      </w:pPr>
+      <w:r>
+        <w:rPr>
+          <w:rFonts w:ascii="Times New Roman" w:eastAsia="楷体" w:hAnsi="Times New Roman" w:cs="Times New Roman"/>
+          <w:b/>
+          <w:bCs/>
+          <w:sz w:val="21"/>
+          <w:szCs w:val="21"/>
+        </w:rPr>
         <w:t>测试</w:t>
       </w:r>
       <w:r>
@@ -4118,6 +4136,7 @@
     <w:p>
       <w:pPr>
         <w:spacing w:after="0" w:line="360" w:lineRule="auto"/>
+        <w:jc w:val="center"/>
         <w:rPr>
           <w:rFonts w:ascii="Times New Roman" w:eastAsia="楷体" w:hAnsi="Times New Roman" w:cs="Times New Roman"/>
           <w:b/>
@@ -4143,6 +4162,7 @@
           <w:bCs/>
           <w:sz w:val="21"/>
           <w:szCs w:val="21"/>
+          <w:highlight w:val="yellow"/>
         </w:rPr>
         <w:lastRenderedPageBreak/>
         <w:t>算法效率分析</w:t>
@@ -4341,6 +4361,7 @@
         </w:rPr>
         <w:t>货币种类和交易所，</w:t>
       </w:r>
+      <w:commentRangeStart w:id="0"/>
       <w:r>
         <w:rPr>
           <w:rFonts w:ascii="Times New Roman" w:eastAsia="楷体" w:hAnsi="Times New Roman" w:cs="Times New Roman" w:hint="eastAsia"/>
@@ -4379,7 +4400,14 @@
           <w:sz w:val="21"/>
           <w:szCs w:val="21"/>
         </w:rPr>
-        <w:t>间的随机数（均匀分布），求解每组数据并记录求解时间，结果如下表所示，其中</w:t>
+        <w:t>间的随机数（均匀分布）</w:t>
+      </w:r>
+      <w:commentRangeEnd w:id="0"/>
+      <w:r>
+        <w:rPr>
+          <w:rStyle w:val="CommentReference"/>
+        </w:rPr>
+        <w:commentReference w:id="0"/>
       </w:r>
       <w:r>
         <w:rPr>
@@ -4387,6 +4415,46 @@
           <w:sz w:val="21"/>
           <w:szCs w:val="21"/>
         </w:rPr>
+        <w:t>，</w:t>
+      </w:r>
+      <w:r>
+        <w:rPr>
+          <w:rFonts w:ascii="Times New Roman" w:eastAsia="楷体" w:hAnsi="Times New Roman" w:cs="Times New Roman" w:hint="eastAsia"/>
+          <w:sz w:val="21"/>
+          <w:szCs w:val="21"/>
+        </w:rPr>
+        <w:t>手续费初始化为</w:t>
+      </w:r>
+      <w:r>
+        <w:rPr>
+          <w:rFonts w:ascii="Times New Roman" w:eastAsia="楷体" w:hAnsi="Times New Roman" w:cs="Times New Roman" w:hint="eastAsia"/>
+          <w:sz w:val="21"/>
+          <w:szCs w:val="21"/>
+        </w:rPr>
+        <w:t>0</w:t>
+      </w:r>
+      <w:r>
+        <w:rPr>
+          <w:rFonts w:ascii="Times New Roman" w:eastAsia="楷体" w:hAnsi="Times New Roman" w:cs="Times New Roman" w:hint="eastAsia"/>
+          <w:sz w:val="21"/>
+          <w:szCs w:val="21"/>
+        </w:rPr>
+        <w:t>，</w:t>
+      </w:r>
+      <w:r>
+        <w:rPr>
+          <w:rFonts w:ascii="Times New Roman" w:eastAsia="楷体" w:hAnsi="Times New Roman" w:cs="Times New Roman" w:hint="eastAsia"/>
+          <w:sz w:val="21"/>
+          <w:szCs w:val="21"/>
+        </w:rPr>
+        <w:t>求解每组数据并记录求解时间，结果如下表所示，其中</w:t>
+      </w:r>
+      <w:r>
+        <w:rPr>
+          <w:rFonts w:ascii="Times New Roman" w:eastAsia="楷体" w:hAnsi="Times New Roman" w:cs="Times New Roman" w:hint="eastAsia"/>
+          <w:sz w:val="21"/>
+          <w:szCs w:val="21"/>
+        </w:rPr>
         <w:t>每个单元格内的数字代表某</w:t>
       </w:r>
       <w:r>
@@ -4411,11 +4479,1538 @@
           <w:sz w:val="21"/>
           <w:szCs w:val="21"/>
         </w:rPr>
-        <w:t>参数下的优化求解时间，单位是秒</w:t>
-      </w:r>
+        <w:t>参数下的优化求解时间，</w:t>
+      </w:r>
+      <w:commentRangeStart w:id="1"/>
       <w:r>
         <w:rPr>
           <w:rFonts w:ascii="Times New Roman" w:eastAsia="楷体" w:hAnsi="Times New Roman" w:cs="Times New Roman" w:hint="eastAsia"/>
+          <w:sz w:val="21"/>
+          <w:szCs w:val="21"/>
+        </w:rPr>
+        <w:t>单位是秒</w:t>
+      </w:r>
+      <w:commentRangeEnd w:id="1"/>
+      <w:r>
+        <w:rPr>
+          <w:rStyle w:val="CommentReference"/>
+        </w:rPr>
+        <w:commentReference w:id="1"/>
+      </w:r>
+      <w:r>
+        <w:rPr>
+          <w:rFonts w:ascii="Times New Roman" w:eastAsia="楷体" w:hAnsi="Times New Roman" w:cs="Times New Roman" w:hint="eastAsia"/>
+          <w:sz w:val="21"/>
+          <w:szCs w:val="21"/>
+        </w:rPr>
+        <w:t>：</w:t>
+      </w:r>
+    </w:p>
+    <w:p>
+      <w:pPr>
+        <w:spacing w:after="0" w:line="360" w:lineRule="auto"/>
+        <w:rPr>
+          <w:rFonts w:ascii="Times New Roman" w:eastAsia="楷体" w:hAnsi="Times New Roman" w:cs="Times New Roman"/>
+          <w:sz w:val="21"/>
+          <w:szCs w:val="21"/>
+        </w:rPr>
+      </w:pPr>
+    </w:p>
+    <w:tbl>
+      <w:tblPr>
+        <w:tblStyle w:val="TableGrid"/>
+        <w:tblW w:w="0" w:type="auto"/>
+        <w:jc w:val="center"/>
+        <w:tblLook w:val="04A0" w:firstRow="1" w:lastRow="0" w:firstColumn="1" w:lastColumn="0" w:noHBand="0" w:noVBand="1"/>
+      </w:tblPr>
+      <w:tblGrid>
+        <w:gridCol w:w="2320"/>
+        <w:gridCol w:w="1200"/>
+        <w:gridCol w:w="1200"/>
+        <w:gridCol w:w="1200"/>
+        <w:gridCol w:w="1200"/>
+      </w:tblGrid>
+      <w:tr>
+        <w:trPr>
+          <w:trHeight w:val="900"/>
+          <w:jc w:val="center"/>
+        </w:trPr>
+        <w:tc>
+          <w:tcPr>
+            <w:tcW w:w="2320" w:type="dxa"/>
+            <w:tcBorders>
+              <w:tl2br w:val="single" w:sz="4" w:space="0" w:color="auto"/>
+            </w:tcBorders>
+            <w:vAlign w:val="center"/>
+            <w:hideMark/>
+          </w:tcPr>
+          <w:p>
+            <w:pPr>
+              <w:spacing w:line="360" w:lineRule="auto"/>
+              <w:jc w:val="right"/>
+              <w:rPr>
+                <w:rFonts w:ascii="Times New Roman" w:eastAsia="楷体" w:hAnsi="Times New Roman" w:cs="Times New Roman"/>
+                <w:b/>
+                <w:bCs/>
+                <w:sz w:val="21"/>
+                <w:szCs w:val="21"/>
+              </w:rPr>
+            </w:pPr>
+            <w:r>
+              <w:rPr>
+                <w:rFonts w:ascii="Times New Roman" w:eastAsia="楷体" w:hAnsi="Times New Roman" w:cs="Times New Roman" w:hint="eastAsia"/>
+                <w:b/>
+                <w:bCs/>
+                <w:sz w:val="21"/>
+                <w:szCs w:val="21"/>
+              </w:rPr>
+              <w:t xml:space="preserve">        </w:t>
+            </w:r>
+            <w:r>
+              <w:rPr>
+                <w:rFonts w:ascii="Times New Roman" w:eastAsia="楷体" w:hAnsi="Times New Roman" w:cs="Times New Roman"/>
+                <w:b/>
+                <w:bCs/>
+                <w:sz w:val="21"/>
+                <w:szCs w:val="21"/>
+              </w:rPr>
+              <w:t xml:space="preserve">    </w:t>
+            </w:r>
+            <w:r>
+              <w:rPr>
+                <w:rFonts w:ascii="Times New Roman" w:eastAsia="楷体" w:hAnsi="Times New Roman" w:cs="Times New Roman" w:hint="eastAsia"/>
+                <w:b/>
+                <w:bCs/>
+                <w:sz w:val="21"/>
+                <w:szCs w:val="21"/>
+              </w:rPr>
+              <w:t>货币种类数量</w:t>
+            </w:r>
+          </w:p>
+          <w:p>
+            <w:pPr>
+              <w:spacing w:line="360" w:lineRule="auto"/>
+              <w:jc w:val="center"/>
+              <w:rPr>
+                <w:rFonts w:ascii="Times New Roman" w:eastAsia="楷体" w:hAnsi="Times New Roman" w:cs="Times New Roman"/>
+                <w:b/>
+                <w:bCs/>
+                <w:sz w:val="21"/>
+                <w:szCs w:val="21"/>
+              </w:rPr>
+            </w:pPr>
+          </w:p>
+          <w:p>
+            <w:pPr>
+              <w:spacing w:line="360" w:lineRule="auto"/>
+              <w:rPr>
+                <w:rFonts w:ascii="Times New Roman" w:eastAsia="楷体" w:hAnsi="Times New Roman" w:cs="Times New Roman"/>
+                <w:b/>
+                <w:bCs/>
+                <w:sz w:val="21"/>
+                <w:szCs w:val="21"/>
+              </w:rPr>
+            </w:pPr>
+            <w:r>
+              <w:rPr>
+                <w:rFonts w:ascii="Times New Roman" w:eastAsia="楷体" w:hAnsi="Times New Roman" w:cs="Times New Roman" w:hint="eastAsia"/>
+                <w:b/>
+                <w:bCs/>
+                <w:sz w:val="21"/>
+                <w:szCs w:val="21"/>
+              </w:rPr>
+              <w:t>交易所数量</w:t>
+            </w:r>
+          </w:p>
+        </w:tc>
+        <w:tc>
+          <w:tcPr>
+            <w:tcW w:w="1200" w:type="dxa"/>
+            <w:noWrap/>
+            <w:vAlign w:val="center"/>
+            <w:hideMark/>
+          </w:tcPr>
+          <w:p>
+            <w:pPr>
+              <w:spacing w:line="360" w:lineRule="auto"/>
+              <w:jc w:val="center"/>
+              <w:rPr>
+                <w:rFonts w:ascii="Times New Roman" w:eastAsia="楷体" w:hAnsi="Times New Roman" w:cs="Times New Roman" w:hint="eastAsia"/>
+                <w:b/>
+                <w:bCs/>
+                <w:sz w:val="21"/>
+                <w:szCs w:val="21"/>
+              </w:rPr>
+            </w:pPr>
+            <w:r>
+              <w:rPr>
+                <w:rFonts w:ascii="Times New Roman" w:eastAsia="楷体" w:hAnsi="Times New Roman" w:cs="Times New Roman"/>
+                <w:b/>
+                <w:bCs/>
+                <w:sz w:val="21"/>
+                <w:szCs w:val="21"/>
+              </w:rPr>
+              <w:t>2</w:t>
+            </w:r>
+          </w:p>
+        </w:tc>
+        <w:tc>
+          <w:tcPr>
+            <w:tcW w:w="1200" w:type="dxa"/>
+            <w:noWrap/>
+            <w:vAlign w:val="center"/>
+            <w:hideMark/>
+          </w:tcPr>
+          <w:p>
+            <w:pPr>
+              <w:spacing w:line="360" w:lineRule="auto"/>
+              <w:jc w:val="center"/>
+              <w:rPr>
+                <w:rFonts w:ascii="Times New Roman" w:eastAsia="楷体" w:hAnsi="Times New Roman" w:cs="Times New Roman"/>
+                <w:b/>
+                <w:bCs/>
+                <w:sz w:val="21"/>
+                <w:szCs w:val="21"/>
+              </w:rPr>
+            </w:pPr>
+            <w:r>
+              <w:rPr>
+                <w:rFonts w:ascii="Times New Roman" w:eastAsia="楷体" w:hAnsi="Times New Roman" w:cs="Times New Roman"/>
+                <w:b/>
+                <w:bCs/>
+                <w:sz w:val="21"/>
+                <w:szCs w:val="21"/>
+              </w:rPr>
+              <w:t>3</w:t>
+            </w:r>
+          </w:p>
+        </w:tc>
+        <w:tc>
+          <w:tcPr>
+            <w:tcW w:w="1200" w:type="dxa"/>
+            <w:noWrap/>
+            <w:vAlign w:val="center"/>
+            <w:hideMark/>
+          </w:tcPr>
+          <w:p>
+            <w:pPr>
+              <w:spacing w:line="360" w:lineRule="auto"/>
+              <w:jc w:val="center"/>
+              <w:rPr>
+                <w:rFonts w:ascii="Times New Roman" w:eastAsia="楷体" w:hAnsi="Times New Roman" w:cs="Times New Roman"/>
+                <w:b/>
+                <w:bCs/>
+                <w:sz w:val="21"/>
+                <w:szCs w:val="21"/>
+              </w:rPr>
+            </w:pPr>
+            <w:r>
+              <w:rPr>
+                <w:rFonts w:ascii="Times New Roman" w:eastAsia="楷体" w:hAnsi="Times New Roman" w:cs="Times New Roman"/>
+                <w:b/>
+                <w:bCs/>
+                <w:sz w:val="21"/>
+                <w:szCs w:val="21"/>
+              </w:rPr>
+              <w:t>4</w:t>
+            </w:r>
+          </w:p>
+        </w:tc>
+        <w:tc>
+          <w:tcPr>
+            <w:tcW w:w="1200" w:type="dxa"/>
+            <w:noWrap/>
+            <w:vAlign w:val="center"/>
+            <w:hideMark/>
+          </w:tcPr>
+          <w:p>
+            <w:pPr>
+              <w:spacing w:line="360" w:lineRule="auto"/>
+              <w:jc w:val="center"/>
+              <w:rPr>
+                <w:rFonts w:ascii="Times New Roman" w:eastAsia="楷体" w:hAnsi="Times New Roman" w:cs="Times New Roman"/>
+                <w:b/>
+                <w:bCs/>
+                <w:sz w:val="21"/>
+                <w:szCs w:val="21"/>
+              </w:rPr>
+            </w:pPr>
+            <w:r>
+              <w:rPr>
+                <w:rFonts w:ascii="Times New Roman" w:eastAsia="楷体" w:hAnsi="Times New Roman" w:cs="Times New Roman"/>
+                <w:b/>
+                <w:bCs/>
+                <w:sz w:val="21"/>
+                <w:szCs w:val="21"/>
+              </w:rPr>
+              <w:t>5</w:t>
+            </w:r>
+          </w:p>
+        </w:tc>
+      </w:tr>
+      <w:tr>
+        <w:trPr>
+          <w:trHeight w:val="300"/>
+          <w:jc w:val="center"/>
+        </w:trPr>
+        <w:tc>
+          <w:tcPr>
+            <w:tcW w:w="2320" w:type="dxa"/>
+            <w:noWrap/>
+            <w:vAlign w:val="center"/>
+            <w:hideMark/>
+          </w:tcPr>
+          <w:p>
+            <w:pPr>
+              <w:spacing w:line="360" w:lineRule="auto"/>
+              <w:jc w:val="center"/>
+              <w:rPr>
+                <w:rFonts w:ascii="Times New Roman" w:eastAsia="楷体" w:hAnsi="Times New Roman" w:cs="Times New Roman"/>
+                <w:b/>
+                <w:bCs/>
+                <w:sz w:val="21"/>
+                <w:szCs w:val="21"/>
+              </w:rPr>
+            </w:pPr>
+            <w:r>
+              <w:rPr>
+                <w:rFonts w:ascii="Times New Roman" w:eastAsia="楷体" w:hAnsi="Times New Roman" w:cs="Times New Roman"/>
+                <w:b/>
+                <w:bCs/>
+                <w:sz w:val="21"/>
+                <w:szCs w:val="21"/>
+              </w:rPr>
+              <w:t>1</w:t>
+            </w:r>
+          </w:p>
+        </w:tc>
+        <w:tc>
+          <w:tcPr>
+            <w:tcW w:w="1200" w:type="dxa"/>
+            <w:noWrap/>
+            <w:vAlign w:val="center"/>
+            <w:hideMark/>
+          </w:tcPr>
+          <w:p>
+            <w:pPr>
+              <w:spacing w:line="360" w:lineRule="auto"/>
+              <w:jc w:val="center"/>
+              <w:rPr>
+                <w:rFonts w:ascii="Times New Roman" w:eastAsia="楷体" w:hAnsi="Times New Roman" w:cs="Times New Roman"/>
+                <w:sz w:val="21"/>
+                <w:szCs w:val="21"/>
+              </w:rPr>
+            </w:pPr>
+            <w:r>
+              <w:rPr>
+                <w:rFonts w:ascii="Times New Roman" w:eastAsia="楷体" w:hAnsi="Times New Roman" w:cs="Times New Roman"/>
+                <w:sz w:val="21"/>
+                <w:szCs w:val="21"/>
+              </w:rPr>
+              <w:t>0.0050</w:t>
+            </w:r>
+          </w:p>
+        </w:tc>
+        <w:tc>
+          <w:tcPr>
+            <w:tcW w:w="1200" w:type="dxa"/>
+            <w:noWrap/>
+            <w:vAlign w:val="center"/>
+            <w:hideMark/>
+          </w:tcPr>
+          <w:p>
+            <w:pPr>
+              <w:spacing w:line="360" w:lineRule="auto"/>
+              <w:jc w:val="center"/>
+              <w:rPr>
+                <w:rFonts w:ascii="Times New Roman" w:eastAsia="楷体" w:hAnsi="Times New Roman" w:cs="Times New Roman"/>
+                <w:sz w:val="21"/>
+                <w:szCs w:val="21"/>
+              </w:rPr>
+            </w:pPr>
+            <w:r>
+              <w:rPr>
+                <w:rFonts w:ascii="Times New Roman" w:eastAsia="楷体" w:hAnsi="Times New Roman" w:cs="Times New Roman"/>
+                <w:sz w:val="21"/>
+                <w:szCs w:val="21"/>
+              </w:rPr>
+              <w:t>0.0259</w:t>
+            </w:r>
+          </w:p>
+        </w:tc>
+        <w:tc>
+          <w:tcPr>
+            <w:tcW w:w="1200" w:type="dxa"/>
+            <w:noWrap/>
+            <w:vAlign w:val="center"/>
+            <w:hideMark/>
+          </w:tcPr>
+          <w:p>
+            <w:pPr>
+              <w:spacing w:line="360" w:lineRule="auto"/>
+              <w:jc w:val="center"/>
+              <w:rPr>
+                <w:rFonts w:ascii="Times New Roman" w:eastAsia="楷体" w:hAnsi="Times New Roman" w:cs="Times New Roman"/>
+                <w:sz w:val="21"/>
+                <w:szCs w:val="21"/>
+              </w:rPr>
+            </w:pPr>
+            <w:r>
+              <w:rPr>
+                <w:rFonts w:ascii="Times New Roman" w:eastAsia="楷体" w:hAnsi="Times New Roman" w:cs="Times New Roman"/>
+                <w:sz w:val="21"/>
+                <w:szCs w:val="21"/>
+              </w:rPr>
+              <w:t>0.0688</w:t>
+            </w:r>
+          </w:p>
+        </w:tc>
+        <w:tc>
+          <w:tcPr>
+            <w:tcW w:w="1200" w:type="dxa"/>
+            <w:noWrap/>
+            <w:vAlign w:val="center"/>
+            <w:hideMark/>
+          </w:tcPr>
+          <w:p>
+            <w:pPr>
+              <w:spacing w:line="360" w:lineRule="auto"/>
+              <w:jc w:val="center"/>
+              <w:rPr>
+                <w:rFonts w:ascii="Times New Roman" w:eastAsia="楷体" w:hAnsi="Times New Roman" w:cs="Times New Roman"/>
+                <w:sz w:val="21"/>
+                <w:szCs w:val="21"/>
+              </w:rPr>
+            </w:pPr>
+            <w:r>
+              <w:rPr>
+                <w:rFonts w:ascii="Times New Roman" w:eastAsia="楷体" w:hAnsi="Times New Roman" w:cs="Times New Roman"/>
+                <w:sz w:val="21"/>
+                <w:szCs w:val="21"/>
+              </w:rPr>
+              <w:t>0.7744</w:t>
+            </w:r>
+          </w:p>
+        </w:tc>
+      </w:tr>
+      <w:tr>
+        <w:trPr>
+          <w:trHeight w:val="300"/>
+          <w:jc w:val="center"/>
+        </w:trPr>
+        <w:tc>
+          <w:tcPr>
+            <w:tcW w:w="2320" w:type="dxa"/>
+            <w:noWrap/>
+            <w:vAlign w:val="center"/>
+            <w:hideMark/>
+          </w:tcPr>
+          <w:p>
+            <w:pPr>
+              <w:spacing w:line="360" w:lineRule="auto"/>
+              <w:jc w:val="center"/>
+              <w:rPr>
+                <w:rFonts w:ascii="Times New Roman" w:eastAsia="楷体" w:hAnsi="Times New Roman" w:cs="Times New Roman"/>
+                <w:b/>
+                <w:bCs/>
+                <w:sz w:val="21"/>
+                <w:szCs w:val="21"/>
+              </w:rPr>
+            </w:pPr>
+            <w:r>
+              <w:rPr>
+                <w:rFonts w:ascii="Times New Roman" w:eastAsia="楷体" w:hAnsi="Times New Roman" w:cs="Times New Roman"/>
+                <w:b/>
+                <w:bCs/>
+                <w:sz w:val="21"/>
+                <w:szCs w:val="21"/>
+              </w:rPr>
+              <w:t>2</w:t>
+            </w:r>
+          </w:p>
+        </w:tc>
+        <w:tc>
+          <w:tcPr>
+            <w:tcW w:w="1200" w:type="dxa"/>
+            <w:noWrap/>
+            <w:vAlign w:val="center"/>
+            <w:hideMark/>
+          </w:tcPr>
+          <w:p>
+            <w:pPr>
+              <w:spacing w:line="360" w:lineRule="auto"/>
+              <w:jc w:val="center"/>
+              <w:rPr>
+                <w:rFonts w:ascii="Times New Roman" w:eastAsia="楷体" w:hAnsi="Times New Roman" w:cs="Times New Roman"/>
+                <w:sz w:val="21"/>
+                <w:szCs w:val="21"/>
+              </w:rPr>
+            </w:pPr>
+            <w:r>
+              <w:rPr>
+                <w:rFonts w:ascii="Times New Roman" w:eastAsia="楷体" w:hAnsi="Times New Roman" w:cs="Times New Roman"/>
+                <w:sz w:val="21"/>
+                <w:szCs w:val="21"/>
+              </w:rPr>
+              <w:t>0.0069</w:t>
+            </w:r>
+          </w:p>
+        </w:tc>
+        <w:tc>
+          <w:tcPr>
+            <w:tcW w:w="1200" w:type="dxa"/>
+            <w:noWrap/>
+            <w:vAlign w:val="center"/>
+            <w:hideMark/>
+          </w:tcPr>
+          <w:p>
+            <w:pPr>
+              <w:spacing w:line="360" w:lineRule="auto"/>
+              <w:jc w:val="center"/>
+              <w:rPr>
+                <w:rFonts w:ascii="Times New Roman" w:eastAsia="楷体" w:hAnsi="Times New Roman" w:cs="Times New Roman"/>
+                <w:sz w:val="21"/>
+                <w:szCs w:val="21"/>
+              </w:rPr>
+            </w:pPr>
+            <w:r>
+              <w:rPr>
+                <w:rFonts w:ascii="Times New Roman" w:eastAsia="楷体" w:hAnsi="Times New Roman" w:cs="Times New Roman"/>
+                <w:sz w:val="21"/>
+                <w:szCs w:val="21"/>
+              </w:rPr>
+              <w:t>0.0578</w:t>
+            </w:r>
+          </w:p>
+        </w:tc>
+        <w:tc>
+          <w:tcPr>
+            <w:tcW w:w="1200" w:type="dxa"/>
+            <w:noWrap/>
+            <w:vAlign w:val="center"/>
+            <w:hideMark/>
+          </w:tcPr>
+          <w:p>
+            <w:pPr>
+              <w:spacing w:line="360" w:lineRule="auto"/>
+              <w:jc w:val="center"/>
+              <w:rPr>
+                <w:rFonts w:ascii="Times New Roman" w:eastAsia="楷体" w:hAnsi="Times New Roman" w:cs="Times New Roman"/>
+                <w:sz w:val="21"/>
+                <w:szCs w:val="21"/>
+              </w:rPr>
+            </w:pPr>
+            <w:r>
+              <w:rPr>
+                <w:rFonts w:ascii="Times New Roman" w:eastAsia="楷体" w:hAnsi="Times New Roman" w:cs="Times New Roman"/>
+                <w:sz w:val="21"/>
+                <w:szCs w:val="21"/>
+              </w:rPr>
+              <w:t>0.1147</w:t>
+            </w:r>
+          </w:p>
+        </w:tc>
+        <w:tc>
+          <w:tcPr>
+            <w:tcW w:w="1200" w:type="dxa"/>
+            <w:noWrap/>
+            <w:vAlign w:val="center"/>
+            <w:hideMark/>
+          </w:tcPr>
+          <w:p>
+            <w:pPr>
+              <w:spacing w:line="360" w:lineRule="auto"/>
+              <w:jc w:val="center"/>
+              <w:rPr>
+                <w:rFonts w:ascii="Times New Roman" w:eastAsia="楷体" w:hAnsi="Times New Roman" w:cs="Times New Roman"/>
+                <w:sz w:val="21"/>
+                <w:szCs w:val="21"/>
+              </w:rPr>
+            </w:pPr>
+            <w:r>
+              <w:rPr>
+                <w:rFonts w:ascii="Times New Roman" w:eastAsia="楷体" w:hAnsi="Times New Roman" w:cs="Times New Roman"/>
+                <w:sz w:val="21"/>
+                <w:szCs w:val="21"/>
+              </w:rPr>
+              <w:t>2.2861</w:t>
+            </w:r>
+          </w:p>
+        </w:tc>
+      </w:tr>
+      <w:tr>
+        <w:trPr>
+          <w:trHeight w:val="300"/>
+          <w:jc w:val="center"/>
+        </w:trPr>
+        <w:tc>
+          <w:tcPr>
+            <w:tcW w:w="2320" w:type="dxa"/>
+            <w:noWrap/>
+            <w:vAlign w:val="center"/>
+            <w:hideMark/>
+          </w:tcPr>
+          <w:p>
+            <w:pPr>
+              <w:spacing w:line="360" w:lineRule="auto"/>
+              <w:jc w:val="center"/>
+              <w:rPr>
+                <w:rFonts w:ascii="Times New Roman" w:eastAsia="楷体" w:hAnsi="Times New Roman" w:cs="Times New Roman"/>
+                <w:b/>
+                <w:bCs/>
+                <w:sz w:val="21"/>
+                <w:szCs w:val="21"/>
+              </w:rPr>
+            </w:pPr>
+            <w:r>
+              <w:rPr>
+                <w:rFonts w:ascii="Times New Roman" w:eastAsia="楷体" w:hAnsi="Times New Roman" w:cs="Times New Roman"/>
+                <w:b/>
+                <w:bCs/>
+                <w:sz w:val="21"/>
+                <w:szCs w:val="21"/>
+              </w:rPr>
+              <w:t>3</w:t>
+            </w:r>
+          </w:p>
+        </w:tc>
+        <w:tc>
+          <w:tcPr>
+            <w:tcW w:w="1200" w:type="dxa"/>
+            <w:noWrap/>
+            <w:vAlign w:val="center"/>
+            <w:hideMark/>
+          </w:tcPr>
+          <w:p>
+            <w:pPr>
+              <w:spacing w:line="360" w:lineRule="auto"/>
+              <w:jc w:val="center"/>
+              <w:rPr>
+                <w:rFonts w:ascii="Times New Roman" w:eastAsia="楷体" w:hAnsi="Times New Roman" w:cs="Times New Roman"/>
+                <w:sz w:val="21"/>
+                <w:szCs w:val="21"/>
+              </w:rPr>
+            </w:pPr>
+            <w:r>
+              <w:rPr>
+                <w:rFonts w:ascii="Times New Roman" w:eastAsia="楷体" w:hAnsi="Times New Roman" w:cs="Times New Roman"/>
+                <w:sz w:val="21"/>
+                <w:szCs w:val="21"/>
+              </w:rPr>
+              <w:t>0.0070</w:t>
+            </w:r>
+          </w:p>
+        </w:tc>
+        <w:tc>
+          <w:tcPr>
+            <w:tcW w:w="1200" w:type="dxa"/>
+            <w:noWrap/>
+            <w:vAlign w:val="center"/>
+            <w:hideMark/>
+          </w:tcPr>
+          <w:p>
+            <w:pPr>
+              <w:spacing w:line="360" w:lineRule="auto"/>
+              <w:jc w:val="center"/>
+              <w:rPr>
+                <w:rFonts w:ascii="Times New Roman" w:eastAsia="楷体" w:hAnsi="Times New Roman" w:cs="Times New Roman"/>
+                <w:sz w:val="21"/>
+                <w:szCs w:val="21"/>
+              </w:rPr>
+            </w:pPr>
+            <w:r>
+              <w:rPr>
+                <w:rFonts w:ascii="Times New Roman" w:eastAsia="楷体" w:hAnsi="Times New Roman" w:cs="Times New Roman"/>
+                <w:sz w:val="21"/>
+                <w:szCs w:val="21"/>
+              </w:rPr>
+              <w:t>0.0648</w:t>
+            </w:r>
+          </w:p>
+        </w:tc>
+        <w:tc>
+          <w:tcPr>
+            <w:tcW w:w="1200" w:type="dxa"/>
+            <w:noWrap/>
+            <w:vAlign w:val="center"/>
+            <w:hideMark/>
+          </w:tcPr>
+          <w:p>
+            <w:pPr>
+              <w:spacing w:line="360" w:lineRule="auto"/>
+              <w:jc w:val="center"/>
+              <w:rPr>
+                <w:rFonts w:ascii="Times New Roman" w:eastAsia="楷体" w:hAnsi="Times New Roman" w:cs="Times New Roman"/>
+                <w:sz w:val="21"/>
+                <w:szCs w:val="21"/>
+              </w:rPr>
+            </w:pPr>
+            <w:r>
+              <w:rPr>
+                <w:rFonts w:ascii="Times New Roman" w:eastAsia="楷体" w:hAnsi="Times New Roman" w:cs="Times New Roman"/>
+                <w:sz w:val="21"/>
+                <w:szCs w:val="21"/>
+              </w:rPr>
+              <w:t>0.2783</w:t>
+            </w:r>
+          </w:p>
+        </w:tc>
+        <w:tc>
+          <w:tcPr>
+            <w:tcW w:w="1200" w:type="dxa"/>
+            <w:noWrap/>
+            <w:vAlign w:val="center"/>
+            <w:hideMark/>
+          </w:tcPr>
+          <w:p>
+            <w:pPr>
+              <w:spacing w:line="360" w:lineRule="auto"/>
+              <w:jc w:val="center"/>
+              <w:rPr>
+                <w:rFonts w:ascii="Times New Roman" w:eastAsia="楷体" w:hAnsi="Times New Roman" w:cs="Times New Roman"/>
+                <w:sz w:val="21"/>
+                <w:szCs w:val="21"/>
+              </w:rPr>
+            </w:pPr>
+            <w:r>
+              <w:rPr>
+                <w:rFonts w:ascii="Times New Roman" w:eastAsia="楷体" w:hAnsi="Times New Roman" w:cs="Times New Roman"/>
+                <w:sz w:val="21"/>
+                <w:szCs w:val="21"/>
+              </w:rPr>
+              <w:t>9.1169</w:t>
+            </w:r>
+          </w:p>
+        </w:tc>
+      </w:tr>
+      <w:tr>
+        <w:trPr>
+          <w:trHeight w:val="300"/>
+          <w:jc w:val="center"/>
+        </w:trPr>
+        <w:tc>
+          <w:tcPr>
+            <w:tcW w:w="2320" w:type="dxa"/>
+            <w:noWrap/>
+            <w:vAlign w:val="center"/>
+            <w:hideMark/>
+          </w:tcPr>
+          <w:p>
+            <w:pPr>
+              <w:spacing w:line="360" w:lineRule="auto"/>
+              <w:jc w:val="center"/>
+              <w:rPr>
+                <w:rFonts w:ascii="Times New Roman" w:eastAsia="楷体" w:hAnsi="Times New Roman" w:cs="Times New Roman"/>
+                <w:b/>
+                <w:bCs/>
+                <w:sz w:val="21"/>
+                <w:szCs w:val="21"/>
+              </w:rPr>
+            </w:pPr>
+            <w:r>
+              <w:rPr>
+                <w:rFonts w:ascii="Times New Roman" w:eastAsia="楷体" w:hAnsi="Times New Roman" w:cs="Times New Roman"/>
+                <w:b/>
+                <w:bCs/>
+                <w:sz w:val="21"/>
+                <w:szCs w:val="21"/>
+              </w:rPr>
+              <w:t>4</w:t>
+            </w:r>
+          </w:p>
+        </w:tc>
+        <w:tc>
+          <w:tcPr>
+            <w:tcW w:w="1200" w:type="dxa"/>
+            <w:noWrap/>
+            <w:vAlign w:val="center"/>
+            <w:hideMark/>
+          </w:tcPr>
+          <w:p>
+            <w:pPr>
+              <w:spacing w:line="360" w:lineRule="auto"/>
+              <w:jc w:val="center"/>
+              <w:rPr>
+                <w:rFonts w:ascii="Times New Roman" w:eastAsia="楷体" w:hAnsi="Times New Roman" w:cs="Times New Roman"/>
+                <w:sz w:val="21"/>
+                <w:szCs w:val="21"/>
+              </w:rPr>
+            </w:pPr>
+            <w:r>
+              <w:rPr>
+                <w:rFonts w:ascii="Times New Roman" w:eastAsia="楷体" w:hAnsi="Times New Roman" w:cs="Times New Roman"/>
+                <w:sz w:val="21"/>
+                <w:szCs w:val="21"/>
+              </w:rPr>
+              <w:t>0.0080</w:t>
+            </w:r>
+          </w:p>
+        </w:tc>
+        <w:tc>
+          <w:tcPr>
+            <w:tcW w:w="1200" w:type="dxa"/>
+            <w:noWrap/>
+            <w:vAlign w:val="center"/>
+            <w:hideMark/>
+          </w:tcPr>
+          <w:p>
+            <w:pPr>
+              <w:spacing w:line="360" w:lineRule="auto"/>
+              <w:jc w:val="center"/>
+              <w:rPr>
+                <w:rFonts w:ascii="Times New Roman" w:eastAsia="楷体" w:hAnsi="Times New Roman" w:cs="Times New Roman"/>
+                <w:sz w:val="21"/>
+                <w:szCs w:val="21"/>
+              </w:rPr>
+            </w:pPr>
+            <w:r>
+              <w:rPr>
+                <w:rFonts w:ascii="Times New Roman" w:eastAsia="楷体" w:hAnsi="Times New Roman" w:cs="Times New Roman"/>
+                <w:sz w:val="21"/>
+                <w:szCs w:val="21"/>
+              </w:rPr>
+              <w:t>0.0648</w:t>
+            </w:r>
+          </w:p>
+        </w:tc>
+        <w:tc>
+          <w:tcPr>
+            <w:tcW w:w="1200" w:type="dxa"/>
+            <w:noWrap/>
+            <w:vAlign w:val="center"/>
+            <w:hideMark/>
+          </w:tcPr>
+          <w:p>
+            <w:pPr>
+              <w:spacing w:line="360" w:lineRule="auto"/>
+              <w:jc w:val="center"/>
+              <w:rPr>
+                <w:rFonts w:ascii="Times New Roman" w:eastAsia="楷体" w:hAnsi="Times New Roman" w:cs="Times New Roman"/>
+                <w:sz w:val="21"/>
+                <w:szCs w:val="21"/>
+              </w:rPr>
+            </w:pPr>
+            <w:r>
+              <w:rPr>
+                <w:rFonts w:ascii="Times New Roman" w:eastAsia="楷体" w:hAnsi="Times New Roman" w:cs="Times New Roman"/>
+                <w:sz w:val="21"/>
+                <w:szCs w:val="21"/>
+              </w:rPr>
+              <w:t>0.2324</w:t>
+            </w:r>
+          </w:p>
+        </w:tc>
+        <w:tc>
+          <w:tcPr>
+            <w:tcW w:w="1200" w:type="dxa"/>
+            <w:noWrap/>
+            <w:vAlign w:val="center"/>
+            <w:hideMark/>
+          </w:tcPr>
+          <w:p>
+            <w:pPr>
+              <w:spacing w:line="360" w:lineRule="auto"/>
+              <w:jc w:val="center"/>
+              <w:rPr>
+                <w:rFonts w:ascii="Times New Roman" w:eastAsia="楷体" w:hAnsi="Times New Roman" w:cs="Times New Roman"/>
+                <w:sz w:val="21"/>
+                <w:szCs w:val="21"/>
+              </w:rPr>
+            </w:pPr>
+            <w:r>
+              <w:rPr>
+                <w:rFonts w:ascii="Times New Roman" w:eastAsia="楷体" w:hAnsi="Times New Roman" w:cs="Times New Roman"/>
+                <w:sz w:val="21"/>
+                <w:szCs w:val="21"/>
+              </w:rPr>
+              <w:t>3.2145</w:t>
+            </w:r>
+          </w:p>
+        </w:tc>
+      </w:tr>
+      <w:tr>
+        <w:trPr>
+          <w:trHeight w:val="300"/>
+          <w:jc w:val="center"/>
+        </w:trPr>
+        <w:tc>
+          <w:tcPr>
+            <w:tcW w:w="2320" w:type="dxa"/>
+            <w:noWrap/>
+            <w:vAlign w:val="center"/>
+            <w:hideMark/>
+          </w:tcPr>
+          <w:p>
+            <w:pPr>
+              <w:spacing w:line="360" w:lineRule="auto"/>
+              <w:jc w:val="center"/>
+              <w:rPr>
+                <w:rFonts w:ascii="Times New Roman" w:eastAsia="楷体" w:hAnsi="Times New Roman" w:cs="Times New Roman"/>
+                <w:b/>
+                <w:bCs/>
+                <w:sz w:val="21"/>
+                <w:szCs w:val="21"/>
+              </w:rPr>
+            </w:pPr>
+            <w:r>
+              <w:rPr>
+                <w:rFonts w:ascii="Times New Roman" w:eastAsia="楷体" w:hAnsi="Times New Roman" w:cs="Times New Roman"/>
+                <w:b/>
+                <w:bCs/>
+                <w:sz w:val="21"/>
+                <w:szCs w:val="21"/>
+              </w:rPr>
+              <w:t>5</w:t>
+            </w:r>
+          </w:p>
+        </w:tc>
+        <w:tc>
+          <w:tcPr>
+            <w:tcW w:w="1200" w:type="dxa"/>
+            <w:noWrap/>
+            <w:vAlign w:val="center"/>
+            <w:hideMark/>
+          </w:tcPr>
+          <w:p>
+            <w:pPr>
+              <w:spacing w:line="360" w:lineRule="auto"/>
+              <w:jc w:val="center"/>
+              <w:rPr>
+                <w:rFonts w:ascii="Times New Roman" w:eastAsia="楷体" w:hAnsi="Times New Roman" w:cs="Times New Roman"/>
+                <w:sz w:val="21"/>
+                <w:szCs w:val="21"/>
+              </w:rPr>
+            </w:pPr>
+            <w:r>
+              <w:rPr>
+                <w:rFonts w:ascii="Times New Roman" w:eastAsia="楷体" w:hAnsi="Times New Roman" w:cs="Times New Roman"/>
+                <w:sz w:val="21"/>
+                <w:szCs w:val="21"/>
+              </w:rPr>
+              <w:t>0.0079</w:t>
+            </w:r>
+          </w:p>
+        </w:tc>
+        <w:tc>
+          <w:tcPr>
+            <w:tcW w:w="1200" w:type="dxa"/>
+            <w:noWrap/>
+            <w:vAlign w:val="center"/>
+            <w:hideMark/>
+          </w:tcPr>
+          <w:p>
+            <w:pPr>
+              <w:spacing w:line="360" w:lineRule="auto"/>
+              <w:jc w:val="center"/>
+              <w:rPr>
+                <w:rFonts w:ascii="Times New Roman" w:eastAsia="楷体" w:hAnsi="Times New Roman" w:cs="Times New Roman"/>
+                <w:sz w:val="21"/>
+                <w:szCs w:val="21"/>
+              </w:rPr>
+            </w:pPr>
+            <w:r>
+              <w:rPr>
+                <w:rFonts w:ascii="Times New Roman" w:eastAsia="楷体" w:hAnsi="Times New Roman" w:cs="Times New Roman"/>
+                <w:sz w:val="21"/>
+                <w:szCs w:val="21"/>
+              </w:rPr>
+              <w:t>0.1157</w:t>
+            </w:r>
+          </w:p>
+        </w:tc>
+        <w:tc>
+          <w:tcPr>
+            <w:tcW w:w="1200" w:type="dxa"/>
+            <w:noWrap/>
+            <w:vAlign w:val="center"/>
+            <w:hideMark/>
+          </w:tcPr>
+          <w:p>
+            <w:pPr>
+              <w:spacing w:line="360" w:lineRule="auto"/>
+              <w:jc w:val="center"/>
+              <w:rPr>
+                <w:rFonts w:ascii="Times New Roman" w:eastAsia="楷体" w:hAnsi="Times New Roman" w:cs="Times New Roman"/>
+                <w:sz w:val="21"/>
+                <w:szCs w:val="21"/>
+              </w:rPr>
+            </w:pPr>
+            <w:r>
+              <w:rPr>
+                <w:rFonts w:ascii="Times New Roman" w:eastAsia="楷体" w:hAnsi="Times New Roman" w:cs="Times New Roman"/>
+                <w:sz w:val="21"/>
+                <w:szCs w:val="21"/>
+              </w:rPr>
+              <w:t>0.2832</w:t>
+            </w:r>
+          </w:p>
+        </w:tc>
+        <w:tc>
+          <w:tcPr>
+            <w:tcW w:w="1200" w:type="dxa"/>
+            <w:noWrap/>
+            <w:vAlign w:val="center"/>
+            <w:hideMark/>
+          </w:tcPr>
+          <w:p>
+            <w:pPr>
+              <w:spacing w:line="360" w:lineRule="auto"/>
+              <w:jc w:val="center"/>
+              <w:rPr>
+                <w:rFonts w:ascii="Times New Roman" w:eastAsia="楷体" w:hAnsi="Times New Roman" w:cs="Times New Roman"/>
+                <w:sz w:val="21"/>
+                <w:szCs w:val="21"/>
+              </w:rPr>
+            </w:pPr>
+            <w:r>
+              <w:rPr>
+                <w:rFonts w:ascii="Times New Roman" w:eastAsia="楷体" w:hAnsi="Times New Roman" w:cs="Times New Roman"/>
+                <w:sz w:val="21"/>
+                <w:szCs w:val="21"/>
+              </w:rPr>
+              <w:t>1507.9</w:t>
+            </w:r>
+          </w:p>
+        </w:tc>
+      </w:tr>
+      <w:tr>
+        <w:trPr>
+          <w:trHeight w:val="300"/>
+          <w:jc w:val="center"/>
+        </w:trPr>
+        <w:tc>
+          <w:tcPr>
+            <w:tcW w:w="2320" w:type="dxa"/>
+            <w:noWrap/>
+            <w:vAlign w:val="center"/>
+            <w:hideMark/>
+          </w:tcPr>
+          <w:p>
+            <w:pPr>
+              <w:spacing w:line="360" w:lineRule="auto"/>
+              <w:jc w:val="center"/>
+              <w:rPr>
+                <w:rFonts w:ascii="Times New Roman" w:eastAsia="楷体" w:hAnsi="Times New Roman" w:cs="Times New Roman"/>
+                <w:b/>
+                <w:bCs/>
+                <w:sz w:val="21"/>
+                <w:szCs w:val="21"/>
+              </w:rPr>
+            </w:pPr>
+            <w:r>
+              <w:rPr>
+                <w:rFonts w:ascii="Times New Roman" w:eastAsia="楷体" w:hAnsi="Times New Roman" w:cs="Times New Roman"/>
+                <w:b/>
+                <w:bCs/>
+                <w:sz w:val="21"/>
+                <w:szCs w:val="21"/>
+              </w:rPr>
+              <w:t>6</w:t>
+            </w:r>
+          </w:p>
+        </w:tc>
+        <w:tc>
+          <w:tcPr>
+            <w:tcW w:w="1200" w:type="dxa"/>
+            <w:noWrap/>
+            <w:vAlign w:val="center"/>
+            <w:hideMark/>
+          </w:tcPr>
+          <w:p>
+            <w:pPr>
+              <w:spacing w:line="360" w:lineRule="auto"/>
+              <w:jc w:val="center"/>
+              <w:rPr>
+                <w:rFonts w:ascii="Times New Roman" w:eastAsia="楷体" w:hAnsi="Times New Roman" w:cs="Times New Roman"/>
+                <w:sz w:val="21"/>
+                <w:szCs w:val="21"/>
+              </w:rPr>
+            </w:pPr>
+            <w:r>
+              <w:rPr>
+                <w:rFonts w:ascii="Times New Roman" w:eastAsia="楷体" w:hAnsi="Times New Roman" w:cs="Times New Roman"/>
+                <w:sz w:val="21"/>
+                <w:szCs w:val="21"/>
+              </w:rPr>
+              <w:t>0.0090</w:t>
+            </w:r>
+          </w:p>
+        </w:tc>
+        <w:tc>
+          <w:tcPr>
+            <w:tcW w:w="1200" w:type="dxa"/>
+            <w:noWrap/>
+            <w:vAlign w:val="center"/>
+            <w:hideMark/>
+          </w:tcPr>
+          <w:p>
+            <w:pPr>
+              <w:spacing w:line="360" w:lineRule="auto"/>
+              <w:jc w:val="center"/>
+              <w:rPr>
+                <w:rFonts w:ascii="Times New Roman" w:eastAsia="楷体" w:hAnsi="Times New Roman" w:cs="Times New Roman"/>
+                <w:sz w:val="21"/>
+                <w:szCs w:val="21"/>
+              </w:rPr>
+            </w:pPr>
+            <w:r>
+              <w:rPr>
+                <w:rFonts w:ascii="Times New Roman" w:eastAsia="楷体" w:hAnsi="Times New Roman" w:cs="Times New Roman"/>
+                <w:sz w:val="21"/>
+                <w:szCs w:val="21"/>
+              </w:rPr>
+              <w:t>0.0339</w:t>
+            </w:r>
+          </w:p>
+        </w:tc>
+        <w:tc>
+          <w:tcPr>
+            <w:tcW w:w="1200" w:type="dxa"/>
+            <w:noWrap/>
+            <w:vAlign w:val="center"/>
+            <w:hideMark/>
+          </w:tcPr>
+          <w:p>
+            <w:pPr>
+              <w:spacing w:line="360" w:lineRule="auto"/>
+              <w:jc w:val="center"/>
+              <w:rPr>
+                <w:rFonts w:ascii="Times New Roman" w:eastAsia="楷体" w:hAnsi="Times New Roman" w:cs="Times New Roman"/>
+                <w:sz w:val="21"/>
+                <w:szCs w:val="21"/>
+              </w:rPr>
+            </w:pPr>
+            <w:r>
+              <w:rPr>
+                <w:rFonts w:ascii="Times New Roman" w:eastAsia="楷体" w:hAnsi="Times New Roman" w:cs="Times New Roman"/>
+                <w:sz w:val="21"/>
+                <w:szCs w:val="21"/>
+              </w:rPr>
+              <w:t>0.2862</w:t>
+            </w:r>
+          </w:p>
+        </w:tc>
+        <w:tc>
+          <w:tcPr>
+            <w:tcW w:w="1200" w:type="dxa"/>
+            <w:noWrap/>
+            <w:vAlign w:val="center"/>
+            <w:hideMark/>
+          </w:tcPr>
+          <w:p>
+            <w:pPr>
+              <w:spacing w:line="360" w:lineRule="auto"/>
+              <w:jc w:val="center"/>
+              <w:rPr>
+                <w:rFonts w:ascii="Times New Roman" w:eastAsia="楷体" w:hAnsi="Times New Roman" w:cs="Times New Roman"/>
+                <w:sz w:val="21"/>
+                <w:szCs w:val="21"/>
+              </w:rPr>
+            </w:pPr>
+            <w:r>
+              <w:rPr>
+                <w:rFonts w:ascii="Times New Roman" w:eastAsia="楷体" w:hAnsi="Times New Roman" w:cs="Times New Roman"/>
+                <w:sz w:val="21"/>
+                <w:szCs w:val="21"/>
+              </w:rPr>
+              <w:t>105.57</w:t>
+            </w:r>
+          </w:p>
+        </w:tc>
+      </w:tr>
+      <w:tr>
+        <w:trPr>
+          <w:trHeight w:val="300"/>
+          <w:jc w:val="center"/>
+        </w:trPr>
+        <w:tc>
+          <w:tcPr>
+            <w:tcW w:w="2320" w:type="dxa"/>
+            <w:noWrap/>
+            <w:vAlign w:val="center"/>
+            <w:hideMark/>
+          </w:tcPr>
+          <w:p>
+            <w:pPr>
+              <w:spacing w:line="360" w:lineRule="auto"/>
+              <w:jc w:val="center"/>
+              <w:rPr>
+                <w:rFonts w:ascii="Times New Roman" w:eastAsia="楷体" w:hAnsi="Times New Roman" w:cs="Times New Roman"/>
+                <w:b/>
+                <w:bCs/>
+                <w:sz w:val="21"/>
+                <w:szCs w:val="21"/>
+              </w:rPr>
+            </w:pPr>
+            <w:r>
+              <w:rPr>
+                <w:rFonts w:ascii="Times New Roman" w:eastAsia="楷体" w:hAnsi="Times New Roman" w:cs="Times New Roman"/>
+                <w:b/>
+                <w:bCs/>
+                <w:sz w:val="21"/>
+                <w:szCs w:val="21"/>
+              </w:rPr>
+              <w:t>7</w:t>
+            </w:r>
+          </w:p>
+        </w:tc>
+        <w:tc>
+          <w:tcPr>
+            <w:tcW w:w="1200" w:type="dxa"/>
+            <w:noWrap/>
+            <w:vAlign w:val="center"/>
+            <w:hideMark/>
+          </w:tcPr>
+          <w:p>
+            <w:pPr>
+              <w:spacing w:line="360" w:lineRule="auto"/>
+              <w:jc w:val="center"/>
+              <w:rPr>
+                <w:rFonts w:ascii="Times New Roman" w:eastAsia="楷体" w:hAnsi="Times New Roman" w:cs="Times New Roman"/>
+                <w:sz w:val="21"/>
+                <w:szCs w:val="21"/>
+              </w:rPr>
+            </w:pPr>
+            <w:r>
+              <w:rPr>
+                <w:rFonts w:ascii="Times New Roman" w:eastAsia="楷体" w:hAnsi="Times New Roman" w:cs="Times New Roman"/>
+                <w:sz w:val="21"/>
+                <w:szCs w:val="21"/>
+              </w:rPr>
+              <w:t>0.0229</w:t>
+            </w:r>
+          </w:p>
+        </w:tc>
+        <w:tc>
+          <w:tcPr>
+            <w:tcW w:w="1200" w:type="dxa"/>
+            <w:noWrap/>
+            <w:vAlign w:val="center"/>
+            <w:hideMark/>
+          </w:tcPr>
+          <w:p>
+            <w:pPr>
+              <w:spacing w:line="360" w:lineRule="auto"/>
+              <w:jc w:val="center"/>
+              <w:rPr>
+                <w:rFonts w:ascii="Times New Roman" w:eastAsia="楷体" w:hAnsi="Times New Roman" w:cs="Times New Roman"/>
+                <w:sz w:val="21"/>
+                <w:szCs w:val="21"/>
+              </w:rPr>
+            </w:pPr>
+            <w:r>
+              <w:rPr>
+                <w:rFonts w:ascii="Times New Roman" w:eastAsia="楷体" w:hAnsi="Times New Roman" w:cs="Times New Roman"/>
+                <w:sz w:val="21"/>
+                <w:szCs w:val="21"/>
+              </w:rPr>
+              <w:t>0.0638</w:t>
+            </w:r>
+          </w:p>
+        </w:tc>
+        <w:tc>
+          <w:tcPr>
+            <w:tcW w:w="1200" w:type="dxa"/>
+            <w:noWrap/>
+            <w:vAlign w:val="center"/>
+            <w:hideMark/>
+          </w:tcPr>
+          <w:p>
+            <w:pPr>
+              <w:spacing w:line="360" w:lineRule="auto"/>
+              <w:jc w:val="center"/>
+              <w:rPr>
+                <w:rFonts w:ascii="Times New Roman" w:eastAsia="楷体" w:hAnsi="Times New Roman" w:cs="Times New Roman"/>
+                <w:sz w:val="21"/>
+                <w:szCs w:val="21"/>
+              </w:rPr>
+            </w:pPr>
+            <w:r>
+              <w:rPr>
+                <w:rFonts w:ascii="Times New Roman" w:eastAsia="楷体" w:hAnsi="Times New Roman" w:cs="Times New Roman"/>
+                <w:sz w:val="21"/>
+                <w:szCs w:val="21"/>
+              </w:rPr>
+              <w:t>13.844</w:t>
+            </w:r>
+          </w:p>
+        </w:tc>
+        <w:tc>
+          <w:tcPr>
+            <w:tcW w:w="1200" w:type="dxa"/>
+            <w:noWrap/>
+            <w:vAlign w:val="center"/>
+            <w:hideMark/>
+          </w:tcPr>
+          <w:p>
+            <w:pPr>
+              <w:spacing w:line="360" w:lineRule="auto"/>
+              <w:jc w:val="center"/>
+              <w:rPr>
+                <w:rFonts w:ascii="Times New Roman" w:eastAsia="楷体" w:hAnsi="Times New Roman" w:cs="Times New Roman"/>
+                <w:sz w:val="21"/>
+                <w:szCs w:val="21"/>
+              </w:rPr>
+            </w:pPr>
+            <w:r>
+              <w:rPr>
+                <w:rFonts w:ascii="Times New Roman" w:eastAsia="楷体" w:hAnsi="Times New Roman" w:cs="Times New Roman"/>
+                <w:sz w:val="21"/>
+                <w:szCs w:val="21"/>
+              </w:rPr>
+              <w:t>2362.5</w:t>
+            </w:r>
+          </w:p>
+        </w:tc>
+      </w:tr>
+      <w:tr>
+        <w:trPr>
+          <w:trHeight w:val="300"/>
+          <w:jc w:val="center"/>
+        </w:trPr>
+        <w:tc>
+          <w:tcPr>
+            <w:tcW w:w="2320" w:type="dxa"/>
+            <w:noWrap/>
+            <w:vAlign w:val="center"/>
+            <w:hideMark/>
+          </w:tcPr>
+          <w:p>
+            <w:pPr>
+              <w:spacing w:line="360" w:lineRule="auto"/>
+              <w:jc w:val="center"/>
+              <w:rPr>
+                <w:rFonts w:ascii="Times New Roman" w:eastAsia="楷体" w:hAnsi="Times New Roman" w:cs="Times New Roman"/>
+                <w:b/>
+                <w:bCs/>
+                <w:sz w:val="21"/>
+                <w:szCs w:val="21"/>
+              </w:rPr>
+            </w:pPr>
+            <w:r>
+              <w:rPr>
+                <w:rFonts w:ascii="Times New Roman" w:eastAsia="楷体" w:hAnsi="Times New Roman" w:cs="Times New Roman"/>
+                <w:b/>
+                <w:bCs/>
+                <w:sz w:val="21"/>
+                <w:szCs w:val="21"/>
+              </w:rPr>
+              <w:t>8</w:t>
+            </w:r>
+          </w:p>
+        </w:tc>
+        <w:tc>
+          <w:tcPr>
+            <w:tcW w:w="1200" w:type="dxa"/>
+            <w:noWrap/>
+            <w:vAlign w:val="center"/>
+            <w:hideMark/>
+          </w:tcPr>
+          <w:p>
+            <w:pPr>
+              <w:spacing w:line="360" w:lineRule="auto"/>
+              <w:jc w:val="center"/>
+              <w:rPr>
+                <w:rFonts w:ascii="Times New Roman" w:eastAsia="楷体" w:hAnsi="Times New Roman" w:cs="Times New Roman"/>
+                <w:sz w:val="21"/>
+                <w:szCs w:val="21"/>
+              </w:rPr>
+            </w:pPr>
+            <w:r>
+              <w:rPr>
+                <w:rFonts w:ascii="Times New Roman" w:eastAsia="楷体" w:hAnsi="Times New Roman" w:cs="Times New Roman"/>
+                <w:sz w:val="21"/>
+                <w:szCs w:val="21"/>
+              </w:rPr>
+              <w:t>0.0289</w:t>
+            </w:r>
+          </w:p>
+        </w:tc>
+        <w:tc>
+          <w:tcPr>
+            <w:tcW w:w="1200" w:type="dxa"/>
+            <w:noWrap/>
+            <w:vAlign w:val="center"/>
+            <w:hideMark/>
+          </w:tcPr>
+          <w:p>
+            <w:pPr>
+              <w:spacing w:line="360" w:lineRule="auto"/>
+              <w:jc w:val="center"/>
+              <w:rPr>
+                <w:rFonts w:ascii="Times New Roman" w:eastAsia="楷体" w:hAnsi="Times New Roman" w:cs="Times New Roman"/>
+                <w:sz w:val="21"/>
+                <w:szCs w:val="21"/>
+              </w:rPr>
+            </w:pPr>
+            <w:r>
+              <w:rPr>
+                <w:rFonts w:ascii="Times New Roman" w:eastAsia="楷体" w:hAnsi="Times New Roman" w:cs="Times New Roman"/>
+                <w:sz w:val="21"/>
+                <w:szCs w:val="21"/>
+              </w:rPr>
+              <w:t>0.1586</w:t>
+            </w:r>
+          </w:p>
+        </w:tc>
+        <w:tc>
+          <w:tcPr>
+            <w:tcW w:w="1200" w:type="dxa"/>
+            <w:noWrap/>
+            <w:vAlign w:val="center"/>
+            <w:hideMark/>
+          </w:tcPr>
+          <w:p>
+            <w:pPr>
+              <w:spacing w:line="360" w:lineRule="auto"/>
+              <w:jc w:val="center"/>
+              <w:rPr>
+                <w:rFonts w:ascii="Times New Roman" w:eastAsia="楷体" w:hAnsi="Times New Roman" w:cs="Times New Roman"/>
+                <w:sz w:val="21"/>
+                <w:szCs w:val="21"/>
+              </w:rPr>
+            </w:pPr>
+            <w:r>
+              <w:rPr>
+                <w:rFonts w:ascii="Times New Roman" w:eastAsia="楷体" w:hAnsi="Times New Roman" w:cs="Times New Roman"/>
+                <w:sz w:val="21"/>
+                <w:szCs w:val="21"/>
+              </w:rPr>
+              <w:t>6.1128</w:t>
+            </w:r>
+          </w:p>
+        </w:tc>
+        <w:tc>
+          <w:tcPr>
+            <w:tcW w:w="1200" w:type="dxa"/>
+            <w:noWrap/>
+            <w:vAlign w:val="center"/>
+            <w:hideMark/>
+          </w:tcPr>
+          <w:p>
+            <w:pPr>
+              <w:spacing w:line="360" w:lineRule="auto"/>
+              <w:jc w:val="center"/>
+              <w:rPr>
+                <w:rFonts w:ascii="Times New Roman" w:eastAsia="楷体" w:hAnsi="Times New Roman" w:cs="Times New Roman"/>
+                <w:sz w:val="21"/>
+                <w:szCs w:val="21"/>
+              </w:rPr>
+            </w:pPr>
+            <w:r>
+              <w:rPr>
+                <w:rFonts w:ascii="Times New Roman" w:eastAsia="楷体" w:hAnsi="Times New Roman" w:cs="Times New Roman"/>
+                <w:sz w:val="21"/>
+                <w:szCs w:val="21"/>
+              </w:rPr>
+              <w:t>1315.6</w:t>
+            </w:r>
+          </w:p>
+        </w:tc>
+      </w:tr>
+    </w:tbl>
+    <w:p>
+      <w:pPr>
+        <w:spacing w:after="0" w:line="360" w:lineRule="auto"/>
+        <w:rPr>
+          <w:rFonts w:ascii="Times New Roman" w:eastAsia="楷体" w:hAnsi="Times New Roman" w:cs="Times New Roman"/>
+          <w:sz w:val="21"/>
+          <w:szCs w:val="21"/>
+        </w:rPr>
+      </w:pPr>
+    </w:p>
+    <w:p>
+      <w:pPr>
+        <w:spacing w:after="0" w:line="360" w:lineRule="auto"/>
+        <w:rPr>
+          <w:rFonts w:ascii="Times New Roman" w:eastAsia="楷体" w:hAnsi="Times New Roman" w:cs="Times New Roman"/>
+          <w:sz w:val="21"/>
+          <w:szCs w:val="21"/>
+        </w:rPr>
+      </w:pPr>
+      <w:commentRangeStart w:id="2"/>
+      <w:r>
+        <w:rPr>
+          <w:rFonts w:ascii="Times New Roman" w:eastAsia="楷体" w:hAnsi="Times New Roman" w:cs="Times New Roman"/>
+          <w:sz w:val="21"/>
+          <w:szCs w:val="21"/>
+        </w:rPr>
+        <w:t>若固定</w:t>
+      </w:r>
+      <w:r>
+        <w:rPr>
+          <w:rFonts w:ascii="Times New Roman" w:eastAsia="楷体" w:hAnsi="Times New Roman" w:cs="Times New Roman" w:hint="eastAsia"/>
+          <w:sz w:val="21"/>
+          <w:szCs w:val="21"/>
+        </w:rPr>
+        <w:t>货币种类</w:t>
+      </w:r>
+      <w:r>
+        <w:rPr>
+          <w:rFonts w:ascii="Times New Roman" w:eastAsia="楷体" w:hAnsi="Times New Roman" w:cs="Times New Roman"/>
+          <w:sz w:val="21"/>
+          <w:szCs w:val="21"/>
+        </w:rPr>
+        <w:t>数量</w:t>
+      </w:r>
+      <w:r>
+        <w:rPr>
+          <w:rFonts w:ascii="Times New Roman" w:eastAsia="楷体" w:hAnsi="Times New Roman" w:cs="Times New Roman" w:hint="eastAsia"/>
+          <w:sz w:val="21"/>
+          <w:szCs w:val="21"/>
+        </w:rPr>
+        <w:t>或交易所数量</w:t>
+      </w:r>
+      <w:r>
+        <w:rPr>
+          <w:rFonts w:ascii="Times New Roman" w:eastAsia="楷体" w:hAnsi="Times New Roman" w:cs="Times New Roman"/>
+          <w:sz w:val="21"/>
+          <w:szCs w:val="21"/>
+        </w:rPr>
+        <w:t>，</w:t>
+      </w:r>
+      <w:r>
+        <w:rPr>
+          <w:rFonts w:ascii="Times New Roman" w:eastAsia="楷体" w:hAnsi="Times New Roman" w:cs="Times New Roman"/>
+          <w:sz w:val="21"/>
+          <w:szCs w:val="21"/>
+        </w:rPr>
+        <w:t>则优化耗时与</w:t>
+      </w:r>
+      <w:r>
+        <w:rPr>
+          <w:rFonts w:ascii="Times New Roman" w:eastAsia="楷体" w:hAnsi="Times New Roman" w:cs="Times New Roman" w:hint="eastAsia"/>
+          <w:sz w:val="21"/>
+          <w:szCs w:val="21"/>
+        </w:rPr>
+        <w:t>交易所</w:t>
+      </w:r>
+      <w:r>
+        <w:rPr>
+          <w:rFonts w:ascii="Times New Roman" w:eastAsia="楷体" w:hAnsi="Times New Roman" w:cs="Times New Roman"/>
+          <w:sz w:val="21"/>
+          <w:szCs w:val="21"/>
+        </w:rPr>
+        <w:t>数量的关系如下图所示</w:t>
+      </w:r>
+      <w:commentRangeEnd w:id="2"/>
+      <w:r>
+        <w:rPr>
+          <w:rStyle w:val="CommentReference"/>
+        </w:rPr>
+        <w:commentReference w:id="2"/>
+      </w:r>
+      <w:r>
+        <w:rPr>
+          <w:rFonts w:ascii="Times New Roman" w:eastAsia="楷体" w:hAnsi="Times New Roman" w:cs="Times New Roman" w:hint="eastAsia"/>
+          <w:sz w:val="21"/>
+          <w:szCs w:val="21"/>
+        </w:rPr>
+        <w:t>（为表现时间变化趋势，每条曲线用其最大值归一化）</w:t>
+      </w:r>
+      <w:r>
+        <w:rPr>
+          <w:rFonts w:ascii="Times New Roman" w:eastAsia="楷体" w:hAnsi="Times New Roman" w:cs="Times New Roman"/>
           <w:sz w:val="21"/>
           <w:szCs w:val="21"/>
         </w:rPr>
@@ -4444,13 +6039,16 @@
       </w:pPr>
       <w:r>
         <w:rPr>
+          <w:rFonts w:ascii="Times New Roman" w:eastAsia="楷体" w:hAnsi="Times New Roman" w:cs="Times New Roman"/>
           <w:noProof/>
+          <w:sz w:val="21"/>
+          <w:szCs w:val="21"/>
         </w:rPr>
         <w:drawing>
-          <wp:inline distT="0" distB="0" distL="0" distR="0" wp14:anchorId="5590F472" wp14:editId="0A2949F4">
-            <wp:extent cx="2560320" cy="1458675"/>
-            <wp:effectExtent l="0" t="0" r="0" b="8255"/>
-            <wp:docPr id="6" name="Picture 6"/>
+          <wp:inline distT="0" distB="0" distL="0" distR="0" wp14:anchorId="1FAEE487" wp14:editId="3BD6B11B">
+            <wp:extent cx="2679440" cy="1645920"/>
+            <wp:effectExtent l="0" t="0" r="6985" b="0"/>
+            <wp:docPr id="5" name="Picture 5"/>
             <wp:cNvGraphicFramePr>
               <a:graphicFrameLocks xmlns:a="http://schemas.openxmlformats.org/drawingml/2006/main" noChangeAspect="1"/>
             </wp:cNvGraphicFramePr>
@@ -4464,7 +6062,7 @@
                     </pic:cNvPicPr>
                   </pic:nvPicPr>
                   <pic:blipFill>
-                    <a:blip r:embed="rId8" cstate="print">
+                    <a:blip r:embed="rId11" cstate="print">
                       <a:extLst>
                         <a:ext uri="{28A0092B-C50C-407E-A947-70E740481C1C}">
                           <a14:useLocalDpi xmlns:a14="http://schemas.microsoft.com/office/drawing/2010/main" val="0"/>
@@ -4479,15 +6077,12 @@
                   <pic:spPr bwMode="auto">
                     <a:xfrm>
                       <a:off x="0" y="0"/>
-                      <a:ext cx="2560320" cy="1458675"/>
+                      <a:ext cx="2679440" cy="1645920"/>
                     </a:xfrm>
                     <a:prstGeom prst="rect">
                       <a:avLst/>
                     </a:prstGeom>
                     <a:noFill/>
-                    <a:ln>
-                      <a:noFill/>
-                    </a:ln>
                   </pic:spPr>
                 </pic:pic>
               </a:graphicData>
@@ -4495,111 +6090,6 @@
           </wp:inline>
         </w:drawing>
       </w:r>
-    </w:p>
-    <w:p>
-      <w:pPr>
-        <w:spacing w:after="0" w:line="360" w:lineRule="auto"/>
-        <w:rPr>
-          <w:rFonts w:ascii="Times New Roman" w:eastAsia="楷体" w:hAnsi="Times New Roman" w:cs="Times New Roman"/>
-          <w:sz w:val="21"/>
-          <w:szCs w:val="21"/>
-        </w:rPr>
-      </w:pPr>
-    </w:p>
-    <w:p>
-      <w:pPr>
-        <w:spacing w:after="0" w:line="360" w:lineRule="auto"/>
-        <w:rPr>
-          <w:rFonts w:ascii="Times New Roman" w:eastAsia="楷体" w:hAnsi="Times New Roman" w:cs="Times New Roman"/>
-          <w:sz w:val="21"/>
-          <w:szCs w:val="21"/>
-        </w:rPr>
-      </w:pPr>
-      <w:r>
-        <w:rPr>
-          <w:rFonts w:ascii="Times New Roman" w:eastAsia="楷体" w:hAnsi="Times New Roman" w:cs="Times New Roman"/>
-          <w:sz w:val="21"/>
-          <w:szCs w:val="21"/>
-        </w:rPr>
-        <w:t>若固定</w:t>
-      </w:r>
-      <w:r>
-        <w:rPr>
-          <w:rFonts w:ascii="Times New Roman" w:eastAsia="楷体" w:hAnsi="Times New Roman" w:cs="Times New Roman" w:hint="eastAsia"/>
-          <w:sz w:val="21"/>
-          <w:szCs w:val="21"/>
-        </w:rPr>
-        <w:t>货币种类</w:t>
-      </w:r>
-      <w:r>
-        <w:rPr>
-          <w:rFonts w:ascii="Times New Roman" w:eastAsia="楷体" w:hAnsi="Times New Roman" w:cs="Times New Roman"/>
-          <w:sz w:val="21"/>
-          <w:szCs w:val="21"/>
-        </w:rPr>
-        <w:t>数量，</w:t>
-      </w:r>
-      <w:r>
-        <w:rPr>
-          <w:rFonts w:ascii="Times New Roman" w:eastAsia="楷体" w:hAnsi="Times New Roman" w:cs="Times New Roman"/>
-          <w:sz w:val="21"/>
-          <w:szCs w:val="21"/>
-        </w:rPr>
-        <w:t>则优化耗时与</w:t>
-      </w:r>
-      <w:r>
-        <w:rPr>
-          <w:rFonts w:ascii="Times New Roman" w:eastAsia="楷体" w:hAnsi="Times New Roman" w:cs="Times New Roman" w:hint="eastAsia"/>
-          <w:sz w:val="21"/>
-          <w:szCs w:val="21"/>
-        </w:rPr>
-        <w:t>交易所</w:t>
-      </w:r>
-      <w:r>
-        <w:rPr>
-          <w:rFonts w:ascii="Times New Roman" w:eastAsia="楷体" w:hAnsi="Times New Roman" w:cs="Times New Roman"/>
-          <w:sz w:val="21"/>
-          <w:szCs w:val="21"/>
-        </w:rPr>
-        <w:t>数量的关系如下图所示</w:t>
-      </w:r>
-      <w:r>
-        <w:rPr>
-          <w:rFonts w:ascii="Times New Roman" w:eastAsia="楷体" w:hAnsi="Times New Roman" w:cs="Times New Roman" w:hint="eastAsia"/>
-          <w:sz w:val="21"/>
-          <w:szCs w:val="21"/>
-        </w:rPr>
-        <w:t>（为表现时间变化趋势，每条曲线用其最大值归一化）</w:t>
-      </w:r>
-      <w:r>
-        <w:rPr>
-          <w:rFonts w:ascii="Times New Roman" w:eastAsia="楷体" w:hAnsi="Times New Roman" w:cs="Times New Roman"/>
-          <w:sz w:val="21"/>
-          <w:szCs w:val="21"/>
-        </w:rPr>
-        <w:t>：</w:t>
-      </w:r>
-    </w:p>
-    <w:p>
-      <w:pPr>
-        <w:spacing w:after="0" w:line="360" w:lineRule="auto"/>
-        <w:rPr>
-          <w:rFonts w:ascii="Times New Roman" w:eastAsia="楷体" w:hAnsi="Times New Roman" w:cs="Times New Roman"/>
-          <w:sz w:val="21"/>
-          <w:szCs w:val="21"/>
-        </w:rPr>
-      </w:pPr>
-    </w:p>
-    <w:p>
-      <w:pPr>
-        <w:spacing w:after="0" w:line="360" w:lineRule="auto"/>
-        <w:jc w:val="center"/>
-        <w:rPr>
-          <w:rFonts w:ascii="Times New Roman" w:eastAsia="楷体" w:hAnsi="Times New Roman" w:cs="Times New Roman"/>
-          <w:sz w:val="21"/>
-          <w:szCs w:val="21"/>
-        </w:rPr>
-      </w:pPr>
       <w:r>
         <w:rPr>
           <w:rFonts w:ascii="Times New Roman" w:eastAsia="楷体" w:hAnsi="Times New Roman" w:cs="Times New Roman"/>
@@ -4608,10 +6098,10 @@
           <w:szCs w:val="21"/>
         </w:rPr>
         <w:drawing>
-          <wp:inline distT="0" distB="0" distL="0" distR="0" wp14:anchorId="0DA8EB19" wp14:editId="2F5AC1DF">
-            <wp:extent cx="2560320" cy="1539029"/>
-            <wp:effectExtent l="0" t="0" r="0" b="4445"/>
-            <wp:docPr id="1" name="Picture 1"/>
+          <wp:inline distT="0" distB="0" distL="0" distR="0" wp14:anchorId="26C0AA04" wp14:editId="1D4CCF46">
+            <wp:extent cx="2738143" cy="1645920"/>
+            <wp:effectExtent l="0" t="0" r="5080" b="0"/>
+            <wp:docPr id="8" name="Picture 8"/>
             <wp:cNvGraphicFramePr>
               <a:graphicFrameLocks xmlns:a="http://schemas.openxmlformats.org/drawingml/2006/main" noChangeAspect="1"/>
             </wp:cNvGraphicFramePr>
@@ -4619,13 +6109,13 @@
               <a:graphicData uri="http://schemas.openxmlformats.org/drawingml/2006/picture">
                 <pic:pic xmlns:pic="http://schemas.openxmlformats.org/drawingml/2006/picture">
                   <pic:nvPicPr>
-                    <pic:cNvPr id="0" name="Picture 2"/>
+                    <pic:cNvPr id="0" name="Picture 4"/>
                     <pic:cNvPicPr>
                       <a:picLocks noChangeAspect="1" noChangeArrowheads="1"/>
                     </pic:cNvPicPr>
                   </pic:nvPicPr>
                   <pic:blipFill>
-                    <a:blip r:embed="rId9" cstate="print">
+                    <a:blip r:embed="rId12" cstate="print">
                       <a:extLst>
                         <a:ext uri="{28A0092B-C50C-407E-A947-70E740481C1C}">
                           <a14:useLocalDpi xmlns:a14="http://schemas.microsoft.com/office/drawing/2010/main" val="0"/>
@@ -4640,7 +6130,7 @@
                   <pic:spPr bwMode="auto">
                     <a:xfrm>
                       <a:off x="0" y="0"/>
-                      <a:ext cx="2560320" cy="1539029"/>
+                      <a:ext cx="2738143" cy="1645920"/>
                     </a:xfrm>
                     <a:prstGeom prst="rect">
                       <a:avLst/>
@@ -4676,12 +6166,32 @@
       <w:r>
         <w:rPr>
           <w:rFonts w:ascii="Times New Roman" w:eastAsia="楷体" w:hAnsi="Times New Roman" w:cs="Times New Roman" w:hint="eastAsia"/>
+          <w:sz w:val="21"/>
+          <w:szCs w:val="21"/>
+          <w:highlight w:val="yellow"/>
+        </w:rPr>
+        <w:t>由此可知，对于大规模问题，使用精确算法的计算时间将无法承受，必须进行简化。</w:t>
+      </w:r>
+    </w:p>
+    <w:p>
+      <w:pPr>
+        <w:rPr>
+          <w:rFonts w:ascii="Times New Roman" w:eastAsia="楷体" w:hAnsi="Times New Roman" w:cs="Times New Roman"/>
           <w:b/>
           <w:bCs/>
           <w:sz w:val="21"/>
           <w:szCs w:val="21"/>
         </w:rPr>
-        <w:t>测试设备信息</w:t>
+      </w:pPr>
+      <w:r>
+        <w:rPr>
+          <w:rFonts w:ascii="Times New Roman" w:eastAsia="楷体" w:hAnsi="Times New Roman" w:cs="Times New Roman"/>
+          <w:b/>
+          <w:bCs/>
+          <w:sz w:val="21"/>
+          <w:szCs w:val="21"/>
+        </w:rPr>
+        <w:br w:type="page"/>
       </w:r>
     </w:p>
     <w:p>
@@ -4695,19 +6205,14 @@
       </w:pPr>
       <w:r>
         <w:rPr>
-          <w:rFonts w:ascii="Times New Roman" w:eastAsia="楷体" w:hAnsi="Times New Roman" w:cs="Times New Roman"/>
-          <w:sz w:val="21"/>
-          <w:szCs w:val="21"/>
-        </w:rPr>
-        <w:t>设备型号：</w:t>
-      </w:r>
-      <w:r>
-        <w:rPr>
-          <w:rFonts w:ascii="Times New Roman" w:eastAsia="楷体" w:hAnsi="Times New Roman" w:cs="Times New Roman"/>
-          <w:sz w:val="21"/>
-          <w:szCs w:val="21"/>
-        </w:rPr>
-        <w:t>Dell XPS 15 - 9570</w:t>
+          <w:rFonts w:ascii="Times New Roman" w:eastAsia="楷体" w:hAnsi="Times New Roman" w:cs="Times New Roman" w:hint="eastAsia"/>
+          <w:b/>
+          <w:bCs/>
+          <w:sz w:val="21"/>
+          <w:szCs w:val="21"/>
+        </w:rPr>
+        <w:lastRenderedPageBreak/>
+        <w:t>测试设备信息</w:t>
       </w:r>
     </w:p>
     <w:p>
@@ -4824,12 +6329,47 @@
     </w:p>
     <w:p>
       <w:pPr>
+        <w:spacing w:after="0" w:line="360" w:lineRule="auto"/>
         <w:rPr>
           <w:rFonts w:ascii="Times New Roman" w:eastAsia="楷体" w:hAnsi="Times New Roman" w:cs="Times New Roman"/>
           <w:sz w:val="21"/>
           <w:szCs w:val="21"/>
         </w:rPr>
       </w:pPr>
+      <w:r>
+        <w:rPr>
+          <w:rFonts w:ascii="Times New Roman" w:eastAsia="楷体" w:hAnsi="Times New Roman" w:cs="Times New Roman" w:hint="eastAsia"/>
+          <w:sz w:val="21"/>
+          <w:szCs w:val="21"/>
+          <w:highlight w:val="yellow"/>
+        </w:rPr>
+        <w:t>求解软件：</w:t>
+      </w:r>
+      <w:r>
+        <w:rPr>
+          <w:rFonts w:ascii="Times New Roman" w:eastAsia="楷体" w:hAnsi="Times New Roman" w:cs="Times New Roman" w:hint="eastAsia"/>
+          <w:sz w:val="21"/>
+          <w:szCs w:val="21"/>
+          <w:highlight w:val="yellow"/>
+        </w:rPr>
+        <w:t>Gurobi</w:t>
+      </w:r>
+      <w:r>
+        <w:rPr>
+          <w:rFonts w:ascii="Times New Roman" w:eastAsia="楷体" w:hAnsi="Times New Roman" w:cs="Times New Roman"/>
+          <w:sz w:val="21"/>
+          <w:szCs w:val="21"/>
+        </w:rPr>
+        <w:t xml:space="preserve"> </w:t>
+      </w:r>
+      <w:r>
+        <w:rPr>
+          <w:rFonts w:ascii="Times New Roman" w:eastAsia="楷体" w:hAnsi="Times New Roman" w:cs="Times New Roman"/>
+          <w:sz w:val="21"/>
+          <w:szCs w:val="21"/>
+        </w:rPr>
+        <w:t>9.1.1</w:t>
+      </w:r>
       <w:r>
         <w:rPr>
           <w:rFonts w:ascii="Times New Roman" w:eastAsia="楷体" w:hAnsi="Times New Roman" w:cs="Times New Roman"/>
@@ -4842,6 +6382,7 @@
     <w:p>
       <w:pPr>
         <w:spacing w:after="0" w:line="360" w:lineRule="auto"/>
+        <w:jc w:val="center"/>
         <w:rPr>
           <w:rFonts w:ascii="Times New Roman" w:eastAsia="楷体" w:hAnsi="Times New Roman" w:cs="Times New Roman"/>
           <w:b/>
@@ -4857,9 +6398,21 @@
           <w:bCs/>
           <w:sz w:val="21"/>
           <w:szCs w:val="21"/>
+          <w:highlight w:val="yellow"/>
         </w:rPr>
         <w:lastRenderedPageBreak/>
         <w:t>子环路消除</w:t>
+      </w:r>
+      <w:r>
+        <w:rPr>
+          <w:rFonts w:ascii="Times New Roman" w:eastAsia="楷体" w:hAnsi="Times New Roman" w:cs="Times New Roman" w:hint="eastAsia"/>
+          <w:b/>
+          <w:bCs/>
+          <w:sz w:val="21"/>
+          <w:szCs w:val="21"/>
+          <w:highlight w:val="yellow"/>
+        </w:rPr>
+        <w:t>约束的探讨</w:t>
       </w:r>
     </w:p>
     <w:p>
@@ -4927,14 +6480,13 @@
         </w:rPr>
         <w:t>/</w:t>
       </w:r>
-      <w:proofErr w:type="gramStart"/>
       <w:r>
         <w:rPr>
           <w:rFonts w:ascii="Times New Roman" w:eastAsia="楷体" w:hAnsi="Times New Roman" w:cs="Times New Roman" w:hint="eastAsia"/>
           <w:sz w:val="21"/>
           <w:szCs w:val="21"/>
         </w:rPr>
-        <w:t>无</w:t>
+        <w:t>无“</w:t>
       </w:r>
       <w:r>
         <w:rPr>
@@ -4942,39 +6494,1701 @@
           <w:sz w:val="21"/>
           <w:szCs w:val="21"/>
         </w:rPr>
-        <w:t>“</w:t>
-      </w:r>
-      <w:proofErr w:type="gramEnd"/>
+        <w:t>兑换路径子环路消除</w:t>
+      </w:r>
       <w:r>
         <w:rPr>
           <w:rFonts w:ascii="Times New Roman" w:eastAsia="楷体" w:hAnsi="Times New Roman" w:cs="Times New Roman" w:hint="eastAsia"/>
           <w:sz w:val="21"/>
           <w:szCs w:val="21"/>
         </w:rPr>
-        <w:t>兑换路径子环路消除</w:t>
+        <w:t>”约束时的模型求解时间，观察</w:t>
       </w:r>
       <w:r>
         <w:rPr>
           <w:rFonts w:ascii="Times New Roman" w:eastAsia="楷体" w:hAnsi="Times New Roman" w:cs="Times New Roman" w:hint="eastAsia"/>
-          <w:sz w:val="21"/>
-          <w:szCs w:val="21"/>
-        </w:rPr>
-        <w:t>”约束</w:t>
+          <w:b/>
+          <w:sz w:val="21"/>
+          <w:szCs w:val="21"/>
+          <w:highlight w:val="yellow"/>
+        </w:rPr>
+        <w:t>可</w:t>
       </w:r>
       <w:r>
         <w:rPr>
           <w:rFonts w:ascii="Times New Roman" w:eastAsia="楷体" w:hAnsi="Times New Roman" w:cs="Times New Roman" w:hint="eastAsia"/>
-          <w:sz w:val="21"/>
-          <w:szCs w:val="21"/>
-        </w:rPr>
-        <w:t>时的模型求解时间，观察可得求解时间并无明显差异。</w:t>
+          <w:b/>
+          <w:sz w:val="21"/>
+          <w:szCs w:val="21"/>
+          <w:highlight w:val="yellow"/>
+        </w:rPr>
+        <w:t>知，</w:t>
+      </w:r>
+      <w:r>
+        <w:rPr>
+          <w:rFonts w:ascii="Times New Roman" w:eastAsia="楷体" w:hAnsi="Times New Roman" w:cs="Times New Roman" w:hint="eastAsia"/>
+          <w:b/>
+          <w:sz w:val="21"/>
+          <w:szCs w:val="21"/>
+          <w:highlight w:val="yellow"/>
+        </w:rPr>
+        <w:t>子环路消除约束的确对计算时间有</w:t>
+      </w:r>
+      <w:r>
+        <w:rPr>
+          <w:rFonts w:ascii="Times New Roman" w:eastAsia="楷体" w:hAnsi="Times New Roman" w:cs="Times New Roman" w:hint="eastAsia"/>
+          <w:b/>
+          <w:sz w:val="21"/>
+          <w:szCs w:val="21"/>
+          <w:highlight w:val="yellow"/>
+        </w:rPr>
+        <w:t>一定</w:t>
+      </w:r>
+      <w:r>
+        <w:rPr>
+          <w:rFonts w:ascii="Times New Roman" w:eastAsia="楷体" w:hAnsi="Times New Roman" w:cs="Times New Roman" w:hint="eastAsia"/>
+          <w:b/>
+          <w:sz w:val="21"/>
+          <w:szCs w:val="21"/>
+          <w:highlight w:val="yellow"/>
+        </w:rPr>
+        <w:t>影响</w:t>
+      </w:r>
+      <w:r>
+        <w:rPr>
+          <w:rFonts w:ascii="Times New Roman" w:eastAsia="楷体" w:hAnsi="Times New Roman" w:cs="Times New Roman" w:hint="eastAsia"/>
+          <w:sz w:val="21"/>
+          <w:szCs w:val="21"/>
+          <w:highlight w:val="yellow"/>
+        </w:rPr>
+        <w:t>。</w:t>
       </w:r>
     </w:p>
     <w:p>
       <w:pPr>
         <w:spacing w:after="0" w:line="360" w:lineRule="auto"/>
         <w:rPr>
-          <w:rFonts w:ascii="Times New Roman" w:eastAsia="楷体" w:hAnsi="Times New Roman" w:cs="Times New Roman" w:hint="eastAsia"/>
+          <w:rFonts w:ascii="Times New Roman" w:eastAsia="楷体" w:hAnsi="Times New Roman" w:cs="Times New Roman"/>
+          <w:sz w:val="21"/>
+          <w:szCs w:val="21"/>
+        </w:rPr>
+      </w:pPr>
+    </w:p>
+    <w:tbl>
+      <w:tblPr>
+        <w:tblStyle w:val="TableGrid"/>
+        <w:tblW w:w="0" w:type="auto"/>
+        <w:jc w:val="center"/>
+        <w:tblLook w:val="04A0" w:firstRow="1" w:lastRow="0" w:firstColumn="1" w:lastColumn="0" w:noHBand="0" w:noVBand="1"/>
+      </w:tblPr>
+      <w:tblGrid>
+        <w:gridCol w:w="2320"/>
+        <w:gridCol w:w="1200"/>
+        <w:gridCol w:w="1200"/>
+        <w:gridCol w:w="1200"/>
+        <w:gridCol w:w="1200"/>
+      </w:tblGrid>
+      <w:tr>
+        <w:trPr>
+          <w:trHeight w:val="300"/>
+          <w:jc w:val="center"/>
+        </w:trPr>
+        <w:tc>
+          <w:tcPr>
+            <w:tcW w:w="2320" w:type="dxa"/>
+            <w:tcBorders>
+              <w:bottom w:val="single" w:sz="4" w:space="0" w:color="auto"/>
+            </w:tcBorders>
+            <w:noWrap/>
+            <w:vAlign w:val="center"/>
+            <w:hideMark/>
+          </w:tcPr>
+          <w:p>
+            <w:pPr>
+              <w:spacing w:line="360" w:lineRule="auto"/>
+              <w:jc w:val="center"/>
+              <w:rPr>
+                <w:rFonts w:ascii="Times New Roman" w:eastAsia="楷体" w:hAnsi="Times New Roman" w:cs="Times New Roman"/>
+                <w:sz w:val="21"/>
+                <w:szCs w:val="21"/>
+              </w:rPr>
+            </w:pPr>
+          </w:p>
+        </w:tc>
+        <w:tc>
+          <w:tcPr>
+            <w:tcW w:w="2400" w:type="dxa"/>
+            <w:gridSpan w:val="2"/>
+            <w:noWrap/>
+            <w:vAlign w:val="center"/>
+            <w:hideMark/>
+          </w:tcPr>
+          <w:p>
+            <w:pPr>
+              <w:spacing w:line="360" w:lineRule="auto"/>
+              <w:jc w:val="center"/>
+              <w:rPr>
+                <w:rFonts w:ascii="Times New Roman" w:eastAsia="楷体" w:hAnsi="Times New Roman" w:cs="Times New Roman"/>
+                <w:b/>
+                <w:bCs/>
+                <w:sz w:val="21"/>
+                <w:szCs w:val="21"/>
+              </w:rPr>
+            </w:pPr>
+            <w:r>
+              <w:rPr>
+                <w:rFonts w:ascii="Times New Roman" w:eastAsia="楷体" w:hAnsi="Times New Roman" w:cs="Times New Roman" w:hint="eastAsia"/>
+                <w:b/>
+                <w:bCs/>
+                <w:sz w:val="21"/>
+                <w:szCs w:val="21"/>
+              </w:rPr>
+              <w:t>有子环路消除</w:t>
+            </w:r>
+          </w:p>
+        </w:tc>
+        <w:tc>
+          <w:tcPr>
+            <w:tcW w:w="2400" w:type="dxa"/>
+            <w:gridSpan w:val="2"/>
+            <w:noWrap/>
+            <w:vAlign w:val="center"/>
+            <w:hideMark/>
+          </w:tcPr>
+          <w:p>
+            <w:pPr>
+              <w:spacing w:line="360" w:lineRule="auto"/>
+              <w:jc w:val="center"/>
+              <w:rPr>
+                <w:rFonts w:ascii="Times New Roman" w:eastAsia="楷体" w:hAnsi="Times New Roman" w:cs="Times New Roman" w:hint="eastAsia"/>
+                <w:b/>
+                <w:bCs/>
+                <w:sz w:val="21"/>
+                <w:szCs w:val="21"/>
+              </w:rPr>
+            </w:pPr>
+            <w:r>
+              <w:rPr>
+                <w:rFonts w:ascii="Times New Roman" w:eastAsia="楷体" w:hAnsi="Times New Roman" w:cs="Times New Roman" w:hint="eastAsia"/>
+                <w:b/>
+                <w:bCs/>
+                <w:sz w:val="21"/>
+                <w:szCs w:val="21"/>
+              </w:rPr>
+              <w:t>无子环路消除</w:t>
+            </w:r>
+          </w:p>
+        </w:tc>
+      </w:tr>
+      <w:tr>
+        <w:trPr>
+          <w:trHeight w:val="900"/>
+          <w:jc w:val="center"/>
+        </w:trPr>
+        <w:tc>
+          <w:tcPr>
+            <w:tcW w:w="2320" w:type="dxa"/>
+            <w:tcBorders>
+              <w:tl2br w:val="single" w:sz="4" w:space="0" w:color="auto"/>
+            </w:tcBorders>
+            <w:vAlign w:val="center"/>
+            <w:hideMark/>
+          </w:tcPr>
+          <w:p>
+            <w:pPr>
+              <w:spacing w:line="360" w:lineRule="auto"/>
+              <w:jc w:val="right"/>
+              <w:rPr>
+                <w:rFonts w:ascii="Times New Roman" w:eastAsia="楷体" w:hAnsi="Times New Roman" w:cs="Times New Roman"/>
+                <w:b/>
+                <w:bCs/>
+                <w:sz w:val="21"/>
+                <w:szCs w:val="21"/>
+              </w:rPr>
+            </w:pPr>
+            <w:r>
+              <w:rPr>
+                <w:rFonts w:ascii="Times New Roman" w:eastAsia="楷体" w:hAnsi="Times New Roman" w:cs="Times New Roman" w:hint="eastAsia"/>
+                <w:b/>
+                <w:bCs/>
+                <w:sz w:val="21"/>
+                <w:szCs w:val="21"/>
+              </w:rPr>
+              <w:t>货币种类数量</w:t>
+            </w:r>
+          </w:p>
+          <w:p>
+            <w:pPr>
+              <w:spacing w:line="360" w:lineRule="auto"/>
+              <w:jc w:val="center"/>
+              <w:rPr>
+                <w:rFonts w:ascii="Times New Roman" w:eastAsia="楷体" w:hAnsi="Times New Roman" w:cs="Times New Roman"/>
+                <w:b/>
+                <w:bCs/>
+                <w:sz w:val="21"/>
+                <w:szCs w:val="21"/>
+              </w:rPr>
+            </w:pPr>
+          </w:p>
+          <w:p>
+            <w:pPr>
+              <w:spacing w:line="360" w:lineRule="auto"/>
+              <w:rPr>
+                <w:rFonts w:ascii="Times New Roman" w:eastAsia="楷体" w:hAnsi="Times New Roman" w:cs="Times New Roman" w:hint="eastAsia"/>
+                <w:b/>
+                <w:bCs/>
+                <w:sz w:val="21"/>
+                <w:szCs w:val="21"/>
+              </w:rPr>
+            </w:pPr>
+            <w:r>
+              <w:rPr>
+                <w:rFonts w:ascii="Times New Roman" w:eastAsia="楷体" w:hAnsi="Times New Roman" w:cs="Times New Roman" w:hint="eastAsia"/>
+                <w:b/>
+                <w:bCs/>
+                <w:sz w:val="21"/>
+                <w:szCs w:val="21"/>
+              </w:rPr>
+              <w:t>交易所数量</w:t>
+            </w:r>
+          </w:p>
+        </w:tc>
+        <w:tc>
+          <w:tcPr>
+            <w:tcW w:w="1200" w:type="dxa"/>
+            <w:noWrap/>
+            <w:vAlign w:val="center"/>
+            <w:hideMark/>
+          </w:tcPr>
+          <w:p>
+            <w:pPr>
+              <w:spacing w:line="360" w:lineRule="auto"/>
+              <w:jc w:val="center"/>
+              <w:rPr>
+                <w:rFonts w:ascii="Times New Roman" w:eastAsia="楷体" w:hAnsi="Times New Roman" w:cs="Times New Roman" w:hint="eastAsia"/>
+                <w:b/>
+                <w:bCs/>
+                <w:sz w:val="21"/>
+                <w:szCs w:val="21"/>
+              </w:rPr>
+            </w:pPr>
+            <w:r>
+              <w:rPr>
+                <w:rFonts w:ascii="Times New Roman" w:eastAsia="楷体" w:hAnsi="Times New Roman" w:cs="Times New Roman"/>
+                <w:b/>
+                <w:bCs/>
+                <w:sz w:val="21"/>
+                <w:szCs w:val="21"/>
+              </w:rPr>
+              <w:t>2</w:t>
+            </w:r>
+          </w:p>
+        </w:tc>
+        <w:tc>
+          <w:tcPr>
+            <w:tcW w:w="1200" w:type="dxa"/>
+            <w:noWrap/>
+            <w:vAlign w:val="center"/>
+            <w:hideMark/>
+          </w:tcPr>
+          <w:p>
+            <w:pPr>
+              <w:spacing w:line="360" w:lineRule="auto"/>
+              <w:jc w:val="center"/>
+              <w:rPr>
+                <w:rFonts w:ascii="Times New Roman" w:eastAsia="楷体" w:hAnsi="Times New Roman" w:cs="Times New Roman"/>
+                <w:b/>
+                <w:bCs/>
+                <w:sz w:val="21"/>
+                <w:szCs w:val="21"/>
+              </w:rPr>
+            </w:pPr>
+            <w:r>
+              <w:rPr>
+                <w:rFonts w:ascii="Times New Roman" w:eastAsia="楷体" w:hAnsi="Times New Roman" w:cs="Times New Roman"/>
+                <w:b/>
+                <w:bCs/>
+                <w:sz w:val="21"/>
+                <w:szCs w:val="21"/>
+              </w:rPr>
+              <w:t>3</w:t>
+            </w:r>
+          </w:p>
+        </w:tc>
+        <w:tc>
+          <w:tcPr>
+            <w:tcW w:w="1200" w:type="dxa"/>
+            <w:noWrap/>
+            <w:vAlign w:val="center"/>
+            <w:hideMark/>
+          </w:tcPr>
+          <w:p>
+            <w:pPr>
+              <w:spacing w:line="360" w:lineRule="auto"/>
+              <w:jc w:val="center"/>
+              <w:rPr>
+                <w:rFonts w:ascii="Times New Roman" w:eastAsia="楷体" w:hAnsi="Times New Roman" w:cs="Times New Roman"/>
+                <w:b/>
+                <w:bCs/>
+                <w:sz w:val="21"/>
+                <w:szCs w:val="21"/>
+              </w:rPr>
+            </w:pPr>
+            <w:r>
+              <w:rPr>
+                <w:rFonts w:ascii="Times New Roman" w:eastAsia="楷体" w:hAnsi="Times New Roman" w:cs="Times New Roman"/>
+                <w:b/>
+                <w:bCs/>
+                <w:sz w:val="21"/>
+                <w:szCs w:val="21"/>
+              </w:rPr>
+              <w:t>2</w:t>
+            </w:r>
+          </w:p>
+        </w:tc>
+        <w:tc>
+          <w:tcPr>
+            <w:tcW w:w="1200" w:type="dxa"/>
+            <w:noWrap/>
+            <w:vAlign w:val="center"/>
+            <w:hideMark/>
+          </w:tcPr>
+          <w:p>
+            <w:pPr>
+              <w:spacing w:line="360" w:lineRule="auto"/>
+              <w:jc w:val="center"/>
+              <w:rPr>
+                <w:rFonts w:ascii="Times New Roman" w:eastAsia="楷体" w:hAnsi="Times New Roman" w:cs="Times New Roman"/>
+                <w:b/>
+                <w:bCs/>
+                <w:sz w:val="21"/>
+                <w:szCs w:val="21"/>
+              </w:rPr>
+            </w:pPr>
+            <w:r>
+              <w:rPr>
+                <w:rFonts w:ascii="Times New Roman" w:eastAsia="楷体" w:hAnsi="Times New Roman" w:cs="Times New Roman"/>
+                <w:b/>
+                <w:bCs/>
+                <w:sz w:val="21"/>
+                <w:szCs w:val="21"/>
+              </w:rPr>
+              <w:t>3</w:t>
+            </w:r>
+          </w:p>
+        </w:tc>
+      </w:tr>
+      <w:tr>
+        <w:trPr>
+          <w:trHeight w:val="300"/>
+          <w:jc w:val="center"/>
+        </w:trPr>
+        <w:tc>
+          <w:tcPr>
+            <w:tcW w:w="2320" w:type="dxa"/>
+            <w:noWrap/>
+            <w:vAlign w:val="center"/>
+            <w:hideMark/>
+          </w:tcPr>
+          <w:p>
+            <w:pPr>
+              <w:spacing w:line="360" w:lineRule="auto"/>
+              <w:jc w:val="center"/>
+              <w:rPr>
+                <w:rFonts w:ascii="Times New Roman" w:eastAsia="楷体" w:hAnsi="Times New Roman" w:cs="Times New Roman"/>
+                <w:b/>
+                <w:bCs/>
+                <w:sz w:val="21"/>
+                <w:szCs w:val="21"/>
+              </w:rPr>
+            </w:pPr>
+            <w:r>
+              <w:rPr>
+                <w:rFonts w:ascii="Times New Roman" w:eastAsia="楷体" w:hAnsi="Times New Roman" w:cs="Times New Roman"/>
+                <w:b/>
+                <w:bCs/>
+                <w:sz w:val="21"/>
+                <w:szCs w:val="21"/>
+              </w:rPr>
+              <w:t>1</w:t>
+            </w:r>
+          </w:p>
+        </w:tc>
+        <w:tc>
+          <w:tcPr>
+            <w:tcW w:w="1200" w:type="dxa"/>
+            <w:noWrap/>
+            <w:vAlign w:val="center"/>
+            <w:hideMark/>
+          </w:tcPr>
+          <w:p>
+            <w:pPr>
+              <w:spacing w:line="360" w:lineRule="auto"/>
+              <w:jc w:val="center"/>
+              <w:rPr>
+                <w:rFonts w:ascii="Times New Roman" w:eastAsia="楷体" w:hAnsi="Times New Roman" w:cs="Times New Roman"/>
+                <w:sz w:val="21"/>
+                <w:szCs w:val="21"/>
+              </w:rPr>
+            </w:pPr>
+            <w:r>
+              <w:rPr>
+                <w:rFonts w:ascii="Times New Roman" w:eastAsia="楷体" w:hAnsi="Times New Roman" w:cs="Times New Roman"/>
+                <w:sz w:val="21"/>
+                <w:szCs w:val="21"/>
+              </w:rPr>
+              <w:t>0.0044</w:t>
+            </w:r>
+          </w:p>
+        </w:tc>
+        <w:tc>
+          <w:tcPr>
+            <w:tcW w:w="1200" w:type="dxa"/>
+            <w:noWrap/>
+            <w:vAlign w:val="center"/>
+            <w:hideMark/>
+          </w:tcPr>
+          <w:p>
+            <w:pPr>
+              <w:spacing w:line="360" w:lineRule="auto"/>
+              <w:jc w:val="center"/>
+              <w:rPr>
+                <w:rFonts w:ascii="Times New Roman" w:eastAsia="楷体" w:hAnsi="Times New Roman" w:cs="Times New Roman"/>
+                <w:sz w:val="21"/>
+                <w:szCs w:val="21"/>
+              </w:rPr>
+            </w:pPr>
+            <w:r>
+              <w:rPr>
+                <w:rFonts w:ascii="Times New Roman" w:eastAsia="楷体" w:hAnsi="Times New Roman" w:cs="Times New Roman"/>
+                <w:sz w:val="21"/>
+                <w:szCs w:val="21"/>
+              </w:rPr>
+              <w:t>0.0180</w:t>
+            </w:r>
+          </w:p>
+        </w:tc>
+        <w:tc>
+          <w:tcPr>
+            <w:tcW w:w="1200" w:type="dxa"/>
+            <w:noWrap/>
+            <w:vAlign w:val="center"/>
+            <w:hideMark/>
+          </w:tcPr>
+          <w:p>
+            <w:pPr>
+              <w:spacing w:line="360" w:lineRule="auto"/>
+              <w:jc w:val="center"/>
+              <w:rPr>
+                <w:rFonts w:ascii="Times New Roman" w:eastAsia="楷体" w:hAnsi="Times New Roman" w:cs="Times New Roman"/>
+                <w:sz w:val="21"/>
+                <w:szCs w:val="21"/>
+              </w:rPr>
+            </w:pPr>
+            <w:r>
+              <w:rPr>
+                <w:rFonts w:ascii="Times New Roman" w:eastAsia="楷体" w:hAnsi="Times New Roman" w:cs="Times New Roman"/>
+                <w:sz w:val="21"/>
+                <w:szCs w:val="21"/>
+              </w:rPr>
+              <w:t>0.0060</w:t>
+            </w:r>
+          </w:p>
+        </w:tc>
+        <w:tc>
+          <w:tcPr>
+            <w:tcW w:w="1200" w:type="dxa"/>
+            <w:noWrap/>
+            <w:vAlign w:val="center"/>
+            <w:hideMark/>
+          </w:tcPr>
+          <w:p>
+            <w:pPr>
+              <w:spacing w:line="360" w:lineRule="auto"/>
+              <w:jc w:val="center"/>
+              <w:rPr>
+                <w:rFonts w:ascii="Times New Roman" w:eastAsia="楷体" w:hAnsi="Times New Roman" w:cs="Times New Roman"/>
+                <w:sz w:val="21"/>
+                <w:szCs w:val="21"/>
+              </w:rPr>
+            </w:pPr>
+            <w:r>
+              <w:rPr>
+                <w:rFonts w:ascii="Times New Roman" w:eastAsia="楷体" w:hAnsi="Times New Roman" w:cs="Times New Roman"/>
+                <w:sz w:val="21"/>
+                <w:szCs w:val="21"/>
+              </w:rPr>
+              <w:t>0.0131</w:t>
+            </w:r>
+          </w:p>
+        </w:tc>
+      </w:tr>
+      <w:tr>
+        <w:trPr>
+          <w:trHeight w:val="300"/>
+          <w:jc w:val="center"/>
+        </w:trPr>
+        <w:tc>
+          <w:tcPr>
+            <w:tcW w:w="2320" w:type="dxa"/>
+            <w:noWrap/>
+            <w:vAlign w:val="center"/>
+            <w:hideMark/>
+          </w:tcPr>
+          <w:p>
+            <w:pPr>
+              <w:spacing w:line="360" w:lineRule="auto"/>
+              <w:jc w:val="center"/>
+              <w:rPr>
+                <w:rFonts w:ascii="Times New Roman" w:eastAsia="楷体" w:hAnsi="Times New Roman" w:cs="Times New Roman"/>
+                <w:b/>
+                <w:bCs/>
+                <w:sz w:val="21"/>
+                <w:szCs w:val="21"/>
+              </w:rPr>
+            </w:pPr>
+            <w:r>
+              <w:rPr>
+                <w:rFonts w:ascii="Times New Roman" w:eastAsia="楷体" w:hAnsi="Times New Roman" w:cs="Times New Roman"/>
+                <w:b/>
+                <w:bCs/>
+                <w:sz w:val="21"/>
+                <w:szCs w:val="21"/>
+              </w:rPr>
+              <w:t>2</w:t>
+            </w:r>
+          </w:p>
+        </w:tc>
+        <w:tc>
+          <w:tcPr>
+            <w:tcW w:w="1200" w:type="dxa"/>
+            <w:noWrap/>
+            <w:vAlign w:val="center"/>
+            <w:hideMark/>
+          </w:tcPr>
+          <w:p>
+            <w:pPr>
+              <w:spacing w:line="360" w:lineRule="auto"/>
+              <w:jc w:val="center"/>
+              <w:rPr>
+                <w:rFonts w:ascii="Times New Roman" w:eastAsia="楷体" w:hAnsi="Times New Roman" w:cs="Times New Roman"/>
+                <w:sz w:val="21"/>
+                <w:szCs w:val="21"/>
+              </w:rPr>
+            </w:pPr>
+            <w:r>
+              <w:rPr>
+                <w:rFonts w:ascii="Times New Roman" w:eastAsia="楷体" w:hAnsi="Times New Roman" w:cs="Times New Roman"/>
+                <w:sz w:val="21"/>
+                <w:szCs w:val="21"/>
+              </w:rPr>
+              <w:t>0.0072</w:t>
+            </w:r>
+          </w:p>
+        </w:tc>
+        <w:tc>
+          <w:tcPr>
+            <w:tcW w:w="1200" w:type="dxa"/>
+            <w:noWrap/>
+            <w:vAlign w:val="center"/>
+            <w:hideMark/>
+          </w:tcPr>
+          <w:p>
+            <w:pPr>
+              <w:spacing w:line="360" w:lineRule="auto"/>
+              <w:jc w:val="center"/>
+              <w:rPr>
+                <w:rFonts w:ascii="Times New Roman" w:eastAsia="楷体" w:hAnsi="Times New Roman" w:cs="Times New Roman"/>
+                <w:sz w:val="21"/>
+                <w:szCs w:val="21"/>
+              </w:rPr>
+            </w:pPr>
+            <w:r>
+              <w:rPr>
+                <w:rFonts w:ascii="Times New Roman" w:eastAsia="楷体" w:hAnsi="Times New Roman" w:cs="Times New Roman"/>
+                <w:sz w:val="21"/>
+                <w:szCs w:val="21"/>
+              </w:rPr>
+              <w:t>0.0236</w:t>
+            </w:r>
+          </w:p>
+        </w:tc>
+        <w:tc>
+          <w:tcPr>
+            <w:tcW w:w="1200" w:type="dxa"/>
+            <w:noWrap/>
+            <w:vAlign w:val="center"/>
+            <w:hideMark/>
+          </w:tcPr>
+          <w:p>
+            <w:pPr>
+              <w:spacing w:line="360" w:lineRule="auto"/>
+              <w:jc w:val="center"/>
+              <w:rPr>
+                <w:rFonts w:ascii="Times New Roman" w:eastAsia="楷体" w:hAnsi="Times New Roman" w:cs="Times New Roman"/>
+                <w:sz w:val="21"/>
+                <w:szCs w:val="21"/>
+              </w:rPr>
+            </w:pPr>
+            <w:r>
+              <w:rPr>
+                <w:rFonts w:ascii="Times New Roman" w:eastAsia="楷体" w:hAnsi="Times New Roman" w:cs="Times New Roman"/>
+                <w:sz w:val="21"/>
+                <w:szCs w:val="21"/>
+              </w:rPr>
+              <w:t>0.0068</w:t>
+            </w:r>
+          </w:p>
+        </w:tc>
+        <w:tc>
+          <w:tcPr>
+            <w:tcW w:w="1200" w:type="dxa"/>
+            <w:noWrap/>
+            <w:vAlign w:val="center"/>
+            <w:hideMark/>
+          </w:tcPr>
+          <w:p>
+            <w:pPr>
+              <w:spacing w:line="360" w:lineRule="auto"/>
+              <w:jc w:val="center"/>
+              <w:rPr>
+                <w:rFonts w:ascii="Times New Roman" w:eastAsia="楷体" w:hAnsi="Times New Roman" w:cs="Times New Roman"/>
+                <w:sz w:val="21"/>
+                <w:szCs w:val="21"/>
+              </w:rPr>
+            </w:pPr>
+            <w:r>
+              <w:rPr>
+                <w:rFonts w:ascii="Times New Roman" w:eastAsia="楷体" w:hAnsi="Times New Roman" w:cs="Times New Roman"/>
+                <w:sz w:val="21"/>
+                <w:szCs w:val="21"/>
+              </w:rPr>
+              <w:t>0.0209</w:t>
+            </w:r>
+          </w:p>
+        </w:tc>
+      </w:tr>
+      <w:tr>
+        <w:trPr>
+          <w:trHeight w:val="300"/>
+          <w:jc w:val="center"/>
+        </w:trPr>
+        <w:tc>
+          <w:tcPr>
+            <w:tcW w:w="2320" w:type="dxa"/>
+            <w:noWrap/>
+            <w:vAlign w:val="center"/>
+            <w:hideMark/>
+          </w:tcPr>
+          <w:p>
+            <w:pPr>
+              <w:spacing w:line="360" w:lineRule="auto"/>
+              <w:jc w:val="center"/>
+              <w:rPr>
+                <w:rFonts w:ascii="Times New Roman" w:eastAsia="楷体" w:hAnsi="Times New Roman" w:cs="Times New Roman"/>
+                <w:b/>
+                <w:bCs/>
+                <w:sz w:val="21"/>
+                <w:szCs w:val="21"/>
+              </w:rPr>
+            </w:pPr>
+            <w:r>
+              <w:rPr>
+                <w:rFonts w:ascii="Times New Roman" w:eastAsia="楷体" w:hAnsi="Times New Roman" w:cs="Times New Roman"/>
+                <w:b/>
+                <w:bCs/>
+                <w:sz w:val="21"/>
+                <w:szCs w:val="21"/>
+              </w:rPr>
+              <w:t>3</w:t>
+            </w:r>
+          </w:p>
+        </w:tc>
+        <w:tc>
+          <w:tcPr>
+            <w:tcW w:w="1200" w:type="dxa"/>
+            <w:noWrap/>
+            <w:vAlign w:val="center"/>
+            <w:hideMark/>
+          </w:tcPr>
+          <w:p>
+            <w:pPr>
+              <w:spacing w:line="360" w:lineRule="auto"/>
+              <w:jc w:val="center"/>
+              <w:rPr>
+                <w:rFonts w:ascii="Times New Roman" w:eastAsia="楷体" w:hAnsi="Times New Roman" w:cs="Times New Roman"/>
+                <w:sz w:val="21"/>
+                <w:szCs w:val="21"/>
+              </w:rPr>
+            </w:pPr>
+            <w:r>
+              <w:rPr>
+                <w:rFonts w:ascii="Times New Roman" w:eastAsia="楷体" w:hAnsi="Times New Roman" w:cs="Times New Roman"/>
+                <w:sz w:val="21"/>
+                <w:szCs w:val="21"/>
+              </w:rPr>
+              <w:t>0.0075</w:t>
+            </w:r>
+          </w:p>
+        </w:tc>
+        <w:tc>
+          <w:tcPr>
+            <w:tcW w:w="1200" w:type="dxa"/>
+            <w:noWrap/>
+            <w:vAlign w:val="center"/>
+            <w:hideMark/>
+          </w:tcPr>
+          <w:p>
+            <w:pPr>
+              <w:spacing w:line="360" w:lineRule="auto"/>
+              <w:jc w:val="center"/>
+              <w:rPr>
+                <w:rFonts w:ascii="Times New Roman" w:eastAsia="楷体" w:hAnsi="Times New Roman" w:cs="Times New Roman"/>
+                <w:sz w:val="21"/>
+                <w:szCs w:val="21"/>
+              </w:rPr>
+            </w:pPr>
+            <w:r>
+              <w:rPr>
+                <w:rFonts w:ascii="Times New Roman" w:eastAsia="楷体" w:hAnsi="Times New Roman" w:cs="Times New Roman"/>
+                <w:sz w:val="21"/>
+                <w:szCs w:val="21"/>
+              </w:rPr>
+              <w:t>0.0474</w:t>
+            </w:r>
+          </w:p>
+        </w:tc>
+        <w:tc>
+          <w:tcPr>
+            <w:tcW w:w="1200" w:type="dxa"/>
+            <w:noWrap/>
+            <w:vAlign w:val="center"/>
+            <w:hideMark/>
+          </w:tcPr>
+          <w:p>
+            <w:pPr>
+              <w:spacing w:line="360" w:lineRule="auto"/>
+              <w:jc w:val="center"/>
+              <w:rPr>
+                <w:rFonts w:ascii="Times New Roman" w:eastAsia="楷体" w:hAnsi="Times New Roman" w:cs="Times New Roman"/>
+                <w:sz w:val="21"/>
+                <w:szCs w:val="21"/>
+              </w:rPr>
+            </w:pPr>
+            <w:r>
+              <w:rPr>
+                <w:rFonts w:ascii="Times New Roman" w:eastAsia="楷体" w:hAnsi="Times New Roman" w:cs="Times New Roman"/>
+                <w:sz w:val="21"/>
+                <w:szCs w:val="21"/>
+              </w:rPr>
+              <w:t>0.0069</w:t>
+            </w:r>
+          </w:p>
+        </w:tc>
+        <w:tc>
+          <w:tcPr>
+            <w:tcW w:w="1200" w:type="dxa"/>
+            <w:noWrap/>
+            <w:vAlign w:val="center"/>
+            <w:hideMark/>
+          </w:tcPr>
+          <w:p>
+            <w:pPr>
+              <w:spacing w:line="360" w:lineRule="auto"/>
+              <w:jc w:val="center"/>
+              <w:rPr>
+                <w:rFonts w:ascii="Times New Roman" w:eastAsia="楷体" w:hAnsi="Times New Roman" w:cs="Times New Roman"/>
+                <w:sz w:val="21"/>
+                <w:szCs w:val="21"/>
+              </w:rPr>
+            </w:pPr>
+            <w:r>
+              <w:rPr>
+                <w:rFonts w:ascii="Times New Roman" w:eastAsia="楷体" w:hAnsi="Times New Roman" w:cs="Times New Roman"/>
+                <w:sz w:val="21"/>
+                <w:szCs w:val="21"/>
+              </w:rPr>
+              <w:t>0.0349</w:t>
+            </w:r>
+          </w:p>
+        </w:tc>
+      </w:tr>
+      <w:tr>
+        <w:trPr>
+          <w:trHeight w:val="300"/>
+          <w:jc w:val="center"/>
+        </w:trPr>
+        <w:tc>
+          <w:tcPr>
+            <w:tcW w:w="2320" w:type="dxa"/>
+            <w:noWrap/>
+            <w:vAlign w:val="center"/>
+            <w:hideMark/>
+          </w:tcPr>
+          <w:p>
+            <w:pPr>
+              <w:spacing w:line="360" w:lineRule="auto"/>
+              <w:jc w:val="center"/>
+              <w:rPr>
+                <w:rFonts w:ascii="Times New Roman" w:eastAsia="楷体" w:hAnsi="Times New Roman" w:cs="Times New Roman"/>
+                <w:b/>
+                <w:bCs/>
+                <w:sz w:val="21"/>
+                <w:szCs w:val="21"/>
+              </w:rPr>
+            </w:pPr>
+            <w:r>
+              <w:rPr>
+                <w:rFonts w:ascii="Times New Roman" w:eastAsia="楷体" w:hAnsi="Times New Roman" w:cs="Times New Roman"/>
+                <w:b/>
+                <w:bCs/>
+                <w:sz w:val="21"/>
+                <w:szCs w:val="21"/>
+              </w:rPr>
+              <w:t>4</w:t>
+            </w:r>
+          </w:p>
+        </w:tc>
+        <w:tc>
+          <w:tcPr>
+            <w:tcW w:w="1200" w:type="dxa"/>
+            <w:noWrap/>
+            <w:vAlign w:val="center"/>
+            <w:hideMark/>
+          </w:tcPr>
+          <w:p>
+            <w:pPr>
+              <w:spacing w:line="360" w:lineRule="auto"/>
+              <w:jc w:val="center"/>
+              <w:rPr>
+                <w:rFonts w:ascii="Times New Roman" w:eastAsia="楷体" w:hAnsi="Times New Roman" w:cs="Times New Roman"/>
+                <w:sz w:val="21"/>
+                <w:szCs w:val="21"/>
+              </w:rPr>
+            </w:pPr>
+            <w:r>
+              <w:rPr>
+                <w:rFonts w:ascii="Times New Roman" w:eastAsia="楷体" w:hAnsi="Times New Roman" w:cs="Times New Roman"/>
+                <w:sz w:val="21"/>
+                <w:szCs w:val="21"/>
+              </w:rPr>
+              <w:t>0.0195</w:t>
+            </w:r>
+          </w:p>
+        </w:tc>
+        <w:tc>
+          <w:tcPr>
+            <w:tcW w:w="1200" w:type="dxa"/>
+            <w:noWrap/>
+            <w:vAlign w:val="center"/>
+            <w:hideMark/>
+          </w:tcPr>
+          <w:p>
+            <w:pPr>
+              <w:spacing w:line="360" w:lineRule="auto"/>
+              <w:jc w:val="center"/>
+              <w:rPr>
+                <w:rFonts w:ascii="Times New Roman" w:eastAsia="楷体" w:hAnsi="Times New Roman" w:cs="Times New Roman"/>
+                <w:sz w:val="21"/>
+                <w:szCs w:val="21"/>
+              </w:rPr>
+            </w:pPr>
+            <w:r>
+              <w:rPr>
+                <w:rFonts w:ascii="Times New Roman" w:eastAsia="楷体" w:hAnsi="Times New Roman" w:cs="Times New Roman"/>
+                <w:sz w:val="21"/>
+                <w:szCs w:val="21"/>
+              </w:rPr>
+              <w:t>0.1828</w:t>
+            </w:r>
+          </w:p>
+        </w:tc>
+        <w:tc>
+          <w:tcPr>
+            <w:tcW w:w="1200" w:type="dxa"/>
+            <w:noWrap/>
+            <w:vAlign w:val="center"/>
+            <w:hideMark/>
+          </w:tcPr>
+          <w:p>
+            <w:pPr>
+              <w:spacing w:line="360" w:lineRule="auto"/>
+              <w:jc w:val="center"/>
+              <w:rPr>
+                <w:rFonts w:ascii="Times New Roman" w:eastAsia="楷体" w:hAnsi="Times New Roman" w:cs="Times New Roman"/>
+                <w:sz w:val="21"/>
+                <w:szCs w:val="21"/>
+              </w:rPr>
+            </w:pPr>
+            <w:r>
+              <w:rPr>
+                <w:rFonts w:ascii="Times New Roman" w:eastAsia="楷体" w:hAnsi="Times New Roman" w:cs="Times New Roman"/>
+                <w:sz w:val="21"/>
+                <w:szCs w:val="21"/>
+              </w:rPr>
+              <w:t>0.0138</w:t>
+            </w:r>
+          </w:p>
+        </w:tc>
+        <w:tc>
+          <w:tcPr>
+            <w:tcW w:w="1200" w:type="dxa"/>
+            <w:noWrap/>
+            <w:vAlign w:val="center"/>
+            <w:hideMark/>
+          </w:tcPr>
+          <w:p>
+            <w:pPr>
+              <w:spacing w:line="360" w:lineRule="auto"/>
+              <w:jc w:val="center"/>
+              <w:rPr>
+                <w:rFonts w:ascii="Times New Roman" w:eastAsia="楷体" w:hAnsi="Times New Roman" w:cs="Times New Roman"/>
+                <w:sz w:val="21"/>
+                <w:szCs w:val="21"/>
+              </w:rPr>
+            </w:pPr>
+            <w:r>
+              <w:rPr>
+                <w:rFonts w:ascii="Times New Roman" w:eastAsia="楷体" w:hAnsi="Times New Roman" w:cs="Times New Roman"/>
+                <w:sz w:val="21"/>
+                <w:szCs w:val="21"/>
+              </w:rPr>
+              <w:t>0.0816</w:t>
+            </w:r>
+          </w:p>
+        </w:tc>
+      </w:tr>
+      <w:tr>
+        <w:trPr>
+          <w:trHeight w:val="300"/>
+          <w:jc w:val="center"/>
+        </w:trPr>
+        <w:tc>
+          <w:tcPr>
+            <w:tcW w:w="2320" w:type="dxa"/>
+            <w:noWrap/>
+            <w:vAlign w:val="center"/>
+            <w:hideMark/>
+          </w:tcPr>
+          <w:p>
+            <w:pPr>
+              <w:spacing w:line="360" w:lineRule="auto"/>
+              <w:jc w:val="center"/>
+              <w:rPr>
+                <w:rFonts w:ascii="Times New Roman" w:eastAsia="楷体" w:hAnsi="Times New Roman" w:cs="Times New Roman"/>
+                <w:b/>
+                <w:bCs/>
+                <w:sz w:val="21"/>
+                <w:szCs w:val="21"/>
+              </w:rPr>
+            </w:pPr>
+            <w:r>
+              <w:rPr>
+                <w:rFonts w:ascii="Times New Roman" w:eastAsia="楷体" w:hAnsi="Times New Roman" w:cs="Times New Roman"/>
+                <w:b/>
+                <w:bCs/>
+                <w:sz w:val="21"/>
+                <w:szCs w:val="21"/>
+              </w:rPr>
+              <w:t>5</w:t>
+            </w:r>
+          </w:p>
+        </w:tc>
+        <w:tc>
+          <w:tcPr>
+            <w:tcW w:w="1200" w:type="dxa"/>
+            <w:noWrap/>
+            <w:vAlign w:val="center"/>
+            <w:hideMark/>
+          </w:tcPr>
+          <w:p>
+            <w:pPr>
+              <w:spacing w:line="360" w:lineRule="auto"/>
+              <w:jc w:val="center"/>
+              <w:rPr>
+                <w:rFonts w:ascii="Times New Roman" w:eastAsia="楷体" w:hAnsi="Times New Roman" w:cs="Times New Roman"/>
+                <w:sz w:val="21"/>
+                <w:szCs w:val="21"/>
+              </w:rPr>
+            </w:pPr>
+            <w:r>
+              <w:rPr>
+                <w:rFonts w:ascii="Times New Roman" w:eastAsia="楷体" w:hAnsi="Times New Roman" w:cs="Times New Roman"/>
+                <w:sz w:val="21"/>
+                <w:szCs w:val="21"/>
+              </w:rPr>
+              <w:t>0.0190</w:t>
+            </w:r>
+          </w:p>
+        </w:tc>
+        <w:tc>
+          <w:tcPr>
+            <w:tcW w:w="1200" w:type="dxa"/>
+            <w:noWrap/>
+            <w:vAlign w:val="center"/>
+            <w:hideMark/>
+          </w:tcPr>
+          <w:p>
+            <w:pPr>
+              <w:spacing w:line="360" w:lineRule="auto"/>
+              <w:jc w:val="center"/>
+              <w:rPr>
+                <w:rFonts w:ascii="Times New Roman" w:eastAsia="楷体" w:hAnsi="Times New Roman" w:cs="Times New Roman"/>
+                <w:sz w:val="21"/>
+                <w:szCs w:val="21"/>
+              </w:rPr>
+            </w:pPr>
+            <w:r>
+              <w:rPr>
+                <w:rFonts w:ascii="Times New Roman" w:eastAsia="楷体" w:hAnsi="Times New Roman" w:cs="Times New Roman"/>
+                <w:sz w:val="21"/>
+                <w:szCs w:val="21"/>
+              </w:rPr>
+              <w:t>0.0615</w:t>
+            </w:r>
+          </w:p>
+        </w:tc>
+        <w:tc>
+          <w:tcPr>
+            <w:tcW w:w="1200" w:type="dxa"/>
+            <w:noWrap/>
+            <w:vAlign w:val="center"/>
+            <w:hideMark/>
+          </w:tcPr>
+          <w:p>
+            <w:pPr>
+              <w:spacing w:line="360" w:lineRule="auto"/>
+              <w:jc w:val="center"/>
+              <w:rPr>
+                <w:rFonts w:ascii="Times New Roman" w:eastAsia="楷体" w:hAnsi="Times New Roman" w:cs="Times New Roman"/>
+                <w:sz w:val="21"/>
+                <w:szCs w:val="21"/>
+              </w:rPr>
+            </w:pPr>
+            <w:r>
+              <w:rPr>
+                <w:rFonts w:ascii="Times New Roman" w:eastAsia="楷体" w:hAnsi="Times New Roman" w:cs="Times New Roman"/>
+                <w:sz w:val="21"/>
+                <w:szCs w:val="21"/>
+              </w:rPr>
+              <w:t>0.0165</w:t>
+            </w:r>
+          </w:p>
+        </w:tc>
+        <w:tc>
+          <w:tcPr>
+            <w:tcW w:w="1200" w:type="dxa"/>
+            <w:noWrap/>
+            <w:vAlign w:val="center"/>
+            <w:hideMark/>
+          </w:tcPr>
+          <w:p>
+            <w:pPr>
+              <w:spacing w:line="360" w:lineRule="auto"/>
+              <w:jc w:val="center"/>
+              <w:rPr>
+                <w:rFonts w:ascii="Times New Roman" w:eastAsia="楷体" w:hAnsi="Times New Roman" w:cs="Times New Roman"/>
+                <w:sz w:val="21"/>
+                <w:szCs w:val="21"/>
+              </w:rPr>
+            </w:pPr>
+            <w:r>
+              <w:rPr>
+                <w:rFonts w:ascii="Times New Roman" w:eastAsia="楷体" w:hAnsi="Times New Roman" w:cs="Times New Roman"/>
+                <w:sz w:val="21"/>
+                <w:szCs w:val="21"/>
+              </w:rPr>
+              <w:t>0.0412</w:t>
+            </w:r>
+          </w:p>
+        </w:tc>
+      </w:tr>
+      <w:tr>
+        <w:trPr>
+          <w:trHeight w:val="300"/>
+          <w:jc w:val="center"/>
+        </w:trPr>
+        <w:tc>
+          <w:tcPr>
+            <w:tcW w:w="2320" w:type="dxa"/>
+            <w:noWrap/>
+            <w:vAlign w:val="center"/>
+            <w:hideMark/>
+          </w:tcPr>
+          <w:p>
+            <w:pPr>
+              <w:spacing w:line="360" w:lineRule="auto"/>
+              <w:jc w:val="center"/>
+              <w:rPr>
+                <w:rFonts w:ascii="Times New Roman" w:eastAsia="楷体" w:hAnsi="Times New Roman" w:cs="Times New Roman"/>
+                <w:b/>
+                <w:bCs/>
+                <w:sz w:val="21"/>
+                <w:szCs w:val="21"/>
+              </w:rPr>
+            </w:pPr>
+            <w:r>
+              <w:rPr>
+                <w:rFonts w:ascii="Times New Roman" w:eastAsia="楷体" w:hAnsi="Times New Roman" w:cs="Times New Roman"/>
+                <w:b/>
+                <w:bCs/>
+                <w:sz w:val="21"/>
+                <w:szCs w:val="21"/>
+              </w:rPr>
+              <w:t>6</w:t>
+            </w:r>
+          </w:p>
+        </w:tc>
+        <w:tc>
+          <w:tcPr>
+            <w:tcW w:w="1200" w:type="dxa"/>
+            <w:noWrap/>
+            <w:vAlign w:val="center"/>
+            <w:hideMark/>
+          </w:tcPr>
+          <w:p>
+            <w:pPr>
+              <w:spacing w:line="360" w:lineRule="auto"/>
+              <w:jc w:val="center"/>
+              <w:rPr>
+                <w:rFonts w:ascii="Times New Roman" w:eastAsia="楷体" w:hAnsi="Times New Roman" w:cs="Times New Roman"/>
+                <w:sz w:val="21"/>
+                <w:szCs w:val="21"/>
+              </w:rPr>
+            </w:pPr>
+            <w:r>
+              <w:rPr>
+                <w:rFonts w:ascii="Times New Roman" w:eastAsia="楷体" w:hAnsi="Times New Roman" w:cs="Times New Roman"/>
+                <w:sz w:val="21"/>
+                <w:szCs w:val="21"/>
+              </w:rPr>
+              <w:t>0.0200</w:t>
+            </w:r>
+          </w:p>
+        </w:tc>
+        <w:tc>
+          <w:tcPr>
+            <w:tcW w:w="1200" w:type="dxa"/>
+            <w:noWrap/>
+            <w:vAlign w:val="center"/>
+            <w:hideMark/>
+          </w:tcPr>
+          <w:p>
+            <w:pPr>
+              <w:spacing w:line="360" w:lineRule="auto"/>
+              <w:jc w:val="center"/>
+              <w:rPr>
+                <w:rFonts w:ascii="Times New Roman" w:eastAsia="楷体" w:hAnsi="Times New Roman" w:cs="Times New Roman"/>
+                <w:sz w:val="21"/>
+                <w:szCs w:val="21"/>
+              </w:rPr>
+            </w:pPr>
+            <w:r>
+              <w:rPr>
+                <w:rFonts w:ascii="Times New Roman" w:eastAsia="楷体" w:hAnsi="Times New Roman" w:cs="Times New Roman"/>
+                <w:sz w:val="21"/>
+                <w:szCs w:val="21"/>
+              </w:rPr>
+              <w:t>0.1489</w:t>
+            </w:r>
+          </w:p>
+        </w:tc>
+        <w:tc>
+          <w:tcPr>
+            <w:tcW w:w="1200" w:type="dxa"/>
+            <w:noWrap/>
+            <w:vAlign w:val="center"/>
+            <w:hideMark/>
+          </w:tcPr>
+          <w:p>
+            <w:pPr>
+              <w:spacing w:line="360" w:lineRule="auto"/>
+              <w:jc w:val="center"/>
+              <w:rPr>
+                <w:rFonts w:ascii="Times New Roman" w:eastAsia="楷体" w:hAnsi="Times New Roman" w:cs="Times New Roman"/>
+                <w:sz w:val="21"/>
+                <w:szCs w:val="21"/>
+              </w:rPr>
+            </w:pPr>
+            <w:r>
+              <w:rPr>
+                <w:rFonts w:ascii="Times New Roman" w:eastAsia="楷体" w:hAnsi="Times New Roman" w:cs="Times New Roman"/>
+                <w:sz w:val="21"/>
+                <w:szCs w:val="21"/>
+              </w:rPr>
+              <w:t>0.0193</w:t>
+            </w:r>
+          </w:p>
+        </w:tc>
+        <w:tc>
+          <w:tcPr>
+            <w:tcW w:w="1200" w:type="dxa"/>
+            <w:noWrap/>
+            <w:vAlign w:val="center"/>
+            <w:hideMark/>
+          </w:tcPr>
+          <w:p>
+            <w:pPr>
+              <w:spacing w:line="360" w:lineRule="auto"/>
+              <w:jc w:val="center"/>
+              <w:rPr>
+                <w:rFonts w:ascii="Times New Roman" w:eastAsia="楷体" w:hAnsi="Times New Roman" w:cs="Times New Roman"/>
+                <w:sz w:val="21"/>
+                <w:szCs w:val="21"/>
+              </w:rPr>
+            </w:pPr>
+            <w:r>
+              <w:rPr>
+                <w:rFonts w:ascii="Times New Roman" w:eastAsia="楷体" w:hAnsi="Times New Roman" w:cs="Times New Roman"/>
+                <w:sz w:val="21"/>
+                <w:szCs w:val="21"/>
+              </w:rPr>
+              <w:t>0.1288</w:t>
+            </w:r>
+          </w:p>
+        </w:tc>
+      </w:tr>
+      <w:tr>
+        <w:trPr>
+          <w:trHeight w:val="300"/>
+          <w:jc w:val="center"/>
+        </w:trPr>
+        <w:tc>
+          <w:tcPr>
+            <w:tcW w:w="2320" w:type="dxa"/>
+            <w:noWrap/>
+            <w:vAlign w:val="center"/>
+            <w:hideMark/>
+          </w:tcPr>
+          <w:p>
+            <w:pPr>
+              <w:spacing w:line="360" w:lineRule="auto"/>
+              <w:jc w:val="center"/>
+              <w:rPr>
+                <w:rFonts w:ascii="Times New Roman" w:eastAsia="楷体" w:hAnsi="Times New Roman" w:cs="Times New Roman"/>
+                <w:b/>
+                <w:bCs/>
+                <w:sz w:val="21"/>
+                <w:szCs w:val="21"/>
+              </w:rPr>
+            </w:pPr>
+            <w:r>
+              <w:rPr>
+                <w:rFonts w:ascii="Times New Roman" w:eastAsia="楷体" w:hAnsi="Times New Roman" w:cs="Times New Roman"/>
+                <w:b/>
+                <w:bCs/>
+                <w:sz w:val="21"/>
+                <w:szCs w:val="21"/>
+              </w:rPr>
+              <w:t>7</w:t>
+            </w:r>
+          </w:p>
+        </w:tc>
+        <w:tc>
+          <w:tcPr>
+            <w:tcW w:w="1200" w:type="dxa"/>
+            <w:noWrap/>
+            <w:vAlign w:val="center"/>
+            <w:hideMark/>
+          </w:tcPr>
+          <w:p>
+            <w:pPr>
+              <w:spacing w:line="360" w:lineRule="auto"/>
+              <w:jc w:val="center"/>
+              <w:rPr>
+                <w:rFonts w:ascii="Times New Roman" w:eastAsia="楷体" w:hAnsi="Times New Roman" w:cs="Times New Roman"/>
+                <w:sz w:val="21"/>
+                <w:szCs w:val="21"/>
+              </w:rPr>
+            </w:pPr>
+            <w:r>
+              <w:rPr>
+                <w:rFonts w:ascii="Times New Roman" w:eastAsia="楷体" w:hAnsi="Times New Roman" w:cs="Times New Roman"/>
+                <w:sz w:val="21"/>
+                <w:szCs w:val="21"/>
+              </w:rPr>
+              <w:t>0.0244</w:t>
+            </w:r>
+          </w:p>
+        </w:tc>
+        <w:tc>
+          <w:tcPr>
+            <w:tcW w:w="1200" w:type="dxa"/>
+            <w:noWrap/>
+            <w:vAlign w:val="center"/>
+            <w:hideMark/>
+          </w:tcPr>
+          <w:p>
+            <w:pPr>
+              <w:spacing w:line="360" w:lineRule="auto"/>
+              <w:jc w:val="center"/>
+              <w:rPr>
+                <w:rFonts w:ascii="Times New Roman" w:eastAsia="楷体" w:hAnsi="Times New Roman" w:cs="Times New Roman"/>
+                <w:sz w:val="21"/>
+                <w:szCs w:val="21"/>
+              </w:rPr>
+            </w:pPr>
+            <w:r>
+              <w:rPr>
+                <w:rFonts w:ascii="Times New Roman" w:eastAsia="楷体" w:hAnsi="Times New Roman" w:cs="Times New Roman"/>
+                <w:sz w:val="21"/>
+                <w:szCs w:val="21"/>
+              </w:rPr>
+              <w:t>0.4297</w:t>
+            </w:r>
+          </w:p>
+        </w:tc>
+        <w:tc>
+          <w:tcPr>
+            <w:tcW w:w="1200" w:type="dxa"/>
+            <w:noWrap/>
+            <w:vAlign w:val="center"/>
+            <w:hideMark/>
+          </w:tcPr>
+          <w:p>
+            <w:pPr>
+              <w:spacing w:line="360" w:lineRule="auto"/>
+              <w:jc w:val="center"/>
+              <w:rPr>
+                <w:rFonts w:ascii="Times New Roman" w:eastAsia="楷体" w:hAnsi="Times New Roman" w:cs="Times New Roman"/>
+                <w:sz w:val="21"/>
+                <w:szCs w:val="21"/>
+              </w:rPr>
+            </w:pPr>
+            <w:r>
+              <w:rPr>
+                <w:rFonts w:ascii="Times New Roman" w:eastAsia="楷体" w:hAnsi="Times New Roman" w:cs="Times New Roman"/>
+                <w:sz w:val="21"/>
+                <w:szCs w:val="21"/>
+              </w:rPr>
+              <w:t>0.0195</w:t>
+            </w:r>
+          </w:p>
+        </w:tc>
+        <w:tc>
+          <w:tcPr>
+            <w:tcW w:w="1200" w:type="dxa"/>
+            <w:noWrap/>
+            <w:vAlign w:val="center"/>
+            <w:hideMark/>
+          </w:tcPr>
+          <w:p>
+            <w:pPr>
+              <w:spacing w:line="360" w:lineRule="auto"/>
+              <w:jc w:val="center"/>
+              <w:rPr>
+                <w:rFonts w:ascii="Times New Roman" w:eastAsia="楷体" w:hAnsi="Times New Roman" w:cs="Times New Roman"/>
+                <w:sz w:val="21"/>
+                <w:szCs w:val="21"/>
+              </w:rPr>
+            </w:pPr>
+            <w:r>
+              <w:rPr>
+                <w:rFonts w:ascii="Times New Roman" w:eastAsia="楷体" w:hAnsi="Times New Roman" w:cs="Times New Roman"/>
+                <w:sz w:val="21"/>
+                <w:szCs w:val="21"/>
+              </w:rPr>
+              <w:t>0.3585</w:t>
+            </w:r>
+          </w:p>
+        </w:tc>
+      </w:tr>
+      <w:tr>
+        <w:trPr>
+          <w:trHeight w:val="300"/>
+          <w:jc w:val="center"/>
+        </w:trPr>
+        <w:tc>
+          <w:tcPr>
+            <w:tcW w:w="2320" w:type="dxa"/>
+            <w:noWrap/>
+            <w:vAlign w:val="center"/>
+            <w:hideMark/>
+          </w:tcPr>
+          <w:p>
+            <w:pPr>
+              <w:spacing w:line="360" w:lineRule="auto"/>
+              <w:jc w:val="center"/>
+              <w:rPr>
+                <w:rFonts w:ascii="Times New Roman" w:eastAsia="楷体" w:hAnsi="Times New Roman" w:cs="Times New Roman"/>
+                <w:b/>
+                <w:bCs/>
+                <w:sz w:val="21"/>
+                <w:szCs w:val="21"/>
+              </w:rPr>
+            </w:pPr>
+            <w:r>
+              <w:rPr>
+                <w:rFonts w:ascii="Times New Roman" w:eastAsia="楷体" w:hAnsi="Times New Roman" w:cs="Times New Roman"/>
+                <w:b/>
+                <w:bCs/>
+                <w:sz w:val="21"/>
+                <w:szCs w:val="21"/>
+              </w:rPr>
+              <w:t>8</w:t>
+            </w:r>
+          </w:p>
+        </w:tc>
+        <w:tc>
+          <w:tcPr>
+            <w:tcW w:w="1200" w:type="dxa"/>
+            <w:noWrap/>
+            <w:vAlign w:val="center"/>
+            <w:hideMark/>
+          </w:tcPr>
+          <w:p>
+            <w:pPr>
+              <w:spacing w:line="360" w:lineRule="auto"/>
+              <w:jc w:val="center"/>
+              <w:rPr>
+                <w:rFonts w:ascii="Times New Roman" w:eastAsia="楷体" w:hAnsi="Times New Roman" w:cs="Times New Roman"/>
+                <w:sz w:val="21"/>
+                <w:szCs w:val="21"/>
+              </w:rPr>
+            </w:pPr>
+            <w:r>
+              <w:rPr>
+                <w:rFonts w:ascii="Times New Roman" w:eastAsia="楷体" w:hAnsi="Times New Roman" w:cs="Times New Roman"/>
+                <w:sz w:val="21"/>
+                <w:szCs w:val="21"/>
+              </w:rPr>
+              <w:t>0.0229</w:t>
+            </w:r>
+          </w:p>
+        </w:tc>
+        <w:tc>
+          <w:tcPr>
+            <w:tcW w:w="1200" w:type="dxa"/>
+            <w:noWrap/>
+            <w:vAlign w:val="center"/>
+            <w:hideMark/>
+          </w:tcPr>
+          <w:p>
+            <w:pPr>
+              <w:spacing w:line="360" w:lineRule="auto"/>
+              <w:jc w:val="center"/>
+              <w:rPr>
+                <w:rFonts w:ascii="Times New Roman" w:eastAsia="楷体" w:hAnsi="Times New Roman" w:cs="Times New Roman"/>
+                <w:sz w:val="21"/>
+                <w:szCs w:val="21"/>
+              </w:rPr>
+            </w:pPr>
+            <w:r>
+              <w:rPr>
+                <w:rFonts w:ascii="Times New Roman" w:eastAsia="楷体" w:hAnsi="Times New Roman" w:cs="Times New Roman"/>
+                <w:sz w:val="21"/>
+                <w:szCs w:val="21"/>
+              </w:rPr>
+              <w:t>0.3143</w:t>
+            </w:r>
+          </w:p>
+        </w:tc>
+        <w:tc>
+          <w:tcPr>
+            <w:tcW w:w="1200" w:type="dxa"/>
+            <w:noWrap/>
+            <w:vAlign w:val="center"/>
+            <w:hideMark/>
+          </w:tcPr>
+          <w:p>
+            <w:pPr>
+              <w:spacing w:line="360" w:lineRule="auto"/>
+              <w:jc w:val="center"/>
+              <w:rPr>
+                <w:rFonts w:ascii="Times New Roman" w:eastAsia="楷体" w:hAnsi="Times New Roman" w:cs="Times New Roman"/>
+                <w:sz w:val="21"/>
+                <w:szCs w:val="21"/>
+              </w:rPr>
+            </w:pPr>
+            <w:r>
+              <w:rPr>
+                <w:rFonts w:ascii="Times New Roman" w:eastAsia="楷体" w:hAnsi="Times New Roman" w:cs="Times New Roman"/>
+                <w:sz w:val="21"/>
+                <w:szCs w:val="21"/>
+              </w:rPr>
+              <w:t>0.0204</w:t>
+            </w:r>
+          </w:p>
+        </w:tc>
+        <w:tc>
+          <w:tcPr>
+            <w:tcW w:w="1200" w:type="dxa"/>
+            <w:noWrap/>
+            <w:vAlign w:val="center"/>
+            <w:hideMark/>
+          </w:tcPr>
+          <w:p>
+            <w:pPr>
+              <w:spacing w:line="360" w:lineRule="auto"/>
+              <w:jc w:val="center"/>
+              <w:rPr>
+                <w:rFonts w:ascii="Times New Roman" w:eastAsia="楷体" w:hAnsi="Times New Roman" w:cs="Times New Roman"/>
+                <w:sz w:val="21"/>
+                <w:szCs w:val="21"/>
+              </w:rPr>
+            </w:pPr>
+            <w:r>
+              <w:rPr>
+                <w:rFonts w:ascii="Times New Roman" w:eastAsia="楷体" w:hAnsi="Times New Roman" w:cs="Times New Roman"/>
+                <w:sz w:val="21"/>
+                <w:szCs w:val="21"/>
+              </w:rPr>
+              <w:t>0.2269</w:t>
+            </w:r>
+          </w:p>
+        </w:tc>
+      </w:tr>
+      <w:tr>
+        <w:trPr>
+          <w:trHeight w:val="300"/>
+          <w:jc w:val="center"/>
+        </w:trPr>
+        <w:tc>
+          <w:tcPr>
+            <w:tcW w:w="2320" w:type="dxa"/>
+            <w:noWrap/>
+            <w:vAlign w:val="center"/>
+            <w:hideMark/>
+          </w:tcPr>
+          <w:p>
+            <w:pPr>
+              <w:spacing w:line="360" w:lineRule="auto"/>
+              <w:jc w:val="center"/>
+              <w:rPr>
+                <w:rFonts w:ascii="Times New Roman" w:eastAsia="楷体" w:hAnsi="Times New Roman" w:cs="Times New Roman"/>
+                <w:b/>
+                <w:bCs/>
+                <w:sz w:val="21"/>
+                <w:szCs w:val="21"/>
+              </w:rPr>
+            </w:pPr>
+            <w:r>
+              <w:rPr>
+                <w:rFonts w:ascii="Times New Roman" w:eastAsia="楷体" w:hAnsi="Times New Roman" w:cs="Times New Roman"/>
+                <w:b/>
+                <w:bCs/>
+                <w:sz w:val="21"/>
+                <w:szCs w:val="21"/>
+              </w:rPr>
+              <w:t>9</w:t>
+            </w:r>
+          </w:p>
+        </w:tc>
+        <w:tc>
+          <w:tcPr>
+            <w:tcW w:w="1200" w:type="dxa"/>
+            <w:noWrap/>
+            <w:vAlign w:val="center"/>
+            <w:hideMark/>
+          </w:tcPr>
+          <w:p>
+            <w:pPr>
+              <w:spacing w:line="360" w:lineRule="auto"/>
+              <w:jc w:val="center"/>
+              <w:rPr>
+                <w:rFonts w:ascii="Times New Roman" w:eastAsia="楷体" w:hAnsi="Times New Roman" w:cs="Times New Roman"/>
+                <w:sz w:val="21"/>
+                <w:szCs w:val="21"/>
+              </w:rPr>
+            </w:pPr>
+            <w:r>
+              <w:rPr>
+                <w:rFonts w:ascii="Times New Roman" w:eastAsia="楷体" w:hAnsi="Times New Roman" w:cs="Times New Roman"/>
+                <w:sz w:val="21"/>
+                <w:szCs w:val="21"/>
+              </w:rPr>
+              <w:t>0.0240</w:t>
+            </w:r>
+          </w:p>
+        </w:tc>
+        <w:tc>
+          <w:tcPr>
+            <w:tcW w:w="1200" w:type="dxa"/>
+            <w:noWrap/>
+            <w:vAlign w:val="center"/>
+            <w:hideMark/>
+          </w:tcPr>
+          <w:p>
+            <w:pPr>
+              <w:spacing w:line="360" w:lineRule="auto"/>
+              <w:jc w:val="center"/>
+              <w:rPr>
+                <w:rFonts w:ascii="Times New Roman" w:eastAsia="楷体" w:hAnsi="Times New Roman" w:cs="Times New Roman"/>
+                <w:sz w:val="21"/>
+                <w:szCs w:val="21"/>
+              </w:rPr>
+            </w:pPr>
+            <w:r>
+              <w:rPr>
+                <w:rFonts w:ascii="Times New Roman" w:eastAsia="楷体" w:hAnsi="Times New Roman" w:cs="Times New Roman"/>
+                <w:sz w:val="21"/>
+                <w:szCs w:val="21"/>
+              </w:rPr>
+              <w:t>0.4648</w:t>
+            </w:r>
+          </w:p>
+        </w:tc>
+        <w:tc>
+          <w:tcPr>
+            <w:tcW w:w="1200" w:type="dxa"/>
+            <w:noWrap/>
+            <w:vAlign w:val="center"/>
+            <w:hideMark/>
+          </w:tcPr>
+          <w:p>
+            <w:pPr>
+              <w:spacing w:line="360" w:lineRule="auto"/>
+              <w:jc w:val="center"/>
+              <w:rPr>
+                <w:rFonts w:ascii="Times New Roman" w:eastAsia="楷体" w:hAnsi="Times New Roman" w:cs="Times New Roman"/>
+                <w:sz w:val="21"/>
+                <w:szCs w:val="21"/>
+              </w:rPr>
+            </w:pPr>
+            <w:r>
+              <w:rPr>
+                <w:rFonts w:ascii="Times New Roman" w:eastAsia="楷体" w:hAnsi="Times New Roman" w:cs="Times New Roman"/>
+                <w:sz w:val="21"/>
+                <w:szCs w:val="21"/>
+              </w:rPr>
+              <w:t>0.0238</w:t>
+            </w:r>
+          </w:p>
+        </w:tc>
+        <w:tc>
+          <w:tcPr>
+            <w:tcW w:w="1200" w:type="dxa"/>
+            <w:noWrap/>
+            <w:vAlign w:val="center"/>
+            <w:hideMark/>
+          </w:tcPr>
+          <w:p>
+            <w:pPr>
+              <w:spacing w:line="360" w:lineRule="auto"/>
+              <w:jc w:val="center"/>
+              <w:rPr>
+                <w:rFonts w:ascii="Times New Roman" w:eastAsia="楷体" w:hAnsi="Times New Roman" w:cs="Times New Roman"/>
+                <w:sz w:val="21"/>
+                <w:szCs w:val="21"/>
+              </w:rPr>
+            </w:pPr>
+            <w:r>
+              <w:rPr>
+                <w:rFonts w:ascii="Times New Roman" w:eastAsia="楷体" w:hAnsi="Times New Roman" w:cs="Times New Roman"/>
+                <w:sz w:val="21"/>
+                <w:szCs w:val="21"/>
+              </w:rPr>
+              <w:t>0.2956</w:t>
+            </w:r>
+          </w:p>
+        </w:tc>
+      </w:tr>
+    </w:tbl>
+    <w:p>
+      <w:pPr>
+        <w:spacing w:after="0" w:line="360" w:lineRule="auto"/>
+        <w:rPr>
+          <w:rFonts w:ascii="Times New Roman" w:eastAsia="楷体" w:hAnsi="Times New Roman" w:cs="Times New Roman"/>
           <w:sz w:val="21"/>
           <w:szCs w:val="21"/>
         </w:rPr>
@@ -4983,7 +8197,6 @@
     <w:p>
       <w:pPr>
         <w:spacing w:after="0" w:line="360" w:lineRule="auto"/>
-        <w:jc w:val="center"/>
         <w:rPr>
           <w:rFonts w:ascii="Times New Roman" w:eastAsia="楷体" w:hAnsi="Times New Roman" w:cs="Times New Roman"/>
           <w:sz w:val="21"/>
@@ -4992,56 +8205,93 @@
       </w:pPr>
       <w:r>
         <w:rPr>
-          <w:rFonts w:hint="eastAsia"/>
-        </w:rPr>
-        <w:drawing>
-          <wp:inline distT="0" distB="0" distL="0" distR="0" wp14:anchorId="642BC6C9" wp14:editId="0405002E">
-            <wp:extent cx="3352800" cy="2479040"/>
-            <wp:effectExtent l="0" t="0" r="0" b="0"/>
-            <wp:docPr id="4" name="Picture 4"/>
-            <wp:cNvGraphicFramePr>
-              <a:graphicFrameLocks xmlns:a="http://schemas.openxmlformats.org/drawingml/2006/main" noChangeAspect="1"/>
-            </wp:cNvGraphicFramePr>
-            <a:graphic xmlns:a="http://schemas.openxmlformats.org/drawingml/2006/main">
-              <a:graphicData uri="http://schemas.openxmlformats.org/drawingml/2006/picture">
-                <pic:pic xmlns:pic="http://schemas.openxmlformats.org/drawingml/2006/picture">
-                  <pic:nvPicPr>
-                    <pic:cNvPr id="0" name="Picture 1"/>
-                    <pic:cNvPicPr>
-                      <a:picLocks noChangeAspect="1" noChangeArrowheads="1"/>
-                    </pic:cNvPicPr>
-                  </pic:nvPicPr>
-                  <pic:blipFill>
-                    <a:blip r:embed="rId10">
-                      <a:extLst>
-                        <a:ext uri="{28A0092B-C50C-407E-A947-70E740481C1C}">
-                          <a14:useLocalDpi xmlns:a14="http://schemas.microsoft.com/office/drawing/2010/main" val="0"/>
-                        </a:ext>
-                      </a:extLst>
-                    </a:blip>
-                    <a:srcRect/>
-                    <a:stretch>
-                      <a:fillRect/>
-                    </a:stretch>
-                  </pic:blipFill>
-                  <pic:spPr bwMode="auto">
-                    <a:xfrm>
-                      <a:off x="0" y="0"/>
-                      <a:ext cx="3352800" cy="2479040"/>
-                    </a:xfrm>
-                    <a:prstGeom prst="rect">
-                      <a:avLst/>
-                    </a:prstGeom>
-                    <a:noFill/>
-                    <a:ln>
-                      <a:noFill/>
-                    </a:ln>
-                  </pic:spPr>
-                </pic:pic>
-              </a:graphicData>
-            </a:graphic>
-          </wp:inline>
-        </w:drawing>
+          <w:rFonts w:ascii="Times New Roman" w:eastAsia="楷体" w:hAnsi="Times New Roman" w:cs="Times New Roman" w:hint="eastAsia"/>
+          <w:sz w:val="21"/>
+          <w:szCs w:val="21"/>
+          <w:highlight w:val="yellow"/>
+        </w:rPr>
+        <w:t>当货币种类数量大于或等于</w:t>
+      </w:r>
+      <w:r>
+        <w:rPr>
+          <w:rFonts w:ascii="Times New Roman" w:eastAsia="楷体" w:hAnsi="Times New Roman" w:cs="Times New Roman" w:hint="eastAsia"/>
+          <w:sz w:val="21"/>
+          <w:szCs w:val="21"/>
+          <w:highlight w:val="yellow"/>
+        </w:rPr>
+        <w:t>4</w:t>
+      </w:r>
+      <w:r>
+        <w:rPr>
+          <w:rFonts w:ascii="Times New Roman" w:eastAsia="楷体" w:hAnsi="Times New Roman" w:cs="Times New Roman" w:hint="eastAsia"/>
+          <w:sz w:val="21"/>
+          <w:szCs w:val="21"/>
+          <w:highlight w:val="yellow"/>
+        </w:rPr>
+        <w:t>时</w:t>
+      </w:r>
+      <w:r>
+        <w:rPr>
+          <w:rFonts w:ascii="Times New Roman" w:eastAsia="楷体" w:hAnsi="Times New Roman" w:cs="Times New Roman" w:hint="eastAsia"/>
+          <w:sz w:val="21"/>
+          <w:szCs w:val="21"/>
+          <w:highlight w:val="yellow"/>
+        </w:rPr>
+        <w:t>，无“兑换路径子环路消除”约束的模型</w:t>
+      </w:r>
+      <w:r>
+        <w:rPr>
+          <w:rFonts w:ascii="Times New Roman" w:eastAsia="楷体" w:hAnsi="Times New Roman" w:cs="Times New Roman" w:hint="eastAsia"/>
+          <w:b/>
+          <w:bCs/>
+          <w:sz w:val="21"/>
+          <w:szCs w:val="21"/>
+          <w:highlight w:val="yellow"/>
+        </w:rPr>
+        <w:t>无法在合理时间内得到最优解</w:t>
+      </w:r>
+      <w:r>
+        <w:rPr>
+          <w:rFonts w:ascii="Times New Roman" w:eastAsia="楷体" w:hAnsi="Times New Roman" w:cs="Times New Roman" w:hint="eastAsia"/>
+          <w:sz w:val="21"/>
+          <w:szCs w:val="21"/>
+          <w:highlight w:val="yellow"/>
+        </w:rPr>
+        <w:t>，</w:t>
+      </w:r>
+      <w:r>
+        <w:rPr>
+          <w:rFonts w:ascii="Times New Roman" w:eastAsia="楷体" w:hAnsi="Times New Roman" w:cs="Times New Roman" w:hint="eastAsia"/>
+          <w:b/>
+          <w:sz w:val="21"/>
+          <w:szCs w:val="21"/>
+          <w:highlight w:val="yellow"/>
+        </w:rPr>
+        <w:t>甚至在很长时间内无法得到可行解</w:t>
+      </w:r>
+      <w:r>
+        <w:rPr>
+          <w:rFonts w:ascii="Times New Roman" w:eastAsia="楷体" w:hAnsi="Times New Roman" w:cs="Times New Roman" w:hint="eastAsia"/>
+          <w:sz w:val="21"/>
+          <w:szCs w:val="21"/>
+        </w:rPr>
+        <w:t>。注：上表中每个单元格中的数值为求解时间，单位：秒。每个数值由</w:t>
+      </w:r>
+      <w:r>
+        <w:rPr>
+          <w:rFonts w:ascii="Times New Roman" w:eastAsia="楷体" w:hAnsi="Times New Roman" w:cs="Times New Roman" w:hint="eastAsia"/>
+          <w:sz w:val="21"/>
+          <w:szCs w:val="21"/>
+        </w:rPr>
+        <w:t>50</w:t>
+      </w:r>
+      <w:r>
+        <w:rPr>
+          <w:rFonts w:ascii="Times New Roman" w:eastAsia="楷体" w:hAnsi="Times New Roman" w:cs="Times New Roman" w:hint="eastAsia"/>
+          <w:sz w:val="21"/>
+          <w:szCs w:val="21"/>
+        </w:rPr>
+        <w:t>次计算平均后得到，且“有子环路消除”和“无子环路消除”使用的数据相同。</w:t>
       </w:r>
     </w:p>
     <w:p>
@@ -5069,7 +8319,7 @@
           <w:sz w:val="21"/>
           <w:szCs w:val="21"/>
         </w:rPr>
-        <w:t>当货币种类数量大于或等于</w:t>
+        <w:t>在以上测试中，有</w:t>
       </w:r>
       <w:r>
         <w:rPr>
@@ -5077,7 +8327,7 @@
           <w:sz w:val="21"/>
           <w:szCs w:val="21"/>
         </w:rPr>
-        <w:t>4</w:t>
+        <w:t>/</w:t>
       </w:r>
       <w:r>
         <w:rPr>
@@ -5085,7 +8335,7 @@
           <w:sz w:val="21"/>
           <w:szCs w:val="21"/>
         </w:rPr>
-        <w:t>的时候，无“</w:t>
+        <w:t>无“</w:t>
       </w:r>
       <w:r>
         <w:rPr>
@@ -5101,7 +8351,23 @@
           <w:sz w:val="21"/>
           <w:szCs w:val="21"/>
         </w:rPr>
-        <w:t>”约束的模型</w:t>
+        <w:t>”约束的两种</w:t>
+      </w:r>
+      <w:r>
+        <w:rPr>
+          <w:rFonts w:ascii="Times New Roman" w:eastAsia="楷体" w:hAnsi="Times New Roman" w:cs="Times New Roman" w:hint="eastAsia"/>
+          <w:sz w:val="21"/>
+          <w:szCs w:val="21"/>
+        </w:rPr>
+        <w:t>模型</w:t>
+      </w:r>
+      <w:r>
+        <w:rPr>
+          <w:rFonts w:ascii="Times New Roman" w:eastAsia="楷体" w:hAnsi="Times New Roman" w:cs="Times New Roman" w:hint="eastAsia"/>
+          <w:sz w:val="21"/>
+          <w:szCs w:val="21"/>
+        </w:rPr>
+        <w:t>所解得的</w:t>
       </w:r>
       <w:r>
         <w:rPr>
@@ -5111,7 +8377,7 @@
           <w:sz w:val="21"/>
           <w:szCs w:val="21"/>
         </w:rPr>
-        <w:t>无法在合理时间内得到最优解</w:t>
+        <w:t>最优目标值相同</w:t>
       </w:r>
       <w:r>
         <w:rPr>
@@ -5119,15 +8385,17 @@
           <w:sz w:val="21"/>
           <w:szCs w:val="21"/>
         </w:rPr>
-        <w:t>，甚至在很长时间内无法得到可行解。注：</w:t>
+        <w:t>，但是</w:t>
       </w:r>
       <w:r>
         <w:rPr>
           <w:rFonts w:ascii="Times New Roman" w:eastAsia="楷体" w:hAnsi="Times New Roman" w:cs="Times New Roman" w:hint="eastAsia"/>
-          <w:sz w:val="21"/>
-          <w:szCs w:val="21"/>
-        </w:rPr>
-        <w:t>上</w:t>
+          <w:b/>
+          <w:bCs/>
+          <w:sz w:val="21"/>
+          <w:szCs w:val="21"/>
+        </w:rPr>
+        <w:t>决策变量取值未必相同</w:t>
       </w:r>
       <w:r>
         <w:rPr>
@@ -5135,41 +8403,52 @@
           <w:sz w:val="21"/>
           <w:szCs w:val="21"/>
         </w:rPr>
-        <w:t>表中每个单元格中的数值为求解时间，单位：秒。每个数值由</w:t>
+        <w:t>，</w:t>
       </w:r>
       <w:r>
         <w:rPr>
           <w:rFonts w:ascii="Times New Roman" w:eastAsia="楷体" w:hAnsi="Times New Roman" w:cs="Times New Roman" w:hint="eastAsia"/>
           <w:sz w:val="21"/>
           <w:szCs w:val="21"/>
-        </w:rPr>
-        <w:t>50</w:t>
+          <w:highlight w:val="yellow"/>
+        </w:rPr>
+        <w:t>因为本身</w:t>
       </w:r>
       <w:r>
         <w:rPr>
           <w:rFonts w:ascii="Times New Roman" w:eastAsia="楷体" w:hAnsi="Times New Roman" w:cs="Times New Roman" w:hint="eastAsia"/>
           <w:sz w:val="21"/>
           <w:szCs w:val="21"/>
-        </w:rPr>
-        <w:t>次计算平均后得到，</w:t>
-      </w:r>
-      <w:proofErr w:type="gramStart"/>
+          <w:highlight w:val="yellow"/>
+        </w:rPr>
+        <w:t>最优</w:t>
+      </w:r>
       <w:r>
         <w:rPr>
           <w:rFonts w:ascii="Times New Roman" w:eastAsia="楷体" w:hAnsi="Times New Roman" w:cs="Times New Roman" w:hint="eastAsia"/>
           <w:sz w:val="21"/>
           <w:szCs w:val="21"/>
-        </w:rPr>
-        <w:t>且“</w:t>
-      </w:r>
-      <w:proofErr w:type="gramEnd"/>
+          <w:highlight w:val="yellow"/>
+        </w:rPr>
+        <w:t>兑换路径就</w:t>
+      </w:r>
       <w:r>
         <w:rPr>
           <w:rFonts w:ascii="Times New Roman" w:eastAsia="楷体" w:hAnsi="Times New Roman" w:cs="Times New Roman" w:hint="eastAsia"/>
           <w:sz w:val="21"/>
           <w:szCs w:val="21"/>
-        </w:rPr>
-        <w:t>有子环路消除”和“无子环路消除”使用的数据相同。</w:t>
+          <w:highlight w:val="yellow"/>
+        </w:rPr>
+        <w:t>可能</w:t>
+      </w:r>
+      <w:r>
+        <w:rPr>
+          <w:rFonts w:ascii="Times New Roman" w:eastAsia="楷体" w:hAnsi="Times New Roman" w:cs="Times New Roman" w:hint="eastAsia"/>
+          <w:sz w:val="21"/>
+          <w:szCs w:val="21"/>
+          <w:highlight w:val="yellow"/>
+        </w:rPr>
+        <w:t>不唯一。</w:t>
       </w:r>
     </w:p>
     <w:p>
@@ -5187,82 +8466,12 @@
         <w:spacing w:after="0" w:line="360" w:lineRule="auto"/>
         <w:rPr>
           <w:rFonts w:ascii="Times New Roman" w:eastAsia="楷体" w:hAnsi="Times New Roman" w:cs="Times New Roman"/>
+          <w:b/>
+          <w:bCs/>
           <w:sz w:val="21"/>
           <w:szCs w:val="21"/>
         </w:rPr>
       </w:pPr>
-      <w:r>
-        <w:rPr>
-          <w:rFonts w:ascii="Times New Roman" w:eastAsia="楷体" w:hAnsi="Times New Roman" w:cs="Times New Roman" w:hint="eastAsia"/>
-          <w:sz w:val="21"/>
-          <w:szCs w:val="21"/>
-        </w:rPr>
-        <w:t>在以上测试中，</w:t>
-      </w:r>
-      <w:r>
-        <w:rPr>
-          <w:rFonts w:ascii="Times New Roman" w:eastAsia="楷体" w:hAnsi="Times New Roman" w:cs="Times New Roman" w:hint="eastAsia"/>
-          <w:sz w:val="21"/>
-          <w:szCs w:val="21"/>
-        </w:rPr>
-        <w:t>有</w:t>
-      </w:r>
-      <w:r>
-        <w:rPr>
-          <w:rFonts w:ascii="Times New Roman" w:eastAsia="楷体" w:hAnsi="Times New Roman" w:cs="Times New Roman" w:hint="eastAsia"/>
-          <w:sz w:val="21"/>
-          <w:szCs w:val="21"/>
-        </w:rPr>
-        <w:t>/</w:t>
-      </w:r>
-      <w:r>
-        <w:rPr>
-          <w:rFonts w:ascii="Times New Roman" w:eastAsia="楷体" w:hAnsi="Times New Roman" w:cs="Times New Roman" w:hint="eastAsia"/>
-          <w:sz w:val="21"/>
-          <w:szCs w:val="21"/>
-        </w:rPr>
-        <w:t>无“</w:t>
-      </w:r>
-      <w:r>
-        <w:rPr>
-          <w:rFonts w:ascii="Times New Roman" w:eastAsia="楷体" w:hAnsi="Times New Roman" w:cs="Times New Roman" w:hint="eastAsia"/>
-          <w:sz w:val="21"/>
-          <w:szCs w:val="21"/>
-        </w:rPr>
-        <w:t>兑换路径子环路消除</w:t>
-      </w:r>
-      <w:r>
-        <w:rPr>
-          <w:rFonts w:ascii="Times New Roman" w:eastAsia="楷体" w:hAnsi="Times New Roman" w:cs="Times New Roman" w:hint="eastAsia"/>
-          <w:sz w:val="21"/>
-          <w:szCs w:val="21"/>
-        </w:rPr>
-        <w:t>”约束</w:t>
-      </w:r>
-      <w:r>
-        <w:rPr>
-          <w:rFonts w:ascii="Times New Roman" w:eastAsia="楷体" w:hAnsi="Times New Roman" w:cs="Times New Roman" w:hint="eastAsia"/>
-          <w:sz w:val="21"/>
-          <w:szCs w:val="21"/>
-        </w:rPr>
-        <w:t>的两种</w:t>
-      </w:r>
-      <w:r>
-        <w:rPr>
-          <w:rFonts w:ascii="Times New Roman" w:eastAsia="楷体" w:hAnsi="Times New Roman" w:cs="Times New Roman" w:hint="eastAsia"/>
-          <w:sz w:val="21"/>
-          <w:szCs w:val="21"/>
-        </w:rPr>
-        <w:t>模型</w:t>
-      </w:r>
-      <w:r>
-        <w:rPr>
-          <w:rFonts w:ascii="Times New Roman" w:eastAsia="楷体" w:hAnsi="Times New Roman" w:cs="Times New Roman" w:hint="eastAsia"/>
-          <w:sz w:val="21"/>
-          <w:szCs w:val="21"/>
-        </w:rPr>
-        <w:t>所解得的</w:t>
-      </w:r>
       <w:r>
         <w:rPr>
           <w:rFonts w:ascii="Times New Roman" w:eastAsia="楷体" w:hAnsi="Times New Roman" w:cs="Times New Roman" w:hint="eastAsia"/>
@@ -5271,15 +8480,7 @@
           <w:sz w:val="21"/>
           <w:szCs w:val="21"/>
         </w:rPr>
-        <w:t>最优目标值相同</w:t>
-      </w:r>
-      <w:r>
-        <w:rPr>
-          <w:rFonts w:ascii="Times New Roman" w:eastAsia="楷体" w:hAnsi="Times New Roman" w:cs="Times New Roman" w:hint="eastAsia"/>
-          <w:sz w:val="21"/>
-          <w:szCs w:val="21"/>
-        </w:rPr>
-        <w:t>，但是</w:t>
+        <w:t>总结：删除“兑换路径子环路消除”约束并未使模型取得更优解，并未显著增加运行效率，且</w:t>
       </w:r>
       <w:r>
         <w:rPr>
@@ -5289,30 +8490,9 @@
           <w:sz w:val="21"/>
           <w:szCs w:val="21"/>
         </w:rPr>
-        <w:t>决策变量取值未必相同</w:t>
-      </w:r>
-      <w:r>
-        <w:rPr>
-          <w:rFonts w:ascii="Times New Roman" w:eastAsia="楷体" w:hAnsi="Times New Roman" w:cs="Times New Roman" w:hint="eastAsia"/>
-          <w:sz w:val="21"/>
-          <w:szCs w:val="21"/>
-        </w:rPr>
-        <w:t>。</w:t>
-      </w:r>
-    </w:p>
-    <w:p>
-      <w:pPr>
-        <w:spacing w:after="0" w:line="360" w:lineRule="auto"/>
-        <w:rPr>
-          <w:rFonts w:ascii="Times New Roman" w:eastAsia="楷体" w:hAnsi="Times New Roman" w:cs="Times New Roman"/>
-          <w:sz w:val="21"/>
-          <w:szCs w:val="21"/>
-        </w:rPr>
-      </w:pPr>
-    </w:p>
-    <w:p>
-      <w:pPr>
-        <w:spacing w:after="0" w:line="360" w:lineRule="auto"/>
+        <w:t>仅能对</w:t>
+      </w:r>
+      <w:r>
         <w:rPr>
           <w:rFonts w:ascii="Times New Roman" w:eastAsia="楷体" w:hAnsi="Times New Roman" w:cs="Times New Roman" w:hint="eastAsia"/>
           <w:b/>
@@ -5320,7 +8500,8 @@
           <w:sz w:val="21"/>
           <w:szCs w:val="21"/>
         </w:rPr>
-      </w:pPr>
+        <w:t>微型模型在合理时间内完成求解。</w:t>
+      </w:r>
       <w:r>
         <w:rPr>
           <w:rFonts w:ascii="Times New Roman" w:eastAsia="楷体" w:hAnsi="Times New Roman" w:cs="Times New Roman" w:hint="eastAsia"/>
@@ -5328,8 +8509,9 @@
           <w:bCs/>
           <w:sz w:val="21"/>
           <w:szCs w:val="21"/>
-        </w:rPr>
-        <w:t>总结：删除</w:t>
+          <w:highlight w:val="yellow"/>
+        </w:rPr>
+        <w:t>究其原因，</w:t>
       </w:r>
       <w:r>
         <w:rPr>
@@ -5338,8 +8520,9 @@
           <w:bCs/>
           <w:sz w:val="21"/>
           <w:szCs w:val="21"/>
-        </w:rPr>
-        <w:t>“兑换路径子环路消除”约束</w:t>
+          <w:highlight w:val="yellow"/>
+        </w:rPr>
+        <w:t>可能</w:t>
       </w:r>
       <w:r>
         <w:rPr>
@@ -5348,8 +8531,9 @@
           <w:bCs/>
           <w:sz w:val="21"/>
           <w:szCs w:val="21"/>
-        </w:rPr>
-        <w:t>并未使模型取得更优解，并未显著增加运行效率，且</w:t>
+          <w:highlight w:val="yellow"/>
+        </w:rPr>
+        <w:t>是模型性质不同，求解器</w:t>
       </w:r>
       <w:r>
         <w:rPr>
@@ -5358,8 +8542,9 @@
           <w:bCs/>
           <w:sz w:val="21"/>
           <w:szCs w:val="21"/>
-        </w:rPr>
-        <w:t>仅能对</w:t>
+          <w:highlight w:val="yellow"/>
+        </w:rPr>
+        <w:t>所选算法不同</w:t>
       </w:r>
       <w:r>
         <w:rPr>
@@ -5368,8 +8553,9 @@
           <w:bCs/>
           <w:sz w:val="21"/>
           <w:szCs w:val="21"/>
-        </w:rPr>
-        <w:t>微型模型在合理时间内完成求解。</w:t>
+          <w:highlight w:val="yellow"/>
+        </w:rPr>
+        <w:t>。将模型建模成为整数规划，其算法更成熟所以数值稳定性更好。</w:t>
       </w:r>
     </w:p>
     <w:sectPr>
@@ -5380,6 +8566,90 @@
     </w:sectPr>
   </w:body>
 </w:document>
+</file>
+
+<file path=word/comments.xml><?xml version="1.0" encoding="utf-8"?>
+<w:comments xmlns:wpc="http://schemas.microsoft.com/office/word/2010/wordprocessingCanvas" xmlns:cx="http://schemas.microsoft.com/office/drawing/2014/chartex" xmlns:cx1="http://schemas.microsoft.com/office/drawing/2015/9/8/chartex" xmlns:cx2="http://schemas.microsoft.com/office/drawing/2015/10/21/chartex" xmlns:cx3="http://schemas.microsoft.com/office/drawing/2016/5/9/chartex" xmlns:cx4="http://schemas.microsoft.com/office/drawing/2016/5/10/chartex" xmlns:cx5="http://schemas.microsoft.com/office/drawing/2016/5/11/chartex" xmlns:cx6="http://schemas.microsoft.com/office/drawing/2016/5/12/chartex" xmlns:cx7="http://schemas.microsoft.com/office/drawing/2016/5/13/chartex" xmlns:cx8="http://schemas.microsoft.com/office/drawing/2016/5/14/chartex" xmlns:mc="http://schemas.openxmlformats.org/markup-compatibility/2006" xmlns:aink="http://schemas.microsoft.com/office/drawing/2016/ink" xmlns:am3d="http://schemas.microsoft.com/office/drawing/2017/model3d" xmlns:o="urn:schemas-microsoft-com:office:office" xmlns:r="http://schemas.openxmlformats.org/officeDocument/2006/relationships" xmlns:m="http://schemas.openxmlformats.org/officeDocument/2006/math" xmlns:v="urn:schemas-microsoft-com:vml" xmlns:wp14="http://schemas.microsoft.com/office/word/2010/wordprocessingDrawing" xmlns:wp="http://schemas.openxmlformats.org/drawingml/2006/wordprocessingDrawing" xmlns:w10="urn:schemas-microsoft-com:office:word" xmlns:w="http://schemas.openxmlformats.org/wordprocessingml/2006/main" xmlns:w14="http://schemas.microsoft.com/office/word/2010/wordml" xmlns:w15="http://schemas.microsoft.com/office/word/2012/wordml" xmlns:w16cex="http://schemas.microsoft.com/office/word/2018/wordml/cex" xmlns:w16cid="http://schemas.microsoft.com/office/word/2016/wordml/cid" xmlns:w16="http://schemas.microsoft.com/office/word/2018/wordml" xmlns:w16se="http://schemas.microsoft.com/office/word/2015/wordml/symex" xmlns:wpg="http://schemas.microsoft.com/office/word/2010/wordprocessingGroup" xmlns:wpi="http://schemas.microsoft.com/office/word/2010/wordprocessingInk" xmlns:wne="http://schemas.microsoft.com/office/word/2006/wordml" xmlns:wps="http://schemas.microsoft.com/office/word/2010/wordprocessingShape" mc:Ignorable="w14 w15 w16se w16cid w16 w16cex wp14">
+  <w:comment w:id="0" w:author="张轶伦" w:date="2021-04-04T22:30:00Z" w:initials="张轶伦">
+    <w:p>
+      <w:pPr>
+        <w:pStyle w:val="CommentText"/>
+      </w:pPr>
+      <w:r>
+        <w:rPr>
+          <w:rStyle w:val="CommentReference"/>
+        </w:rPr>
+        <w:annotationRef/>
+      </w:r>
+      <w:r>
+        <w:rPr>
+          <w:rFonts w:hint="eastAsia"/>
+        </w:rPr>
+        <w:t>其他参数也要说明</w:t>
+      </w:r>
+      <w:r>
+        <w:rPr>
+          <w:rFonts w:hint="eastAsia"/>
+        </w:rPr>
+        <w:t>取值多少</w:t>
+      </w:r>
+    </w:p>
+  </w:comment>
+  <w:comment w:id="1" w:author="张轶伦" w:date="2021-04-04T22:29:00Z" w:initials="张轶伦">
+    <w:p>
+      <w:pPr>
+        <w:pStyle w:val="CommentText"/>
+      </w:pPr>
+      <w:r>
+        <w:rPr>
+          <w:rStyle w:val="CommentReference"/>
+        </w:rPr>
+        <w:annotationRef/>
+      </w:r>
+      <w:r>
+        <w:rPr>
+          <w:rFonts w:hint="eastAsia"/>
+        </w:rPr>
+        <w:t>表格不要用截图；表头用实际含义而不是字母</w:t>
+      </w:r>
+    </w:p>
+  </w:comment>
+  <w:comment w:id="2" w:author="张轶伦" w:date="2021-04-04T22:29:00Z" w:initials="张轶伦">
+    <w:p>
+      <w:pPr>
+        <w:pStyle w:val="CommentText"/>
+      </w:pPr>
+      <w:r>
+        <w:rPr>
+          <w:rStyle w:val="CommentReference"/>
+        </w:rPr>
+        <w:annotationRef/>
+      </w:r>
+      <w:r>
+        <w:rPr>
+          <w:rFonts w:hint="eastAsia"/>
+        </w:rPr>
+        <w:t>固定交易所数量的图也画一下</w:t>
+      </w:r>
+    </w:p>
+  </w:comment>
+</w:comments>
+</file>
+
+<file path=word/commentsExtended.xml><?xml version="1.0" encoding="utf-8"?>
+<w15:commentsEx xmlns:wpc="http://schemas.microsoft.com/office/word/2010/wordprocessingCanvas" xmlns:cx="http://schemas.microsoft.com/office/drawing/2014/chartex" xmlns:cx1="http://schemas.microsoft.com/office/drawing/2015/9/8/chartex" xmlns:cx2="http://schemas.microsoft.com/office/drawing/2015/10/21/chartex" xmlns:cx3="http://schemas.microsoft.com/office/drawing/2016/5/9/chartex" xmlns:cx4="http://schemas.microsoft.com/office/drawing/2016/5/10/chartex" xmlns:cx5="http://schemas.microsoft.com/office/drawing/2016/5/11/chartex" xmlns:cx6="http://schemas.microsoft.com/office/drawing/2016/5/12/chartex" xmlns:cx7="http://schemas.microsoft.com/office/drawing/2016/5/13/chartex" xmlns:cx8="http://schemas.microsoft.com/office/drawing/2016/5/14/chartex" xmlns:mc="http://schemas.openxmlformats.org/markup-compatibility/2006" xmlns:aink="http://schemas.microsoft.com/office/drawing/2016/ink" xmlns:am3d="http://schemas.microsoft.com/office/drawing/2017/model3d" xmlns:o="urn:schemas-microsoft-com:office:office" xmlns:r="http://schemas.openxmlformats.org/officeDocument/2006/relationships" xmlns:m="http://schemas.openxmlformats.org/officeDocument/2006/math" xmlns:v="urn:schemas-microsoft-com:vml" xmlns:wp14="http://schemas.microsoft.com/office/word/2010/wordprocessingDrawing" xmlns:wp="http://schemas.openxmlformats.org/drawingml/2006/wordprocessingDrawing" xmlns:w10="urn:schemas-microsoft-com:office:word" xmlns:w="http://schemas.openxmlformats.org/wordprocessingml/2006/main" xmlns:w14="http://schemas.microsoft.com/office/word/2010/wordml" xmlns:w15="http://schemas.microsoft.com/office/word/2012/wordml" xmlns:w16cex="http://schemas.microsoft.com/office/word/2018/wordml/cex" xmlns:w16cid="http://schemas.microsoft.com/office/word/2016/wordml/cid" xmlns:w16="http://schemas.microsoft.com/office/word/2018/wordml" xmlns:w16se="http://schemas.microsoft.com/office/word/2015/wordml/symex" xmlns:wpg="http://schemas.microsoft.com/office/word/2010/wordprocessingGroup" xmlns:wpi="http://schemas.microsoft.com/office/word/2010/wordprocessingInk" xmlns:wne="http://schemas.microsoft.com/office/word/2006/wordml" xmlns:wps="http://schemas.microsoft.com/office/word/2010/wordprocessingShape" mc:Ignorable="w14 w15 w16se w16cid w16 w16cex wp14">
+  <w15:commentEx w15:paraId="7EB18903" w15:done="1"/>
+  <w15:commentEx w15:paraId="6D17BA03" w15:done="1"/>
+  <w15:commentEx w15:paraId="67F1BCA6" w15:done="1"/>
+</w15:commentsEx>
+</file>
+
+<file path=word/commentsIds.xml><?xml version="1.0" encoding="utf-8"?>
+<w16cid:commentsIds xmlns:wpc="http://schemas.microsoft.com/office/word/2010/wordprocessingCanvas" xmlns:cx="http://schemas.microsoft.com/office/drawing/2014/chartex" xmlns:cx1="http://schemas.microsoft.com/office/drawing/2015/9/8/chartex" xmlns:cx2="http://schemas.microsoft.com/office/drawing/2015/10/21/chartex" xmlns:cx3="http://schemas.microsoft.com/office/drawing/2016/5/9/chartex" xmlns:cx4="http://schemas.microsoft.com/office/drawing/2016/5/10/chartex" xmlns:cx5="http://schemas.microsoft.com/office/drawing/2016/5/11/chartex" xmlns:cx6="http://schemas.microsoft.com/office/drawing/2016/5/12/chartex" xmlns:cx7="http://schemas.microsoft.com/office/drawing/2016/5/13/chartex" xmlns:cx8="http://schemas.microsoft.com/office/drawing/2016/5/14/chartex" xmlns:mc="http://schemas.openxmlformats.org/markup-compatibility/2006" xmlns:aink="http://schemas.microsoft.com/office/drawing/2016/ink" xmlns:am3d="http://schemas.microsoft.com/office/drawing/2017/model3d" xmlns:o="urn:schemas-microsoft-com:office:office" xmlns:r="http://schemas.openxmlformats.org/officeDocument/2006/relationships" xmlns:m="http://schemas.openxmlformats.org/officeDocument/2006/math" xmlns:v="urn:schemas-microsoft-com:vml" xmlns:wp14="http://schemas.microsoft.com/office/word/2010/wordprocessingDrawing" xmlns:wp="http://schemas.openxmlformats.org/drawingml/2006/wordprocessingDrawing" xmlns:w10="urn:schemas-microsoft-com:office:word" xmlns:w="http://schemas.openxmlformats.org/wordprocessingml/2006/main" xmlns:w14="http://schemas.microsoft.com/office/word/2010/wordml" xmlns:w15="http://schemas.microsoft.com/office/word/2012/wordml" xmlns:w16cex="http://schemas.microsoft.com/office/word/2018/wordml/cex" xmlns:w16cid="http://schemas.microsoft.com/office/word/2016/wordml/cid" xmlns:w16="http://schemas.microsoft.com/office/word/2018/wordml" xmlns:w16se="http://schemas.microsoft.com/office/word/2015/wordml/symex" xmlns:wpg="http://schemas.microsoft.com/office/word/2010/wordprocessingGroup" xmlns:wpi="http://schemas.microsoft.com/office/word/2010/wordprocessingInk" xmlns:wne="http://schemas.microsoft.com/office/word/2006/wordml" xmlns:wps="http://schemas.microsoft.com/office/word/2010/wordprocessingShape" mc:Ignorable="w14 w15 w16se w16cid w16 w16cex wp14">
+  <w16cid:commentId w16cid:paraId="7EB18903" w16cid:durableId="2414BC71"/>
+  <w16cid:commentId w16cid:paraId="6D17BA03" w16cid:durableId="2414BC61"/>
+  <w16cid:commentId w16cid:paraId="67F1BCA6" w16cid:durableId="2414BC4C"/>
+</w16cid:commentsIds>
 </file>
 
 <file path=word/numbering.xml><?xml version="1.0" encoding="utf-8"?>
@@ -5824,6 +9094,14 @@
 </w:numbering>
 </file>
 
+<file path=word/people.xml><?xml version="1.0" encoding="utf-8"?>
+<w15:people xmlns:wpc="http://schemas.microsoft.com/office/word/2010/wordprocessingCanvas" xmlns:cx="http://schemas.microsoft.com/office/drawing/2014/chartex" xmlns:cx1="http://schemas.microsoft.com/office/drawing/2015/9/8/chartex" xmlns:cx2="http://schemas.microsoft.com/office/drawing/2015/10/21/chartex" xmlns:cx3="http://schemas.microsoft.com/office/drawing/2016/5/9/chartex" xmlns:cx4="http://schemas.microsoft.com/office/drawing/2016/5/10/chartex" xmlns:cx5="http://schemas.microsoft.com/office/drawing/2016/5/11/chartex" xmlns:cx6="http://schemas.microsoft.com/office/drawing/2016/5/12/chartex" xmlns:cx7="http://schemas.microsoft.com/office/drawing/2016/5/13/chartex" xmlns:cx8="http://schemas.microsoft.com/office/drawing/2016/5/14/chartex" xmlns:mc="http://schemas.openxmlformats.org/markup-compatibility/2006" xmlns:aink="http://schemas.microsoft.com/office/drawing/2016/ink" xmlns:am3d="http://schemas.microsoft.com/office/drawing/2017/model3d" xmlns:o="urn:schemas-microsoft-com:office:office" xmlns:r="http://schemas.openxmlformats.org/officeDocument/2006/relationships" xmlns:m="http://schemas.openxmlformats.org/officeDocument/2006/math" xmlns:v="urn:schemas-microsoft-com:vml" xmlns:wp14="http://schemas.microsoft.com/office/word/2010/wordprocessingDrawing" xmlns:wp="http://schemas.openxmlformats.org/drawingml/2006/wordprocessingDrawing" xmlns:w10="urn:schemas-microsoft-com:office:word" xmlns:w="http://schemas.openxmlformats.org/wordprocessingml/2006/main" xmlns:w14="http://schemas.microsoft.com/office/word/2010/wordml" xmlns:w15="http://schemas.microsoft.com/office/word/2012/wordml" xmlns:w16cex="http://schemas.microsoft.com/office/word/2018/wordml/cex" xmlns:w16cid="http://schemas.microsoft.com/office/word/2016/wordml/cid" xmlns:w16="http://schemas.microsoft.com/office/word/2018/wordml" xmlns:w16se="http://schemas.microsoft.com/office/word/2015/wordml/symex" xmlns:wpg="http://schemas.microsoft.com/office/word/2010/wordprocessingGroup" xmlns:wpi="http://schemas.microsoft.com/office/word/2010/wordprocessingInk" xmlns:wne="http://schemas.microsoft.com/office/word/2006/wordml" xmlns:wps="http://schemas.microsoft.com/office/word/2010/wordprocessingShape" mc:Ignorable="w14 w15 w16se w16cid w16 w16cex wp14">
+  <w15:person w15:author="张轶伦">
+    <w15:presenceInfo w15:providerId="None" w15:userId="张轶伦"/>
+  </w15:person>
+</w15:people>
+</file>
+
 <file path=word/styles.xml><?xml version="1.0" encoding="utf-8"?>
 <w:styles xmlns:mc="http://schemas.openxmlformats.org/markup-compatibility/2006" xmlns:r="http://schemas.openxmlformats.org/officeDocument/2006/relationships" xmlns:w="http://schemas.openxmlformats.org/wordprocessingml/2006/main" xmlns:w14="http://schemas.microsoft.com/office/word/2010/wordml" xmlns:w15="http://schemas.microsoft.com/office/word/2012/wordml" xmlns:w16cex="http://schemas.microsoft.com/office/word/2018/wordml/cex" xmlns:w16cid="http://schemas.microsoft.com/office/word/2016/wordml/cid" xmlns:w16="http://schemas.microsoft.com/office/word/2018/wordml" xmlns:w16se="http://schemas.microsoft.com/office/word/2015/wordml/symex" mc:Ignorable="w14 w15 w16se w16cid w16 w16cex">
   <w:docDefaults>
@@ -5947,7 +9225,6 @@
     <w:lsdException w:name="HTML Sample" w:semiHidden="1" w:unhideWhenUsed="1"/>
     <w:lsdException w:name="HTML Typewriter" w:semiHidden="1" w:unhideWhenUsed="1"/>
     <w:lsdException w:name="HTML Variable" w:semiHidden="1" w:unhideWhenUsed="1"/>
-    <w:lsdException w:name="Normal Table" w:semiHidden="1" w:unhideWhenUsed="1"/>
     <w:lsdException w:name="annotation subject" w:semiHidden="1" w:unhideWhenUsed="1"/>
     <w:lsdException w:name="No List" w:semiHidden="1" w:unhideWhenUsed="1"/>
     <w:lsdException w:name="Outline List 1" w:semiHidden="1" w:unhideWhenUsed="1"/>
@@ -5994,10 +9271,8 @@
     <w:lsdException w:name="Table Subtle 2" w:semiHidden="1" w:unhideWhenUsed="1"/>
     <w:lsdException w:name="Table Web 1" w:semiHidden="1" w:unhideWhenUsed="1"/>
     <w:lsdException w:name="Table Web 2" w:semiHidden="1" w:unhideWhenUsed="1"/>
-    <w:lsdException w:name="Table Web 3" w:semiHidden="1" w:unhideWhenUsed="1"/>
     <w:lsdException w:name="Balloon Text" w:semiHidden="1" w:unhideWhenUsed="1"/>
     <w:lsdException w:name="Table Grid" w:uiPriority="39"/>
-    <w:lsdException w:name="Table Theme" w:semiHidden="1" w:unhideWhenUsed="1"/>
     <w:lsdException w:name="Placeholder Text" w:semiHidden="1"/>
     <w:lsdException w:name="No Spacing" w:uiPriority="1" w:qFormat="1"/>
     <w:lsdException w:name="Light Shading" w:uiPriority="60"/>
@@ -6227,7 +9502,6 @@
   <w:style w:type="character" w:default="1" w:styleId="DefaultParagraphFont">
     <w:name w:val="Default Paragraph Font"/>
     <w:uiPriority w:val="1"/>
-    <w:semiHidden/>
     <w:unhideWhenUsed/>
   </w:style>
   <w:style w:type="table" w:default="1" w:styleId="TableNormal">
@@ -6299,6 +9573,89 @@
       <w:rFonts w:ascii="Courier New" w:eastAsia="Times New Roman" w:hAnsi="Courier New" w:cs="Courier New"/>
       <w:sz w:val="20"/>
       <w:szCs w:val="20"/>
+    </w:rPr>
+  </w:style>
+  <w:style w:type="character" w:styleId="CommentReference">
+    <w:name w:val="annotation reference"/>
+    <w:basedOn w:val="DefaultParagraphFont"/>
+    <w:uiPriority w:val="99"/>
+    <w:semiHidden/>
+    <w:unhideWhenUsed/>
+    <w:rsid w:val="0068791C"/>
+    <w:rPr>
+      <w:sz w:val="21"/>
+      <w:szCs w:val="21"/>
+    </w:rPr>
+  </w:style>
+  <w:style w:type="paragraph" w:styleId="CommentText">
+    <w:name w:val="annotation text"/>
+    <w:basedOn w:val="Normal"/>
+    <w:link w:val="CommentTextChar"/>
+    <w:uiPriority w:val="99"/>
+    <w:semiHidden/>
+    <w:unhideWhenUsed/>
+    <w:rsid w:val="0068791C"/>
+  </w:style>
+  <w:style w:type="character" w:customStyle="1" w:styleId="CommentTextChar">
+    <w:name w:val="Comment Text Char"/>
+    <w:basedOn w:val="DefaultParagraphFont"/>
+    <w:link w:val="CommentText"/>
+    <w:uiPriority w:val="99"/>
+    <w:semiHidden/>
+    <w:rsid w:val="0068791C"/>
+  </w:style>
+  <w:style w:type="paragraph" w:styleId="CommentSubject">
+    <w:name w:val="annotation subject"/>
+    <w:basedOn w:val="CommentText"/>
+    <w:next w:val="CommentText"/>
+    <w:link w:val="CommentSubjectChar"/>
+    <w:uiPriority w:val="99"/>
+    <w:semiHidden/>
+    <w:unhideWhenUsed/>
+    <w:rsid w:val="0068791C"/>
+    <w:rPr>
+      <w:b/>
+      <w:bCs/>
+    </w:rPr>
+  </w:style>
+  <w:style w:type="character" w:customStyle="1" w:styleId="CommentSubjectChar">
+    <w:name w:val="Comment Subject Char"/>
+    <w:basedOn w:val="CommentTextChar"/>
+    <w:link w:val="CommentSubject"/>
+    <w:uiPriority w:val="99"/>
+    <w:semiHidden/>
+    <w:rsid w:val="0068791C"/>
+    <w:rPr>
+      <w:b/>
+      <w:bCs/>
+    </w:rPr>
+  </w:style>
+  <w:style w:type="paragraph" w:styleId="BalloonText">
+    <w:name w:val="Balloon Text"/>
+    <w:basedOn w:val="Normal"/>
+    <w:link w:val="BalloonTextChar"/>
+    <w:uiPriority w:val="99"/>
+    <w:semiHidden/>
+    <w:unhideWhenUsed/>
+    <w:rsid w:val="0068791C"/>
+    <w:pPr>
+      <w:spacing w:after="0" w:line="240" w:lineRule="auto"/>
+    </w:pPr>
+    <w:rPr>
+      <w:sz w:val="18"/>
+      <w:szCs w:val="18"/>
+    </w:rPr>
+  </w:style>
+  <w:style w:type="character" w:customStyle="1" w:styleId="BalloonTextChar">
+    <w:name w:val="Balloon Text Char"/>
+    <w:basedOn w:val="DefaultParagraphFont"/>
+    <w:link w:val="BalloonText"/>
+    <w:uiPriority w:val="99"/>
+    <w:semiHidden/>
+    <w:rsid w:val="0068791C"/>
+    <w:rPr>
+      <w:sz w:val="18"/>
+      <w:szCs w:val="18"/>
     </w:rPr>
   </w:style>
 </w:styles>

</xml_diff>

<commit_message>
updated documents, tuned MIPGap
</commit_message>
<xml_diff>
--- a/doc/Document.docx
+++ b/doc/Document.docx
@@ -910,7 +910,7 @@
                                           <pic:cNvPicPr/>
                                         </pic:nvPicPr>
                                         <pic:blipFill>
-                                          <a:blip r:embed="rId5">
+                                          <a:blip r:embed="rId6">
                                             <a:extLst>
                                               <a:ext uri="{28A0092B-C50C-407E-A947-70E740481C1C}">
                                                 <a14:useLocalDpi xmlns:a14="http://schemas.microsoft.com/office/drawing/2010/main" val="0"/>
@@ -984,7 +984,7 @@
                                     <pic:cNvPicPr/>
                                   </pic:nvPicPr>
                                   <pic:blipFill>
-                                    <a:blip r:embed="rId5">
+                                    <a:blip r:embed="rId6">
                                       <a:extLst>
                                         <a:ext uri="{28A0092B-C50C-407E-A947-70E740481C1C}">
                                           <a14:useLocalDpi xmlns:a14="http://schemas.microsoft.com/office/drawing/2010/main" val="0"/>
@@ -1825,7 +1825,7 @@
                     </pic:cNvPicPr>
                   </pic:nvPicPr>
                   <pic:blipFill>
-                    <a:blip r:embed="rId6"/>
+                    <a:blip r:embed="rId7"/>
                     <a:stretch>
                       <a:fillRect/>
                     </a:stretch>
@@ -3608,7 +3608,7 @@
                     </pic:cNvPicPr>
                   </pic:nvPicPr>
                   <pic:blipFill>
-                    <a:blip r:embed="rId7"/>
+                    <a:blip r:embed="rId8"/>
                     <a:stretch>
                       <a:fillRect/>
                     </a:stretch>
@@ -4374,16 +4374,7 @@
             <w:szCs w:val="21"/>
             <w:highlight w:val="cyan"/>
           </w:rPr>
-          <m:t>o,d</m:t>
-        </m:r>
-        <m:r>
-          <w:rPr>
-            <w:rFonts w:ascii="Cambria Math" w:eastAsia="楷体" w:hAnsi="Cambria Math" w:cs="Times New Roman"/>
-            <w:sz w:val="21"/>
-            <w:szCs w:val="21"/>
-            <w:highlight w:val="cyan"/>
-          </w:rPr>
-          <m:t>,</m:t>
+          <m:t>o,d,</m:t>
         </m:r>
         <m:sSub>
           <m:sSubPr>
@@ -4561,43 +4552,7 @@
                 <w:szCs w:val="21"/>
                 <w:highlight w:val="cyan"/>
               </w:rPr>
-              <m:t>o:</m:t>
-            </m:r>
-            <m:r>
-              <w:rPr>
-                <w:rFonts w:ascii="Cambria Math" w:eastAsia="楷体" w:hAnsi="Cambria Math" w:cs="Times New Roman"/>
-                <w:sz w:val="21"/>
-                <w:szCs w:val="21"/>
-                <w:highlight w:val="cyan"/>
-              </w:rPr>
-              <m:t>9.1917</m:t>
-            </m:r>
-            <m:r>
-              <w:rPr>
-                <w:rFonts w:ascii="Cambria Math" w:eastAsia="楷体" w:hAnsi="Cambria Math" w:cs="Times New Roman"/>
-                <w:sz w:val="21"/>
-                <w:szCs w:val="21"/>
-                <w:highlight w:val="cyan"/>
-              </w:rPr>
-              <m:t>,d:</m:t>
-            </m:r>
-            <m:r>
-              <w:rPr>
-                <w:rFonts w:ascii="Cambria Math" w:eastAsia="楷体" w:hAnsi="Cambria Math" w:cs="Times New Roman"/>
-                <w:sz w:val="21"/>
-                <w:szCs w:val="21"/>
-                <w:highlight w:val="cyan"/>
-              </w:rPr>
-              <m:t>8.1441</m:t>
-            </m:r>
-            <m:r>
-              <w:rPr>
-                <w:rFonts w:ascii="Cambria Math" w:eastAsia="楷体" w:hAnsi="Cambria Math" w:cs="Times New Roman"/>
-                <w:sz w:val="21"/>
-                <w:szCs w:val="21"/>
-                <w:highlight w:val="cyan"/>
-              </w:rPr>
-              <m:t xml:space="preserve">, </m:t>
+              <m:t xml:space="preserve">o:9.1917,d:8.1441, </m:t>
             </m:r>
             <m:sSub>
               <m:sSubPr>
@@ -4642,25 +4597,7 @@
                 <w:szCs w:val="21"/>
                 <w:highlight w:val="cyan"/>
               </w:rPr>
-              <m:t xml:space="preserve">: </m:t>
-            </m:r>
-            <m:r>
-              <w:rPr>
-                <w:rFonts w:ascii="Cambria Math" w:eastAsia="楷体" w:hAnsi="Cambria Math" w:cs="Times New Roman"/>
-                <w:sz w:val="21"/>
-                <w:szCs w:val="21"/>
-                <w:highlight w:val="cyan"/>
-              </w:rPr>
-              <m:t>9.2230</m:t>
-            </m:r>
-            <m:r>
-              <w:rPr>
-                <w:rFonts w:ascii="Cambria Math" w:eastAsia="楷体" w:hAnsi="Cambria Math" w:cs="Times New Roman"/>
-                <w:sz w:val="21"/>
-                <w:szCs w:val="21"/>
-                <w:highlight w:val="cyan"/>
-              </w:rPr>
-              <m:t xml:space="preserve">, </m:t>
+              <m:t xml:space="preserve">: 9.2230, </m:t>
             </m:r>
             <m:sSub>
               <m:sSubPr>
@@ -4705,16 +4642,7 @@
                 <w:szCs w:val="21"/>
                 <w:highlight w:val="cyan"/>
               </w:rPr>
-              <m:t xml:space="preserve">: </m:t>
-            </m:r>
-            <m:r>
-              <w:rPr>
-                <w:rFonts w:ascii="Cambria Math" w:eastAsia="楷体" w:hAnsi="Cambria Math" w:cs="Times New Roman"/>
-                <w:sz w:val="21"/>
-                <w:szCs w:val="21"/>
-                <w:highlight w:val="cyan"/>
-              </w:rPr>
-              <m:t>9.0510</m:t>
+              <m:t>: 9.0510</m:t>
             </m:r>
           </m:e>
         </m:d>
@@ -4806,43 +4734,7 @@
                 <w:szCs w:val="21"/>
                 <w:highlight w:val="cyan"/>
               </w:rPr>
-              <m:t>o:</m:t>
-            </m:r>
-            <m:r>
-              <w:rPr>
-                <w:rFonts w:ascii="Cambria Math" w:eastAsia="楷体" w:hAnsi="Cambria Math" w:cs="Times New Roman"/>
-                <w:sz w:val="21"/>
-                <w:szCs w:val="21"/>
-                <w:highlight w:val="cyan"/>
-              </w:rPr>
-              <m:t>4.0140</m:t>
-            </m:r>
-            <m:r>
-              <w:rPr>
-                <w:rFonts w:ascii="Cambria Math" w:eastAsia="楷体" w:hAnsi="Cambria Math" w:cs="Times New Roman"/>
-                <w:sz w:val="21"/>
-                <w:szCs w:val="21"/>
-                <w:highlight w:val="cyan"/>
-              </w:rPr>
-              <m:t>,d:</m:t>
-            </m:r>
-            <m:r>
-              <w:rPr>
-                <w:rFonts w:ascii="Cambria Math" w:eastAsia="楷体" w:hAnsi="Cambria Math" w:cs="Times New Roman"/>
-                <w:sz w:val="21"/>
-                <w:szCs w:val="21"/>
-                <w:highlight w:val="cyan"/>
-              </w:rPr>
-              <m:t>6.9017</m:t>
-            </m:r>
-            <m:r>
-              <w:rPr>
-                <w:rFonts w:ascii="Cambria Math" w:eastAsia="楷体" w:hAnsi="Cambria Math" w:cs="Times New Roman"/>
-                <w:sz w:val="21"/>
-                <w:szCs w:val="21"/>
-                <w:highlight w:val="cyan"/>
-              </w:rPr>
-              <m:t xml:space="preserve">, </m:t>
+              <m:t xml:space="preserve">o:4.0140,d:6.9017, </m:t>
             </m:r>
             <m:sSub>
               <m:sSubPr>
@@ -4887,25 +4779,7 @@
                 <w:szCs w:val="21"/>
                 <w:highlight w:val="cyan"/>
               </w:rPr>
-              <m:t xml:space="preserve">: </m:t>
-            </m:r>
-            <m:r>
-              <w:rPr>
-                <w:rFonts w:ascii="Cambria Math" w:eastAsia="楷体" w:hAnsi="Cambria Math" w:cs="Times New Roman"/>
-                <w:sz w:val="21"/>
-                <w:szCs w:val="21"/>
-                <w:highlight w:val="cyan"/>
-              </w:rPr>
-              <m:t>7.6849</m:t>
-            </m:r>
-            <m:r>
-              <w:rPr>
-                <w:rFonts w:ascii="Cambria Math" w:eastAsia="楷体" w:hAnsi="Cambria Math" w:cs="Times New Roman"/>
-                <w:sz w:val="21"/>
-                <w:szCs w:val="21"/>
-                <w:highlight w:val="cyan"/>
-              </w:rPr>
-              <m:t xml:space="preserve">, </m:t>
+              <m:t xml:space="preserve">: 7.6849, </m:t>
             </m:r>
             <m:sSub>
               <m:sSubPr>
@@ -4950,16 +4824,7 @@
                 <w:szCs w:val="21"/>
                 <w:highlight w:val="cyan"/>
               </w:rPr>
-              <m:t xml:space="preserve">: </m:t>
-            </m:r>
-            <m:r>
-              <w:rPr>
-                <w:rFonts w:ascii="Cambria Math" w:eastAsia="楷体" w:hAnsi="Cambria Math" w:cs="Times New Roman"/>
-                <w:sz w:val="21"/>
-                <w:szCs w:val="21"/>
-                <w:highlight w:val="cyan"/>
-              </w:rPr>
-              <m:t>5.3935</m:t>
+              <m:t>: 5.3935</m:t>
             </m:r>
           </m:e>
         </m:d>
@@ -5173,168 +5038,6 @@
                 <pic:pic xmlns:pic="http://schemas.openxmlformats.org/drawingml/2006/picture">
                   <pic:nvPicPr>
                     <pic:cNvPr id="0" name="Picture 4"/>
-                    <pic:cNvPicPr>
-                      <a:picLocks noChangeAspect="1" noChangeArrowheads="1"/>
-                    </pic:cNvPicPr>
-                  </pic:nvPicPr>
-                  <pic:blipFill>
-                    <a:blip r:embed="rId8" cstate="print">
-                      <a:extLst>
-                        <a:ext uri="{28A0092B-C50C-407E-A947-70E740481C1C}">
-                          <a14:useLocalDpi xmlns:a14="http://schemas.microsoft.com/office/drawing/2010/main" val="0"/>
-                        </a:ext>
-                      </a:extLst>
-                    </a:blip>
-                    <a:srcRect/>
-                    <a:stretch>
-                      <a:fillRect/>
-                    </a:stretch>
-                  </pic:blipFill>
-                  <pic:spPr bwMode="auto">
-                    <a:xfrm>
-                      <a:off x="0" y="0"/>
-                      <a:ext cx="5486400" cy="2354744"/>
-                    </a:xfrm>
-                    <a:prstGeom prst="rect">
-                      <a:avLst/>
-                    </a:prstGeom>
-                    <a:noFill/>
-                  </pic:spPr>
-                </pic:pic>
-              </a:graphicData>
-            </a:graphic>
-          </wp:inline>
-        </w:drawing>
-      </w:r>
-    </w:p>
-    <w:p>
-      <w:pPr>
-        <w:spacing w:after="0" w:line="360" w:lineRule="auto"/>
-        <w:jc w:val="center"/>
-        <w:rPr>
-          <w:rFonts w:ascii="Times New Roman" w:eastAsia="楷体" w:hAnsi="Times New Roman" w:cs="Times New Roman"/>
-          <w:sz w:val="21"/>
-          <w:szCs w:val="21"/>
-          <w:highlight w:val="cyan"/>
-        </w:rPr>
-      </w:pPr>
-    </w:p>
-    <w:p>
-      <w:pPr>
-        <w:spacing w:after="0" w:line="360" w:lineRule="auto"/>
-        <w:rPr>
-          <w:rFonts w:ascii="Times New Roman" w:eastAsia="楷体" w:hAnsi="Times New Roman" w:cs="Times New Roman"/>
-          <w:sz w:val="21"/>
-          <w:szCs w:val="21"/>
-          <w:highlight w:val="cyan"/>
-        </w:rPr>
-      </w:pPr>
-      <w:r>
-        <w:rPr>
-          <w:rFonts w:ascii="Times New Roman" w:eastAsia="楷体" w:hAnsi="Times New Roman" w:cs="Times New Roman" w:hint="eastAsia"/>
-          <w:sz w:val="21"/>
-          <w:szCs w:val="21"/>
-          <w:highlight w:val="cyan"/>
-        </w:rPr>
-        <w:t>在</w:t>
-      </w:r>
-      <w:r>
-        <w:rPr>
-          <w:rFonts w:ascii="Times New Roman" w:eastAsia="楷体" w:hAnsi="Times New Roman" w:cs="Times New Roman" w:hint="eastAsia"/>
-          <w:sz w:val="21"/>
-          <w:szCs w:val="21"/>
-          <w:highlight w:val="cyan"/>
-        </w:rPr>
-        <w:t>删除</w:t>
-      </w:r>
-      <w:r>
-        <w:rPr>
-          <w:rFonts w:ascii="Times New Roman" w:eastAsia="楷体" w:hAnsi="Times New Roman" w:cs="Times New Roman" w:hint="eastAsia"/>
-          <w:sz w:val="21"/>
-          <w:szCs w:val="21"/>
-          <w:highlight w:val="cyan"/>
-        </w:rPr>
-        <w:t>“去除子环路”约束时，兑换方案如下图所示，最佳目标值为</w:t>
-      </w:r>
-      <w:r>
-        <w:rPr>
-          <w:rFonts w:ascii="Times New Roman" w:eastAsia="楷体" w:hAnsi="Times New Roman" w:cs="Times New Roman" w:hint="eastAsia"/>
-          <w:sz w:val="21"/>
-          <w:szCs w:val="21"/>
-          <w:highlight w:val="cyan"/>
-        </w:rPr>
-        <w:t>1.6</w:t>
-      </w:r>
-      <w:r>
-        <w:rPr>
-          <w:rFonts w:ascii="Times New Roman" w:eastAsia="楷体" w:hAnsi="Times New Roman" w:cs="Times New Roman" w:hint="eastAsia"/>
-          <w:sz w:val="21"/>
-          <w:szCs w:val="21"/>
-          <w:highlight w:val="cyan"/>
-        </w:rPr>
-        <w:t>739</w:t>
-      </w:r>
-      <w:r>
-        <w:rPr>
-          <w:rFonts w:ascii="Times New Roman" w:eastAsia="楷体" w:hAnsi="Times New Roman" w:cs="Times New Roman" w:hint="eastAsia"/>
-          <w:sz w:val="21"/>
-          <w:szCs w:val="21"/>
-          <w:highlight w:val="cyan"/>
-        </w:rPr>
-        <w:t>单位</w:t>
-      </w:r>
-      <m:oMath>
-        <m:r>
-          <w:rPr>
-            <w:rFonts w:ascii="Cambria Math" w:eastAsia="楷体" w:hAnsi="Cambria Math" w:cs="Times New Roman" w:hint="eastAsia"/>
-            <w:sz w:val="21"/>
-            <w:szCs w:val="21"/>
-            <w:highlight w:val="cyan"/>
-          </w:rPr>
-          <m:t>d</m:t>
-        </m:r>
-      </m:oMath>
-      <w:r>
-        <w:rPr>
-          <w:rFonts w:ascii="Times New Roman" w:eastAsia="楷体" w:hAnsi="Times New Roman" w:cs="Times New Roman" w:hint="eastAsia"/>
-          <w:sz w:val="21"/>
-          <w:szCs w:val="21"/>
-          <w:highlight w:val="cyan"/>
-        </w:rPr>
-        <w:t>：</w:t>
-      </w:r>
-    </w:p>
-    <w:p>
-      <w:pPr>
-        <w:spacing w:after="0" w:line="360" w:lineRule="auto"/>
-        <w:rPr>
-          <w:rFonts w:ascii="Times New Roman" w:eastAsia="楷体" w:hAnsi="Times New Roman" w:cs="Times New Roman"/>
-          <w:sz w:val="21"/>
-          <w:szCs w:val="21"/>
-          <w:highlight w:val="cyan"/>
-        </w:rPr>
-      </w:pPr>
-      <w:r>
-        <w:rPr>
-          <w:rFonts w:ascii="Times New Roman" w:eastAsia="楷体" w:hAnsi="Times New Roman" w:cs="Times New Roman"/>
-          <w:noProof/>
-          <w:sz w:val="21"/>
-          <w:szCs w:val="21"/>
-          <w:highlight w:val="cyan"/>
-        </w:rPr>
-        <w:drawing>
-          <wp:inline distT="0" distB="0" distL="0" distR="0" wp14:anchorId="49829CE7" wp14:editId="33D68B1F">
-            <wp:extent cx="5486400" cy="2354744"/>
-            <wp:effectExtent l="0" t="0" r="0" b="7620"/>
-            <wp:docPr id="7" name="Picture 7"/>
-            <wp:cNvGraphicFramePr>
-              <a:graphicFrameLocks xmlns:a="http://schemas.openxmlformats.org/drawingml/2006/main" noChangeAspect="1"/>
-            </wp:cNvGraphicFramePr>
-            <a:graphic xmlns:a="http://schemas.openxmlformats.org/drawingml/2006/main">
-              <a:graphicData uri="http://schemas.openxmlformats.org/drawingml/2006/picture">
-                <pic:pic xmlns:pic="http://schemas.openxmlformats.org/drawingml/2006/picture">
-                  <pic:nvPicPr>
-                    <pic:cNvPr id="0" name="Picture 5"/>
                     <pic:cNvPicPr>
                       <a:picLocks noChangeAspect="1" noChangeArrowheads="1"/>
                     </pic:cNvPicPr>
@@ -5372,6 +5075,7 @@
     <w:p>
       <w:pPr>
         <w:spacing w:after="0" w:line="360" w:lineRule="auto"/>
+        <w:jc w:val="center"/>
         <w:rPr>
           <w:rFonts w:ascii="Times New Roman" w:eastAsia="楷体" w:hAnsi="Times New Roman" w:cs="Times New Roman"/>
           <w:sz w:val="21"/>
@@ -5384,7 +5088,141 @@
       <w:pPr>
         <w:spacing w:after="0" w:line="360" w:lineRule="auto"/>
         <w:rPr>
-          <w:rFonts w:ascii="Times New Roman" w:eastAsia="楷体" w:hAnsi="Times New Roman" w:cs="Times New Roman" w:hint="eastAsia"/>
+          <w:rFonts w:ascii="Times New Roman" w:eastAsia="楷体" w:hAnsi="Times New Roman" w:cs="Times New Roman"/>
+          <w:sz w:val="21"/>
+          <w:szCs w:val="21"/>
+          <w:highlight w:val="cyan"/>
+        </w:rPr>
+      </w:pPr>
+      <w:r>
+        <w:rPr>
+          <w:rFonts w:ascii="Times New Roman" w:eastAsia="楷体" w:hAnsi="Times New Roman" w:cs="Times New Roman" w:hint="eastAsia"/>
+          <w:sz w:val="21"/>
+          <w:szCs w:val="21"/>
+          <w:highlight w:val="cyan"/>
+        </w:rPr>
+        <w:t>在删除“去除子环路”约束时，兑换方案如下图所示，最佳目标值为</w:t>
+      </w:r>
+      <w:r>
+        <w:rPr>
+          <w:rFonts w:ascii="Times New Roman" w:eastAsia="楷体" w:hAnsi="Times New Roman" w:cs="Times New Roman" w:hint="eastAsia"/>
+          <w:sz w:val="21"/>
+          <w:szCs w:val="21"/>
+          <w:highlight w:val="cyan"/>
+        </w:rPr>
+        <w:t>1.6739</w:t>
+      </w:r>
+      <w:r>
+        <w:rPr>
+          <w:rFonts w:ascii="Times New Roman" w:eastAsia="楷体" w:hAnsi="Times New Roman" w:cs="Times New Roman" w:hint="eastAsia"/>
+          <w:sz w:val="21"/>
+          <w:szCs w:val="21"/>
+          <w:highlight w:val="cyan"/>
+        </w:rPr>
+        <w:t>单位</w:t>
+      </w:r>
+      <m:oMath>
+        <m:r>
+          <w:rPr>
+            <w:rFonts w:ascii="Cambria Math" w:eastAsia="楷体" w:hAnsi="Cambria Math" w:cs="Times New Roman" w:hint="eastAsia"/>
+            <w:sz w:val="21"/>
+            <w:szCs w:val="21"/>
+            <w:highlight w:val="cyan"/>
+          </w:rPr>
+          <m:t>d</m:t>
+        </m:r>
+      </m:oMath>
+      <w:r>
+        <w:rPr>
+          <w:rFonts w:ascii="Times New Roman" w:eastAsia="楷体" w:hAnsi="Times New Roman" w:cs="Times New Roman" w:hint="eastAsia"/>
+          <w:sz w:val="21"/>
+          <w:szCs w:val="21"/>
+          <w:highlight w:val="cyan"/>
+        </w:rPr>
+        <w:t>：</w:t>
+      </w:r>
+    </w:p>
+    <w:p>
+      <w:pPr>
+        <w:spacing w:after="0" w:line="360" w:lineRule="auto"/>
+        <w:rPr>
+          <w:rFonts w:ascii="Times New Roman" w:eastAsia="楷体" w:hAnsi="Times New Roman" w:cs="Times New Roman"/>
+          <w:sz w:val="21"/>
+          <w:szCs w:val="21"/>
+          <w:highlight w:val="cyan"/>
+        </w:rPr>
+      </w:pPr>
+      <w:r>
+        <w:rPr>
+          <w:rFonts w:ascii="Times New Roman" w:eastAsia="楷体" w:hAnsi="Times New Roman" w:cs="Times New Roman"/>
+          <w:noProof/>
+          <w:sz w:val="21"/>
+          <w:szCs w:val="21"/>
+          <w:highlight w:val="cyan"/>
+        </w:rPr>
+        <w:drawing>
+          <wp:inline distT="0" distB="0" distL="0" distR="0" wp14:anchorId="49829CE7" wp14:editId="33D68B1F">
+            <wp:extent cx="5486400" cy="2354744"/>
+            <wp:effectExtent l="0" t="0" r="0" b="7620"/>
+            <wp:docPr id="7" name="Picture 7"/>
+            <wp:cNvGraphicFramePr>
+              <a:graphicFrameLocks xmlns:a="http://schemas.openxmlformats.org/drawingml/2006/main" noChangeAspect="1"/>
+            </wp:cNvGraphicFramePr>
+            <a:graphic xmlns:a="http://schemas.openxmlformats.org/drawingml/2006/main">
+              <a:graphicData uri="http://schemas.openxmlformats.org/drawingml/2006/picture">
+                <pic:pic xmlns:pic="http://schemas.openxmlformats.org/drawingml/2006/picture">
+                  <pic:nvPicPr>
+                    <pic:cNvPr id="0" name="Picture 5"/>
+                    <pic:cNvPicPr>
+                      <a:picLocks noChangeAspect="1" noChangeArrowheads="1"/>
+                    </pic:cNvPicPr>
+                  </pic:nvPicPr>
+                  <pic:blipFill>
+                    <a:blip r:embed="rId10" cstate="print">
+                      <a:extLst>
+                        <a:ext uri="{28A0092B-C50C-407E-A947-70E740481C1C}">
+                          <a14:useLocalDpi xmlns:a14="http://schemas.microsoft.com/office/drawing/2010/main" val="0"/>
+                        </a:ext>
+                      </a:extLst>
+                    </a:blip>
+                    <a:srcRect/>
+                    <a:stretch>
+                      <a:fillRect/>
+                    </a:stretch>
+                  </pic:blipFill>
+                  <pic:spPr bwMode="auto">
+                    <a:xfrm>
+                      <a:off x="0" y="0"/>
+                      <a:ext cx="5486400" cy="2354744"/>
+                    </a:xfrm>
+                    <a:prstGeom prst="rect">
+                      <a:avLst/>
+                    </a:prstGeom>
+                    <a:noFill/>
+                  </pic:spPr>
+                </pic:pic>
+              </a:graphicData>
+            </a:graphic>
+          </wp:inline>
+        </w:drawing>
+      </w:r>
+    </w:p>
+    <w:p>
+      <w:pPr>
+        <w:spacing w:after="0" w:line="360" w:lineRule="auto"/>
+        <w:rPr>
+          <w:rFonts w:ascii="Times New Roman" w:eastAsia="楷体" w:hAnsi="Times New Roman" w:cs="Times New Roman"/>
+          <w:sz w:val="21"/>
+          <w:szCs w:val="21"/>
+          <w:highlight w:val="cyan"/>
+        </w:rPr>
+      </w:pPr>
+    </w:p>
+    <w:p>
+      <w:pPr>
+        <w:spacing w:after="0" w:line="360" w:lineRule="auto"/>
+        <w:rPr>
+          <w:rFonts w:ascii="Times New Roman" w:eastAsia="楷体" w:hAnsi="Times New Roman" w:cs="Times New Roman"/>
           <w:sz w:val="21"/>
           <w:szCs w:val="21"/>
         </w:rPr>
@@ -5486,16 +5324,7 @@
           <w:szCs w:val="21"/>
           <w:highlight w:val="cyan"/>
         </w:rPr>
-        <w:t>来利用静态模型的缺陷提高了最佳目标值，但是在实际应用中此种行为并不合理，应予以避免。且在多次测试中发现，删除“去除子环路”约束后使得求解时间不减反增，因此在后续实验中应</w:t>
-      </w:r>
-      <w:r>
-        <w:rPr>
-          <w:rFonts w:ascii="Times New Roman" w:eastAsia="楷体" w:hAnsi="Times New Roman" w:cs="Times New Roman" w:hint="eastAsia"/>
-          <w:sz w:val="21"/>
-          <w:szCs w:val="21"/>
-          <w:highlight w:val="cyan"/>
-        </w:rPr>
-        <w:t>保留</w:t>
+        <w:t>来利用静态模型的缺陷提高了最佳目标值，但是在实际应用中此种行为并不合理，应予以避免。且在多次测试中发现，删除“去除子环路”约束后使得求解时间不减反增，因此在后续实验中应保留</w:t>
       </w:r>
       <w:r>
         <w:rPr>
@@ -7551,7 +7380,7 @@
       <w:pPr>
         <w:spacing w:after="0" w:line="360" w:lineRule="auto"/>
         <w:rPr>
-          <w:rFonts w:ascii="Times New Roman" w:eastAsia="楷体" w:hAnsi="Times New Roman" w:cs="Times New Roman" w:hint="eastAsia"/>
+          <w:rFonts w:ascii="Times New Roman" w:eastAsia="楷体" w:hAnsi="Times New Roman" w:cs="Times New Roman"/>
           <w:sz w:val="21"/>
           <w:szCs w:val="21"/>
         </w:rPr>
@@ -7776,59 +7605,6 @@
                 <pic:pic xmlns:pic="http://schemas.openxmlformats.org/drawingml/2006/picture">
                   <pic:nvPicPr>
                     <pic:cNvPr id="0" name="Picture 3"/>
-                    <pic:cNvPicPr>
-                      <a:picLocks noChangeAspect="1" noChangeArrowheads="1"/>
-                    </pic:cNvPicPr>
-                  </pic:nvPicPr>
-                  <pic:blipFill>
-                    <a:blip r:embed="rId10" cstate="print">
-                      <a:extLst>
-                        <a:ext uri="{28A0092B-C50C-407E-A947-70E740481C1C}">
-                          <a14:useLocalDpi xmlns:a14="http://schemas.microsoft.com/office/drawing/2010/main" val="0"/>
-                        </a:ext>
-                      </a:extLst>
-                    </a:blip>
-                    <a:srcRect/>
-                    <a:stretch>
-                      <a:fillRect/>
-                    </a:stretch>
-                  </pic:blipFill>
-                  <pic:spPr bwMode="auto">
-                    <a:xfrm>
-                      <a:off x="0" y="0"/>
-                      <a:ext cx="2738143" cy="1645920"/>
-                    </a:xfrm>
-                    <a:prstGeom prst="rect">
-                      <a:avLst/>
-                    </a:prstGeom>
-                    <a:noFill/>
-                  </pic:spPr>
-                </pic:pic>
-              </a:graphicData>
-            </a:graphic>
-          </wp:inline>
-        </w:drawing>
-      </w:r>
-      <w:r>
-        <w:rPr>
-          <w:rFonts w:ascii="Times New Roman" w:eastAsia="楷体" w:hAnsi="Times New Roman" w:cs="Times New Roman"/>
-          <w:noProof/>
-          <w:sz w:val="21"/>
-          <w:szCs w:val="21"/>
-        </w:rPr>
-        <w:drawing>
-          <wp:inline distT="0" distB="0" distL="0" distR="0" wp14:anchorId="17C05176" wp14:editId="58B9A8F9">
-            <wp:extent cx="2738143" cy="1645920"/>
-            <wp:effectExtent l="0" t="0" r="5080" b="0"/>
-            <wp:docPr id="1" name="Picture 1"/>
-            <wp:cNvGraphicFramePr>
-              <a:graphicFrameLocks xmlns:a="http://schemas.openxmlformats.org/drawingml/2006/main" noChangeAspect="1"/>
-            </wp:cNvGraphicFramePr>
-            <a:graphic xmlns:a="http://schemas.openxmlformats.org/drawingml/2006/main">
-              <a:graphicData uri="http://schemas.openxmlformats.org/drawingml/2006/picture">
-                <pic:pic xmlns:pic="http://schemas.openxmlformats.org/drawingml/2006/picture">
-                  <pic:nvPicPr>
-                    <pic:cNvPr id="0" name="Picture 2"/>
                     <pic:cNvPicPr>
                       <a:picLocks noChangeAspect="1" noChangeArrowheads="1"/>
                     </pic:cNvPicPr>
@@ -7862,6 +7638,59 @@
           </wp:inline>
         </w:drawing>
       </w:r>
+      <w:r>
+        <w:rPr>
+          <w:rFonts w:ascii="Times New Roman" w:eastAsia="楷体" w:hAnsi="Times New Roman" w:cs="Times New Roman"/>
+          <w:noProof/>
+          <w:sz w:val="21"/>
+          <w:szCs w:val="21"/>
+        </w:rPr>
+        <w:drawing>
+          <wp:inline distT="0" distB="0" distL="0" distR="0" wp14:anchorId="17C05176" wp14:editId="58B9A8F9">
+            <wp:extent cx="2738143" cy="1645920"/>
+            <wp:effectExtent l="0" t="0" r="5080" b="0"/>
+            <wp:docPr id="1" name="Picture 1"/>
+            <wp:cNvGraphicFramePr>
+              <a:graphicFrameLocks xmlns:a="http://schemas.openxmlformats.org/drawingml/2006/main" noChangeAspect="1"/>
+            </wp:cNvGraphicFramePr>
+            <a:graphic xmlns:a="http://schemas.openxmlformats.org/drawingml/2006/main">
+              <a:graphicData uri="http://schemas.openxmlformats.org/drawingml/2006/picture">
+                <pic:pic xmlns:pic="http://schemas.openxmlformats.org/drawingml/2006/picture">
+                  <pic:nvPicPr>
+                    <pic:cNvPr id="0" name="Picture 2"/>
+                    <pic:cNvPicPr>
+                      <a:picLocks noChangeAspect="1" noChangeArrowheads="1"/>
+                    </pic:cNvPicPr>
+                  </pic:nvPicPr>
+                  <pic:blipFill>
+                    <a:blip r:embed="rId12" cstate="print">
+                      <a:extLst>
+                        <a:ext uri="{28A0092B-C50C-407E-A947-70E740481C1C}">
+                          <a14:useLocalDpi xmlns:a14="http://schemas.microsoft.com/office/drawing/2010/main" val="0"/>
+                        </a:ext>
+                      </a:extLst>
+                    </a:blip>
+                    <a:srcRect/>
+                    <a:stretch>
+                      <a:fillRect/>
+                    </a:stretch>
+                  </pic:blipFill>
+                  <pic:spPr bwMode="auto">
+                    <a:xfrm>
+                      <a:off x="0" y="0"/>
+                      <a:ext cx="2738143" cy="1645920"/>
+                    </a:xfrm>
+                    <a:prstGeom prst="rect">
+                      <a:avLst/>
+                    </a:prstGeom>
+                    <a:noFill/>
+                  </pic:spPr>
+                </pic:pic>
+              </a:graphicData>
+            </a:graphic>
+          </wp:inline>
+        </w:drawing>
+      </w:r>
     </w:p>
     <w:p>
       <w:pPr>
@@ -8705,7 +8534,6 @@
     </w:p>
     <w:p>
       <w:pPr>
-        <w:spacing w:after="0" w:line="360" w:lineRule="auto"/>
         <w:rPr>
           <w:rFonts w:ascii="Times New Roman" w:eastAsia="楷体" w:hAnsi="Times New Roman" w:cs="Times New Roman"/>
           <w:b/>
@@ -8715,6 +8543,2301 @@
           <w:szCs w:val="21"/>
         </w:rPr>
       </w:pPr>
+      <w:r>
+        <w:rPr>
+          <w:rFonts w:ascii="Times New Roman" w:eastAsia="楷体" w:hAnsi="Times New Roman" w:cs="Times New Roman"/>
+          <w:b/>
+          <w:bCs/>
+          <w:strike/>
+          <w:sz w:val="21"/>
+          <w:szCs w:val="21"/>
+        </w:rPr>
+        <w:br w:type="page"/>
+      </w:r>
+    </w:p>
+    <w:p>
+      <w:pPr>
+        <w:spacing w:after="0" w:line="360" w:lineRule="auto"/>
+        <w:jc w:val="center"/>
+        <w:rPr>
+          <w:rFonts w:ascii="Times New Roman" w:eastAsia="楷体" w:hAnsi="Times New Roman" w:cs="Times New Roman"/>
+          <w:b/>
+          <w:bCs/>
+          <w:sz w:val="21"/>
+          <w:szCs w:val="21"/>
+          <w:highlight w:val="cyan"/>
+        </w:rPr>
+      </w:pPr>
+      <w:r>
+        <w:rPr>
+          <w:rFonts w:ascii="Times New Roman" w:eastAsia="楷体" w:hAnsi="Times New Roman" w:cs="Times New Roman" w:hint="eastAsia"/>
+          <w:b/>
+          <w:bCs/>
+          <w:sz w:val="21"/>
+          <w:szCs w:val="21"/>
+          <w:highlight w:val="cyan"/>
+        </w:rPr>
+        <w:lastRenderedPageBreak/>
+        <w:t>次优解分析</w:t>
+      </w:r>
+    </w:p>
+    <w:p>
+      <w:pPr>
+        <w:spacing w:after="0" w:line="360" w:lineRule="auto"/>
+        <w:ind w:firstLine="720"/>
+        <w:rPr>
+          <w:rFonts w:ascii="Times New Roman" w:eastAsia="楷体" w:hAnsi="Times New Roman" w:cs="Times New Roman"/>
+          <w:sz w:val="21"/>
+          <w:szCs w:val="21"/>
+        </w:rPr>
+      </w:pPr>
+      <w:r>
+        <w:rPr>
+          <w:rFonts w:ascii="Times New Roman" w:eastAsia="楷体" w:hAnsi="Times New Roman" w:cs="Times New Roman" w:hint="eastAsia"/>
+          <w:sz w:val="21"/>
+          <w:szCs w:val="21"/>
+          <w:highlight w:val="cyan"/>
+        </w:rPr>
+        <w:t>以上模型的求解均取得全局最优解，</w:t>
+      </w:r>
+      <w:r>
+        <w:rPr>
+          <w:rFonts w:ascii="Times New Roman" w:eastAsia="楷体" w:hAnsi="Times New Roman" w:cs="Times New Roman" w:hint="eastAsia"/>
+          <w:sz w:val="21"/>
+          <w:szCs w:val="21"/>
+          <w:highlight w:val="cyan"/>
+        </w:rPr>
+        <w:t>其收敛条件根据</w:t>
+      </w:r>
+      <w:r>
+        <w:rPr>
+          <w:rFonts w:ascii="Times New Roman" w:eastAsia="楷体" w:hAnsi="Times New Roman" w:cs="Times New Roman" w:hint="eastAsia"/>
+          <w:sz w:val="21"/>
+          <w:szCs w:val="21"/>
+          <w:highlight w:val="cyan"/>
+        </w:rPr>
+        <w:t>Gurobi</w:t>
+      </w:r>
+      <w:r>
+        <w:rPr>
+          <w:rFonts w:ascii="Times New Roman" w:eastAsia="楷体" w:hAnsi="Times New Roman" w:cs="Times New Roman" w:hint="eastAsia"/>
+          <w:sz w:val="21"/>
+          <w:szCs w:val="21"/>
+          <w:highlight w:val="cyan"/>
+        </w:rPr>
+        <w:t>定义</w:t>
+      </w:r>
+      <w:r>
+        <w:rPr>
+          <w:rFonts w:ascii="Times New Roman" w:eastAsia="楷体" w:hAnsi="Times New Roman" w:cs="Times New Roman" w:hint="eastAsia"/>
+          <w:sz w:val="21"/>
+          <w:szCs w:val="21"/>
+          <w:highlight w:val="cyan"/>
+        </w:rPr>
+        <w:t>即当前</w:t>
+      </w:r>
+      <w:r>
+        <w:rPr>
+          <w:rFonts w:ascii="Times New Roman" w:eastAsia="楷体" w:hAnsi="Times New Roman" w:cs="Times New Roman" w:hint="eastAsia"/>
+          <w:sz w:val="21"/>
+          <w:szCs w:val="21"/>
+          <w:highlight w:val="cyan"/>
+        </w:rPr>
+        <w:t>相对间隙小于</w:t>
+      </w:r>
+      <w:r>
+        <w:rPr>
+          <w:rFonts w:ascii="Times New Roman" w:eastAsia="楷体" w:hAnsi="Times New Roman" w:cs="Times New Roman" w:hint="eastAsia"/>
+          <w:sz w:val="21"/>
+          <w:szCs w:val="21"/>
+          <w:highlight w:val="cyan"/>
+        </w:rPr>
+        <w:t>0.01%</w:t>
+      </w:r>
+      <w:r>
+        <w:rPr>
+          <w:rFonts w:ascii="Times New Roman" w:eastAsia="楷体" w:hAnsi="Times New Roman" w:cs="Times New Roman" w:hint="eastAsia"/>
+          <w:sz w:val="21"/>
+          <w:szCs w:val="21"/>
+          <w:highlight w:val="cyan"/>
+        </w:rPr>
+        <w:t>。相对间隙的定义为：</w:t>
+      </w:r>
+      <w:r>
+        <w:rPr>
+          <w:rFonts w:ascii="Times New Roman" w:eastAsia="楷体" w:hAnsi="Times New Roman" w:cs="Times New Roman" w:hint="eastAsia"/>
+          <w:sz w:val="21"/>
+          <w:szCs w:val="21"/>
+          <w:highlight w:val="cyan"/>
+        </w:rPr>
+        <w:t>(</w:t>
+      </w:r>
+      <w:r>
+        <w:rPr>
+          <w:rFonts w:ascii="Times New Roman" w:eastAsia="楷体" w:hAnsi="Times New Roman" w:cs="Times New Roman" w:hint="eastAsia"/>
+          <w:sz w:val="21"/>
+          <w:szCs w:val="21"/>
+          <w:highlight w:val="cyan"/>
+        </w:rPr>
+        <w:t>对偶目标函数上边界</w:t>
+      </w:r>
+      <w:r>
+        <w:rPr>
+          <w:rFonts w:ascii="Times New Roman" w:eastAsia="楷体" w:hAnsi="Times New Roman" w:cs="Times New Roman" w:hint="eastAsia"/>
+          <w:sz w:val="21"/>
+          <w:szCs w:val="21"/>
+          <w:highlight w:val="cyan"/>
+        </w:rPr>
+        <w:t>-</w:t>
+      </w:r>
+      <w:r>
+        <w:rPr>
+          <w:rFonts w:ascii="Times New Roman" w:eastAsia="楷体" w:hAnsi="Times New Roman" w:cs="Times New Roman" w:hint="eastAsia"/>
+          <w:sz w:val="21"/>
+          <w:szCs w:val="21"/>
+          <w:highlight w:val="cyan"/>
+        </w:rPr>
+        <w:t>原目标函数的下边界</w:t>
+      </w:r>
+      <w:r>
+        <w:rPr>
+          <w:rFonts w:ascii="Times New Roman" w:eastAsia="楷体" w:hAnsi="Times New Roman" w:cs="Times New Roman" w:hint="eastAsia"/>
+          <w:sz w:val="21"/>
+          <w:szCs w:val="21"/>
+          <w:highlight w:val="cyan"/>
+        </w:rPr>
+        <w:t>)/</w:t>
+      </w:r>
+      <w:r>
+        <w:rPr>
+          <w:rFonts w:ascii="Times New Roman" w:eastAsia="楷体" w:hAnsi="Times New Roman" w:cs="Times New Roman" w:hint="eastAsia"/>
+          <w:sz w:val="21"/>
+          <w:szCs w:val="21"/>
+          <w:highlight w:val="cyan"/>
+        </w:rPr>
+        <w:t>原目标函数的下边界</w:t>
+      </w:r>
+      <w:r>
+        <w:rPr>
+          <w:rFonts w:ascii="Times New Roman" w:eastAsia="楷体" w:hAnsi="Times New Roman" w:cs="Times New Roman" w:hint="eastAsia"/>
+          <w:sz w:val="21"/>
+          <w:szCs w:val="21"/>
+          <w:highlight w:val="cyan"/>
+        </w:rPr>
+        <w:t>。</w:t>
+      </w:r>
+      <w:r>
+        <w:rPr>
+          <w:rFonts w:ascii="Times New Roman" w:eastAsia="楷体" w:hAnsi="Times New Roman" w:cs="Times New Roman" w:hint="eastAsia"/>
+          <w:sz w:val="21"/>
+          <w:szCs w:val="21"/>
+          <w:highlight w:val="cyan"/>
+        </w:rPr>
+        <w:t>实验中观察到将此间隙从</w:t>
+      </w:r>
+      <w:r>
+        <w:rPr>
+          <w:rFonts w:ascii="Times New Roman" w:eastAsia="楷体" w:hAnsi="Times New Roman" w:cs="Times New Roman" w:hint="eastAsia"/>
+          <w:sz w:val="21"/>
+          <w:szCs w:val="21"/>
+          <w:highlight w:val="cyan"/>
+        </w:rPr>
+        <w:t>1</w:t>
+      </w:r>
+      <w:r>
+        <w:rPr>
+          <w:rFonts w:ascii="Times New Roman" w:eastAsia="楷体" w:hAnsi="Times New Roman" w:cs="Times New Roman"/>
+          <w:sz w:val="21"/>
+          <w:szCs w:val="21"/>
+          <w:highlight w:val="cyan"/>
+        </w:rPr>
+        <w:t>.0%</w:t>
+      </w:r>
+      <w:r>
+        <w:rPr>
+          <w:rFonts w:ascii="Times New Roman" w:eastAsia="楷体" w:hAnsi="Times New Roman" w:cs="Times New Roman" w:hint="eastAsia"/>
+          <w:sz w:val="21"/>
+          <w:szCs w:val="21"/>
+          <w:highlight w:val="cyan"/>
+        </w:rPr>
+        <w:t>下降到</w:t>
+      </w:r>
+      <w:r>
+        <w:rPr>
+          <w:rFonts w:ascii="Times New Roman" w:eastAsia="楷体" w:hAnsi="Times New Roman" w:cs="Times New Roman" w:hint="eastAsia"/>
+          <w:sz w:val="21"/>
+          <w:szCs w:val="21"/>
+          <w:highlight w:val="cyan"/>
+        </w:rPr>
+        <w:t>0.01</w:t>
+      </w:r>
+      <w:r>
+        <w:rPr>
+          <w:rFonts w:ascii="Times New Roman" w:eastAsia="楷体" w:hAnsi="Times New Roman" w:cs="Times New Roman" w:hint="eastAsia"/>
+          <w:sz w:val="21"/>
+          <w:szCs w:val="21"/>
+          <w:highlight w:val="cyan"/>
+        </w:rPr>
+        <w:t>%</w:t>
+      </w:r>
+      <w:r>
+        <w:rPr>
+          <w:rFonts w:ascii="Times New Roman" w:eastAsia="楷体" w:hAnsi="Times New Roman" w:cs="Times New Roman" w:hint="eastAsia"/>
+          <w:sz w:val="21"/>
+          <w:szCs w:val="21"/>
+          <w:highlight w:val="cyan"/>
+        </w:rPr>
+        <w:t>将消耗绝大部分时间，</w:t>
+      </w:r>
+      <w:r>
+        <w:rPr>
+          <w:rFonts w:ascii="Times New Roman" w:eastAsia="楷体" w:hAnsi="Times New Roman" w:cs="Times New Roman" w:hint="eastAsia"/>
+          <w:sz w:val="21"/>
+          <w:szCs w:val="21"/>
+          <w:highlight w:val="cyan"/>
+        </w:rPr>
+        <w:t>却不会明显提高解的质量。</w:t>
+      </w:r>
+      <w:r>
+        <w:rPr>
+          <w:rFonts w:ascii="Times New Roman" w:eastAsia="楷体" w:hAnsi="Times New Roman" w:cs="Times New Roman" w:hint="eastAsia"/>
+          <w:sz w:val="21"/>
+          <w:szCs w:val="21"/>
+          <w:highlight w:val="cyan"/>
+        </w:rPr>
+        <w:t>因而现在考虑次优解，当</w:t>
+      </w:r>
+      <w:r>
+        <w:rPr>
+          <w:rFonts w:ascii="Times New Roman" w:eastAsia="楷体" w:hAnsi="Times New Roman" w:cs="Times New Roman" w:hint="eastAsia"/>
+          <w:sz w:val="21"/>
+          <w:szCs w:val="21"/>
+          <w:highlight w:val="cyan"/>
+        </w:rPr>
+        <w:t>上述</w:t>
+      </w:r>
+      <w:r>
+        <w:rPr>
+          <w:rFonts w:ascii="Times New Roman" w:eastAsia="楷体" w:hAnsi="Times New Roman" w:cs="Times New Roman" w:hint="eastAsia"/>
+          <w:sz w:val="21"/>
+          <w:szCs w:val="21"/>
+          <w:highlight w:val="cyan"/>
+        </w:rPr>
+        <w:t>间隙为小于</w:t>
+      </w:r>
+      <w:r>
+        <w:rPr>
+          <w:rFonts w:ascii="Times New Roman" w:eastAsia="楷体" w:hAnsi="Times New Roman" w:cs="Times New Roman" w:hint="eastAsia"/>
+          <w:sz w:val="21"/>
+          <w:szCs w:val="21"/>
+          <w:highlight w:val="cyan"/>
+        </w:rPr>
+        <w:t>1.0%</w:t>
+      </w:r>
+      <w:r>
+        <w:rPr>
+          <w:rFonts w:ascii="Times New Roman" w:eastAsia="楷体" w:hAnsi="Times New Roman" w:cs="Times New Roman" w:hint="eastAsia"/>
+          <w:sz w:val="21"/>
+          <w:szCs w:val="21"/>
+          <w:highlight w:val="cyan"/>
+        </w:rPr>
+        <w:t>时即停止优化并输出结果。</w:t>
+      </w:r>
+    </w:p>
+    <w:p>
+      <w:pPr>
+        <w:spacing w:after="0" w:line="360" w:lineRule="auto"/>
+        <w:rPr>
+          <w:rFonts w:ascii="Times New Roman" w:eastAsia="楷体" w:hAnsi="Times New Roman" w:cs="Times New Roman"/>
+          <w:sz w:val="21"/>
+          <w:szCs w:val="21"/>
+          <w:highlight w:val="cyan"/>
+        </w:rPr>
+      </w:pPr>
+    </w:p>
+    <w:p>
+      <w:pPr>
+        <w:spacing w:after="0" w:line="360" w:lineRule="auto"/>
+        <w:ind w:firstLine="720"/>
+        <w:rPr>
+          <w:rFonts w:ascii="Times New Roman" w:eastAsia="楷体" w:hAnsi="Times New Roman" w:cs="Times New Roman"/>
+          <w:sz w:val="21"/>
+          <w:szCs w:val="21"/>
+          <w:highlight w:val="cyan"/>
+        </w:rPr>
+      </w:pPr>
+      <w:r>
+        <w:rPr>
+          <w:rFonts w:ascii="Times New Roman" w:eastAsia="楷体" w:hAnsi="Times New Roman" w:cs="Times New Roman" w:hint="eastAsia"/>
+          <w:sz w:val="21"/>
+          <w:szCs w:val="21"/>
+          <w:highlight w:val="cyan"/>
+        </w:rPr>
+        <w:t>再次研究货币种类数量</w:t>
+      </w:r>
+      <w:r>
+        <w:rPr>
+          <w:rFonts w:ascii="Times New Roman" w:eastAsia="楷体" w:hAnsi="Times New Roman" w:cs="Times New Roman" w:hint="eastAsia"/>
+          <w:sz w:val="21"/>
+          <w:szCs w:val="21"/>
+          <w:highlight w:val="cyan"/>
+        </w:rPr>
+        <w:t>(#E)</w:t>
+      </w:r>
+      <w:r>
+        <w:rPr>
+          <w:rFonts w:ascii="Times New Roman" w:eastAsia="楷体" w:hAnsi="Times New Roman" w:cs="Times New Roman" w:hint="eastAsia"/>
+          <w:sz w:val="21"/>
+          <w:szCs w:val="21"/>
+          <w:highlight w:val="cyan"/>
+        </w:rPr>
+        <w:t>和交易所数量</w:t>
+      </w:r>
+      <w:r>
+        <w:rPr>
+          <w:rFonts w:ascii="Times New Roman" w:eastAsia="楷体" w:hAnsi="Times New Roman" w:cs="Times New Roman" w:hint="eastAsia"/>
+          <w:sz w:val="21"/>
+          <w:szCs w:val="21"/>
+          <w:highlight w:val="cyan"/>
+        </w:rPr>
+        <w:t>(#C)</w:t>
+      </w:r>
+      <w:r>
+        <w:rPr>
+          <w:rFonts w:ascii="Times New Roman" w:eastAsia="楷体" w:hAnsi="Times New Roman" w:cs="Times New Roman" w:hint="eastAsia"/>
+          <w:sz w:val="21"/>
+          <w:szCs w:val="21"/>
+          <w:highlight w:val="cyan"/>
+        </w:rPr>
+        <w:t>对求解时间的影响，如下表</w:t>
+      </w:r>
+      <w:r>
+        <w:rPr>
+          <w:rFonts w:ascii="Times New Roman" w:eastAsia="楷体" w:hAnsi="Times New Roman" w:cs="Times New Roman" w:hint="eastAsia"/>
+          <w:sz w:val="21"/>
+          <w:szCs w:val="21"/>
+          <w:highlight w:val="cyan"/>
+        </w:rPr>
+        <w:t>，单位是秒：</w:t>
+      </w:r>
+    </w:p>
+    <w:p>
+      <w:pPr>
+        <w:spacing w:after="0" w:line="360" w:lineRule="auto"/>
+        <w:rPr>
+          <w:rFonts w:ascii="Times New Roman" w:eastAsia="楷体" w:hAnsi="Times New Roman" w:cs="Times New Roman"/>
+          <w:sz w:val="21"/>
+          <w:szCs w:val="21"/>
+          <w:highlight w:val="cyan"/>
+        </w:rPr>
+      </w:pPr>
+    </w:p>
+    <w:tbl>
+      <w:tblPr>
+        <w:tblStyle w:val="TableGrid"/>
+        <w:tblW w:w="0" w:type="auto"/>
+        <w:jc w:val="center"/>
+        <w:tblLook w:val="04A0" w:firstRow="1" w:lastRow="0" w:firstColumn="1" w:lastColumn="0" w:noHBand="0" w:noVBand="1"/>
+      </w:tblPr>
+      <w:tblGrid>
+        <w:gridCol w:w="2320"/>
+        <w:gridCol w:w="1200"/>
+        <w:gridCol w:w="1200"/>
+        <w:gridCol w:w="1200"/>
+        <w:gridCol w:w="1200"/>
+      </w:tblGrid>
+      <w:tr>
+        <w:trPr>
+          <w:trHeight w:val="900"/>
+          <w:jc w:val="center"/>
+        </w:trPr>
+        <w:tc>
+          <w:tcPr>
+            <w:tcW w:w="2320" w:type="dxa"/>
+            <w:tcBorders>
+              <w:tl2br w:val="single" w:sz="4" w:space="0" w:color="auto"/>
+            </w:tcBorders>
+            <w:vAlign w:val="center"/>
+            <w:hideMark/>
+          </w:tcPr>
+          <w:p>
+            <w:pPr>
+              <w:spacing w:line="360" w:lineRule="auto"/>
+              <w:jc w:val="right"/>
+              <w:rPr>
+                <w:rFonts w:ascii="Times New Roman" w:eastAsia="楷体" w:hAnsi="Times New Roman" w:cs="Times New Roman"/>
+                <w:b/>
+                <w:bCs/>
+                <w:sz w:val="21"/>
+                <w:szCs w:val="21"/>
+                <w:highlight w:val="cyan"/>
+              </w:rPr>
+            </w:pPr>
+            <w:r>
+              <w:rPr>
+                <w:rFonts w:ascii="Times New Roman" w:eastAsia="楷体" w:hAnsi="Times New Roman" w:cs="Times New Roman" w:hint="eastAsia"/>
+                <w:b/>
+                <w:bCs/>
+                <w:sz w:val="21"/>
+                <w:szCs w:val="21"/>
+                <w:highlight w:val="cyan"/>
+              </w:rPr>
+              <w:t xml:space="preserve">        </w:t>
+            </w:r>
+            <w:r>
+              <w:rPr>
+                <w:rFonts w:ascii="Times New Roman" w:eastAsia="楷体" w:hAnsi="Times New Roman" w:cs="Times New Roman"/>
+                <w:b/>
+                <w:bCs/>
+                <w:sz w:val="21"/>
+                <w:szCs w:val="21"/>
+                <w:highlight w:val="cyan"/>
+              </w:rPr>
+              <w:t xml:space="preserve">    </w:t>
+            </w:r>
+            <w:r>
+              <w:rPr>
+                <w:rFonts w:ascii="Times New Roman" w:eastAsia="楷体" w:hAnsi="Times New Roman" w:cs="Times New Roman" w:hint="eastAsia"/>
+                <w:b/>
+                <w:bCs/>
+                <w:sz w:val="21"/>
+                <w:szCs w:val="21"/>
+                <w:highlight w:val="cyan"/>
+              </w:rPr>
+              <w:t>货币种类数量</w:t>
+            </w:r>
+          </w:p>
+          <w:p>
+            <w:pPr>
+              <w:spacing w:line="360" w:lineRule="auto"/>
+              <w:jc w:val="center"/>
+              <w:rPr>
+                <w:rFonts w:ascii="Times New Roman" w:eastAsia="楷体" w:hAnsi="Times New Roman" w:cs="Times New Roman"/>
+                <w:b/>
+                <w:bCs/>
+                <w:sz w:val="21"/>
+                <w:szCs w:val="21"/>
+                <w:highlight w:val="cyan"/>
+              </w:rPr>
+            </w:pPr>
+          </w:p>
+          <w:p>
+            <w:pPr>
+              <w:spacing w:line="360" w:lineRule="auto"/>
+              <w:rPr>
+                <w:rFonts w:ascii="Times New Roman" w:eastAsia="楷体" w:hAnsi="Times New Roman" w:cs="Times New Roman"/>
+                <w:b/>
+                <w:bCs/>
+                <w:sz w:val="21"/>
+                <w:szCs w:val="21"/>
+                <w:highlight w:val="cyan"/>
+              </w:rPr>
+            </w:pPr>
+            <w:r>
+              <w:rPr>
+                <w:rFonts w:ascii="Times New Roman" w:eastAsia="楷体" w:hAnsi="Times New Roman" w:cs="Times New Roman" w:hint="eastAsia"/>
+                <w:b/>
+                <w:bCs/>
+                <w:sz w:val="21"/>
+                <w:szCs w:val="21"/>
+                <w:highlight w:val="cyan"/>
+              </w:rPr>
+              <w:t>交易所数量</w:t>
+            </w:r>
+          </w:p>
+        </w:tc>
+        <w:tc>
+          <w:tcPr>
+            <w:tcW w:w="1200" w:type="dxa"/>
+            <w:noWrap/>
+            <w:vAlign w:val="center"/>
+            <w:hideMark/>
+          </w:tcPr>
+          <w:p>
+            <w:pPr>
+              <w:spacing w:line="360" w:lineRule="auto"/>
+              <w:jc w:val="center"/>
+              <w:rPr>
+                <w:rFonts w:ascii="Times New Roman" w:eastAsia="楷体" w:hAnsi="Times New Roman" w:cs="Times New Roman"/>
+                <w:b/>
+                <w:bCs/>
+                <w:sz w:val="21"/>
+                <w:szCs w:val="21"/>
+                <w:highlight w:val="cyan"/>
+              </w:rPr>
+            </w:pPr>
+            <w:r>
+              <w:rPr>
+                <w:rFonts w:ascii="Times New Roman" w:eastAsia="楷体" w:hAnsi="Times New Roman" w:cs="Times New Roman"/>
+                <w:b/>
+                <w:bCs/>
+                <w:sz w:val="21"/>
+                <w:szCs w:val="21"/>
+                <w:highlight w:val="cyan"/>
+              </w:rPr>
+              <w:t>2</w:t>
+            </w:r>
+          </w:p>
+        </w:tc>
+        <w:tc>
+          <w:tcPr>
+            <w:tcW w:w="1200" w:type="dxa"/>
+            <w:noWrap/>
+            <w:vAlign w:val="center"/>
+            <w:hideMark/>
+          </w:tcPr>
+          <w:p>
+            <w:pPr>
+              <w:spacing w:line="360" w:lineRule="auto"/>
+              <w:jc w:val="center"/>
+              <w:rPr>
+                <w:rFonts w:ascii="Times New Roman" w:eastAsia="楷体" w:hAnsi="Times New Roman" w:cs="Times New Roman"/>
+                <w:b/>
+                <w:bCs/>
+                <w:sz w:val="21"/>
+                <w:szCs w:val="21"/>
+                <w:highlight w:val="cyan"/>
+              </w:rPr>
+            </w:pPr>
+            <w:r>
+              <w:rPr>
+                <w:rFonts w:ascii="Times New Roman" w:eastAsia="楷体" w:hAnsi="Times New Roman" w:cs="Times New Roman"/>
+                <w:b/>
+                <w:bCs/>
+                <w:sz w:val="21"/>
+                <w:szCs w:val="21"/>
+                <w:highlight w:val="cyan"/>
+              </w:rPr>
+              <w:t>3</w:t>
+            </w:r>
+          </w:p>
+        </w:tc>
+        <w:tc>
+          <w:tcPr>
+            <w:tcW w:w="1200" w:type="dxa"/>
+            <w:noWrap/>
+            <w:vAlign w:val="center"/>
+            <w:hideMark/>
+          </w:tcPr>
+          <w:p>
+            <w:pPr>
+              <w:spacing w:line="360" w:lineRule="auto"/>
+              <w:jc w:val="center"/>
+              <w:rPr>
+                <w:rFonts w:ascii="Times New Roman" w:eastAsia="楷体" w:hAnsi="Times New Roman" w:cs="Times New Roman"/>
+                <w:b/>
+                <w:bCs/>
+                <w:sz w:val="21"/>
+                <w:szCs w:val="21"/>
+                <w:highlight w:val="cyan"/>
+              </w:rPr>
+            </w:pPr>
+            <w:r>
+              <w:rPr>
+                <w:rFonts w:ascii="Times New Roman" w:eastAsia="楷体" w:hAnsi="Times New Roman" w:cs="Times New Roman"/>
+                <w:b/>
+                <w:bCs/>
+                <w:sz w:val="21"/>
+                <w:szCs w:val="21"/>
+                <w:highlight w:val="cyan"/>
+              </w:rPr>
+              <w:t>4</w:t>
+            </w:r>
+          </w:p>
+        </w:tc>
+        <w:tc>
+          <w:tcPr>
+            <w:tcW w:w="1200" w:type="dxa"/>
+            <w:noWrap/>
+            <w:vAlign w:val="center"/>
+            <w:hideMark/>
+          </w:tcPr>
+          <w:p>
+            <w:pPr>
+              <w:spacing w:line="360" w:lineRule="auto"/>
+              <w:jc w:val="center"/>
+              <w:rPr>
+                <w:rFonts w:ascii="Times New Roman" w:eastAsia="楷体" w:hAnsi="Times New Roman" w:cs="Times New Roman"/>
+                <w:b/>
+                <w:bCs/>
+                <w:sz w:val="21"/>
+                <w:szCs w:val="21"/>
+                <w:highlight w:val="cyan"/>
+              </w:rPr>
+            </w:pPr>
+            <w:r>
+              <w:rPr>
+                <w:rFonts w:ascii="Times New Roman" w:eastAsia="楷体" w:hAnsi="Times New Roman" w:cs="Times New Roman"/>
+                <w:b/>
+                <w:bCs/>
+                <w:sz w:val="21"/>
+                <w:szCs w:val="21"/>
+                <w:highlight w:val="cyan"/>
+              </w:rPr>
+              <w:t>5</w:t>
+            </w:r>
+          </w:p>
+        </w:tc>
+      </w:tr>
+      <w:tr>
+        <w:trPr>
+          <w:trHeight w:val="300"/>
+          <w:jc w:val="center"/>
+        </w:trPr>
+        <w:tc>
+          <w:tcPr>
+            <w:tcW w:w="2320" w:type="dxa"/>
+            <w:noWrap/>
+            <w:vAlign w:val="center"/>
+            <w:hideMark/>
+          </w:tcPr>
+          <w:p>
+            <w:pPr>
+              <w:spacing w:line="360" w:lineRule="auto"/>
+              <w:jc w:val="center"/>
+              <w:rPr>
+                <w:rFonts w:ascii="Times New Roman" w:eastAsia="楷体" w:hAnsi="Times New Roman" w:cs="Times New Roman"/>
+                <w:b/>
+                <w:bCs/>
+                <w:sz w:val="21"/>
+                <w:szCs w:val="21"/>
+                <w:highlight w:val="cyan"/>
+              </w:rPr>
+            </w:pPr>
+            <w:r>
+              <w:rPr>
+                <w:rFonts w:ascii="Times New Roman" w:eastAsia="楷体" w:hAnsi="Times New Roman" w:cs="Times New Roman"/>
+                <w:b/>
+                <w:bCs/>
+                <w:sz w:val="21"/>
+                <w:szCs w:val="21"/>
+                <w:highlight w:val="cyan"/>
+              </w:rPr>
+              <w:t>1</w:t>
+            </w:r>
+          </w:p>
+        </w:tc>
+        <w:tc>
+          <w:tcPr>
+            <w:tcW w:w="1200" w:type="dxa"/>
+            <w:noWrap/>
+            <w:vAlign w:val="center"/>
+            <w:hideMark/>
+          </w:tcPr>
+          <w:p>
+            <w:pPr>
+              <w:spacing w:line="360" w:lineRule="auto"/>
+              <w:jc w:val="center"/>
+              <w:rPr>
+                <w:rFonts w:ascii="Times New Roman" w:eastAsia="楷体" w:hAnsi="Times New Roman" w:cs="Times New Roman"/>
+                <w:sz w:val="21"/>
+                <w:szCs w:val="21"/>
+                <w:highlight w:val="cyan"/>
+              </w:rPr>
+            </w:pPr>
+            <w:r>
+              <w:rPr>
+                <w:rFonts w:ascii="Times New Roman" w:hAnsi="Times New Roman" w:cs="Times New Roman"/>
+                <w:color w:val="000000"/>
+                <w:highlight w:val="cyan"/>
+              </w:rPr>
+              <w:t>0.0040</w:t>
+            </w:r>
+          </w:p>
+        </w:tc>
+        <w:tc>
+          <w:tcPr>
+            <w:tcW w:w="1200" w:type="dxa"/>
+            <w:noWrap/>
+            <w:vAlign w:val="center"/>
+            <w:hideMark/>
+          </w:tcPr>
+          <w:p>
+            <w:pPr>
+              <w:spacing w:line="360" w:lineRule="auto"/>
+              <w:jc w:val="center"/>
+              <w:rPr>
+                <w:rFonts w:ascii="Times New Roman" w:eastAsia="楷体" w:hAnsi="Times New Roman" w:cs="Times New Roman"/>
+                <w:sz w:val="21"/>
+                <w:szCs w:val="21"/>
+                <w:highlight w:val="cyan"/>
+              </w:rPr>
+            </w:pPr>
+            <w:r>
+              <w:rPr>
+                <w:rFonts w:ascii="Times New Roman" w:hAnsi="Times New Roman" w:cs="Times New Roman"/>
+                <w:color w:val="000000"/>
+                <w:highlight w:val="cyan"/>
+              </w:rPr>
+              <w:t>0.0129</w:t>
+            </w:r>
+          </w:p>
+        </w:tc>
+        <w:tc>
+          <w:tcPr>
+            <w:tcW w:w="1200" w:type="dxa"/>
+            <w:noWrap/>
+            <w:vAlign w:val="center"/>
+            <w:hideMark/>
+          </w:tcPr>
+          <w:p>
+            <w:pPr>
+              <w:spacing w:line="360" w:lineRule="auto"/>
+              <w:jc w:val="center"/>
+              <w:rPr>
+                <w:rFonts w:ascii="Times New Roman" w:eastAsia="楷体" w:hAnsi="Times New Roman" w:cs="Times New Roman"/>
+                <w:sz w:val="21"/>
+                <w:szCs w:val="21"/>
+                <w:highlight w:val="cyan"/>
+              </w:rPr>
+            </w:pPr>
+            <w:r>
+              <w:rPr>
+                <w:rFonts w:ascii="Times New Roman" w:hAnsi="Times New Roman" w:cs="Times New Roman"/>
+                <w:color w:val="000000"/>
+                <w:highlight w:val="cyan"/>
+              </w:rPr>
+              <w:t>0.0249</w:t>
+            </w:r>
+          </w:p>
+        </w:tc>
+        <w:tc>
+          <w:tcPr>
+            <w:tcW w:w="1200" w:type="dxa"/>
+            <w:noWrap/>
+            <w:vAlign w:val="center"/>
+            <w:hideMark/>
+          </w:tcPr>
+          <w:p>
+            <w:pPr>
+              <w:spacing w:line="360" w:lineRule="auto"/>
+              <w:jc w:val="center"/>
+              <w:rPr>
+                <w:rFonts w:ascii="Times New Roman" w:eastAsia="楷体" w:hAnsi="Times New Roman" w:cs="Times New Roman"/>
+                <w:sz w:val="21"/>
+                <w:szCs w:val="21"/>
+                <w:highlight w:val="cyan"/>
+              </w:rPr>
+            </w:pPr>
+            <w:r>
+              <w:rPr>
+                <w:rFonts w:ascii="Times New Roman" w:hAnsi="Times New Roman" w:cs="Times New Roman"/>
+                <w:color w:val="000000"/>
+                <w:highlight w:val="cyan"/>
+              </w:rPr>
+              <w:t>0.0568</w:t>
+            </w:r>
+          </w:p>
+        </w:tc>
+      </w:tr>
+      <w:tr>
+        <w:trPr>
+          <w:trHeight w:val="300"/>
+          <w:jc w:val="center"/>
+        </w:trPr>
+        <w:tc>
+          <w:tcPr>
+            <w:tcW w:w="2320" w:type="dxa"/>
+            <w:noWrap/>
+            <w:vAlign w:val="center"/>
+            <w:hideMark/>
+          </w:tcPr>
+          <w:p>
+            <w:pPr>
+              <w:spacing w:line="360" w:lineRule="auto"/>
+              <w:jc w:val="center"/>
+              <w:rPr>
+                <w:rFonts w:ascii="Times New Roman" w:eastAsia="楷体" w:hAnsi="Times New Roman" w:cs="Times New Roman"/>
+                <w:b/>
+                <w:bCs/>
+                <w:sz w:val="21"/>
+                <w:szCs w:val="21"/>
+                <w:highlight w:val="cyan"/>
+              </w:rPr>
+            </w:pPr>
+            <w:r>
+              <w:rPr>
+                <w:rFonts w:ascii="Times New Roman" w:eastAsia="楷体" w:hAnsi="Times New Roman" w:cs="Times New Roman"/>
+                <w:b/>
+                <w:bCs/>
+                <w:sz w:val="21"/>
+                <w:szCs w:val="21"/>
+                <w:highlight w:val="cyan"/>
+              </w:rPr>
+              <w:t>2</w:t>
+            </w:r>
+          </w:p>
+        </w:tc>
+        <w:tc>
+          <w:tcPr>
+            <w:tcW w:w="1200" w:type="dxa"/>
+            <w:noWrap/>
+            <w:vAlign w:val="center"/>
+            <w:hideMark/>
+          </w:tcPr>
+          <w:p>
+            <w:pPr>
+              <w:spacing w:line="360" w:lineRule="auto"/>
+              <w:jc w:val="center"/>
+              <w:rPr>
+                <w:rFonts w:ascii="Times New Roman" w:eastAsia="楷体" w:hAnsi="Times New Roman" w:cs="Times New Roman"/>
+                <w:sz w:val="21"/>
+                <w:szCs w:val="21"/>
+                <w:highlight w:val="cyan"/>
+              </w:rPr>
+            </w:pPr>
+            <w:r>
+              <w:rPr>
+                <w:rFonts w:ascii="Times New Roman" w:hAnsi="Times New Roman" w:cs="Times New Roman"/>
+                <w:color w:val="000000"/>
+                <w:highlight w:val="cyan"/>
+              </w:rPr>
+              <w:t>0.0110</w:t>
+            </w:r>
+          </w:p>
+        </w:tc>
+        <w:tc>
+          <w:tcPr>
+            <w:tcW w:w="1200" w:type="dxa"/>
+            <w:noWrap/>
+            <w:vAlign w:val="center"/>
+            <w:hideMark/>
+          </w:tcPr>
+          <w:p>
+            <w:pPr>
+              <w:spacing w:line="360" w:lineRule="auto"/>
+              <w:jc w:val="center"/>
+              <w:rPr>
+                <w:rFonts w:ascii="Times New Roman" w:eastAsia="楷体" w:hAnsi="Times New Roman" w:cs="Times New Roman"/>
+                <w:sz w:val="21"/>
+                <w:szCs w:val="21"/>
+                <w:highlight w:val="cyan"/>
+              </w:rPr>
+            </w:pPr>
+            <w:r>
+              <w:rPr>
+                <w:rFonts w:ascii="Times New Roman" w:hAnsi="Times New Roman" w:cs="Times New Roman"/>
+                <w:color w:val="000000"/>
+                <w:highlight w:val="cyan"/>
+              </w:rPr>
+              <w:t>0.0160</w:t>
+            </w:r>
+          </w:p>
+        </w:tc>
+        <w:tc>
+          <w:tcPr>
+            <w:tcW w:w="1200" w:type="dxa"/>
+            <w:noWrap/>
+            <w:vAlign w:val="center"/>
+            <w:hideMark/>
+          </w:tcPr>
+          <w:p>
+            <w:pPr>
+              <w:spacing w:line="360" w:lineRule="auto"/>
+              <w:jc w:val="center"/>
+              <w:rPr>
+                <w:rFonts w:ascii="Times New Roman" w:eastAsia="楷体" w:hAnsi="Times New Roman" w:cs="Times New Roman"/>
+                <w:sz w:val="21"/>
+                <w:szCs w:val="21"/>
+                <w:highlight w:val="cyan"/>
+              </w:rPr>
+            </w:pPr>
+            <w:r>
+              <w:rPr>
+                <w:rFonts w:ascii="Times New Roman" w:hAnsi="Times New Roman" w:cs="Times New Roman"/>
+                <w:color w:val="000000"/>
+                <w:highlight w:val="cyan"/>
+              </w:rPr>
+              <w:t>0.0888</w:t>
+            </w:r>
+          </w:p>
+        </w:tc>
+        <w:tc>
+          <w:tcPr>
+            <w:tcW w:w="1200" w:type="dxa"/>
+            <w:noWrap/>
+            <w:vAlign w:val="center"/>
+            <w:hideMark/>
+          </w:tcPr>
+          <w:p>
+            <w:pPr>
+              <w:spacing w:line="360" w:lineRule="auto"/>
+              <w:jc w:val="center"/>
+              <w:rPr>
+                <w:rFonts w:ascii="Times New Roman" w:eastAsia="楷体" w:hAnsi="Times New Roman" w:cs="Times New Roman"/>
+                <w:sz w:val="21"/>
+                <w:szCs w:val="21"/>
+                <w:highlight w:val="cyan"/>
+              </w:rPr>
+            </w:pPr>
+            <w:r>
+              <w:rPr>
+                <w:rFonts w:ascii="Times New Roman" w:hAnsi="Times New Roman" w:cs="Times New Roman"/>
+                <w:color w:val="000000"/>
+                <w:highlight w:val="cyan"/>
+              </w:rPr>
+              <w:t>0.5433</w:t>
+            </w:r>
+          </w:p>
+        </w:tc>
+      </w:tr>
+      <w:tr>
+        <w:trPr>
+          <w:trHeight w:val="300"/>
+          <w:jc w:val="center"/>
+        </w:trPr>
+        <w:tc>
+          <w:tcPr>
+            <w:tcW w:w="2320" w:type="dxa"/>
+            <w:noWrap/>
+            <w:vAlign w:val="center"/>
+            <w:hideMark/>
+          </w:tcPr>
+          <w:p>
+            <w:pPr>
+              <w:spacing w:line="360" w:lineRule="auto"/>
+              <w:jc w:val="center"/>
+              <w:rPr>
+                <w:rFonts w:ascii="Times New Roman" w:eastAsia="楷体" w:hAnsi="Times New Roman" w:cs="Times New Roman"/>
+                <w:b/>
+                <w:bCs/>
+                <w:sz w:val="21"/>
+                <w:szCs w:val="21"/>
+                <w:highlight w:val="cyan"/>
+              </w:rPr>
+            </w:pPr>
+            <w:r>
+              <w:rPr>
+                <w:rFonts w:ascii="Times New Roman" w:eastAsia="楷体" w:hAnsi="Times New Roman" w:cs="Times New Roman"/>
+                <w:b/>
+                <w:bCs/>
+                <w:sz w:val="21"/>
+                <w:szCs w:val="21"/>
+                <w:highlight w:val="cyan"/>
+              </w:rPr>
+              <w:t>3</w:t>
+            </w:r>
+          </w:p>
+        </w:tc>
+        <w:tc>
+          <w:tcPr>
+            <w:tcW w:w="1200" w:type="dxa"/>
+            <w:noWrap/>
+            <w:vAlign w:val="center"/>
+            <w:hideMark/>
+          </w:tcPr>
+          <w:p>
+            <w:pPr>
+              <w:spacing w:line="360" w:lineRule="auto"/>
+              <w:jc w:val="center"/>
+              <w:rPr>
+                <w:rFonts w:ascii="Times New Roman" w:eastAsia="楷体" w:hAnsi="Times New Roman" w:cs="Times New Roman"/>
+                <w:sz w:val="21"/>
+                <w:szCs w:val="21"/>
+                <w:highlight w:val="cyan"/>
+              </w:rPr>
+            </w:pPr>
+            <w:r>
+              <w:rPr>
+                <w:rFonts w:ascii="Times New Roman" w:hAnsi="Times New Roman" w:cs="Times New Roman"/>
+                <w:color w:val="000000"/>
+                <w:highlight w:val="cyan"/>
+              </w:rPr>
+              <w:t>0.0079</w:t>
+            </w:r>
+          </w:p>
+        </w:tc>
+        <w:tc>
+          <w:tcPr>
+            <w:tcW w:w="1200" w:type="dxa"/>
+            <w:noWrap/>
+            <w:vAlign w:val="center"/>
+            <w:hideMark/>
+          </w:tcPr>
+          <w:p>
+            <w:pPr>
+              <w:spacing w:line="360" w:lineRule="auto"/>
+              <w:jc w:val="center"/>
+              <w:rPr>
+                <w:rFonts w:ascii="Times New Roman" w:eastAsia="楷体" w:hAnsi="Times New Roman" w:cs="Times New Roman"/>
+                <w:sz w:val="21"/>
+                <w:szCs w:val="21"/>
+                <w:highlight w:val="cyan"/>
+              </w:rPr>
+            </w:pPr>
+            <w:r>
+              <w:rPr>
+                <w:rFonts w:ascii="Times New Roman" w:hAnsi="Times New Roman" w:cs="Times New Roman"/>
+                <w:color w:val="000000"/>
+                <w:highlight w:val="cyan"/>
+              </w:rPr>
+              <w:t>0.1167</w:t>
+            </w:r>
+          </w:p>
+        </w:tc>
+        <w:tc>
+          <w:tcPr>
+            <w:tcW w:w="1200" w:type="dxa"/>
+            <w:noWrap/>
+            <w:vAlign w:val="center"/>
+            <w:hideMark/>
+          </w:tcPr>
+          <w:p>
+            <w:pPr>
+              <w:spacing w:line="360" w:lineRule="auto"/>
+              <w:jc w:val="center"/>
+              <w:rPr>
+                <w:rFonts w:ascii="Times New Roman" w:eastAsia="楷体" w:hAnsi="Times New Roman" w:cs="Times New Roman"/>
+                <w:sz w:val="21"/>
+                <w:szCs w:val="21"/>
+                <w:highlight w:val="cyan"/>
+              </w:rPr>
+            </w:pPr>
+            <w:r>
+              <w:rPr>
+                <w:rFonts w:ascii="Times New Roman" w:hAnsi="Times New Roman" w:cs="Times New Roman"/>
+                <w:color w:val="000000"/>
+                <w:highlight w:val="cyan"/>
+              </w:rPr>
+              <w:t>0.2104</w:t>
+            </w:r>
+          </w:p>
+        </w:tc>
+        <w:tc>
+          <w:tcPr>
+            <w:tcW w:w="1200" w:type="dxa"/>
+            <w:noWrap/>
+            <w:vAlign w:val="center"/>
+            <w:hideMark/>
+          </w:tcPr>
+          <w:p>
+            <w:pPr>
+              <w:spacing w:line="360" w:lineRule="auto"/>
+              <w:jc w:val="center"/>
+              <w:rPr>
+                <w:rFonts w:ascii="Times New Roman" w:eastAsia="楷体" w:hAnsi="Times New Roman" w:cs="Times New Roman"/>
+                <w:sz w:val="21"/>
+                <w:szCs w:val="21"/>
+                <w:highlight w:val="cyan"/>
+              </w:rPr>
+            </w:pPr>
+            <w:r>
+              <w:rPr>
+                <w:rFonts w:ascii="Times New Roman" w:hAnsi="Times New Roman" w:cs="Times New Roman"/>
+                <w:color w:val="000000"/>
+                <w:highlight w:val="cyan"/>
+              </w:rPr>
+              <w:t>0.3851</w:t>
+            </w:r>
+          </w:p>
+        </w:tc>
+      </w:tr>
+      <w:tr>
+        <w:trPr>
+          <w:trHeight w:val="300"/>
+          <w:jc w:val="center"/>
+        </w:trPr>
+        <w:tc>
+          <w:tcPr>
+            <w:tcW w:w="2320" w:type="dxa"/>
+            <w:noWrap/>
+            <w:vAlign w:val="center"/>
+            <w:hideMark/>
+          </w:tcPr>
+          <w:p>
+            <w:pPr>
+              <w:spacing w:line="360" w:lineRule="auto"/>
+              <w:jc w:val="center"/>
+              <w:rPr>
+                <w:rFonts w:ascii="Times New Roman" w:eastAsia="楷体" w:hAnsi="Times New Roman" w:cs="Times New Roman"/>
+                <w:b/>
+                <w:bCs/>
+                <w:sz w:val="21"/>
+                <w:szCs w:val="21"/>
+                <w:highlight w:val="cyan"/>
+              </w:rPr>
+            </w:pPr>
+            <w:r>
+              <w:rPr>
+                <w:rFonts w:ascii="Times New Roman" w:eastAsia="楷体" w:hAnsi="Times New Roman" w:cs="Times New Roman"/>
+                <w:b/>
+                <w:bCs/>
+                <w:sz w:val="21"/>
+                <w:szCs w:val="21"/>
+                <w:highlight w:val="cyan"/>
+              </w:rPr>
+              <w:t>4</w:t>
+            </w:r>
+          </w:p>
+        </w:tc>
+        <w:tc>
+          <w:tcPr>
+            <w:tcW w:w="1200" w:type="dxa"/>
+            <w:noWrap/>
+            <w:vAlign w:val="center"/>
+            <w:hideMark/>
+          </w:tcPr>
+          <w:p>
+            <w:pPr>
+              <w:spacing w:line="360" w:lineRule="auto"/>
+              <w:jc w:val="center"/>
+              <w:rPr>
+                <w:rFonts w:ascii="Times New Roman" w:eastAsia="楷体" w:hAnsi="Times New Roman" w:cs="Times New Roman"/>
+                <w:sz w:val="21"/>
+                <w:szCs w:val="21"/>
+                <w:highlight w:val="cyan"/>
+              </w:rPr>
+            </w:pPr>
+            <w:r>
+              <w:rPr>
+                <w:rFonts w:ascii="Times New Roman" w:hAnsi="Times New Roman" w:cs="Times New Roman"/>
+                <w:color w:val="000000"/>
+                <w:highlight w:val="cyan"/>
+              </w:rPr>
+              <w:t>0.0060</w:t>
+            </w:r>
+          </w:p>
+        </w:tc>
+        <w:tc>
+          <w:tcPr>
+            <w:tcW w:w="1200" w:type="dxa"/>
+            <w:noWrap/>
+            <w:vAlign w:val="center"/>
+            <w:hideMark/>
+          </w:tcPr>
+          <w:p>
+            <w:pPr>
+              <w:spacing w:line="360" w:lineRule="auto"/>
+              <w:jc w:val="center"/>
+              <w:rPr>
+                <w:rFonts w:ascii="Times New Roman" w:eastAsia="楷体" w:hAnsi="Times New Roman" w:cs="Times New Roman"/>
+                <w:sz w:val="21"/>
+                <w:szCs w:val="21"/>
+                <w:highlight w:val="cyan"/>
+              </w:rPr>
+            </w:pPr>
+            <w:r>
+              <w:rPr>
+                <w:rFonts w:ascii="Times New Roman" w:hAnsi="Times New Roman" w:cs="Times New Roman"/>
+                <w:color w:val="000000"/>
+                <w:highlight w:val="cyan"/>
+              </w:rPr>
+              <w:t>0.0419</w:t>
+            </w:r>
+          </w:p>
+        </w:tc>
+        <w:tc>
+          <w:tcPr>
+            <w:tcW w:w="1200" w:type="dxa"/>
+            <w:noWrap/>
+            <w:vAlign w:val="center"/>
+            <w:hideMark/>
+          </w:tcPr>
+          <w:p>
+            <w:pPr>
+              <w:spacing w:line="360" w:lineRule="auto"/>
+              <w:jc w:val="center"/>
+              <w:rPr>
+                <w:rFonts w:ascii="Times New Roman" w:eastAsia="楷体" w:hAnsi="Times New Roman" w:cs="Times New Roman"/>
+                <w:sz w:val="21"/>
+                <w:szCs w:val="21"/>
+                <w:highlight w:val="cyan"/>
+              </w:rPr>
+            </w:pPr>
+            <w:r>
+              <w:rPr>
+                <w:rFonts w:ascii="Times New Roman" w:hAnsi="Times New Roman" w:cs="Times New Roman"/>
+                <w:color w:val="000000"/>
+                <w:highlight w:val="cyan"/>
+              </w:rPr>
+              <w:t>0.7084</w:t>
+            </w:r>
+          </w:p>
+        </w:tc>
+        <w:tc>
+          <w:tcPr>
+            <w:tcW w:w="1200" w:type="dxa"/>
+            <w:noWrap/>
+            <w:vAlign w:val="center"/>
+            <w:hideMark/>
+          </w:tcPr>
+          <w:p>
+            <w:pPr>
+              <w:spacing w:line="360" w:lineRule="auto"/>
+              <w:jc w:val="center"/>
+              <w:rPr>
+                <w:rFonts w:ascii="Times New Roman" w:eastAsia="楷体" w:hAnsi="Times New Roman" w:cs="Times New Roman"/>
+                <w:sz w:val="21"/>
+                <w:szCs w:val="21"/>
+                <w:highlight w:val="cyan"/>
+              </w:rPr>
+            </w:pPr>
+            <w:r>
+              <w:rPr>
+                <w:rFonts w:ascii="Times New Roman" w:hAnsi="Times New Roman" w:cs="Times New Roman"/>
+                <w:color w:val="000000"/>
+                <w:highlight w:val="cyan"/>
+              </w:rPr>
+              <w:t>2.8697</w:t>
+            </w:r>
+          </w:p>
+        </w:tc>
+      </w:tr>
+      <w:tr>
+        <w:trPr>
+          <w:trHeight w:val="300"/>
+          <w:jc w:val="center"/>
+        </w:trPr>
+        <w:tc>
+          <w:tcPr>
+            <w:tcW w:w="2320" w:type="dxa"/>
+            <w:noWrap/>
+            <w:vAlign w:val="center"/>
+            <w:hideMark/>
+          </w:tcPr>
+          <w:p>
+            <w:pPr>
+              <w:spacing w:line="360" w:lineRule="auto"/>
+              <w:jc w:val="center"/>
+              <w:rPr>
+                <w:rFonts w:ascii="Times New Roman" w:eastAsia="楷体" w:hAnsi="Times New Roman" w:cs="Times New Roman"/>
+                <w:b/>
+                <w:bCs/>
+                <w:sz w:val="21"/>
+                <w:szCs w:val="21"/>
+                <w:highlight w:val="cyan"/>
+              </w:rPr>
+            </w:pPr>
+            <w:r>
+              <w:rPr>
+                <w:rFonts w:ascii="Times New Roman" w:eastAsia="楷体" w:hAnsi="Times New Roman" w:cs="Times New Roman"/>
+                <w:b/>
+                <w:bCs/>
+                <w:sz w:val="21"/>
+                <w:szCs w:val="21"/>
+                <w:highlight w:val="cyan"/>
+              </w:rPr>
+              <w:t>5</w:t>
+            </w:r>
+          </w:p>
+        </w:tc>
+        <w:tc>
+          <w:tcPr>
+            <w:tcW w:w="1200" w:type="dxa"/>
+            <w:noWrap/>
+            <w:vAlign w:val="center"/>
+            <w:hideMark/>
+          </w:tcPr>
+          <w:p>
+            <w:pPr>
+              <w:spacing w:line="360" w:lineRule="auto"/>
+              <w:jc w:val="center"/>
+              <w:rPr>
+                <w:rFonts w:ascii="Times New Roman" w:eastAsia="楷体" w:hAnsi="Times New Roman" w:cs="Times New Roman"/>
+                <w:sz w:val="21"/>
+                <w:szCs w:val="21"/>
+                <w:highlight w:val="cyan"/>
+              </w:rPr>
+            </w:pPr>
+            <w:r>
+              <w:rPr>
+                <w:rFonts w:ascii="Times New Roman" w:hAnsi="Times New Roman" w:cs="Times New Roman"/>
+                <w:color w:val="000000"/>
+                <w:highlight w:val="cyan"/>
+              </w:rPr>
+              <w:t>0.0149</w:t>
+            </w:r>
+          </w:p>
+        </w:tc>
+        <w:tc>
+          <w:tcPr>
+            <w:tcW w:w="1200" w:type="dxa"/>
+            <w:noWrap/>
+            <w:vAlign w:val="center"/>
+            <w:hideMark/>
+          </w:tcPr>
+          <w:p>
+            <w:pPr>
+              <w:spacing w:line="360" w:lineRule="auto"/>
+              <w:jc w:val="center"/>
+              <w:rPr>
+                <w:rFonts w:ascii="Times New Roman" w:eastAsia="楷体" w:hAnsi="Times New Roman" w:cs="Times New Roman"/>
+                <w:sz w:val="21"/>
+                <w:szCs w:val="21"/>
+                <w:highlight w:val="cyan"/>
+              </w:rPr>
+            </w:pPr>
+            <w:r>
+              <w:rPr>
+                <w:rFonts w:ascii="Times New Roman" w:hAnsi="Times New Roman" w:cs="Times New Roman"/>
+                <w:color w:val="000000"/>
+                <w:highlight w:val="cyan"/>
+              </w:rPr>
+              <w:t>0.0708</w:t>
+            </w:r>
+          </w:p>
+        </w:tc>
+        <w:tc>
+          <w:tcPr>
+            <w:tcW w:w="1200" w:type="dxa"/>
+            <w:noWrap/>
+            <w:vAlign w:val="center"/>
+            <w:hideMark/>
+          </w:tcPr>
+          <w:p>
+            <w:pPr>
+              <w:spacing w:line="360" w:lineRule="auto"/>
+              <w:jc w:val="center"/>
+              <w:rPr>
+                <w:rFonts w:ascii="Times New Roman" w:eastAsia="楷体" w:hAnsi="Times New Roman" w:cs="Times New Roman"/>
+                <w:sz w:val="21"/>
+                <w:szCs w:val="21"/>
+                <w:highlight w:val="cyan"/>
+              </w:rPr>
+            </w:pPr>
+            <w:r>
+              <w:rPr>
+                <w:rFonts w:ascii="Times New Roman" w:hAnsi="Times New Roman" w:cs="Times New Roman"/>
+                <w:color w:val="000000"/>
+                <w:highlight w:val="cyan"/>
+              </w:rPr>
+              <w:t>0.1715</w:t>
+            </w:r>
+          </w:p>
+        </w:tc>
+        <w:tc>
+          <w:tcPr>
+            <w:tcW w:w="1200" w:type="dxa"/>
+            <w:noWrap/>
+            <w:vAlign w:val="center"/>
+            <w:hideMark/>
+          </w:tcPr>
+          <w:p>
+            <w:pPr>
+              <w:spacing w:line="360" w:lineRule="auto"/>
+              <w:jc w:val="center"/>
+              <w:rPr>
+                <w:rFonts w:ascii="Times New Roman" w:eastAsia="楷体" w:hAnsi="Times New Roman" w:cs="Times New Roman"/>
+                <w:sz w:val="21"/>
+                <w:szCs w:val="21"/>
+                <w:highlight w:val="cyan"/>
+              </w:rPr>
+            </w:pPr>
+            <w:r>
+              <w:rPr>
+                <w:rFonts w:ascii="Times New Roman" w:hAnsi="Times New Roman" w:cs="Times New Roman"/>
+                <w:color w:val="000000"/>
+                <w:highlight w:val="cyan"/>
+              </w:rPr>
+              <w:t>10.673</w:t>
+            </w:r>
+          </w:p>
+        </w:tc>
+      </w:tr>
+      <w:tr>
+        <w:trPr>
+          <w:trHeight w:val="300"/>
+          <w:jc w:val="center"/>
+        </w:trPr>
+        <w:tc>
+          <w:tcPr>
+            <w:tcW w:w="2320" w:type="dxa"/>
+            <w:noWrap/>
+            <w:vAlign w:val="center"/>
+            <w:hideMark/>
+          </w:tcPr>
+          <w:p>
+            <w:pPr>
+              <w:spacing w:line="360" w:lineRule="auto"/>
+              <w:jc w:val="center"/>
+              <w:rPr>
+                <w:rFonts w:ascii="Times New Roman" w:eastAsia="楷体" w:hAnsi="Times New Roman" w:cs="Times New Roman"/>
+                <w:b/>
+                <w:bCs/>
+                <w:sz w:val="21"/>
+                <w:szCs w:val="21"/>
+                <w:highlight w:val="cyan"/>
+              </w:rPr>
+            </w:pPr>
+            <w:r>
+              <w:rPr>
+                <w:rFonts w:ascii="Times New Roman" w:eastAsia="楷体" w:hAnsi="Times New Roman" w:cs="Times New Roman"/>
+                <w:b/>
+                <w:bCs/>
+                <w:sz w:val="21"/>
+                <w:szCs w:val="21"/>
+                <w:highlight w:val="cyan"/>
+              </w:rPr>
+              <w:t>6</w:t>
+            </w:r>
+          </w:p>
+        </w:tc>
+        <w:tc>
+          <w:tcPr>
+            <w:tcW w:w="1200" w:type="dxa"/>
+            <w:noWrap/>
+            <w:vAlign w:val="center"/>
+            <w:hideMark/>
+          </w:tcPr>
+          <w:p>
+            <w:pPr>
+              <w:spacing w:line="360" w:lineRule="auto"/>
+              <w:jc w:val="center"/>
+              <w:rPr>
+                <w:rFonts w:ascii="Times New Roman" w:eastAsia="楷体" w:hAnsi="Times New Roman" w:cs="Times New Roman"/>
+                <w:sz w:val="21"/>
+                <w:szCs w:val="21"/>
+                <w:highlight w:val="cyan"/>
+              </w:rPr>
+            </w:pPr>
+            <w:r>
+              <w:rPr>
+                <w:rFonts w:ascii="Times New Roman" w:hAnsi="Times New Roman" w:cs="Times New Roman"/>
+                <w:color w:val="000000"/>
+                <w:highlight w:val="cyan"/>
+              </w:rPr>
+              <w:t>0.0339</w:t>
+            </w:r>
+          </w:p>
+        </w:tc>
+        <w:tc>
+          <w:tcPr>
+            <w:tcW w:w="1200" w:type="dxa"/>
+            <w:noWrap/>
+            <w:vAlign w:val="center"/>
+            <w:hideMark/>
+          </w:tcPr>
+          <w:p>
+            <w:pPr>
+              <w:spacing w:line="360" w:lineRule="auto"/>
+              <w:jc w:val="center"/>
+              <w:rPr>
+                <w:rFonts w:ascii="Times New Roman" w:eastAsia="楷体" w:hAnsi="Times New Roman" w:cs="Times New Roman"/>
+                <w:sz w:val="21"/>
+                <w:szCs w:val="21"/>
+                <w:highlight w:val="cyan"/>
+              </w:rPr>
+            </w:pPr>
+            <w:r>
+              <w:rPr>
+                <w:rFonts w:ascii="Times New Roman" w:hAnsi="Times New Roman" w:cs="Times New Roman"/>
+                <w:color w:val="000000"/>
+                <w:highlight w:val="cyan"/>
+              </w:rPr>
+              <w:t>0.0898</w:t>
+            </w:r>
+          </w:p>
+        </w:tc>
+        <w:tc>
+          <w:tcPr>
+            <w:tcW w:w="1200" w:type="dxa"/>
+            <w:noWrap/>
+            <w:vAlign w:val="center"/>
+            <w:hideMark/>
+          </w:tcPr>
+          <w:p>
+            <w:pPr>
+              <w:spacing w:line="360" w:lineRule="auto"/>
+              <w:jc w:val="center"/>
+              <w:rPr>
+                <w:rFonts w:ascii="Times New Roman" w:eastAsia="楷体" w:hAnsi="Times New Roman" w:cs="Times New Roman"/>
+                <w:sz w:val="21"/>
+                <w:szCs w:val="21"/>
+                <w:highlight w:val="cyan"/>
+              </w:rPr>
+            </w:pPr>
+            <w:r>
+              <w:rPr>
+                <w:rFonts w:ascii="Times New Roman" w:hAnsi="Times New Roman" w:cs="Times New Roman"/>
+                <w:color w:val="000000"/>
+                <w:highlight w:val="cyan"/>
+              </w:rPr>
+              <w:t>1.5652</w:t>
+            </w:r>
+          </w:p>
+        </w:tc>
+        <w:tc>
+          <w:tcPr>
+            <w:tcW w:w="1200" w:type="dxa"/>
+            <w:noWrap/>
+            <w:vAlign w:val="center"/>
+            <w:hideMark/>
+          </w:tcPr>
+          <w:p>
+            <w:pPr>
+              <w:spacing w:line="360" w:lineRule="auto"/>
+              <w:jc w:val="center"/>
+              <w:rPr>
+                <w:rFonts w:ascii="Times New Roman" w:eastAsia="楷体" w:hAnsi="Times New Roman" w:cs="Times New Roman"/>
+                <w:sz w:val="21"/>
+                <w:szCs w:val="21"/>
+                <w:highlight w:val="cyan"/>
+              </w:rPr>
+            </w:pPr>
+            <w:r>
+              <w:rPr>
+                <w:rFonts w:ascii="Times New Roman" w:hAnsi="Times New Roman" w:cs="Times New Roman"/>
+                <w:color w:val="000000"/>
+                <w:highlight w:val="cyan"/>
+              </w:rPr>
+              <w:t>320.47</w:t>
+            </w:r>
+          </w:p>
+        </w:tc>
+      </w:tr>
+      <w:tr>
+        <w:trPr>
+          <w:trHeight w:val="300"/>
+          <w:jc w:val="center"/>
+        </w:trPr>
+        <w:tc>
+          <w:tcPr>
+            <w:tcW w:w="2320" w:type="dxa"/>
+            <w:noWrap/>
+            <w:vAlign w:val="center"/>
+            <w:hideMark/>
+          </w:tcPr>
+          <w:p>
+            <w:pPr>
+              <w:spacing w:line="360" w:lineRule="auto"/>
+              <w:jc w:val="center"/>
+              <w:rPr>
+                <w:rFonts w:ascii="Times New Roman" w:eastAsia="楷体" w:hAnsi="Times New Roman" w:cs="Times New Roman"/>
+                <w:b/>
+                <w:bCs/>
+                <w:sz w:val="21"/>
+                <w:szCs w:val="21"/>
+                <w:highlight w:val="cyan"/>
+              </w:rPr>
+            </w:pPr>
+            <w:r>
+              <w:rPr>
+                <w:rFonts w:ascii="Times New Roman" w:eastAsia="楷体" w:hAnsi="Times New Roman" w:cs="Times New Roman"/>
+                <w:b/>
+                <w:bCs/>
+                <w:sz w:val="21"/>
+                <w:szCs w:val="21"/>
+                <w:highlight w:val="cyan"/>
+              </w:rPr>
+              <w:t>7</w:t>
+            </w:r>
+          </w:p>
+        </w:tc>
+        <w:tc>
+          <w:tcPr>
+            <w:tcW w:w="1200" w:type="dxa"/>
+            <w:noWrap/>
+            <w:vAlign w:val="center"/>
+            <w:hideMark/>
+          </w:tcPr>
+          <w:p>
+            <w:pPr>
+              <w:spacing w:line="360" w:lineRule="auto"/>
+              <w:jc w:val="center"/>
+              <w:rPr>
+                <w:rFonts w:ascii="Times New Roman" w:eastAsia="楷体" w:hAnsi="Times New Roman" w:cs="Times New Roman"/>
+                <w:sz w:val="21"/>
+                <w:szCs w:val="21"/>
+                <w:highlight w:val="cyan"/>
+              </w:rPr>
+            </w:pPr>
+            <w:r>
+              <w:rPr>
+                <w:rFonts w:ascii="Times New Roman" w:hAnsi="Times New Roman" w:cs="Times New Roman"/>
+                <w:color w:val="000000"/>
+                <w:highlight w:val="cyan"/>
+              </w:rPr>
+              <w:t>0.0319</w:t>
+            </w:r>
+          </w:p>
+        </w:tc>
+        <w:tc>
+          <w:tcPr>
+            <w:tcW w:w="1200" w:type="dxa"/>
+            <w:noWrap/>
+            <w:vAlign w:val="center"/>
+            <w:hideMark/>
+          </w:tcPr>
+          <w:p>
+            <w:pPr>
+              <w:spacing w:line="360" w:lineRule="auto"/>
+              <w:jc w:val="center"/>
+              <w:rPr>
+                <w:rFonts w:ascii="Times New Roman" w:eastAsia="楷体" w:hAnsi="Times New Roman" w:cs="Times New Roman"/>
+                <w:sz w:val="21"/>
+                <w:szCs w:val="21"/>
+                <w:highlight w:val="cyan"/>
+              </w:rPr>
+            </w:pPr>
+            <w:r>
+              <w:rPr>
+                <w:rFonts w:ascii="Times New Roman" w:hAnsi="Times New Roman" w:cs="Times New Roman"/>
+                <w:color w:val="000000"/>
+                <w:highlight w:val="cyan"/>
+              </w:rPr>
+              <w:t>0.0598</w:t>
+            </w:r>
+          </w:p>
+        </w:tc>
+        <w:tc>
+          <w:tcPr>
+            <w:tcW w:w="1200" w:type="dxa"/>
+            <w:noWrap/>
+            <w:vAlign w:val="center"/>
+            <w:hideMark/>
+          </w:tcPr>
+          <w:p>
+            <w:pPr>
+              <w:spacing w:line="360" w:lineRule="auto"/>
+              <w:jc w:val="center"/>
+              <w:rPr>
+                <w:rFonts w:ascii="Times New Roman" w:eastAsia="楷体" w:hAnsi="Times New Roman" w:cs="Times New Roman"/>
+                <w:sz w:val="21"/>
+                <w:szCs w:val="21"/>
+                <w:highlight w:val="cyan"/>
+              </w:rPr>
+            </w:pPr>
+            <w:r>
+              <w:rPr>
+                <w:rFonts w:ascii="Times New Roman" w:hAnsi="Times New Roman" w:cs="Times New Roman"/>
+                <w:color w:val="000000"/>
+                <w:highlight w:val="cyan"/>
+              </w:rPr>
+              <w:t>1.5025</w:t>
+            </w:r>
+          </w:p>
+        </w:tc>
+        <w:tc>
+          <w:tcPr>
+            <w:tcW w:w="1200" w:type="dxa"/>
+            <w:noWrap/>
+            <w:vAlign w:val="center"/>
+            <w:hideMark/>
+          </w:tcPr>
+          <w:p>
+            <w:pPr>
+              <w:spacing w:line="360" w:lineRule="auto"/>
+              <w:jc w:val="center"/>
+              <w:rPr>
+                <w:rFonts w:ascii="Times New Roman" w:eastAsia="楷体" w:hAnsi="Times New Roman" w:cs="Times New Roman"/>
+                <w:sz w:val="21"/>
+                <w:szCs w:val="21"/>
+                <w:highlight w:val="cyan"/>
+              </w:rPr>
+            </w:pPr>
+            <w:r>
+              <w:rPr>
+                <w:rFonts w:ascii="Times New Roman" w:hAnsi="Times New Roman" w:cs="Times New Roman"/>
+                <w:color w:val="000000"/>
+                <w:highlight w:val="cyan"/>
+              </w:rPr>
+              <w:t>3.3585</w:t>
+            </w:r>
+          </w:p>
+        </w:tc>
+      </w:tr>
+      <w:tr>
+        <w:trPr>
+          <w:trHeight w:val="300"/>
+          <w:jc w:val="center"/>
+        </w:trPr>
+        <w:tc>
+          <w:tcPr>
+            <w:tcW w:w="2320" w:type="dxa"/>
+            <w:noWrap/>
+            <w:vAlign w:val="center"/>
+            <w:hideMark/>
+          </w:tcPr>
+          <w:p>
+            <w:pPr>
+              <w:spacing w:line="360" w:lineRule="auto"/>
+              <w:jc w:val="center"/>
+              <w:rPr>
+                <w:rFonts w:ascii="Times New Roman" w:eastAsia="楷体" w:hAnsi="Times New Roman" w:cs="Times New Roman"/>
+                <w:b/>
+                <w:bCs/>
+                <w:sz w:val="21"/>
+                <w:szCs w:val="21"/>
+                <w:highlight w:val="cyan"/>
+              </w:rPr>
+            </w:pPr>
+            <w:r>
+              <w:rPr>
+                <w:rFonts w:ascii="Times New Roman" w:eastAsia="楷体" w:hAnsi="Times New Roman" w:cs="Times New Roman"/>
+                <w:b/>
+                <w:bCs/>
+                <w:sz w:val="21"/>
+                <w:szCs w:val="21"/>
+                <w:highlight w:val="cyan"/>
+              </w:rPr>
+              <w:t>8</w:t>
+            </w:r>
+          </w:p>
+        </w:tc>
+        <w:tc>
+          <w:tcPr>
+            <w:tcW w:w="1200" w:type="dxa"/>
+            <w:noWrap/>
+            <w:vAlign w:val="center"/>
+            <w:hideMark/>
+          </w:tcPr>
+          <w:p>
+            <w:pPr>
+              <w:spacing w:line="360" w:lineRule="auto"/>
+              <w:jc w:val="center"/>
+              <w:rPr>
+                <w:rFonts w:ascii="Times New Roman" w:eastAsia="楷体" w:hAnsi="Times New Roman" w:cs="Times New Roman"/>
+                <w:sz w:val="21"/>
+                <w:szCs w:val="21"/>
+                <w:highlight w:val="cyan"/>
+              </w:rPr>
+            </w:pPr>
+            <w:r>
+              <w:rPr>
+                <w:rFonts w:ascii="Times New Roman" w:hAnsi="Times New Roman" w:cs="Times New Roman"/>
+                <w:color w:val="000000"/>
+                <w:highlight w:val="cyan"/>
+              </w:rPr>
+              <w:t>0.0209</w:t>
+            </w:r>
+          </w:p>
+        </w:tc>
+        <w:tc>
+          <w:tcPr>
+            <w:tcW w:w="1200" w:type="dxa"/>
+            <w:noWrap/>
+            <w:vAlign w:val="center"/>
+            <w:hideMark/>
+          </w:tcPr>
+          <w:p>
+            <w:pPr>
+              <w:spacing w:line="360" w:lineRule="auto"/>
+              <w:jc w:val="center"/>
+              <w:rPr>
+                <w:rFonts w:ascii="Times New Roman" w:eastAsia="楷体" w:hAnsi="Times New Roman" w:cs="Times New Roman"/>
+                <w:sz w:val="21"/>
+                <w:szCs w:val="21"/>
+                <w:highlight w:val="cyan"/>
+              </w:rPr>
+            </w:pPr>
+            <w:r>
+              <w:rPr>
+                <w:rFonts w:ascii="Times New Roman" w:hAnsi="Times New Roman" w:cs="Times New Roman"/>
+                <w:color w:val="000000"/>
+                <w:highlight w:val="cyan"/>
+              </w:rPr>
+              <w:t>0.0788</w:t>
+            </w:r>
+          </w:p>
+        </w:tc>
+        <w:tc>
+          <w:tcPr>
+            <w:tcW w:w="1200" w:type="dxa"/>
+            <w:noWrap/>
+            <w:vAlign w:val="center"/>
+            <w:hideMark/>
+          </w:tcPr>
+          <w:p>
+            <w:pPr>
+              <w:spacing w:line="360" w:lineRule="auto"/>
+              <w:jc w:val="center"/>
+              <w:rPr>
+                <w:rFonts w:ascii="Times New Roman" w:eastAsia="楷体" w:hAnsi="Times New Roman" w:cs="Times New Roman"/>
+                <w:sz w:val="21"/>
+                <w:szCs w:val="21"/>
+                <w:highlight w:val="cyan"/>
+              </w:rPr>
+            </w:pPr>
+            <w:r>
+              <w:rPr>
+                <w:rFonts w:ascii="Times New Roman" w:hAnsi="Times New Roman" w:cs="Times New Roman"/>
+                <w:color w:val="000000"/>
+                <w:highlight w:val="cyan"/>
+              </w:rPr>
+              <w:t>2.0258</w:t>
+            </w:r>
+          </w:p>
+        </w:tc>
+        <w:tc>
+          <w:tcPr>
+            <w:tcW w:w="1200" w:type="dxa"/>
+            <w:noWrap/>
+            <w:vAlign w:val="center"/>
+            <w:hideMark/>
+          </w:tcPr>
+          <w:p>
+            <w:pPr>
+              <w:spacing w:line="360" w:lineRule="auto"/>
+              <w:jc w:val="center"/>
+              <w:rPr>
+                <w:rFonts w:ascii="Times New Roman" w:eastAsia="楷体" w:hAnsi="Times New Roman" w:cs="Times New Roman"/>
+                <w:sz w:val="21"/>
+                <w:szCs w:val="21"/>
+                <w:highlight w:val="cyan"/>
+              </w:rPr>
+            </w:pPr>
+            <w:r>
+              <w:rPr>
+                <w:rFonts w:ascii="Times New Roman" w:hAnsi="Times New Roman" w:cs="Times New Roman"/>
+                <w:color w:val="000000"/>
+                <w:highlight w:val="cyan"/>
+              </w:rPr>
+              <w:t>179.94</w:t>
+            </w:r>
+          </w:p>
+        </w:tc>
+      </w:tr>
+    </w:tbl>
+    <w:p>
+      <w:pPr>
+        <w:spacing w:after="0" w:line="360" w:lineRule="auto"/>
+        <w:rPr>
+          <w:rFonts w:ascii="Times New Roman" w:eastAsia="楷体" w:hAnsi="Times New Roman" w:cs="Times New Roman"/>
+          <w:sz w:val="21"/>
+          <w:szCs w:val="21"/>
+          <w:highlight w:val="cyan"/>
+        </w:rPr>
+      </w:pPr>
+    </w:p>
+    <w:p>
+      <w:pPr>
+        <w:spacing w:after="0" w:line="360" w:lineRule="auto"/>
+        <w:ind w:firstLineChars="200" w:firstLine="420"/>
+        <w:rPr>
+          <w:rFonts w:ascii="Times New Roman" w:eastAsia="楷体" w:hAnsi="Times New Roman" w:cs="Times New Roman"/>
+          <w:sz w:val="21"/>
+          <w:szCs w:val="21"/>
+          <w:highlight w:val="cyan"/>
+        </w:rPr>
+      </w:pPr>
+      <w:r>
+        <w:rPr>
+          <w:rFonts w:ascii="Times New Roman" w:eastAsia="楷体" w:hAnsi="Times New Roman" w:cs="Times New Roman" w:hint="eastAsia"/>
+          <w:sz w:val="21"/>
+          <w:szCs w:val="21"/>
+          <w:highlight w:val="cyan"/>
+        </w:rPr>
+        <w:t>在</w:t>
+      </w:r>
+      <w:r>
+        <w:rPr>
+          <w:rFonts w:ascii="Times New Roman" w:eastAsia="楷体" w:hAnsi="Times New Roman" w:cs="Times New Roman"/>
+          <w:sz w:val="21"/>
+          <w:szCs w:val="21"/>
+          <w:highlight w:val="cyan"/>
+        </w:rPr>
+        <w:t>固定</w:t>
+      </w:r>
+      <w:r>
+        <w:rPr>
+          <w:rFonts w:ascii="Times New Roman" w:eastAsia="楷体" w:hAnsi="Times New Roman" w:cs="Times New Roman" w:hint="eastAsia"/>
+          <w:sz w:val="21"/>
+          <w:szCs w:val="21"/>
+          <w:highlight w:val="cyan"/>
+        </w:rPr>
+        <w:t>货币种类</w:t>
+      </w:r>
+      <w:r>
+        <w:rPr>
+          <w:rFonts w:ascii="Times New Roman" w:eastAsia="楷体" w:hAnsi="Times New Roman" w:cs="Times New Roman"/>
+          <w:sz w:val="21"/>
+          <w:szCs w:val="21"/>
+          <w:highlight w:val="cyan"/>
+        </w:rPr>
+        <w:t>数量</w:t>
+      </w:r>
+      <w:r>
+        <w:rPr>
+          <w:rFonts w:ascii="Times New Roman" w:eastAsia="楷体" w:hAnsi="Times New Roman" w:cs="Times New Roman" w:hint="eastAsia"/>
+          <w:sz w:val="21"/>
+          <w:szCs w:val="21"/>
+          <w:highlight w:val="cyan"/>
+        </w:rPr>
+        <w:t>或交易所数量的条件下</w:t>
+      </w:r>
+      <w:r>
+        <w:rPr>
+          <w:rFonts w:ascii="Times New Roman" w:eastAsia="楷体" w:hAnsi="Times New Roman" w:cs="Times New Roman"/>
+          <w:sz w:val="21"/>
+          <w:szCs w:val="21"/>
+          <w:highlight w:val="cyan"/>
+        </w:rPr>
+        <w:t>，</w:t>
+      </w:r>
+      <w:r>
+        <w:rPr>
+          <w:rFonts w:ascii="Times New Roman" w:eastAsia="楷体" w:hAnsi="Times New Roman" w:cs="Times New Roman" w:hint="eastAsia"/>
+          <w:sz w:val="21"/>
+          <w:szCs w:val="21"/>
+          <w:highlight w:val="cyan"/>
+        </w:rPr>
+        <w:t>对计算时间进行灵敏度分析。具体</w:t>
+      </w:r>
+      <w:r>
+        <w:rPr>
+          <w:rFonts w:ascii="Times New Roman" w:eastAsia="楷体" w:hAnsi="Times New Roman" w:cs="Times New Roman"/>
+          <w:sz w:val="21"/>
+          <w:szCs w:val="21"/>
+          <w:highlight w:val="cyan"/>
+        </w:rPr>
+        <w:t>如下图所示</w:t>
+      </w:r>
+      <w:r>
+        <w:rPr>
+          <w:rFonts w:ascii="Times New Roman" w:eastAsia="楷体" w:hAnsi="Times New Roman" w:cs="Times New Roman" w:hint="eastAsia"/>
+          <w:sz w:val="21"/>
+          <w:szCs w:val="21"/>
+          <w:highlight w:val="cyan"/>
+        </w:rPr>
+        <w:t>（为表现时间变化趋势，每条曲线用其最大值归一化）</w:t>
+      </w:r>
+      <w:r>
+        <w:rPr>
+          <w:rFonts w:ascii="Times New Roman" w:eastAsia="楷体" w:hAnsi="Times New Roman" w:cs="Times New Roman"/>
+          <w:sz w:val="21"/>
+          <w:szCs w:val="21"/>
+          <w:highlight w:val="cyan"/>
+        </w:rPr>
+        <w:t>：</w:t>
+      </w:r>
+    </w:p>
+    <w:p>
+      <w:pPr>
+        <w:spacing w:after="0" w:line="360" w:lineRule="auto"/>
+        <w:rPr>
+          <w:rFonts w:ascii="Times New Roman" w:eastAsia="楷体" w:hAnsi="Times New Roman" w:cs="Times New Roman"/>
+          <w:sz w:val="21"/>
+          <w:szCs w:val="21"/>
+          <w:highlight w:val="cyan"/>
+        </w:rPr>
+      </w:pPr>
+    </w:p>
+    <w:p>
+      <w:pPr>
+        <w:spacing w:after="0" w:line="360" w:lineRule="auto"/>
+        <w:jc w:val="center"/>
+        <w:rPr>
+          <w:rFonts w:ascii="Times New Roman" w:eastAsia="楷体" w:hAnsi="Times New Roman" w:cs="Times New Roman"/>
+          <w:sz w:val="21"/>
+          <w:szCs w:val="21"/>
+          <w:highlight w:val="cyan"/>
+        </w:rPr>
+      </w:pPr>
+      <w:r>
+        <w:rPr>
+          <w:rFonts w:ascii="Times New Roman" w:eastAsia="楷体" w:hAnsi="Times New Roman" w:cs="Times New Roman"/>
+          <w:noProof/>
+          <w:sz w:val="21"/>
+          <w:szCs w:val="21"/>
+          <w:highlight w:val="cyan"/>
+        </w:rPr>
+        <w:drawing>
+          <wp:inline distT="0" distB="0" distL="0" distR="0" wp14:anchorId="2269DE79" wp14:editId="4C070BD5">
+            <wp:extent cx="2738143" cy="1645920"/>
+            <wp:effectExtent l="0" t="0" r="5080" b="0"/>
+            <wp:docPr id="9" name="Picture 9"/>
+            <wp:cNvGraphicFramePr>
+              <a:graphicFrameLocks xmlns:a="http://schemas.openxmlformats.org/drawingml/2006/main" noChangeAspect="1"/>
+            </wp:cNvGraphicFramePr>
+            <a:graphic xmlns:a="http://schemas.openxmlformats.org/drawingml/2006/main">
+              <a:graphicData uri="http://schemas.openxmlformats.org/drawingml/2006/picture">
+                <pic:pic xmlns:pic="http://schemas.openxmlformats.org/drawingml/2006/picture">
+                  <pic:nvPicPr>
+                    <pic:cNvPr id="0" name="Picture 2"/>
+                    <pic:cNvPicPr>
+                      <a:picLocks noChangeAspect="1" noChangeArrowheads="1"/>
+                    </pic:cNvPicPr>
+                  </pic:nvPicPr>
+                  <pic:blipFill>
+                    <a:blip r:embed="rId13" cstate="print">
+                      <a:extLst>
+                        <a:ext uri="{28A0092B-C50C-407E-A947-70E740481C1C}">
+                          <a14:useLocalDpi xmlns:a14="http://schemas.microsoft.com/office/drawing/2010/main" val="0"/>
+                        </a:ext>
+                      </a:extLst>
+                    </a:blip>
+                    <a:srcRect/>
+                    <a:stretch>
+                      <a:fillRect/>
+                    </a:stretch>
+                  </pic:blipFill>
+                  <pic:spPr bwMode="auto">
+                    <a:xfrm>
+                      <a:off x="0" y="0"/>
+                      <a:ext cx="2738143" cy="1645920"/>
+                    </a:xfrm>
+                    <a:prstGeom prst="rect">
+                      <a:avLst/>
+                    </a:prstGeom>
+                    <a:noFill/>
+                  </pic:spPr>
+                </pic:pic>
+              </a:graphicData>
+            </a:graphic>
+          </wp:inline>
+        </w:drawing>
+      </w:r>
+      <w:r>
+        <w:rPr>
+          <w:rFonts w:ascii="Times New Roman" w:eastAsia="楷体" w:hAnsi="Times New Roman" w:cs="Times New Roman"/>
+          <w:noProof/>
+          <w:sz w:val="21"/>
+          <w:szCs w:val="21"/>
+          <w:highlight w:val="cyan"/>
+        </w:rPr>
+        <w:drawing>
+          <wp:inline distT="0" distB="0" distL="0" distR="0" wp14:anchorId="393D6A04" wp14:editId="44EA10BC">
+            <wp:extent cx="2738143" cy="1645920"/>
+            <wp:effectExtent l="0" t="0" r="5080" b="0"/>
+            <wp:docPr id="10" name="Picture 10"/>
+            <wp:cNvGraphicFramePr>
+              <a:graphicFrameLocks xmlns:a="http://schemas.openxmlformats.org/drawingml/2006/main" noChangeAspect="1"/>
+            </wp:cNvGraphicFramePr>
+            <a:graphic xmlns:a="http://schemas.openxmlformats.org/drawingml/2006/main">
+              <a:graphicData uri="http://schemas.openxmlformats.org/drawingml/2006/picture">
+                <pic:pic xmlns:pic="http://schemas.openxmlformats.org/drawingml/2006/picture">
+                  <pic:nvPicPr>
+                    <pic:cNvPr id="0" name="Picture 3"/>
+                    <pic:cNvPicPr>
+                      <a:picLocks noChangeAspect="1" noChangeArrowheads="1"/>
+                    </pic:cNvPicPr>
+                  </pic:nvPicPr>
+                  <pic:blipFill>
+                    <a:blip r:embed="rId14" cstate="print">
+                      <a:extLst>
+                        <a:ext uri="{28A0092B-C50C-407E-A947-70E740481C1C}">
+                          <a14:useLocalDpi xmlns:a14="http://schemas.microsoft.com/office/drawing/2010/main" val="0"/>
+                        </a:ext>
+                      </a:extLst>
+                    </a:blip>
+                    <a:srcRect/>
+                    <a:stretch>
+                      <a:fillRect/>
+                    </a:stretch>
+                  </pic:blipFill>
+                  <pic:spPr bwMode="auto">
+                    <a:xfrm>
+                      <a:off x="0" y="0"/>
+                      <a:ext cx="2738143" cy="1645920"/>
+                    </a:xfrm>
+                    <a:prstGeom prst="rect">
+                      <a:avLst/>
+                    </a:prstGeom>
+                    <a:noFill/>
+                  </pic:spPr>
+                </pic:pic>
+              </a:graphicData>
+            </a:graphic>
+          </wp:inline>
+        </w:drawing>
+      </w:r>
+    </w:p>
+    <w:p>
+      <w:pPr>
+        <w:spacing w:after="0" w:line="360" w:lineRule="auto"/>
+        <w:rPr>
+          <w:rFonts w:ascii="Times New Roman" w:eastAsia="楷体" w:hAnsi="Times New Roman" w:cs="Times New Roman"/>
+          <w:sz w:val="21"/>
+          <w:szCs w:val="21"/>
+          <w:highlight w:val="cyan"/>
+        </w:rPr>
+      </w:pPr>
+    </w:p>
+    <w:p>
+      <w:pPr>
+        <w:spacing w:after="0" w:line="360" w:lineRule="auto"/>
+        <w:rPr>
+          <w:rFonts w:ascii="Times New Roman" w:eastAsia="楷体" w:hAnsi="Times New Roman" w:cs="Times New Roman"/>
+          <w:sz w:val="21"/>
+          <w:szCs w:val="21"/>
+        </w:rPr>
+      </w:pPr>
+      <w:r>
+        <w:rPr>
+          <w:rFonts w:ascii="Times New Roman" w:eastAsia="楷体" w:hAnsi="Times New Roman" w:cs="Times New Roman" w:hint="eastAsia"/>
+          <w:sz w:val="21"/>
+          <w:szCs w:val="21"/>
+          <w:highlight w:val="cyan"/>
+        </w:rPr>
+        <w:t>重新求解测试案例</w:t>
+      </w:r>
+      <w:r>
+        <w:rPr>
+          <w:rFonts w:ascii="Times New Roman" w:eastAsia="楷体" w:hAnsi="Times New Roman" w:cs="Times New Roman" w:hint="eastAsia"/>
+          <w:sz w:val="21"/>
+          <w:szCs w:val="21"/>
+          <w:highlight w:val="cyan"/>
+        </w:rPr>
+        <w:t>1</w:t>
+      </w:r>
+      <w:r>
+        <w:rPr>
+          <w:rFonts w:ascii="Times New Roman" w:eastAsia="楷体" w:hAnsi="Times New Roman" w:cs="Times New Roman" w:hint="eastAsia"/>
+          <w:sz w:val="21"/>
+          <w:szCs w:val="21"/>
+          <w:highlight w:val="cyan"/>
+        </w:rPr>
+        <w:t>，</w:t>
+      </w:r>
+      <w:r>
+        <w:rPr>
+          <w:rFonts w:ascii="Times New Roman" w:eastAsia="楷体" w:hAnsi="Times New Roman" w:cs="Times New Roman" w:hint="eastAsia"/>
+          <w:sz w:val="21"/>
+          <w:szCs w:val="21"/>
+          <w:highlight w:val="cyan"/>
+        </w:rPr>
+        <w:t>2</w:t>
+      </w:r>
+      <w:r>
+        <w:rPr>
+          <w:rFonts w:ascii="Times New Roman" w:eastAsia="楷体" w:hAnsi="Times New Roman" w:cs="Times New Roman" w:hint="eastAsia"/>
+          <w:sz w:val="21"/>
+          <w:szCs w:val="21"/>
+          <w:highlight w:val="cyan"/>
+        </w:rPr>
+        <w:t>，</w:t>
+      </w:r>
+      <w:r>
+        <w:rPr>
+          <w:rFonts w:ascii="Times New Roman" w:eastAsia="楷体" w:hAnsi="Times New Roman" w:cs="Times New Roman" w:hint="eastAsia"/>
+          <w:sz w:val="21"/>
+          <w:szCs w:val="21"/>
+          <w:highlight w:val="cyan"/>
+        </w:rPr>
+        <w:t>3</w:t>
+      </w:r>
+      <w:r>
+        <w:rPr>
+          <w:rFonts w:ascii="Times New Roman" w:eastAsia="楷体" w:hAnsi="Times New Roman" w:cs="Times New Roman" w:hint="eastAsia"/>
+          <w:sz w:val="21"/>
+          <w:szCs w:val="21"/>
+          <w:highlight w:val="cyan"/>
+        </w:rPr>
+        <w:t>，则其次优目标值分别为：</w:t>
+      </w:r>
+      <w:r>
+        <w:rPr>
+          <w:rFonts w:ascii="Times New Roman" w:eastAsia="楷体" w:hAnsi="Times New Roman" w:cs="Times New Roman"/>
+          <w:sz w:val="21"/>
+          <w:szCs w:val="21"/>
+          <w:highlight w:val="cyan"/>
+        </w:rPr>
+        <w:t>0.2368</w:t>
+      </w:r>
+      <w:r>
+        <w:rPr>
+          <w:rFonts w:ascii="Times New Roman" w:eastAsia="楷体" w:hAnsi="Times New Roman" w:cs="Times New Roman" w:hint="eastAsia"/>
+          <w:sz w:val="21"/>
+          <w:szCs w:val="21"/>
+          <w:highlight w:val="cyan"/>
+        </w:rPr>
+        <w:t>单位</w:t>
+      </w:r>
+      <m:oMath>
+        <m:r>
+          <w:rPr>
+            <w:rFonts w:ascii="Cambria Math" w:eastAsia="楷体" w:hAnsi="Cambria Math" w:cs="Times New Roman"/>
+            <w:sz w:val="21"/>
+            <w:szCs w:val="21"/>
+            <w:highlight w:val="cyan"/>
+          </w:rPr>
+          <m:t>d</m:t>
+        </m:r>
+      </m:oMath>
+      <w:r>
+        <w:rPr>
+          <w:rFonts w:ascii="Times New Roman" w:eastAsia="楷体" w:hAnsi="Times New Roman" w:cs="Times New Roman" w:hint="eastAsia"/>
+          <w:sz w:val="21"/>
+          <w:szCs w:val="21"/>
+          <w:highlight w:val="cyan"/>
+        </w:rPr>
+        <w:t>，</w:t>
+      </w:r>
+      <w:r>
+        <w:rPr>
+          <w:rFonts w:ascii="Times New Roman" w:eastAsia="楷体" w:hAnsi="Times New Roman" w:cs="Times New Roman"/>
+          <w:sz w:val="21"/>
+          <w:szCs w:val="21"/>
+          <w:highlight w:val="cyan"/>
+        </w:rPr>
+        <w:t>0.2410</w:t>
+      </w:r>
+      <w:r>
+        <w:rPr>
+          <w:rFonts w:ascii="Times New Roman" w:eastAsia="楷体" w:hAnsi="Times New Roman" w:cs="Times New Roman" w:hint="eastAsia"/>
+          <w:sz w:val="21"/>
+          <w:szCs w:val="21"/>
+          <w:highlight w:val="cyan"/>
+        </w:rPr>
+        <w:t>单位</w:t>
+      </w:r>
+      <m:oMath>
+        <m:r>
+          <w:rPr>
+            <w:rFonts w:ascii="Cambria Math" w:eastAsia="楷体" w:hAnsi="Cambria Math" w:cs="Times New Roman"/>
+            <w:sz w:val="21"/>
+            <w:szCs w:val="21"/>
+            <w:highlight w:val="cyan"/>
+          </w:rPr>
+          <m:t>d</m:t>
+        </m:r>
+      </m:oMath>
+      <w:r>
+        <w:rPr>
+          <w:rFonts w:ascii="Times New Roman" w:eastAsia="楷体" w:hAnsi="Times New Roman" w:cs="Times New Roman" w:hint="eastAsia"/>
+          <w:sz w:val="21"/>
+          <w:szCs w:val="21"/>
+          <w:highlight w:val="cyan"/>
+        </w:rPr>
+        <w:t>，</w:t>
+      </w:r>
+      <w:r>
+        <w:rPr>
+          <w:rFonts w:ascii="Times New Roman" w:eastAsia="楷体" w:hAnsi="Times New Roman" w:cs="Times New Roman"/>
+          <w:sz w:val="21"/>
+          <w:szCs w:val="21"/>
+          <w:highlight w:val="cyan"/>
+        </w:rPr>
+        <w:t>1.6293</w:t>
+      </w:r>
+      <w:r>
+        <w:rPr>
+          <w:rFonts w:ascii="Times New Roman" w:eastAsia="楷体" w:hAnsi="Times New Roman" w:cs="Times New Roman" w:hint="eastAsia"/>
+          <w:sz w:val="21"/>
+          <w:szCs w:val="21"/>
+          <w:highlight w:val="cyan"/>
+        </w:rPr>
+        <w:t>单位</w:t>
+      </w:r>
+      <m:oMath>
+        <m:r>
+          <w:rPr>
+            <w:rFonts w:ascii="Cambria Math" w:eastAsia="楷体" w:hAnsi="Cambria Math" w:cs="Times New Roman"/>
+            <w:sz w:val="21"/>
+            <w:szCs w:val="21"/>
+            <w:highlight w:val="cyan"/>
+          </w:rPr>
+          <m:t>d</m:t>
+        </m:r>
+      </m:oMath>
+      <w:r>
+        <w:rPr>
+          <w:rFonts w:ascii="Times New Roman" w:eastAsia="楷体" w:hAnsi="Times New Roman" w:cs="Times New Roman" w:hint="eastAsia"/>
+          <w:sz w:val="21"/>
+          <w:szCs w:val="21"/>
+          <w:highlight w:val="cyan"/>
+        </w:rPr>
+        <w:t>。</w:t>
+      </w:r>
+      <w:r>
+        <w:rPr>
+          <w:rFonts w:ascii="Times New Roman" w:eastAsia="楷体" w:hAnsi="Times New Roman" w:cs="Times New Roman" w:hint="eastAsia"/>
+          <w:sz w:val="21"/>
+          <w:szCs w:val="21"/>
+          <w:highlight w:val="cyan"/>
+        </w:rPr>
+        <w:t>即：增大最大允许间隙可在不显著损失收益的前提下大幅增加求解效率。</w:t>
+      </w:r>
     </w:p>
     <w:sectPr>
       <w:pgSz w:w="12240" w:h="15840"/>
@@ -9291,6 +11414,7 @@
     <w:lsdException w:name="HTML Sample" w:semiHidden="1" w:unhideWhenUsed="1"/>
     <w:lsdException w:name="HTML Typewriter" w:semiHidden="1" w:unhideWhenUsed="1"/>
     <w:lsdException w:name="HTML Variable" w:semiHidden="1" w:unhideWhenUsed="1"/>
+    <w:lsdException w:name="Normal Table" w:semiHidden="1" w:unhideWhenUsed="1"/>
     <w:lsdException w:name="annotation subject" w:semiHidden="1" w:unhideWhenUsed="1"/>
     <w:lsdException w:name="No List" w:semiHidden="1" w:unhideWhenUsed="1"/>
     <w:lsdException w:name="Outline List 1" w:semiHidden="1" w:unhideWhenUsed="1"/>
@@ -9337,8 +11461,10 @@
     <w:lsdException w:name="Table Subtle 2" w:semiHidden="1" w:unhideWhenUsed="1"/>
     <w:lsdException w:name="Table Web 1" w:semiHidden="1" w:unhideWhenUsed="1"/>
     <w:lsdException w:name="Table Web 2" w:semiHidden="1" w:unhideWhenUsed="1"/>
+    <w:lsdException w:name="Table Web 3" w:semiHidden="1" w:unhideWhenUsed="1"/>
     <w:lsdException w:name="Balloon Text" w:semiHidden="1" w:unhideWhenUsed="1"/>
     <w:lsdException w:name="Table Grid" w:uiPriority="39"/>
+    <w:lsdException w:name="Table Theme" w:semiHidden="1" w:unhideWhenUsed="1"/>
     <w:lsdException w:name="Placeholder Text" w:semiHidden="1"/>
     <w:lsdException w:name="No Spacing" w:uiPriority="1" w:qFormat="1"/>
     <w:lsdException w:name="Light Shading" w:uiPriority="60"/>
@@ -9568,6 +11694,7 @@
   <w:style w:type="character" w:default="1" w:styleId="DefaultParagraphFont">
     <w:name w:val="Default Paragraph Font"/>
     <w:uiPriority w:val="1"/>
+    <w:semiHidden/>
     <w:unhideWhenUsed/>
   </w:style>
   <w:style w:type="table" w:default="1" w:styleId="TableNormal">
@@ -10020,4 +12147,16 @@
     </a:ext>
   </a:extLst>
 </a:theme>
+</file>
+
+<file path=customXml/item1.xml><?xml version="1.0" encoding="utf-8"?>
+<b:Sources xmlns:b="http://schemas.openxmlformats.org/officeDocument/2006/bibliography" xmlns="http://schemas.openxmlformats.org/officeDocument/2006/bibliography" SelectedStyle="\APASixthEditionOfficeOnline.xsl" StyleName="APA" Version="6"/>
+</file>
+
+<file path=customXml/itemProps1.xml><?xml version="1.0" encoding="utf-8"?>
+<ds:datastoreItem xmlns:ds="http://schemas.openxmlformats.org/officeDocument/2006/customXml" ds:itemID="{05C0862C-2D4F-4246-9755-15DA8B3BB480}">
+  <ds:schemaRefs>
+    <ds:schemaRef ds:uri="http://schemas.openxmlformats.org/officeDocument/2006/bibliography"/>
+  </ds:schemaRefs>
+</ds:datastoreItem>
 </file>
</xml_diff>

<commit_message>
updated document, removed upper bound constraint for initial currency
</commit_message>
<xml_diff>
--- a/doc/Document.docx
+++ b/doc/Document.docx
@@ -1,6 +1,6 @@
 
 <file path=word/document.xml><?xml version="1.0" encoding="utf-8"?>
-<w:document xmlns:wpc="http://schemas.microsoft.com/office/word/2010/wordprocessingCanvas" xmlns:cx="http://schemas.microsoft.com/office/drawing/2014/chartex" xmlns:cx1="http://schemas.microsoft.com/office/drawing/2015/9/8/chartex" xmlns:cx2="http://schemas.microsoft.com/office/drawing/2015/10/21/chartex" xmlns:cx3="http://schemas.microsoft.com/office/drawing/2016/5/9/chartex" xmlns:cx4="http://schemas.microsoft.com/office/drawing/2016/5/10/chartex" xmlns:cx5="http://schemas.microsoft.com/office/drawing/2016/5/11/chartex" xmlns:cx6="http://schemas.microsoft.com/office/drawing/2016/5/12/chartex" xmlns:cx7="http://schemas.microsoft.com/office/drawing/2016/5/13/chartex" xmlns:cx8="http://schemas.microsoft.com/office/drawing/2016/5/14/chartex" xmlns:mc="http://schemas.openxmlformats.org/markup-compatibility/2006" xmlns:aink="http://schemas.microsoft.com/office/drawing/2016/ink" xmlns:am3d="http://schemas.microsoft.com/office/drawing/2017/model3d" xmlns:o="urn:schemas-microsoft-com:office:office" xmlns:r="http://schemas.openxmlformats.org/officeDocument/2006/relationships" xmlns:m="http://schemas.openxmlformats.org/officeDocument/2006/math" xmlns:v="urn:schemas-microsoft-com:vml" xmlns:wp14="http://schemas.microsoft.com/office/word/2010/wordprocessingDrawing" xmlns:wp="http://schemas.openxmlformats.org/drawingml/2006/wordprocessingDrawing" xmlns:w10="urn:schemas-microsoft-com:office:word" xmlns:w="http://schemas.openxmlformats.org/wordprocessingml/2006/main" xmlns:w14="http://schemas.microsoft.com/office/word/2010/wordml" xmlns:w15="http://schemas.microsoft.com/office/word/2012/wordml" xmlns:w16cex="http://schemas.microsoft.com/office/word/2018/wordml/cex" xmlns:w16cid="http://schemas.microsoft.com/office/word/2016/wordml/cid" xmlns:w16="http://schemas.microsoft.com/office/word/2018/wordml" xmlns:w16se="http://schemas.microsoft.com/office/word/2015/wordml/symex" xmlns:wpg="http://schemas.microsoft.com/office/word/2010/wordprocessingGroup" xmlns:wpi="http://schemas.microsoft.com/office/word/2010/wordprocessingInk" xmlns:wne="http://schemas.microsoft.com/office/word/2006/wordml" xmlns:wps="http://schemas.microsoft.com/office/word/2010/wordprocessingShape" mc:Ignorable="w14 w15 w16se w16cid w16 w16cex wp14">
+<w:document xmlns:wpc="http://schemas.microsoft.com/office/word/2010/wordprocessingCanvas" xmlns:cx="http://schemas.microsoft.com/office/drawing/2014/chartex" xmlns:cx1="http://schemas.microsoft.com/office/drawing/2015/9/8/chartex" xmlns:cx2="http://schemas.microsoft.com/office/drawing/2015/10/21/chartex" xmlns:cx3="http://schemas.microsoft.com/office/drawing/2016/5/9/chartex" xmlns:cx4="http://schemas.microsoft.com/office/drawing/2016/5/10/chartex" xmlns:cx5="http://schemas.microsoft.com/office/drawing/2016/5/11/chartex" xmlns:cx6="http://schemas.microsoft.com/office/drawing/2016/5/12/chartex" xmlns:cx7="http://schemas.microsoft.com/office/drawing/2016/5/13/chartex" xmlns:cx8="http://schemas.microsoft.com/office/drawing/2016/5/14/chartex" xmlns:mc="http://schemas.openxmlformats.org/markup-compatibility/2006" xmlns:aink="http://schemas.microsoft.com/office/drawing/2016/ink" xmlns:am3d="http://schemas.microsoft.com/office/drawing/2017/model3d" xmlns:o="urn:schemas-microsoft-com:office:office" xmlns:r="http://schemas.openxmlformats.org/officeDocument/2006/relationships" xmlns:m="http://schemas.openxmlformats.org/officeDocument/2006/math" xmlns:v="urn:schemas-microsoft-com:vml" xmlns:wp14="http://schemas.microsoft.com/office/word/2010/wordprocessingDrawing" xmlns:wp="http://schemas.openxmlformats.org/drawingml/2006/wordprocessingDrawing" xmlns:w10="urn:schemas-microsoft-com:office:word" xmlns:w="http://schemas.openxmlformats.org/wordprocessingml/2006/main" xmlns:w14="http://schemas.microsoft.com/office/word/2010/wordml" xmlns:w15="http://schemas.microsoft.com/office/word/2012/wordml" xmlns:w16cid="http://schemas.microsoft.com/office/word/2016/wordml/cid" xmlns:w16se="http://schemas.microsoft.com/office/word/2015/wordml/symex" xmlns:wpg="http://schemas.microsoft.com/office/word/2010/wordprocessingGroup" xmlns:wpi="http://schemas.microsoft.com/office/word/2010/wordprocessingInk" xmlns:wne="http://schemas.microsoft.com/office/word/2006/wordml" xmlns:wps="http://schemas.microsoft.com/office/word/2010/wordprocessingShape" mc:Ignorable="w14 w15 w16se w16cid wp14">
   <w:body>
     <w:p>
       <w:pPr>
@@ -16,7 +16,7 @@
       </w:pPr>
       <w:r>
         <w:rPr>
-          <w:rFonts w:ascii="Times New Roman" w:eastAsia="楷体" w:hAnsi="Times New Roman" w:cs="Times New Roman" w:hint="eastAsia"/>
+          <w:rFonts w:ascii="Times New Roman" w:eastAsia="楷体" w:hAnsi="Times New Roman" w:cs="Times New Roman"/>
           <w:b/>
           <w:bCs/>
           <w:sz w:val="32"/>
@@ -24,10 +24,30 @@
         </w:rPr>
         <w:t>项目进展报告</w:t>
       </w:r>
+      <w:r>
+        <w:rPr>
+          <w:rFonts w:ascii="Times New Roman" w:eastAsia="楷体" w:hAnsi="Times New Roman" w:cs="Times New Roman"/>
+          <w:b/>
+          <w:bCs/>
+          <w:sz w:val="32"/>
+          <w:szCs w:val="21"/>
+        </w:rPr>
+        <w:t>-040</w:t>
+      </w:r>
+      <w:r>
+        <w:rPr>
+          <w:rFonts w:ascii="Times New Roman" w:eastAsia="楷体" w:hAnsi="Times New Roman" w:cs="Times New Roman"/>
+          <w:b/>
+          <w:bCs/>
+          <w:sz w:val="32"/>
+          <w:szCs w:val="21"/>
+        </w:rPr>
+        <w:t>9</w:t>
+      </w:r>
     </w:p>
     <w:p>
       <w:pPr>
-        <w:pStyle w:val="Heading1"/>
+        <w:pStyle w:val="1"/>
         <w:widowControl w:val="0"/>
         <w:spacing w:beforeLines="50" w:before="120" w:afterLines="50" w:after="120" w:line="360" w:lineRule="auto"/>
         <w:jc w:val="both"/>
@@ -39,11 +59,11 @@
       </w:pPr>
       <w:r>
         <w:rPr>
-          <w:rFonts w:ascii="Times New Roman" w:eastAsia="楷体" w:hAnsi="Times New Roman" w:cs="Times New Roman" w:hint="eastAsia"/>
+          <w:rFonts w:ascii="Times New Roman" w:eastAsia="楷体" w:hAnsi="Times New Roman" w:cs="Times New Roman"/>
           <w:color w:val="000000"/>
           <w:sz w:val="28"/>
         </w:rPr>
-        <w:t>1</w:t>
+        <w:t xml:space="preserve">1. </w:t>
       </w:r>
       <w:r>
         <w:rPr>
@@ -51,20 +71,12 @@
           <w:color w:val="000000"/>
           <w:sz w:val="28"/>
         </w:rPr>
-        <w:t xml:space="preserve">. </w:t>
-      </w:r>
-      <w:r>
-        <w:rPr>
-          <w:rFonts w:ascii="Times New Roman" w:eastAsia="楷体" w:hAnsi="Times New Roman" w:cs="Times New Roman"/>
-          <w:color w:val="000000"/>
-          <w:sz w:val="28"/>
-        </w:rPr>
         <w:t>模型回顾</w:t>
       </w:r>
     </w:p>
     <w:p>
       <w:pPr>
-        <w:pStyle w:val="Heading2"/>
+        <w:pStyle w:val="2"/>
         <w:rPr>
           <w:rFonts w:ascii="Times New Roman" w:hAnsi="Times New Roman" w:cs="Times New Roman"/>
         </w:rPr>
@@ -93,26 +105,18 @@
         <w:spacing w:after="0" w:line="360" w:lineRule="auto"/>
         <w:ind w:firstLineChars="200" w:firstLine="420"/>
         <w:rPr>
-          <w:rFonts w:ascii="楷体" w:eastAsia="楷体" w:hAnsi="楷体"/>
-          <w:sz w:val="21"/>
-          <w:szCs w:val="21"/>
-        </w:rPr>
-      </w:pPr>
-      <w:r>
-        <w:rPr>
-          <w:rFonts w:ascii="楷体" w:eastAsia="楷体" w:hAnsi="楷体" w:hint="eastAsia"/>
-          <w:sz w:val="21"/>
-          <w:szCs w:val="21"/>
-        </w:rPr>
-        <w:t>首先进行必要的定义，如</w:t>
-      </w:r>
-      <w:r>
-        <w:rPr>
-          <w:rFonts w:ascii="Times New Roman" w:eastAsia="楷体" w:hAnsi="Times New Roman" w:cs="Times New Roman"/>
-          <w:sz w:val="21"/>
-          <w:szCs w:val="21"/>
-        </w:rPr>
-        <w:t>表</w:t>
+          <w:rFonts w:ascii="Times New Roman" w:eastAsia="楷体" w:hAnsi="Times New Roman" w:cs="Times New Roman"/>
+          <w:sz w:val="21"/>
+          <w:szCs w:val="21"/>
+        </w:rPr>
+      </w:pPr>
+      <w:r>
+        <w:rPr>
+          <w:rFonts w:ascii="Times New Roman" w:eastAsia="楷体" w:hAnsi="Times New Roman" w:cs="Times New Roman"/>
+          <w:sz w:val="21"/>
+          <w:szCs w:val="21"/>
+        </w:rPr>
+        <w:t>首先进行必要的定义，如表</w:t>
       </w:r>
       <w:r>
         <w:rPr>
@@ -124,7 +128,7 @@
       </w:r>
       <w:r>
         <w:rPr>
-          <w:rFonts w:ascii="楷体" w:eastAsia="楷体" w:hAnsi="楷体" w:hint="eastAsia"/>
+          <w:rFonts w:ascii="Times New Roman" w:eastAsia="楷体" w:hAnsi="Times New Roman" w:cs="Times New Roman"/>
           <w:sz w:val="21"/>
           <w:szCs w:val="21"/>
         </w:rPr>
@@ -144,7 +148,7 @@
       </w:pPr>
       <w:r>
         <w:rPr>
-          <w:rFonts w:ascii="Times New Roman" w:eastAsia="楷体" w:hAnsi="Times New Roman" w:cs="Times New Roman" w:hint="eastAsia"/>
+          <w:rFonts w:ascii="Times New Roman" w:eastAsia="楷体" w:hAnsi="Times New Roman" w:cs="Times New Roman"/>
           <w:sz w:val="21"/>
           <w:szCs w:val="21"/>
         </w:rPr>
@@ -152,19 +156,11 @@
       </w:r>
       <w:r>
         <w:rPr>
-          <w:rFonts w:ascii="Times New Roman" w:eastAsia="楷体" w:hAnsi="Times New Roman" w:cs="Times New Roman" w:hint="eastAsia"/>
-          <w:sz w:val="21"/>
-          <w:szCs w:val="21"/>
-        </w:rPr>
-        <w:t>1</w:t>
-      </w:r>
-      <w:r>
-        <w:rPr>
-          <w:rFonts w:ascii="Times New Roman" w:eastAsia="楷体" w:hAnsi="Times New Roman" w:cs="Times New Roman"/>
-          <w:sz w:val="21"/>
-          <w:szCs w:val="21"/>
-        </w:rPr>
-        <w:t xml:space="preserve">  </w:t>
+          <w:rFonts w:ascii="Times New Roman" w:eastAsia="楷体" w:hAnsi="Times New Roman" w:cs="Times New Roman"/>
+          <w:sz w:val="21"/>
+          <w:szCs w:val="21"/>
+        </w:rPr>
+        <w:t xml:space="preserve">1  </w:t>
       </w:r>
       <w:r>
         <w:rPr>
@@ -177,7 +173,7 @@
     </w:p>
     <w:tbl>
       <w:tblPr>
-        <w:tblStyle w:val="TableGrid"/>
+        <w:tblStyle w:val="a4"/>
         <w:tblW w:w="0" w:type="auto"/>
         <w:tblLook w:val="04A0" w:firstRow="1" w:lastRow="0" w:firstColumn="1" w:lastColumn="0" w:noHBand="0" w:noVBand="1"/>
       </w:tblPr>
@@ -274,6 +270,7 @@
                 <w:szCs w:val="21"/>
               </w:rPr>
             </w:pPr>
+            <w:proofErr w:type="spellStart"/>
             <w:r>
               <w:rPr>
                 <w:rFonts w:ascii="Times New Roman" w:eastAsia="楷体" w:hAnsi="Times New Roman" w:cs="Times New Roman"/>
@@ -283,6 +280,7 @@
               </w:rPr>
               <w:t>i</w:t>
             </w:r>
+            <w:proofErr w:type="spellEnd"/>
             <w:r>
               <w:rPr>
                 <w:rFonts w:ascii="Times New Roman" w:eastAsia="楷体" w:hAnsi="Times New Roman" w:cs="Times New Roman"/>
@@ -622,7 +620,7 @@
       </w:pPr>
       <w:r>
         <w:rPr>
-          <w:rFonts w:ascii="Times New Roman" w:eastAsia="楷体" w:hAnsi="Times New Roman" w:cs="Times New Roman" w:hint="eastAsia"/>
+          <w:rFonts w:ascii="Times New Roman" w:eastAsia="楷体" w:hAnsi="Times New Roman" w:cs="Times New Roman"/>
           <w:sz w:val="21"/>
           <w:szCs w:val="21"/>
         </w:rPr>
@@ -638,7 +636,7 @@
       </w:r>
       <w:r>
         <w:rPr>
-          <w:rFonts w:ascii="Times New Roman" w:eastAsia="楷体" w:hAnsi="Times New Roman" w:cs="Times New Roman" w:hint="eastAsia"/>
+          <w:rFonts w:ascii="Times New Roman" w:eastAsia="楷体" w:hAnsi="Times New Roman" w:cs="Times New Roman"/>
           <w:sz w:val="21"/>
           <w:szCs w:val="21"/>
         </w:rPr>
@@ -647,7 +645,7 @@
     </w:p>
     <w:tbl>
       <w:tblPr>
-        <w:tblStyle w:val="TableGrid"/>
+        <w:tblStyle w:val="a4"/>
         <w:tblW w:w="0" w:type="auto"/>
         <w:tblLook w:val="04A0" w:firstRow="1" w:lastRow="0" w:firstColumn="1" w:lastColumn="0" w:noHBand="0" w:noVBand="1"/>
       </w:tblPr>
@@ -775,10 +773,10 @@
                   <v:path o:extrusionok="f" gradientshapeok="t" o:connecttype="rect"/>
                   <o:lock v:ext="edit" aspectratio="t"/>
                 </v:shapetype>
-                <v:shape id="_x0000_i1025" type="#_x0000_t75" style="width:19.55pt;height:15.3pt" o:ole="">
+                <v:shape id="_x0000_i1025" type="#_x0000_t75" style="width:19.75pt;height:15.5pt" o:ole="">
                   <v:imagedata r:id="rId8" o:title=""/>
                 </v:shape>
-                <o:OLEObject Type="Embed" ProgID="Equation.AxMath" ShapeID="_x0000_i1025" DrawAspect="Content" ObjectID="_1679330406" r:id="rId9"/>
+                <o:OLEObject Type="Embed" ProgID="Equation.AxMath" ShapeID="_x0000_i1025" DrawAspect="Content" ObjectID="_1679509370" r:id="rId9"/>
               </w:object>
             </w:r>
           </w:p>
@@ -809,8 +807,18 @@
                 <w:sz w:val="21"/>
                 <w:szCs w:val="21"/>
               </w:rPr>
-              <w:t>为经渠道</w:t>
-            </w:r>
+              <w:t>为</w:t>
+            </w:r>
+            <w:proofErr w:type="gramStart"/>
+            <w:r>
+              <w:rPr>
+                <w:rFonts w:ascii="Times New Roman" w:eastAsia="楷体" w:hAnsi="Times New Roman" w:cs="Times New Roman"/>
+                <w:sz w:val="21"/>
+                <w:szCs w:val="21"/>
+              </w:rPr>
+              <w:t>经渠道</w:t>
+            </w:r>
+            <w:proofErr w:type="gramEnd"/>
             <w:r>
               <w:rPr>
                 <w:rFonts w:ascii="Times New Roman" w:eastAsia="楷体" w:hAnsi="Times New Roman" w:cs="Times New Roman"/>
@@ -845,6 +853,7 @@
               </w:rPr>
               <w:t>，使用货币</w:t>
             </w:r>
+            <w:proofErr w:type="spellStart"/>
             <w:r>
               <w:rPr>
                 <w:rFonts w:ascii="Times New Roman" w:eastAsia="楷体" w:hAnsi="Times New Roman" w:cs="Times New Roman"/>
@@ -854,6 +863,7 @@
               </w:rPr>
               <w:t>i</w:t>
             </w:r>
+            <w:proofErr w:type="spellEnd"/>
             <w:r>
               <w:rPr>
                 <w:rFonts w:ascii="Times New Roman" w:eastAsia="楷体" w:hAnsi="Times New Roman" w:cs="Times New Roman"/>
@@ -896,10 +906,10 @@
                 <w:szCs w:val="21"/>
               </w:rPr>
               <w:object w:dxaOrig="340" w:dyaOrig="310" w14:anchorId="31E7BDE7">
-                <v:shape id="_x0000_i1026" type="#_x0000_t75" style="width:16.85pt;height:15.3pt" o:ole="">
+                <v:shape id="_x0000_i1026" type="#_x0000_t75" style="width:16.65pt;height:15.5pt" o:ole="">
                   <v:imagedata r:id="rId10" o:title=""/>
                 </v:shape>
-                <o:OLEObject Type="Embed" ProgID="Equation.AxMath" ShapeID="_x0000_i1026" DrawAspect="Content" ObjectID="_1679330407" r:id="rId11"/>
+                <o:OLEObject Type="Embed" ProgID="Equation.AxMath" ShapeID="_x0000_i1026" DrawAspect="Content" ObjectID="_1679509371" r:id="rId11"/>
               </w:object>
             </w:r>
           </w:p>
@@ -930,8 +940,18 @@
                 <w:sz w:val="21"/>
                 <w:szCs w:val="21"/>
               </w:rPr>
-              <w:t>是否从渠道</w:t>
-            </w:r>
+              <w:t>是否</w:t>
+            </w:r>
+            <w:proofErr w:type="gramStart"/>
+            <w:r>
+              <w:rPr>
+                <w:rFonts w:ascii="Times New Roman" w:eastAsia="楷体" w:hAnsi="Times New Roman" w:cs="Times New Roman"/>
+                <w:sz w:val="21"/>
+                <w:szCs w:val="21"/>
+              </w:rPr>
+              <w:t>从渠道</w:t>
+            </w:r>
+            <w:proofErr w:type="gramEnd"/>
             <w:r>
               <w:rPr>
                 <w:rFonts w:ascii="Times New Roman" w:eastAsia="楷体" w:hAnsi="Times New Roman" w:cs="Times New Roman"/>
@@ -949,6 +969,7 @@
               </w:rPr>
               <w:t>将货币</w:t>
             </w:r>
+            <w:proofErr w:type="spellStart"/>
             <w:r>
               <w:rPr>
                 <w:rFonts w:ascii="Times New Roman" w:eastAsia="楷体" w:hAnsi="Times New Roman" w:cs="Times New Roman"/>
@@ -958,6 +979,7 @@
               </w:rPr>
               <w:t>i</w:t>
             </w:r>
+            <w:proofErr w:type="spellEnd"/>
             <w:r>
               <w:rPr>
                 <w:rFonts w:ascii="Times New Roman" w:eastAsia="楷体" w:hAnsi="Times New Roman" w:cs="Times New Roman"/>
@@ -1032,10 +1054,10 @@
                 <w:szCs w:val="21"/>
               </w:rPr>
               <w:object w:dxaOrig="280" w:dyaOrig="310" w14:anchorId="226D204F">
-                <v:shape id="_x0000_i1027" type="#_x0000_t75" style="width:14.15pt;height:15.3pt" o:ole="">
+                <v:shape id="_x0000_i1027" type="#_x0000_t75" style="width:14.3pt;height:15.5pt" o:ole="">
                   <v:imagedata r:id="rId12" o:title=""/>
                 </v:shape>
-                <o:OLEObject Type="Embed" ProgID="Equation.AxMath" ShapeID="_x0000_i1027" DrawAspect="Content" ObjectID="_1679330408" r:id="rId13"/>
+                <o:OLEObject Type="Embed" ProgID="Equation.AxMath" ShapeID="_x0000_i1027" DrawAspect="Content" ObjectID="_1679509372" r:id="rId13"/>
               </w:object>
             </w:r>
             <w:r>
@@ -1076,6 +1098,7 @@
               </w:rPr>
               <w:t>是否将货币</w:t>
             </w:r>
+            <w:proofErr w:type="spellStart"/>
             <w:r>
               <w:rPr>
                 <w:rFonts w:ascii="Times New Roman" w:eastAsia="楷体" w:hAnsi="Times New Roman" w:cs="Times New Roman"/>
@@ -1085,6 +1108,7 @@
               </w:rPr>
               <w:t>i</w:t>
             </w:r>
+            <w:proofErr w:type="spellEnd"/>
             <w:r>
               <w:rPr>
                 <w:rFonts w:ascii="Times New Roman" w:eastAsia="楷体" w:hAnsi="Times New Roman" w:cs="Times New Roman"/>
@@ -1159,10 +1183,10 @@
                 <w:szCs w:val="21"/>
               </w:rPr>
               <w:object w:dxaOrig="210" w:dyaOrig="310" w14:anchorId="4F7D44EC">
-                <v:shape id="_x0000_i1028" type="#_x0000_t75" style="width:10.35pt;height:15.3pt" o:ole="">
+                <v:shape id="_x0000_i1028" type="#_x0000_t75" style="width:10.45pt;height:15.5pt" o:ole="">
                   <v:imagedata r:id="rId14" o:title=""/>
                 </v:shape>
-                <o:OLEObject Type="Embed" ProgID="Equation.AxMath" ShapeID="_x0000_i1028" DrawAspect="Content" ObjectID="_1679330409" r:id="rId15"/>
+                <o:OLEObject Type="Embed" ProgID="Equation.AxMath" ShapeID="_x0000_i1028" DrawAspect="Content" ObjectID="_1679509373" r:id="rId15"/>
               </w:object>
             </w:r>
             <w:r>
@@ -1203,6 +1227,7 @@
               </w:rPr>
               <w:t>货币</w:t>
             </w:r>
+            <w:proofErr w:type="spellStart"/>
             <w:r>
               <w:rPr>
                 <w:rFonts w:ascii="Times New Roman" w:eastAsia="楷体" w:hAnsi="Times New Roman" w:cs="Times New Roman"/>
@@ -1212,6 +1237,7 @@
               </w:rPr>
               <w:t>i</w:t>
             </w:r>
+            <w:proofErr w:type="spellEnd"/>
             <w:r>
               <w:rPr>
                 <w:rFonts w:ascii="Times New Roman" w:eastAsia="楷体" w:hAnsi="Times New Roman" w:cs="Times New Roman"/>
@@ -1247,7 +1273,7 @@
       </w:pPr>
       <w:r>
         <w:rPr>
-          <w:rFonts w:ascii="Times New Roman" w:eastAsia="楷体" w:hAnsi="Times New Roman" w:cs="Times New Roman" w:hint="eastAsia"/>
+          <w:rFonts w:ascii="Times New Roman" w:eastAsia="楷体" w:hAnsi="Times New Roman" w:cs="Times New Roman"/>
           <w:sz w:val="21"/>
           <w:szCs w:val="21"/>
         </w:rPr>
@@ -1263,7 +1289,7 @@
       </w:r>
       <w:r>
         <w:rPr>
-          <w:rFonts w:ascii="Times New Roman" w:eastAsia="楷体" w:hAnsi="Times New Roman" w:cs="Times New Roman" w:hint="eastAsia"/>
+          <w:rFonts w:ascii="Times New Roman" w:eastAsia="楷体" w:hAnsi="Times New Roman" w:cs="Times New Roman"/>
           <w:sz w:val="21"/>
           <w:szCs w:val="21"/>
         </w:rPr>
@@ -1272,7 +1298,7 @@
     </w:p>
     <w:tbl>
       <w:tblPr>
-        <w:tblStyle w:val="TableGrid"/>
+        <w:tblStyle w:val="a4"/>
         <w:tblW w:w="5000" w:type="pct"/>
         <w:tblLook w:val="04A0" w:firstRow="1" w:lastRow="0" w:firstColumn="1" w:lastColumn="0" w:noHBand="0" w:noVBand="1"/>
       </w:tblPr>
@@ -1381,10 +1407,10 @@
                 <w:szCs w:val="21"/>
               </w:rPr>
               <w:object w:dxaOrig="280" w:dyaOrig="310" w14:anchorId="13CA03DA">
-                <v:shape id="_x0000_i1029" type="#_x0000_t75" style="width:14.15pt;height:15.3pt" o:ole="">
+                <v:shape id="_x0000_i1029" type="#_x0000_t75" style="width:14.3pt;height:15.5pt" o:ole="">
                   <v:imagedata r:id="rId16" o:title=""/>
                 </v:shape>
-                <o:OLEObject Type="Embed" ProgID="Equation.AxMath" ShapeID="_x0000_i1029" DrawAspect="Content" ObjectID="_1679330410" r:id="rId17"/>
+                <o:OLEObject Type="Embed" ProgID="Equation.AxMath" ShapeID="_x0000_i1029" DrawAspect="Content" ObjectID="_1679509374" r:id="rId17"/>
               </w:object>
             </w:r>
           </w:p>
@@ -1434,6 +1460,7 @@
               </w:rPr>
               <w:t>中货币</w:t>
             </w:r>
+            <w:proofErr w:type="spellStart"/>
             <w:r>
               <w:rPr>
                 <w:rFonts w:ascii="Times New Roman" w:eastAsia="楷体" w:hAnsi="Times New Roman" w:cs="Times New Roman"/>
@@ -1443,6 +1470,7 @@
               </w:rPr>
               <w:t>i</w:t>
             </w:r>
+            <w:proofErr w:type="spellEnd"/>
             <w:r>
               <w:rPr>
                 <w:rFonts w:ascii="Times New Roman" w:eastAsia="楷体" w:hAnsi="Times New Roman" w:cs="Times New Roman"/>
@@ -1485,10 +1513,10 @@
                 <w:szCs w:val="21"/>
               </w:rPr>
               <w:object w:dxaOrig="220" w:dyaOrig="310" w14:anchorId="48028E2C">
-                <v:shape id="_x0000_i1030" type="#_x0000_t75" style="width:10.7pt;height:15.3pt" o:ole="">
+                <v:shape id="_x0000_i1030" type="#_x0000_t75" style="width:10.85pt;height:15.5pt" o:ole="">
                   <v:imagedata r:id="rId18" o:title=""/>
                 </v:shape>
-                <o:OLEObject Type="Embed" ProgID="Equation.AxMath" ShapeID="_x0000_i1030" DrawAspect="Content" ObjectID="_1679330411" r:id="rId19"/>
+                <o:OLEObject Type="Embed" ProgID="Equation.AxMath" ShapeID="_x0000_i1030" DrawAspect="Content" ObjectID="_1679509375" r:id="rId19"/>
               </w:object>
             </w:r>
           </w:p>
@@ -1571,10 +1599,10 @@
                 <w:szCs w:val="21"/>
               </w:rPr>
               <w:object w:dxaOrig="370" w:dyaOrig="310" w14:anchorId="25150EDE">
-                <v:shape id="_x0000_i1031" type="#_x0000_t75" style="width:18.4pt;height:15.3pt" o:ole="">
+                <v:shape id="_x0000_i1031" type="#_x0000_t75" style="width:18.6pt;height:15.5pt" o:ole="">
                   <v:imagedata r:id="rId20" o:title=""/>
                 </v:shape>
-                <o:OLEObject Type="Embed" ProgID="Equation.AxMath" ShapeID="_x0000_i1031" DrawAspect="Content" ObjectID="_1679330412" r:id="rId21"/>
+                <o:OLEObject Type="Embed" ProgID="Equation.AxMath" ShapeID="_x0000_i1031" DrawAspect="Content" ObjectID="_1679509376" r:id="rId21"/>
               </w:object>
             </w:r>
             <w:r>
@@ -1607,6 +1635,7 @@
                 <w:szCs w:val="21"/>
               </w:rPr>
             </w:pPr>
+            <w:proofErr w:type="gramStart"/>
             <w:r>
               <w:rPr>
                 <w:rFonts w:ascii="Times New Roman" w:eastAsia="楷体" w:hAnsi="Times New Roman" w:cs="Times New Roman"/>
@@ -1615,6 +1644,7 @@
               </w:rPr>
               <w:t>从渠道</w:t>
             </w:r>
+            <w:proofErr w:type="gramEnd"/>
             <w:r>
               <w:rPr>
                 <w:rFonts w:ascii="Times New Roman" w:eastAsia="楷体" w:hAnsi="Times New Roman" w:cs="Times New Roman"/>
@@ -1632,6 +1662,7 @@
               </w:rPr>
               <w:t>将货币</w:t>
             </w:r>
+            <w:proofErr w:type="spellStart"/>
             <w:r>
               <w:rPr>
                 <w:rFonts w:ascii="Times New Roman" w:eastAsia="楷体" w:hAnsi="Times New Roman" w:cs="Times New Roman"/>
@@ -1641,6 +1672,7 @@
               </w:rPr>
               <w:t>i</w:t>
             </w:r>
+            <w:proofErr w:type="spellEnd"/>
             <w:r>
               <w:rPr>
                 <w:rFonts w:ascii="Times New Roman" w:eastAsia="楷体" w:hAnsi="Times New Roman" w:cs="Times New Roman"/>
@@ -1699,10 +1731,10 @@
                 <w:szCs w:val="21"/>
               </w:rPr>
               <w:object w:dxaOrig="370" w:dyaOrig="310" w14:anchorId="33E82F2B">
-                <v:shape id="_x0000_i1032" type="#_x0000_t75" style="width:18.4pt;height:15.3pt" o:ole="">
+                <v:shape id="_x0000_i1032" type="#_x0000_t75" style="width:18.6pt;height:15.5pt" o:ole="">
                   <v:imagedata r:id="rId22" o:title=""/>
                 </v:shape>
-                <o:OLEObject Type="Embed" ProgID="Equation.AxMath" ShapeID="_x0000_i1032" DrawAspect="Content" ObjectID="_1679330413" r:id="rId23"/>
+                <o:OLEObject Type="Embed" ProgID="Equation.AxMath" ShapeID="_x0000_i1032" DrawAspect="Content" ObjectID="_1679509377" r:id="rId23"/>
               </w:object>
             </w:r>
           </w:p>
@@ -1727,6 +1759,7 @@
                 <w:szCs w:val="21"/>
               </w:rPr>
             </w:pPr>
+            <w:proofErr w:type="gramStart"/>
             <w:r>
               <w:rPr>
                 <w:rFonts w:ascii="Times New Roman" w:eastAsia="楷体" w:hAnsi="Times New Roman" w:cs="Times New Roman"/>
@@ -1735,6 +1768,7 @@
               </w:rPr>
               <w:t>从渠道</w:t>
             </w:r>
+            <w:proofErr w:type="gramEnd"/>
             <w:r>
               <w:rPr>
                 <w:rFonts w:ascii="Times New Roman" w:eastAsia="楷体" w:hAnsi="Times New Roman" w:cs="Times New Roman"/>
@@ -1752,6 +1786,7 @@
               </w:rPr>
               <w:t>将货币</w:t>
             </w:r>
+            <w:proofErr w:type="spellStart"/>
             <w:r>
               <w:rPr>
                 <w:rFonts w:ascii="Times New Roman" w:eastAsia="楷体" w:hAnsi="Times New Roman" w:cs="Times New Roman"/>
@@ -1761,6 +1796,7 @@
               </w:rPr>
               <w:t>i</w:t>
             </w:r>
+            <w:proofErr w:type="spellEnd"/>
             <w:r>
               <w:rPr>
                 <w:rFonts w:ascii="Times New Roman" w:eastAsia="楷体" w:hAnsi="Times New Roman" w:cs="Times New Roman"/>
@@ -1812,6 +1848,7 @@
                 <w:szCs w:val="21"/>
               </w:rPr>
             </w:pPr>
+            <w:proofErr w:type="spellStart"/>
             <w:r>
               <w:rPr>
                 <w:rFonts w:ascii="Times New Roman" w:eastAsia="楷体" w:hAnsi="Times New Roman" w:cs="Times New Roman"/>
@@ -1821,6 +1858,7 @@
               </w:rPr>
               <w:t>GasBudget</w:t>
             </w:r>
+            <w:proofErr w:type="spellEnd"/>
           </w:p>
         </w:tc>
         <w:tc>
@@ -1933,7 +1971,7 @@
     </w:p>
     <w:p>
       <w:pPr>
-        <w:pStyle w:val="Heading2"/>
+        <w:pStyle w:val="2"/>
         <w:rPr>
           <w:rFonts w:ascii="Times New Roman" w:hAnsi="Times New Roman" w:cs="Times New Roman"/>
         </w:rPr>
@@ -1942,29 +1980,11 @@
         <w:rPr>
           <w:rFonts w:ascii="Times New Roman" w:hAnsi="Times New Roman" w:cs="Times New Roman"/>
         </w:rPr>
-        <w:t>1</w:t>
+        <w:t xml:space="preserve">1.2 </w:t>
       </w:r>
       <w:r>
         <w:rPr>
           <w:rFonts w:ascii="Times New Roman" w:hAnsi="Times New Roman" w:cs="Times New Roman"/>
-        </w:rPr>
-        <w:t>.</w:t>
-      </w:r>
-      <w:r>
-        <w:rPr>
-          <w:rFonts w:ascii="Times New Roman" w:hAnsi="Times New Roman" w:cs="Times New Roman"/>
-        </w:rPr>
-        <w:t>2</w:t>
-      </w:r>
-      <w:r>
-        <w:rPr>
-          <w:rFonts w:ascii="Times New Roman" w:hAnsi="Times New Roman" w:cs="Times New Roman"/>
-        </w:rPr>
-        <w:t xml:space="preserve"> </w:t>
-      </w:r>
-      <w:r>
-        <w:rPr>
-          <w:rFonts w:ascii="Times New Roman" w:hAnsi="Times New Roman" w:cs="Times New Roman" w:hint="eastAsia"/>
         </w:rPr>
         <w:t>汇总</w:t>
       </w:r>
@@ -1974,14 +1994,14 @@
         <w:spacing w:after="0" w:line="360" w:lineRule="auto"/>
         <w:ind w:firstLineChars="200" w:firstLine="420"/>
         <w:rPr>
-          <w:rFonts w:eastAsia="楷体"/>
+          <w:rFonts w:ascii="Times New Roman" w:eastAsia="楷体" w:hAnsi="Times New Roman" w:cs="Times New Roman"/>
           <w:sz w:val="21"/>
           <w:szCs w:val="24"/>
         </w:rPr>
       </w:pPr>
       <w:r>
         <w:rPr>
-          <w:rFonts w:eastAsia="楷体" w:hint="eastAsia"/>
+          <w:rFonts w:ascii="Times New Roman" w:eastAsia="楷体" w:hAnsi="Times New Roman" w:cs="Times New Roman"/>
           <w:sz w:val="21"/>
           <w:szCs w:val="24"/>
         </w:rPr>
@@ -1989,7 +2009,7 @@
       </w:r>
       <w:r>
         <w:rPr>
-          <w:rFonts w:eastAsia="楷体" w:hint="eastAsia"/>
+          <w:rFonts w:ascii="Times New Roman" w:eastAsia="楷体" w:hAnsi="Times New Roman" w:cs="Times New Roman"/>
           <w:sz w:val="21"/>
           <w:szCs w:val="24"/>
         </w:rPr>
@@ -1997,7 +2017,7 @@
       </w:r>
       <w:r>
         <w:rPr>
-          <w:rFonts w:eastAsia="楷体" w:hint="eastAsia"/>
+          <w:rFonts w:ascii="Times New Roman" w:eastAsia="楷体" w:hAnsi="Times New Roman" w:cs="Times New Roman"/>
           <w:b/>
           <w:sz w:val="21"/>
           <w:szCs w:val="24"/>
@@ -2006,11 +2026,19 @@
       </w:r>
       <w:r>
         <w:rPr>
-          <w:rFonts w:eastAsia="楷体" w:hint="eastAsia"/>
+          <w:rFonts w:ascii="Times New Roman" w:eastAsia="楷体" w:hAnsi="Times New Roman" w:cs="Times New Roman"/>
           <w:sz w:val="21"/>
           <w:szCs w:val="24"/>
         </w:rPr>
-        <w:t>，以便于求解。</w:t>
+        <w:t>，</w:t>
+      </w:r>
+      <w:r>
+        <w:rPr>
+          <w:rFonts w:ascii="Times New Roman" w:eastAsia="楷体" w:hAnsi="Times New Roman" w:cs="Times New Roman"/>
+          <w:sz w:val="21"/>
+          <w:szCs w:val="24"/>
+        </w:rPr>
+        <w:t>以便于求解。</w:t>
       </w:r>
     </w:p>
     <w:p>
@@ -2018,14 +2046,14 @@
         <w:spacing w:after="0" w:line="360" w:lineRule="auto"/>
         <w:ind w:firstLineChars="200" w:firstLine="420"/>
         <w:rPr>
-          <w:rFonts w:eastAsia="楷体"/>
+          <w:rFonts w:ascii="Times New Roman" w:eastAsia="楷体" w:hAnsi="Times New Roman" w:cs="Times New Roman"/>
           <w:sz w:val="21"/>
           <w:szCs w:val="24"/>
         </w:rPr>
       </w:pPr>
       <w:r>
         <w:rPr>
-          <w:rFonts w:eastAsia="楷体" w:hint="eastAsia"/>
+          <w:rFonts w:ascii="Times New Roman" w:eastAsia="楷体" w:hAnsi="Times New Roman" w:cs="Times New Roman"/>
           <w:sz w:val="21"/>
           <w:szCs w:val="24"/>
         </w:rPr>
@@ -2033,7 +2061,7 @@
       </w:r>
       <w:r>
         <w:rPr>
-          <w:rFonts w:eastAsia="楷体" w:hint="eastAsia"/>
+          <w:rFonts w:ascii="Times New Roman" w:eastAsia="楷体" w:hAnsi="Times New Roman" w:cs="Times New Roman"/>
           <w:b/>
           <w:sz w:val="21"/>
           <w:szCs w:val="24"/>
@@ -2042,7 +2070,7 @@
       </w:r>
       <w:r>
         <w:rPr>
-          <w:rFonts w:eastAsia="楷体" w:hint="eastAsia"/>
+          <w:rFonts w:ascii="Times New Roman" w:eastAsia="楷体" w:hAnsi="Times New Roman" w:cs="Times New Roman"/>
           <w:sz w:val="21"/>
           <w:szCs w:val="24"/>
         </w:rPr>
@@ -2066,19 +2094,19 @@
       </w:r>
       <w:r>
         <w:rPr>
-          <w:position w:val="-204"/>
-        </w:rPr>
-        <w:object w:dxaOrig="4461" w:dyaOrig="9434" w14:anchorId="2AFC187B">
-          <v:shape id="_x0000_i1033" type="#_x0000_t75" style="width:222.5pt;height:471.85pt" o:ole="">
+          <w:position w:val="-146"/>
+        </w:rPr>
+        <w:object w:dxaOrig="4461" w:dyaOrig="8266" w14:anchorId="2AFC187B">
+          <v:shape id="_x0000_i1033" type="#_x0000_t75" style="width:222.6pt;height:413.4pt" o:ole="">
             <v:imagedata r:id="rId24" o:title=""/>
           </v:shape>
-          <o:OLEObject Type="Embed" ProgID="Equation.AxMath" ShapeID="_x0000_i1033" DrawAspect="Content" ObjectID="_1679330414" r:id="rId25"/>
+          <o:OLEObject Type="Embed" ProgID="Equation.AxMath" ShapeID="_x0000_i1033" DrawAspect="Content" ObjectID="_1679509378" r:id="rId25"/>
         </w:object>
       </w:r>
     </w:p>
     <w:p>
       <w:pPr>
-        <w:pStyle w:val="Heading1"/>
+        <w:pStyle w:val="1"/>
         <w:widowControl w:val="0"/>
         <w:spacing w:beforeLines="50" w:before="120" w:afterLines="50" w:after="120" w:line="360" w:lineRule="auto"/>
         <w:jc w:val="both"/>
@@ -2090,20 +2118,11 @@
       </w:pPr>
       <w:r>
         <w:rPr>
-          <w:rFonts w:ascii="Times New Roman" w:eastAsia="楷体" w:hAnsi="Times New Roman" w:cs="Times New Roman" w:hint="eastAsia"/>
+          <w:rFonts w:ascii="Times New Roman" w:eastAsia="楷体" w:hAnsi="Times New Roman" w:cs="Times New Roman"/>
           <w:color w:val="000000"/>
           <w:sz w:val="28"/>
         </w:rPr>
-        <w:lastRenderedPageBreak/>
-        <w:t>2</w:t>
-      </w:r>
-      <w:r>
-        <w:rPr>
-          <w:rFonts w:ascii="Times New Roman" w:eastAsia="楷体" w:hAnsi="Times New Roman" w:cs="Times New Roman"/>
-          <w:color w:val="000000"/>
-          <w:sz w:val="28"/>
-        </w:rPr>
-        <w:t xml:space="preserve">. </w:t>
+        <w:t xml:space="preserve">2. </w:t>
       </w:r>
       <w:r>
         <w:rPr>
@@ -2137,7 +2156,7 @@
       </w:r>
       <w:r>
         <w:rPr>
-          <w:rFonts w:ascii="Times New Roman" w:eastAsia="楷体" w:hAnsi="Times New Roman" w:cs="Times New Roman" w:hint="eastAsia"/>
+          <w:rFonts w:ascii="Times New Roman" w:eastAsia="楷体" w:hAnsi="Times New Roman" w:cs="Times New Roman"/>
           <w:bCs/>
           <w:sz w:val="21"/>
           <w:szCs w:val="21"/>
@@ -2146,7 +2165,7 @@
       </w:r>
       <w:r>
         <w:rPr>
-          <w:rFonts w:ascii="Times New Roman" w:eastAsia="楷体" w:hAnsi="Times New Roman" w:cs="Times New Roman" w:hint="eastAsia"/>
+          <w:rFonts w:ascii="Times New Roman" w:eastAsia="楷体" w:hAnsi="Times New Roman" w:cs="Times New Roman"/>
           <w:bCs/>
           <w:sz w:val="21"/>
           <w:szCs w:val="21"/>
@@ -2164,7 +2183,7 @@
       </w:r>
       <w:r>
         <w:rPr>
-          <w:rFonts w:ascii="Times New Roman" w:eastAsia="楷体" w:hAnsi="Times New Roman" w:cs="Times New Roman" w:hint="eastAsia"/>
+          <w:rFonts w:ascii="Times New Roman" w:eastAsia="楷体" w:hAnsi="Times New Roman" w:cs="Times New Roman"/>
           <w:bCs/>
           <w:sz w:val="21"/>
           <w:szCs w:val="21"/>
@@ -2221,7 +2240,7 @@
       </w:r>
       <w:r>
         <w:rPr>
-          <w:rFonts w:ascii="Times New Roman" w:eastAsia="楷体" w:hAnsi="Times New Roman" w:cs="Times New Roman" w:hint="eastAsia"/>
+          <w:rFonts w:ascii="Times New Roman" w:eastAsia="楷体" w:hAnsi="Times New Roman" w:cs="Times New Roman"/>
           <w:bCs/>
           <w:sz w:val="21"/>
           <w:szCs w:val="21"/>
@@ -2230,7 +2249,7 @@
       </w:r>
       <w:r>
         <w:rPr>
-          <w:rFonts w:ascii="Times New Roman" w:eastAsia="楷体" w:hAnsi="Times New Roman" w:cs="Times New Roman" w:hint="eastAsia"/>
+          <w:rFonts w:ascii="Times New Roman" w:eastAsia="楷体" w:hAnsi="Times New Roman" w:cs="Times New Roman"/>
           <w:bCs/>
           <w:sz w:val="21"/>
           <w:szCs w:val="21"/>
@@ -2239,7 +2258,7 @@
       </w:r>
       <w:r>
         <w:rPr>
-          <w:rFonts w:ascii="Times New Roman" w:eastAsia="楷体" w:hAnsi="Times New Roman" w:cs="Times New Roman" w:hint="eastAsia"/>
+          <w:rFonts w:ascii="Times New Roman" w:eastAsia="楷体" w:hAnsi="Times New Roman" w:cs="Times New Roman"/>
           <w:bCs/>
           <w:sz w:val="21"/>
           <w:szCs w:val="21"/>
@@ -2249,22 +2268,17 @@
     </w:p>
     <w:p>
       <w:pPr>
-        <w:pStyle w:val="Heading2"/>
+        <w:pStyle w:val="2"/>
         <w:rPr>
           <w:rFonts w:ascii="Times New Roman" w:hAnsi="Times New Roman" w:cs="Times New Roman"/>
         </w:rPr>
       </w:pPr>
       <w:r>
         <w:rPr>
-          <w:rFonts w:ascii="Times New Roman" w:hAnsi="Times New Roman" w:cs="Times New Roman" w:hint="eastAsia"/>
-        </w:rPr>
-        <w:t>2</w:t>
-      </w:r>
-      <w:r>
-        <w:rPr>
           <w:rFonts w:ascii="Times New Roman" w:hAnsi="Times New Roman" w:cs="Times New Roman"/>
         </w:rPr>
-        <w:t xml:space="preserve">.1 </w:t>
+        <w:lastRenderedPageBreak/>
+        <w:t xml:space="preserve">2.1 </w:t>
       </w:r>
       <w:r>
         <w:rPr>
@@ -2680,7 +2694,7 @@
       </w:r>
       <w:r>
         <w:rPr>
-          <w:rFonts w:ascii="Times New Roman" w:eastAsia="楷体" w:hAnsi="Times New Roman" w:cs="Times New Roman" w:hint="eastAsia"/>
+          <w:rFonts w:ascii="Times New Roman" w:eastAsia="楷体" w:hAnsi="Times New Roman" w:cs="Times New Roman"/>
           <w:sz w:val="21"/>
           <w:szCs w:val="21"/>
         </w:rPr>
@@ -2688,7 +2702,7 @@
       </w:r>
       <w:r>
         <w:rPr>
-          <w:rFonts w:ascii="Times New Roman" w:eastAsia="楷体" w:hAnsi="Times New Roman" w:cs="Times New Roman" w:hint="eastAsia"/>
+          <w:rFonts w:ascii="Times New Roman" w:eastAsia="楷体" w:hAnsi="Times New Roman" w:cs="Times New Roman"/>
           <w:sz w:val="21"/>
           <w:szCs w:val="21"/>
         </w:rPr>
@@ -2696,7 +2710,7 @@
       </w:r>
       <w:r>
         <w:rPr>
-          <w:rFonts w:ascii="Times New Roman" w:eastAsia="楷体" w:hAnsi="Times New Roman" w:cs="Times New Roman" w:hint="eastAsia"/>
+          <w:rFonts w:ascii="Times New Roman" w:eastAsia="楷体" w:hAnsi="Times New Roman" w:cs="Times New Roman"/>
           <w:sz w:val="21"/>
           <w:szCs w:val="21"/>
         </w:rPr>
@@ -2794,7 +2808,7 @@
       </w:pPr>
       <w:r>
         <w:rPr>
-          <w:rFonts w:ascii="Times New Roman" w:eastAsia="楷体" w:hAnsi="Times New Roman" w:cs="Times New Roman" w:hint="eastAsia"/>
+          <w:rFonts w:ascii="Times New Roman" w:eastAsia="楷体" w:hAnsi="Times New Roman" w:cs="Times New Roman"/>
           <w:iCs/>
           <w:sz w:val="21"/>
           <w:szCs w:val="21"/>
@@ -2803,12 +2817,12 @@
       </w:r>
       <w:r>
         <w:rPr>
-          <w:rFonts w:ascii="Times New Roman" w:eastAsia="楷体" w:hAnsi="Times New Roman" w:cs="Times New Roman" w:hint="eastAsia"/>
+          <w:rFonts w:ascii="Times New Roman" w:eastAsia="楷体" w:hAnsi="Times New Roman" w:cs="Times New Roman"/>
           <w:iCs/>
           <w:sz w:val="21"/>
           <w:szCs w:val="21"/>
         </w:rPr>
-        <w:t>1</w:t>
+        <w:t xml:space="preserve">1 </w:t>
       </w:r>
       <w:r>
         <w:rPr>
@@ -2817,20 +2831,11 @@
           <w:sz w:val="21"/>
           <w:szCs w:val="21"/>
         </w:rPr>
-        <w:t xml:space="preserve"> </w:t>
-      </w:r>
-      <w:r>
-        <w:rPr>
-          <w:rFonts w:ascii="Times New Roman" w:eastAsia="楷体" w:hAnsi="Times New Roman" w:cs="Times New Roman" w:hint="eastAsia"/>
-          <w:iCs/>
-          <w:sz w:val="21"/>
-          <w:szCs w:val="21"/>
-        </w:rPr>
         <w:t>测试案例</w:t>
       </w:r>
       <w:r>
         <w:rPr>
-          <w:rFonts w:ascii="Times New Roman" w:eastAsia="楷体" w:hAnsi="Times New Roman" w:cs="Times New Roman" w:hint="eastAsia"/>
+          <w:rFonts w:ascii="Times New Roman" w:eastAsia="楷体" w:hAnsi="Times New Roman" w:cs="Times New Roman"/>
           <w:iCs/>
           <w:sz w:val="21"/>
           <w:szCs w:val="21"/>
@@ -4155,23 +4160,16 @@
     </w:p>
     <w:p>
       <w:pPr>
-        <w:pStyle w:val="Heading2"/>
+        <w:pStyle w:val="2"/>
         <w:rPr>
           <w:rFonts w:ascii="Times New Roman" w:hAnsi="Times New Roman" w:cs="Times New Roman"/>
         </w:rPr>
       </w:pPr>
       <w:r>
         <w:rPr>
-          <w:rFonts w:ascii="Times New Roman" w:hAnsi="Times New Roman" w:cs="Times New Roman" w:hint="eastAsia"/>
-        </w:rPr>
-        <w:lastRenderedPageBreak/>
-        <w:t>2</w:t>
-      </w:r>
-      <w:r>
-        <w:rPr>
           <w:rFonts w:ascii="Times New Roman" w:hAnsi="Times New Roman" w:cs="Times New Roman"/>
         </w:rPr>
-        <w:t xml:space="preserve">.2 </w:t>
+        <w:t xml:space="preserve">2.2 </w:t>
       </w:r>
       <w:r>
         <w:rPr>
@@ -4531,7 +4529,7 @@
       </w:r>
       <w:r>
         <w:rPr>
-          <w:rFonts w:ascii="Times New Roman" w:eastAsia="楷体" w:hAnsi="Times New Roman" w:cs="Times New Roman" w:hint="eastAsia"/>
+          <w:rFonts w:ascii="Times New Roman" w:eastAsia="楷体" w:hAnsi="Times New Roman" w:cs="Times New Roman"/>
           <w:sz w:val="21"/>
           <w:szCs w:val="21"/>
         </w:rPr>
@@ -4539,7 +4537,7 @@
       </w:r>
       <w:r>
         <w:rPr>
-          <w:rFonts w:ascii="Times New Roman" w:eastAsia="楷体" w:hAnsi="Times New Roman" w:cs="Times New Roman" w:hint="eastAsia"/>
+          <w:rFonts w:ascii="Times New Roman" w:eastAsia="楷体" w:hAnsi="Times New Roman" w:cs="Times New Roman"/>
           <w:sz w:val="21"/>
           <w:szCs w:val="21"/>
         </w:rPr>
@@ -4547,7 +4545,7 @@
       </w:r>
       <w:r>
         <w:rPr>
-          <w:rFonts w:ascii="Times New Roman" w:eastAsia="楷体" w:hAnsi="Times New Roman" w:cs="Times New Roman" w:hint="eastAsia"/>
+          <w:rFonts w:ascii="Times New Roman" w:eastAsia="楷体" w:hAnsi="Times New Roman" w:cs="Times New Roman"/>
           <w:sz w:val="21"/>
           <w:szCs w:val="21"/>
         </w:rPr>
@@ -4658,7 +4656,7 @@
       </w:pPr>
       <w:r>
         <w:rPr>
-          <w:rFonts w:ascii="Times New Roman" w:eastAsia="楷体" w:hAnsi="Times New Roman" w:cs="Times New Roman" w:hint="eastAsia"/>
+          <w:rFonts w:ascii="Times New Roman" w:eastAsia="楷体" w:hAnsi="Times New Roman" w:cs="Times New Roman"/>
           <w:sz w:val="21"/>
           <w:szCs w:val="21"/>
         </w:rPr>
@@ -4666,23 +4664,15 @@
       </w:r>
       <w:r>
         <w:rPr>
-          <w:rFonts w:ascii="Times New Roman" w:eastAsia="楷体" w:hAnsi="Times New Roman" w:cs="Times New Roman" w:hint="eastAsia"/>
-          <w:sz w:val="21"/>
-          <w:szCs w:val="21"/>
-        </w:rPr>
-        <w:t>2</w:t>
-      </w:r>
-      <w:r>
-        <w:rPr>
-          <w:rFonts w:ascii="Times New Roman" w:eastAsia="楷体" w:hAnsi="Times New Roman" w:cs="Times New Roman"/>
-          <w:sz w:val="21"/>
-          <w:szCs w:val="21"/>
-        </w:rPr>
-        <w:t xml:space="preserve"> </w:t>
-      </w:r>
-      <w:r>
-        <w:rPr>
-          <w:rFonts w:ascii="Times New Roman" w:eastAsia="楷体" w:hAnsi="Times New Roman" w:cs="Times New Roman" w:hint="eastAsia"/>
+          <w:rFonts w:ascii="Times New Roman" w:eastAsia="楷体" w:hAnsi="Times New Roman" w:cs="Times New Roman"/>
+          <w:sz w:val="21"/>
+          <w:szCs w:val="21"/>
+        </w:rPr>
+        <w:t xml:space="preserve">2 </w:t>
+      </w:r>
+      <w:r>
+        <w:rPr>
+          <w:rFonts w:ascii="Times New Roman" w:eastAsia="楷体" w:hAnsi="Times New Roman" w:cs="Times New Roman"/>
           <w:sz w:val="21"/>
           <w:szCs w:val="21"/>
         </w:rPr>
@@ -4690,7 +4680,7 @@
       </w:r>
       <w:r>
         <w:rPr>
-          <w:rFonts w:ascii="Times New Roman" w:eastAsia="楷体" w:hAnsi="Times New Roman" w:cs="Times New Roman" w:hint="eastAsia"/>
+          <w:rFonts w:ascii="Times New Roman" w:eastAsia="楷体" w:hAnsi="Times New Roman" w:cs="Times New Roman"/>
           <w:sz w:val="21"/>
           <w:szCs w:val="21"/>
         </w:rPr>
@@ -5275,23 +5265,17 @@
     </w:p>
     <w:p>
       <w:pPr>
-        <w:pStyle w:val="Heading2"/>
+        <w:pStyle w:val="2"/>
         <w:rPr>
           <w:rFonts w:ascii="Times New Roman" w:hAnsi="Times New Roman" w:cs="Times New Roman"/>
         </w:rPr>
       </w:pPr>
       <w:r>
         <w:rPr>
-          <w:rFonts w:ascii="Times New Roman" w:hAnsi="Times New Roman" w:cs="Times New Roman" w:hint="eastAsia"/>
+          <w:rFonts w:ascii="Times New Roman" w:hAnsi="Times New Roman" w:cs="Times New Roman"/>
         </w:rPr>
         <w:lastRenderedPageBreak/>
-        <w:t>2</w:t>
-      </w:r>
-      <w:r>
-        <w:rPr>
-          <w:rFonts w:ascii="Times New Roman" w:hAnsi="Times New Roman" w:cs="Times New Roman"/>
-        </w:rPr>
-        <w:t xml:space="preserve">.3 </w:t>
+        <w:t xml:space="preserve">2.3 </w:t>
       </w:r>
       <w:r>
         <w:rPr>
@@ -5319,7 +5303,7 @@
       </w:pPr>
       <w:r>
         <w:rPr>
-          <w:rFonts w:ascii="Times New Roman" w:eastAsia="楷体" w:hAnsi="Times New Roman" w:cs="Times New Roman" w:hint="eastAsia"/>
+          <w:rFonts w:ascii="Times New Roman" w:eastAsia="楷体" w:hAnsi="Times New Roman" w:cs="Times New Roman"/>
           <w:sz w:val="21"/>
           <w:szCs w:val="21"/>
         </w:rPr>
@@ -5327,7 +5311,7 @@
       </w:r>
       <w:r>
         <w:rPr>
-          <w:rFonts w:ascii="Times New Roman" w:eastAsia="楷体" w:hAnsi="Times New Roman" w:cs="Times New Roman" w:hint="eastAsia"/>
+          <w:rFonts w:ascii="Times New Roman" w:eastAsia="楷体" w:hAnsi="Times New Roman" w:cs="Times New Roman"/>
           <w:sz w:val="21"/>
           <w:szCs w:val="21"/>
         </w:rPr>
@@ -5335,7 +5319,7 @@
       </w:r>
       <w:r>
         <w:rPr>
-          <w:rFonts w:ascii="Times New Roman" w:eastAsia="楷体" w:hAnsi="Times New Roman" w:cs="Times New Roman" w:hint="eastAsia"/>
+          <w:rFonts w:ascii="Times New Roman" w:eastAsia="楷体" w:hAnsi="Times New Roman" w:cs="Times New Roman"/>
           <w:sz w:val="21"/>
           <w:szCs w:val="21"/>
         </w:rPr>
@@ -5343,7 +5327,7 @@
       </w:r>
       <w:r>
         <w:rPr>
-          <w:rFonts w:ascii="Times New Roman" w:eastAsia="楷体" w:hAnsi="Times New Roman" w:cs="Times New Roman" w:hint="eastAsia"/>
+          <w:rFonts w:ascii="Times New Roman" w:eastAsia="楷体" w:hAnsi="Times New Roman" w:cs="Times New Roman"/>
           <w:sz w:val="21"/>
           <w:szCs w:val="21"/>
         </w:rPr>
@@ -5351,7 +5335,7 @@
       </w:r>
       <w:r>
         <w:rPr>
-          <w:rFonts w:ascii="Times New Roman" w:eastAsia="楷体" w:hAnsi="Times New Roman" w:cs="Times New Roman" w:hint="eastAsia"/>
+          <w:rFonts w:ascii="Times New Roman" w:eastAsia="楷体" w:hAnsi="Times New Roman" w:cs="Times New Roman"/>
           <w:sz w:val="21"/>
           <w:szCs w:val="21"/>
         </w:rPr>
@@ -5855,7 +5839,7 @@
       </m:oMath>
       <w:r>
         <w:rPr>
-          <w:rFonts w:ascii="Times New Roman" w:eastAsia="楷体" w:hAnsi="Times New Roman" w:cs="Times New Roman" w:hint="eastAsia"/>
+          <w:rFonts w:ascii="Times New Roman" w:eastAsia="楷体" w:hAnsi="Times New Roman" w:cs="Times New Roman"/>
           <w:sz w:val="21"/>
           <w:szCs w:val="21"/>
         </w:rPr>
@@ -5965,7 +5949,7 @@
       </w:r>
       <w:r>
         <w:rPr>
-          <w:rFonts w:ascii="Times New Roman" w:eastAsia="楷体" w:hAnsi="Times New Roman" w:cs="Times New Roman" w:hint="eastAsia"/>
+          <w:rFonts w:ascii="Times New Roman" w:eastAsia="楷体" w:hAnsi="Times New Roman" w:cs="Times New Roman"/>
           <w:sz w:val="21"/>
           <w:szCs w:val="21"/>
         </w:rPr>
@@ -5973,7 +5957,7 @@
       </w:r>
       <w:r>
         <w:rPr>
-          <w:rFonts w:ascii="Times New Roman" w:eastAsia="楷体" w:hAnsi="Times New Roman" w:cs="Times New Roman" w:hint="eastAsia"/>
+          <w:rFonts w:ascii="Times New Roman" w:eastAsia="楷体" w:hAnsi="Times New Roman" w:cs="Times New Roman"/>
           <w:sz w:val="21"/>
           <w:szCs w:val="21"/>
         </w:rPr>
@@ -6098,7 +6082,7 @@
       </w:pPr>
       <w:r>
         <w:rPr>
-          <w:rFonts w:ascii="Times New Roman" w:eastAsia="楷体" w:hAnsi="Times New Roman" w:cs="Times New Roman" w:hint="eastAsia"/>
+          <w:rFonts w:ascii="Times New Roman" w:eastAsia="楷体" w:hAnsi="Times New Roman" w:cs="Times New Roman"/>
           <w:sz w:val="21"/>
           <w:szCs w:val="21"/>
         </w:rPr>
@@ -6106,23 +6090,15 @@
       </w:r>
       <w:r>
         <w:rPr>
-          <w:rFonts w:ascii="Times New Roman" w:eastAsia="楷体" w:hAnsi="Times New Roman" w:cs="Times New Roman" w:hint="eastAsia"/>
-          <w:sz w:val="21"/>
-          <w:szCs w:val="21"/>
-        </w:rPr>
-        <w:t>3</w:t>
-      </w:r>
-      <w:r>
-        <w:rPr>
-          <w:rFonts w:ascii="Times New Roman" w:eastAsia="楷体" w:hAnsi="Times New Roman" w:cs="Times New Roman"/>
-          <w:sz w:val="21"/>
-          <w:szCs w:val="21"/>
-        </w:rPr>
-        <w:t xml:space="preserve"> </w:t>
-      </w:r>
-      <w:r>
-        <w:rPr>
-          <w:rFonts w:ascii="Times New Roman" w:eastAsia="楷体" w:hAnsi="Times New Roman" w:cs="Times New Roman" w:hint="eastAsia"/>
+          <w:rFonts w:ascii="Times New Roman" w:eastAsia="楷体" w:hAnsi="Times New Roman" w:cs="Times New Roman"/>
+          <w:sz w:val="21"/>
+          <w:szCs w:val="21"/>
+        </w:rPr>
+        <w:t xml:space="preserve">3 </w:t>
+      </w:r>
+      <w:r>
+        <w:rPr>
+          <w:rFonts w:ascii="Times New Roman" w:eastAsia="楷体" w:hAnsi="Times New Roman" w:cs="Times New Roman"/>
           <w:sz w:val="21"/>
           <w:szCs w:val="21"/>
         </w:rPr>
@@ -6130,23 +6106,15 @@
       </w:r>
       <w:r>
         <w:rPr>
-          <w:rFonts w:ascii="Times New Roman" w:eastAsia="楷体" w:hAnsi="Times New Roman" w:cs="Times New Roman" w:hint="eastAsia"/>
-          <w:sz w:val="21"/>
-          <w:szCs w:val="21"/>
-        </w:rPr>
-        <w:t>3</w:t>
-      </w:r>
-      <w:r>
-        <w:rPr>
-          <w:rFonts w:ascii="Times New Roman" w:eastAsia="楷体" w:hAnsi="Times New Roman" w:cs="Times New Roman"/>
-          <w:sz w:val="21"/>
-          <w:szCs w:val="21"/>
-        </w:rPr>
-        <w:t>-</w:t>
-      </w:r>
-      <w:r>
-        <w:rPr>
-          <w:rFonts w:ascii="Times New Roman" w:eastAsia="楷体" w:hAnsi="Times New Roman" w:cs="Times New Roman" w:hint="eastAsia"/>
+          <w:rFonts w:ascii="Times New Roman" w:eastAsia="楷体" w:hAnsi="Times New Roman" w:cs="Times New Roman"/>
+          <w:sz w:val="21"/>
+          <w:szCs w:val="21"/>
+        </w:rPr>
+        <w:t>3-</w:t>
+      </w:r>
+      <w:r>
+        <w:rPr>
+          <w:rFonts w:ascii="Times New Roman" w:eastAsia="楷体" w:hAnsi="Times New Roman" w:cs="Times New Roman"/>
           <w:sz w:val="21"/>
           <w:szCs w:val="21"/>
         </w:rPr>
@@ -6154,7 +6122,7 @@
       </w:r>
       <w:r>
         <w:rPr>
-          <w:rFonts w:ascii="Times New Roman" w:eastAsia="楷体" w:hAnsi="Times New Roman" w:cs="Times New Roman" w:hint="eastAsia"/>
+          <w:rFonts w:ascii="Times New Roman" w:eastAsia="楷体" w:hAnsi="Times New Roman" w:cs="Times New Roman"/>
           <w:sz w:val="21"/>
           <w:szCs w:val="21"/>
         </w:rPr>
@@ -6162,7 +6130,7 @@
       </w:r>
       <w:r>
         <w:rPr>
-          <w:rFonts w:ascii="Times New Roman" w:eastAsia="楷体" w:hAnsi="Times New Roman" w:cs="Times New Roman" w:hint="eastAsia"/>
+          <w:rFonts w:ascii="Times New Roman" w:eastAsia="楷体" w:hAnsi="Times New Roman" w:cs="Times New Roman"/>
           <w:sz w:val="21"/>
           <w:szCs w:val="21"/>
         </w:rPr>
@@ -6273,7 +6241,7 @@
       </w:r>
       <w:r>
         <w:rPr>
-          <w:rFonts w:ascii="Times New Roman" w:eastAsia="楷体" w:hAnsi="Times New Roman" w:cs="Times New Roman" w:hint="eastAsia"/>
+          <w:rFonts w:ascii="Times New Roman" w:eastAsia="楷体" w:hAnsi="Times New Roman" w:cs="Times New Roman"/>
           <w:sz w:val="21"/>
           <w:szCs w:val="21"/>
         </w:rPr>
@@ -6281,7 +6249,7 @@
       </w:r>
       <w:r>
         <w:rPr>
-          <w:rFonts w:ascii="Times New Roman" w:eastAsia="楷体" w:hAnsi="Times New Roman" w:cs="Times New Roman" w:hint="eastAsia"/>
+          <w:rFonts w:ascii="Times New Roman" w:eastAsia="楷体" w:hAnsi="Times New Roman" w:cs="Times New Roman"/>
           <w:sz w:val="21"/>
           <w:szCs w:val="21"/>
         </w:rPr>
@@ -6406,7 +6374,7 @@
       </w:pPr>
       <w:r>
         <w:rPr>
-          <w:rFonts w:ascii="Times New Roman" w:eastAsia="楷体" w:hAnsi="Times New Roman" w:cs="Times New Roman" w:hint="eastAsia"/>
+          <w:rFonts w:ascii="Times New Roman" w:eastAsia="楷体" w:hAnsi="Times New Roman" w:cs="Times New Roman"/>
           <w:sz w:val="21"/>
           <w:szCs w:val="21"/>
         </w:rPr>
@@ -6414,23 +6382,15 @@
       </w:r>
       <w:r>
         <w:rPr>
-          <w:rFonts w:ascii="Times New Roman" w:eastAsia="楷体" w:hAnsi="Times New Roman" w:cs="Times New Roman" w:hint="eastAsia"/>
-          <w:sz w:val="21"/>
-          <w:szCs w:val="21"/>
-        </w:rPr>
-        <w:t>4</w:t>
-      </w:r>
-      <w:r>
-        <w:rPr>
-          <w:rFonts w:ascii="Times New Roman" w:eastAsia="楷体" w:hAnsi="Times New Roman" w:cs="Times New Roman"/>
-          <w:sz w:val="21"/>
-          <w:szCs w:val="21"/>
-        </w:rPr>
-        <w:t xml:space="preserve"> </w:t>
-      </w:r>
-      <w:r>
-        <w:rPr>
-          <w:rFonts w:ascii="Times New Roman" w:eastAsia="楷体" w:hAnsi="Times New Roman" w:cs="Times New Roman" w:hint="eastAsia"/>
+          <w:rFonts w:ascii="Times New Roman" w:eastAsia="楷体" w:hAnsi="Times New Roman" w:cs="Times New Roman"/>
+          <w:sz w:val="21"/>
+          <w:szCs w:val="21"/>
+        </w:rPr>
+        <w:t xml:space="preserve">4 </w:t>
+      </w:r>
+      <w:r>
+        <w:rPr>
+          <w:rFonts w:ascii="Times New Roman" w:eastAsia="楷体" w:hAnsi="Times New Roman" w:cs="Times New Roman"/>
           <w:sz w:val="21"/>
           <w:szCs w:val="21"/>
         </w:rPr>
@@ -6438,23 +6398,15 @@
       </w:r>
       <w:r>
         <w:rPr>
-          <w:rFonts w:ascii="Times New Roman" w:eastAsia="楷体" w:hAnsi="Times New Roman" w:cs="Times New Roman" w:hint="eastAsia"/>
-          <w:sz w:val="21"/>
-          <w:szCs w:val="21"/>
-        </w:rPr>
-        <w:t>3</w:t>
-      </w:r>
-      <w:r>
-        <w:rPr>
-          <w:rFonts w:ascii="Times New Roman" w:eastAsia="楷体" w:hAnsi="Times New Roman" w:cs="Times New Roman"/>
-          <w:sz w:val="21"/>
-          <w:szCs w:val="21"/>
-        </w:rPr>
-        <w:t>-</w:t>
-      </w:r>
-      <w:r>
-        <w:rPr>
-          <w:rFonts w:ascii="Times New Roman" w:eastAsia="楷体" w:hAnsi="Times New Roman" w:cs="Times New Roman" w:hint="eastAsia"/>
+          <w:rFonts w:ascii="Times New Roman" w:eastAsia="楷体" w:hAnsi="Times New Roman" w:cs="Times New Roman"/>
+          <w:sz w:val="21"/>
+          <w:szCs w:val="21"/>
+        </w:rPr>
+        <w:t>3-</w:t>
+      </w:r>
+      <w:r>
+        <w:rPr>
+          <w:rFonts w:ascii="Times New Roman" w:eastAsia="楷体" w:hAnsi="Times New Roman" w:cs="Times New Roman"/>
           <w:sz w:val="21"/>
           <w:szCs w:val="21"/>
         </w:rPr>
@@ -6462,7 +6414,7 @@
       </w:r>
       <w:r>
         <w:rPr>
-          <w:rFonts w:ascii="Times New Roman" w:eastAsia="楷体" w:hAnsi="Times New Roman" w:cs="Times New Roman" w:hint="eastAsia"/>
+          <w:rFonts w:ascii="Times New Roman" w:eastAsia="楷体" w:hAnsi="Times New Roman" w:cs="Times New Roman"/>
           <w:sz w:val="21"/>
           <w:szCs w:val="21"/>
         </w:rPr>
@@ -6470,7 +6422,7 @@
       </w:r>
       <w:r>
         <w:rPr>
-          <w:rFonts w:ascii="Times New Roman" w:eastAsia="楷体" w:hAnsi="Times New Roman" w:cs="Times New Roman" w:hint="eastAsia"/>
+          <w:rFonts w:ascii="Times New Roman" w:eastAsia="楷体" w:hAnsi="Times New Roman" w:cs="Times New Roman"/>
           <w:sz w:val="21"/>
           <w:szCs w:val="21"/>
         </w:rPr>
@@ -6626,11 +6578,28 @@
           <w:sz w:val="21"/>
           <w:szCs w:val="21"/>
         </w:rPr>
-        <w:t>，但是在实际应用中此种行为并不合理，应予以避免。</w:t>
-      </w:r>
-      <w:r>
-        <w:rPr>
-          <w:rFonts w:ascii="Times New Roman" w:eastAsia="楷体" w:hAnsi="Times New Roman" w:cs="Times New Roman" w:hint="eastAsia"/>
+        <w:t>，但是</w:t>
+      </w:r>
+      <w:r>
+        <w:rPr>
+          <w:rFonts w:ascii="Times New Roman" w:eastAsia="楷体" w:hAnsi="Times New Roman" w:cs="Times New Roman"/>
+          <w:color w:val="FF0000"/>
+          <w:sz w:val="21"/>
+          <w:szCs w:val="21"/>
+        </w:rPr>
+        <w:t>在实际应用中此种行为并不合理</w:t>
+      </w:r>
+      <w:r>
+        <w:rPr>
+          <w:rFonts w:ascii="Times New Roman" w:eastAsia="楷体" w:hAnsi="Times New Roman" w:cs="Times New Roman"/>
+          <w:sz w:val="21"/>
+          <w:szCs w:val="21"/>
+        </w:rPr>
+        <w:t>，应予以避免。</w:t>
+      </w:r>
+      <w:r>
+        <w:rPr>
+          <w:rFonts w:ascii="Times New Roman" w:eastAsia="楷体" w:hAnsi="Times New Roman" w:cs="Times New Roman"/>
           <w:sz w:val="21"/>
           <w:szCs w:val="21"/>
         </w:rPr>
@@ -6638,7 +6607,7 @@
       </w:r>
       <w:r>
         <w:rPr>
-          <w:rFonts w:ascii="Times New Roman" w:eastAsia="楷体" w:hAnsi="Times New Roman" w:cs="Times New Roman" w:hint="eastAsia"/>
+          <w:rFonts w:ascii="Times New Roman" w:eastAsia="楷体" w:hAnsi="Times New Roman" w:cs="Times New Roman"/>
           <w:sz w:val="21"/>
           <w:szCs w:val="21"/>
         </w:rPr>
@@ -6646,11 +6615,43 @@
       </w:r>
       <w:r>
         <w:rPr>
-          <w:rFonts w:ascii="Times New Roman" w:eastAsia="楷体" w:hAnsi="Times New Roman" w:cs="Times New Roman" w:hint="eastAsia"/>
-          <w:sz w:val="21"/>
-          <w:szCs w:val="21"/>
-        </w:rPr>
-        <w:t>次求解，保留“去除子环路”约束的平均求解时间为</w:t>
+          <w:rFonts w:ascii="Times New Roman" w:eastAsia="楷体" w:hAnsi="Times New Roman" w:cs="Times New Roman"/>
+          <w:sz w:val="21"/>
+          <w:szCs w:val="21"/>
+        </w:rPr>
+        <w:t>次求解，保留</w:t>
+      </w:r>
+      <w:r>
+        <w:rPr>
+          <w:rFonts w:ascii="Times New Roman" w:eastAsia="楷体" w:hAnsi="Times New Roman" w:cs="Times New Roman"/>
+          <w:sz w:val="21"/>
+          <w:szCs w:val="21"/>
+        </w:rPr>
+        <w:t>“</w:t>
+      </w:r>
+      <w:r>
+        <w:rPr>
+          <w:rFonts w:ascii="Times New Roman" w:eastAsia="楷体" w:hAnsi="Times New Roman" w:cs="Times New Roman"/>
+          <w:sz w:val="21"/>
+          <w:szCs w:val="21"/>
+        </w:rPr>
+        <w:t>去除子环路</w:t>
+      </w:r>
+      <w:r>
+        <w:rPr>
+          <w:rFonts w:ascii="Times New Roman" w:eastAsia="楷体" w:hAnsi="Times New Roman" w:cs="Times New Roman"/>
+          <w:sz w:val="21"/>
+          <w:szCs w:val="21"/>
+        </w:rPr>
+        <w:t>”</w:t>
+      </w:r>
+      <w:r>
+        <w:rPr>
+          <w:rFonts w:ascii="Times New Roman" w:eastAsia="楷体" w:hAnsi="Times New Roman" w:cs="Times New Roman"/>
+          <w:sz w:val="21"/>
+          <w:szCs w:val="21"/>
+        </w:rPr>
+        <w:t>约束的平均求解时间为</w:t>
       </w:r>
       <w:r>
         <w:rPr>
@@ -6662,11 +6663,43 @@
       </w:r>
       <w:r>
         <w:rPr>
-          <w:rFonts w:ascii="Times New Roman" w:eastAsia="楷体" w:hAnsi="Times New Roman" w:cs="Times New Roman" w:hint="eastAsia"/>
-          <w:sz w:val="21"/>
-          <w:szCs w:val="21"/>
-        </w:rPr>
-        <w:t>秒，删除“去除子环路”约束的平均求解时间为</w:t>
+          <w:rFonts w:ascii="Times New Roman" w:eastAsia="楷体" w:hAnsi="Times New Roman" w:cs="Times New Roman"/>
+          <w:sz w:val="21"/>
+          <w:szCs w:val="21"/>
+        </w:rPr>
+        <w:t>秒，删除</w:t>
+      </w:r>
+      <w:r>
+        <w:rPr>
+          <w:rFonts w:ascii="Times New Roman" w:eastAsia="楷体" w:hAnsi="Times New Roman" w:cs="Times New Roman"/>
+          <w:sz w:val="21"/>
+          <w:szCs w:val="21"/>
+        </w:rPr>
+        <w:t>“</w:t>
+      </w:r>
+      <w:r>
+        <w:rPr>
+          <w:rFonts w:ascii="Times New Roman" w:eastAsia="楷体" w:hAnsi="Times New Roman" w:cs="Times New Roman"/>
+          <w:sz w:val="21"/>
+          <w:szCs w:val="21"/>
+        </w:rPr>
+        <w:t>去除子环路</w:t>
+      </w:r>
+      <w:r>
+        <w:rPr>
+          <w:rFonts w:ascii="Times New Roman" w:eastAsia="楷体" w:hAnsi="Times New Roman" w:cs="Times New Roman"/>
+          <w:sz w:val="21"/>
+          <w:szCs w:val="21"/>
+        </w:rPr>
+        <w:t>”</w:t>
+      </w:r>
+      <w:r>
+        <w:rPr>
+          <w:rFonts w:ascii="Times New Roman" w:eastAsia="楷体" w:hAnsi="Times New Roman" w:cs="Times New Roman"/>
+          <w:sz w:val="21"/>
+          <w:szCs w:val="21"/>
+        </w:rPr>
+        <w:t>约束的平均求解时间为</w:t>
       </w:r>
       <w:r>
         <w:rPr>
@@ -6678,7 +6711,7 @@
       </w:r>
       <w:r>
         <w:rPr>
-          <w:rFonts w:ascii="Times New Roman" w:eastAsia="楷体" w:hAnsi="Times New Roman" w:cs="Times New Roman" w:hint="eastAsia"/>
+          <w:rFonts w:ascii="Times New Roman" w:eastAsia="楷体" w:hAnsi="Times New Roman" w:cs="Times New Roman"/>
           <w:sz w:val="21"/>
           <w:szCs w:val="21"/>
         </w:rPr>
@@ -6686,7 +6719,7 @@
       </w:r>
       <w:r>
         <w:rPr>
-          <w:rFonts w:ascii="Times New Roman" w:eastAsia="楷体" w:hAnsi="Times New Roman" w:cs="Times New Roman" w:hint="eastAsia"/>
+          <w:rFonts w:ascii="Times New Roman" w:eastAsia="楷体" w:hAnsi="Times New Roman" w:cs="Times New Roman"/>
           <w:sz w:val="21"/>
           <w:szCs w:val="21"/>
         </w:rPr>
@@ -6694,15 +6727,47 @@
       </w:r>
       <w:r>
         <w:rPr>
-          <w:rFonts w:ascii="Times New Roman" w:eastAsia="楷体" w:hAnsi="Times New Roman" w:cs="Times New Roman" w:hint="eastAsia"/>
-          <w:sz w:val="21"/>
-          <w:szCs w:val="21"/>
-        </w:rPr>
-        <w:t>。究其原因，删除“去除子环路”约束后由于</w:t>
-      </w:r>
-      <w:r>
-        <w:rPr>
-          <w:rFonts w:ascii="Times New Roman" w:eastAsia="楷体" w:hAnsi="Times New Roman" w:cs="Times New Roman" w:hint="eastAsia"/>
+          <w:rFonts w:ascii="Times New Roman" w:eastAsia="楷体" w:hAnsi="Times New Roman" w:cs="Times New Roman"/>
+          <w:sz w:val="21"/>
+          <w:szCs w:val="21"/>
+        </w:rPr>
+        <w:t>。究其原因，删除</w:t>
+      </w:r>
+      <w:r>
+        <w:rPr>
+          <w:rFonts w:ascii="Times New Roman" w:eastAsia="楷体" w:hAnsi="Times New Roman" w:cs="Times New Roman"/>
+          <w:sz w:val="21"/>
+          <w:szCs w:val="21"/>
+        </w:rPr>
+        <w:t>“</w:t>
+      </w:r>
+      <w:r>
+        <w:rPr>
+          <w:rFonts w:ascii="Times New Roman" w:eastAsia="楷体" w:hAnsi="Times New Roman" w:cs="Times New Roman"/>
+          <w:sz w:val="21"/>
+          <w:szCs w:val="21"/>
+        </w:rPr>
+        <w:t>去除子环路</w:t>
+      </w:r>
+      <w:r>
+        <w:rPr>
+          <w:rFonts w:ascii="Times New Roman" w:eastAsia="楷体" w:hAnsi="Times New Roman" w:cs="Times New Roman"/>
+          <w:sz w:val="21"/>
+          <w:szCs w:val="21"/>
+        </w:rPr>
+        <w:t>”</w:t>
+      </w:r>
+      <w:r>
+        <w:rPr>
+          <w:rFonts w:ascii="Times New Roman" w:eastAsia="楷体" w:hAnsi="Times New Roman" w:cs="Times New Roman"/>
+          <w:sz w:val="21"/>
+          <w:szCs w:val="21"/>
+        </w:rPr>
+        <w:t>约束后由于</w:t>
+      </w:r>
+      <w:r>
+        <w:rPr>
+          <w:rFonts w:ascii="Times New Roman" w:eastAsia="楷体" w:hAnsi="Times New Roman" w:cs="Times New Roman"/>
           <w:b/>
           <w:sz w:val="21"/>
           <w:szCs w:val="21"/>
@@ -6711,7 +6776,7 @@
       </w:r>
       <w:r>
         <w:rPr>
-          <w:rFonts w:ascii="Times New Roman" w:eastAsia="楷体" w:hAnsi="Times New Roman" w:cs="Times New Roman" w:hint="eastAsia"/>
+          <w:rFonts w:ascii="Times New Roman" w:eastAsia="楷体" w:hAnsi="Times New Roman" w:cs="Times New Roman"/>
           <w:sz w:val="21"/>
           <w:szCs w:val="21"/>
         </w:rPr>
@@ -6719,7 +6784,7 @@
       </w:r>
       <w:r>
         <w:rPr>
-          <w:rFonts w:ascii="Times New Roman" w:eastAsia="楷体" w:hAnsi="Times New Roman" w:cs="Times New Roman" w:hint="eastAsia"/>
+          <w:rFonts w:ascii="Times New Roman" w:eastAsia="楷体" w:hAnsi="Times New Roman" w:cs="Times New Roman"/>
           <w:b/>
           <w:sz w:val="21"/>
           <w:szCs w:val="21"/>
@@ -6728,7 +6793,7 @@
       </w:r>
       <w:r>
         <w:rPr>
-          <w:rFonts w:ascii="Times New Roman" w:eastAsia="楷体" w:hAnsi="Times New Roman" w:cs="Times New Roman" w:hint="eastAsia"/>
+          <w:rFonts w:ascii="Times New Roman" w:eastAsia="楷体" w:hAnsi="Times New Roman" w:cs="Times New Roman"/>
           <w:sz w:val="21"/>
           <w:szCs w:val="21"/>
         </w:rPr>
@@ -6736,17 +6801,53 @@
       </w:r>
       <w:r>
         <w:rPr>
-          <w:rFonts w:ascii="Times New Roman" w:eastAsia="楷体" w:hAnsi="Times New Roman" w:cs="Times New Roman" w:hint="eastAsia"/>
+          <w:rFonts w:ascii="Times New Roman" w:eastAsia="楷体" w:hAnsi="Times New Roman" w:cs="Times New Roman"/>
           <w:b/>
           <w:sz w:val="21"/>
           <w:szCs w:val="21"/>
         </w:rPr>
-        <w:t>应保留“去除子环路”约束。</w:t>
+        <w:t>应保留</w:t>
+      </w:r>
+      <w:r>
+        <w:rPr>
+          <w:rFonts w:ascii="Times New Roman" w:eastAsia="楷体" w:hAnsi="Times New Roman" w:cs="Times New Roman"/>
+          <w:b/>
+          <w:sz w:val="21"/>
+          <w:szCs w:val="21"/>
+        </w:rPr>
+        <w:t>“</w:t>
+      </w:r>
+      <w:r>
+        <w:rPr>
+          <w:rFonts w:ascii="Times New Roman" w:eastAsia="楷体" w:hAnsi="Times New Roman" w:cs="Times New Roman"/>
+          <w:b/>
+          <w:sz w:val="21"/>
+          <w:szCs w:val="21"/>
+        </w:rPr>
+        <w:t>去除子环路</w:t>
+      </w:r>
+      <w:r>
+        <w:rPr>
+          <w:rFonts w:ascii="Times New Roman" w:eastAsia="楷体" w:hAnsi="Times New Roman" w:cs="Times New Roman"/>
+          <w:b/>
+          <w:sz w:val="21"/>
+          <w:szCs w:val="21"/>
+        </w:rPr>
+        <w:t>”</w:t>
+      </w:r>
+      <w:r>
+        <w:rPr>
+          <w:rFonts w:ascii="Times New Roman" w:eastAsia="楷体" w:hAnsi="Times New Roman" w:cs="Times New Roman"/>
+          <w:b/>
+          <w:sz w:val="21"/>
+          <w:szCs w:val="21"/>
+        </w:rPr>
+        <w:t>约束。</w:t>
       </w:r>
     </w:p>
     <w:p>
       <w:pPr>
-        <w:pStyle w:val="Heading1"/>
+        <w:pStyle w:val="1"/>
         <w:widowControl w:val="0"/>
         <w:spacing w:beforeLines="50" w:before="120" w:afterLines="50" w:after="120" w:line="360" w:lineRule="auto"/>
         <w:jc w:val="both"/>
@@ -6785,7 +6886,7 @@
       </w:r>
       <w:r>
         <w:rPr>
-          <w:rFonts w:ascii="Times New Roman" w:eastAsia="楷体" w:hAnsi="Times New Roman" w:cs="Times New Roman" w:hint="eastAsia"/>
+          <w:rFonts w:ascii="Times New Roman" w:eastAsia="楷体" w:hAnsi="Times New Roman" w:cs="Times New Roman"/>
           <w:color w:val="000000"/>
           <w:sz w:val="28"/>
         </w:rPr>
@@ -6840,12 +6941,30 @@
           <w:sz w:val="21"/>
           <w:szCs w:val="21"/>
         </w:rPr>
-        <w:t>所使用的算力信息如下：</w:t>
+        <w:t>所使用的</w:t>
+      </w:r>
+      <w:proofErr w:type="gramStart"/>
+      <w:r>
+        <w:rPr>
+          <w:rFonts w:ascii="Times New Roman" w:eastAsia="楷体" w:hAnsi="Times New Roman" w:cs="Times New Roman"/>
+          <w:sz w:val="21"/>
+          <w:szCs w:val="21"/>
+        </w:rPr>
+        <w:t>算力信息</w:t>
+      </w:r>
+      <w:proofErr w:type="gramEnd"/>
+      <w:r>
+        <w:rPr>
+          <w:rFonts w:ascii="Times New Roman" w:eastAsia="楷体" w:hAnsi="Times New Roman" w:cs="Times New Roman"/>
+          <w:sz w:val="21"/>
+          <w:szCs w:val="21"/>
+        </w:rPr>
+        <w:t>如下：</w:t>
       </w:r>
     </w:p>
     <w:p>
       <w:pPr>
-        <w:pStyle w:val="ListParagraph"/>
+        <w:pStyle w:val="a5"/>
         <w:numPr>
           <w:ilvl w:val="0"/>
           <w:numId w:val="6"/>
@@ -6879,12 +6998,30 @@
           <w:sz w:val="21"/>
           <w:szCs w:val="21"/>
         </w:rPr>
-        <w:t>Intel(R) Core(TM) i5-8300H CPU @ 2.30GHz</w:t>
+        <w:t xml:space="preserve">Intel(R) </w:t>
+      </w:r>
+      <w:proofErr w:type="gramStart"/>
+      <w:r>
+        <w:rPr>
+          <w:rFonts w:ascii="Times New Roman" w:eastAsia="楷体" w:hAnsi="Times New Roman" w:cs="Times New Roman"/>
+          <w:sz w:val="21"/>
+          <w:szCs w:val="21"/>
+        </w:rPr>
+        <w:t>Core(</w:t>
+      </w:r>
+      <w:proofErr w:type="gramEnd"/>
+      <w:r>
+        <w:rPr>
+          <w:rFonts w:ascii="Times New Roman" w:eastAsia="楷体" w:hAnsi="Times New Roman" w:cs="Times New Roman"/>
+          <w:sz w:val="21"/>
+          <w:szCs w:val="21"/>
+        </w:rPr>
+        <w:t>TM) i5-8300H CPU @ 2.30GHz</w:t>
       </w:r>
     </w:p>
     <w:p>
       <w:pPr>
-        <w:pStyle w:val="ListParagraph"/>
+        <w:pStyle w:val="a5"/>
         <w:numPr>
           <w:ilvl w:val="0"/>
           <w:numId w:val="6"/>
@@ -6915,7 +7052,7 @@
     </w:p>
     <w:p>
       <w:pPr>
-        <w:pStyle w:val="ListParagraph"/>
+        <w:pStyle w:val="a5"/>
         <w:numPr>
           <w:ilvl w:val="0"/>
           <w:numId w:val="6"/>
@@ -6954,7 +7091,7 @@
     </w:p>
     <w:p>
       <w:pPr>
-        <w:pStyle w:val="ListParagraph"/>
+        <w:pStyle w:val="a5"/>
         <w:numPr>
           <w:ilvl w:val="0"/>
           <w:numId w:val="6"/>
@@ -6985,7 +7122,7 @@
     </w:p>
     <w:p>
       <w:pPr>
-        <w:pStyle w:val="ListParagraph"/>
+        <w:pStyle w:val="a5"/>
         <w:numPr>
           <w:ilvl w:val="0"/>
           <w:numId w:val="6"/>
@@ -7005,13 +7142,23 @@
         </w:rPr>
         <w:t>求解软件：</w:t>
       </w:r>
-      <w:r>
-        <w:rPr>
-          <w:rFonts w:ascii="Times New Roman" w:eastAsia="楷体" w:hAnsi="Times New Roman" w:cs="Times New Roman"/>
-          <w:sz w:val="21"/>
-          <w:szCs w:val="21"/>
-        </w:rPr>
-        <w:t>Gurobi 9.1.1</w:t>
+      <w:proofErr w:type="spellStart"/>
+      <w:r>
+        <w:rPr>
+          <w:rFonts w:ascii="Times New Roman" w:eastAsia="楷体" w:hAnsi="Times New Roman" w:cs="Times New Roman"/>
+          <w:sz w:val="21"/>
+          <w:szCs w:val="21"/>
+        </w:rPr>
+        <w:t>Gurobi</w:t>
+      </w:r>
+      <w:proofErr w:type="spellEnd"/>
+      <w:r>
+        <w:rPr>
+          <w:rFonts w:ascii="Times New Roman" w:eastAsia="楷体" w:hAnsi="Times New Roman" w:cs="Times New Roman"/>
+          <w:sz w:val="21"/>
+          <w:szCs w:val="21"/>
+        </w:rPr>
+        <w:t xml:space="preserve"> 9.1.1</w:t>
       </w:r>
     </w:p>
     <w:p>
@@ -7191,7 +7338,7 @@
       </w:r>
       <w:r>
         <w:rPr>
-          <w:rFonts w:ascii="Times New Roman" w:eastAsia="楷体" w:hAnsi="Times New Roman" w:cs="Times New Roman" w:hint="eastAsia"/>
+          <w:rFonts w:ascii="Times New Roman" w:eastAsia="楷体" w:hAnsi="Times New Roman" w:cs="Times New Roman"/>
           <w:sz w:val="21"/>
           <w:szCs w:val="21"/>
         </w:rPr>
@@ -7226,7 +7373,7 @@
       </w:pPr>
       <w:r>
         <w:rPr>
-          <w:rFonts w:ascii="Times New Roman" w:eastAsia="楷体" w:hAnsi="Times New Roman" w:cs="Times New Roman" w:hint="eastAsia"/>
+          <w:rFonts w:ascii="Times New Roman" w:eastAsia="楷体" w:hAnsi="Times New Roman" w:cs="Times New Roman"/>
           <w:sz w:val="21"/>
           <w:szCs w:val="21"/>
         </w:rPr>
@@ -7234,23 +7381,15 @@
       </w:r>
       <w:r>
         <w:rPr>
-          <w:rFonts w:ascii="Times New Roman" w:eastAsia="楷体" w:hAnsi="Times New Roman" w:cs="Times New Roman" w:hint="eastAsia"/>
-          <w:sz w:val="21"/>
-          <w:szCs w:val="21"/>
-        </w:rPr>
-        <w:t>4</w:t>
-      </w:r>
-      <w:r>
-        <w:rPr>
-          <w:rFonts w:ascii="Times New Roman" w:eastAsia="楷体" w:hAnsi="Times New Roman" w:cs="Times New Roman"/>
-          <w:sz w:val="21"/>
-          <w:szCs w:val="21"/>
-        </w:rPr>
-        <w:t xml:space="preserve"> </w:t>
-      </w:r>
-      <w:r>
-        <w:rPr>
-          <w:rFonts w:ascii="Times New Roman" w:eastAsia="楷体" w:hAnsi="Times New Roman" w:cs="Times New Roman" w:hint="eastAsia"/>
+          <w:rFonts w:ascii="Times New Roman" w:eastAsia="楷体" w:hAnsi="Times New Roman" w:cs="Times New Roman"/>
+          <w:sz w:val="21"/>
+          <w:szCs w:val="21"/>
+        </w:rPr>
+        <w:t xml:space="preserve">4 </w:t>
+      </w:r>
+      <w:r>
+        <w:rPr>
+          <w:rFonts w:ascii="Times New Roman" w:eastAsia="楷体" w:hAnsi="Times New Roman" w:cs="Times New Roman"/>
           <w:sz w:val="21"/>
           <w:szCs w:val="21"/>
         </w:rPr>
@@ -7258,7 +7397,7 @@
       </w:r>
       <w:r>
         <w:rPr>
-          <w:rFonts w:ascii="Times New Roman" w:eastAsia="楷体" w:hAnsi="Times New Roman" w:cs="Times New Roman" w:hint="eastAsia"/>
+          <w:rFonts w:ascii="Times New Roman" w:eastAsia="楷体" w:hAnsi="Times New Roman" w:cs="Times New Roman"/>
           <w:sz w:val="21"/>
           <w:szCs w:val="21"/>
         </w:rPr>
@@ -7267,7 +7406,7 @@
     </w:p>
     <w:tbl>
       <w:tblPr>
-        <w:tblStyle w:val="TableGrid"/>
+        <w:tblStyle w:val="a4"/>
         <w:tblW w:w="0" w:type="auto"/>
         <w:jc w:val="center"/>
         <w:tblLook w:val="04A0" w:firstRow="1" w:lastRow="0" w:firstColumn="1" w:lastColumn="0" w:noHBand="0" w:noVBand="1"/>
@@ -7323,6 +7462,16 @@
                 <w:sz w:val="21"/>
                 <w:szCs w:val="21"/>
               </w:rPr>
+              <w:t>中间</w:t>
+            </w:r>
+            <w:r>
+              <w:rPr>
+                <w:rFonts w:ascii="Times New Roman" w:eastAsia="楷体" w:hAnsi="Times New Roman" w:cs="Times New Roman"/>
+                <w:b/>
+                <w:bCs/>
+                <w:sz w:val="21"/>
+                <w:szCs w:val="21"/>
+              </w:rPr>
               <w:t>货币种类数量</w:t>
             </w:r>
           </w:p>
@@ -8791,7 +8940,7 @@
       </w:r>
       <w:r>
         <w:rPr>
-          <w:rFonts w:ascii="Times New Roman" w:eastAsia="楷体" w:hAnsi="Times New Roman" w:cs="Times New Roman" w:hint="eastAsia"/>
+          <w:rFonts w:ascii="Times New Roman" w:eastAsia="楷体" w:hAnsi="Times New Roman" w:cs="Times New Roman"/>
           <w:sz w:val="21"/>
           <w:szCs w:val="21"/>
         </w:rPr>
@@ -8807,7 +8956,7 @@
       </w:r>
       <w:r>
         <w:rPr>
-          <w:rFonts w:ascii="Times New Roman" w:eastAsia="楷体" w:hAnsi="Times New Roman" w:cs="Times New Roman" w:hint="eastAsia"/>
+          <w:rFonts w:ascii="Times New Roman" w:eastAsia="楷体" w:hAnsi="Times New Roman" w:cs="Times New Roman"/>
           <w:sz w:val="21"/>
           <w:szCs w:val="21"/>
         </w:rPr>
@@ -8957,7 +9106,7 @@
       </w:pPr>
       <w:r>
         <w:rPr>
-          <w:rFonts w:ascii="Times New Roman" w:eastAsia="楷体" w:hAnsi="Times New Roman" w:cs="Times New Roman" w:hint="eastAsia"/>
+          <w:rFonts w:ascii="Times New Roman" w:eastAsia="楷体" w:hAnsi="Times New Roman" w:cs="Times New Roman"/>
           <w:sz w:val="21"/>
           <w:szCs w:val="21"/>
         </w:rPr>
@@ -8965,23 +9114,15 @@
       </w:r>
       <w:r>
         <w:rPr>
-          <w:rFonts w:ascii="Times New Roman" w:eastAsia="楷体" w:hAnsi="Times New Roman" w:cs="Times New Roman" w:hint="eastAsia"/>
-          <w:sz w:val="21"/>
-          <w:szCs w:val="21"/>
-        </w:rPr>
-        <w:t>5</w:t>
-      </w:r>
-      <w:r>
-        <w:rPr>
-          <w:rFonts w:ascii="Times New Roman" w:eastAsia="楷体" w:hAnsi="Times New Roman" w:cs="Times New Roman"/>
-          <w:sz w:val="21"/>
-          <w:szCs w:val="21"/>
-        </w:rPr>
-        <w:t xml:space="preserve"> </w:t>
-      </w:r>
-      <w:r>
-        <w:rPr>
-          <w:rFonts w:ascii="Times New Roman" w:eastAsia="楷体" w:hAnsi="Times New Roman" w:cs="Times New Roman" w:hint="eastAsia"/>
+          <w:rFonts w:ascii="Times New Roman" w:eastAsia="楷体" w:hAnsi="Times New Roman" w:cs="Times New Roman"/>
+          <w:sz w:val="21"/>
+          <w:szCs w:val="21"/>
+        </w:rPr>
+        <w:t xml:space="preserve">5 </w:t>
+      </w:r>
+      <w:r>
+        <w:rPr>
+          <w:rFonts w:ascii="Times New Roman" w:eastAsia="楷体" w:hAnsi="Times New Roman" w:cs="Times New Roman"/>
           <w:sz w:val="21"/>
           <w:szCs w:val="21"/>
         </w:rPr>
@@ -8989,7 +9130,7 @@
       </w:r>
       <w:r>
         <w:rPr>
-          <w:rFonts w:ascii="Times New Roman" w:eastAsia="楷体" w:hAnsi="Times New Roman" w:cs="Times New Roman" w:hint="eastAsia"/>
+          <w:rFonts w:ascii="Times New Roman" w:eastAsia="楷体" w:hAnsi="Times New Roman" w:cs="Times New Roman"/>
           <w:sz w:val="21"/>
           <w:szCs w:val="21"/>
         </w:rPr>
@@ -8997,7 +9138,7 @@
       </w:r>
       <w:r>
         <w:rPr>
-          <w:rFonts w:ascii="Times New Roman" w:eastAsia="楷体" w:hAnsi="Times New Roman" w:cs="Times New Roman" w:hint="eastAsia"/>
+          <w:rFonts w:ascii="Times New Roman" w:eastAsia="楷体" w:hAnsi="Times New Roman" w:cs="Times New Roman"/>
           <w:sz w:val="21"/>
           <w:szCs w:val="21"/>
         </w:rPr>
@@ -9166,7 +9307,7 @@
     </w:p>
     <w:p>
       <w:pPr>
-        <w:pStyle w:val="Heading1"/>
+        <w:pStyle w:val="1"/>
         <w:widowControl w:val="0"/>
         <w:spacing w:beforeLines="50" w:before="120" w:afterLines="50" w:after="120" w:line="360" w:lineRule="auto"/>
         <w:jc w:val="both"/>
@@ -9178,12 +9319,12 @@
       </w:pPr>
       <w:r>
         <w:rPr>
-          <w:rFonts w:ascii="Times New Roman" w:eastAsia="楷体" w:hAnsi="Times New Roman" w:cs="Times New Roman" w:hint="eastAsia"/>
+          <w:rFonts w:ascii="Times New Roman" w:eastAsia="楷体" w:hAnsi="Times New Roman" w:cs="Times New Roman"/>
           <w:color w:val="000000"/>
           <w:sz w:val="28"/>
         </w:rPr>
         <w:lastRenderedPageBreak/>
-        <w:t>4</w:t>
+        <w:t xml:space="preserve">4. </w:t>
       </w:r>
       <w:r>
         <w:rPr>
@@ -9191,19 +9332,11 @@
           <w:color w:val="000000"/>
           <w:sz w:val="28"/>
         </w:rPr>
-        <w:t xml:space="preserve">. </w:t>
-      </w:r>
-      <w:r>
-        <w:rPr>
-          <w:rFonts w:ascii="Times New Roman" w:eastAsia="楷体" w:hAnsi="Times New Roman" w:cs="Times New Roman" w:hint="eastAsia"/>
-          <w:color w:val="000000"/>
-          <w:sz w:val="28"/>
-        </w:rPr>
         <w:t>精度</w:t>
       </w:r>
       <w:r>
         <w:rPr>
-          <w:rFonts w:ascii="Times New Roman" w:eastAsia="楷体" w:hAnsi="Times New Roman" w:cs="Times New Roman" w:hint="eastAsia"/>
+          <w:rFonts w:ascii="Times New Roman" w:eastAsia="楷体" w:hAnsi="Times New Roman" w:cs="Times New Roman"/>
           <w:color w:val="000000"/>
           <w:sz w:val="28"/>
         </w:rPr>
@@ -9231,7 +9364,7 @@
       </w:r>
       <w:r>
         <w:rPr>
-          <w:rFonts w:ascii="Times New Roman" w:eastAsia="楷体" w:hAnsi="Times New Roman" w:cs="Times New Roman" w:hint="eastAsia"/>
+          <w:rFonts w:ascii="Times New Roman" w:eastAsia="楷体" w:hAnsi="Times New Roman" w:cs="Times New Roman"/>
           <w:sz w:val="21"/>
           <w:szCs w:val="21"/>
         </w:rPr>
@@ -9247,7 +9380,7 @@
       </w:r>
       <w:r>
         <w:rPr>
-          <w:rFonts w:ascii="Times New Roman" w:eastAsia="楷体" w:hAnsi="Times New Roman" w:cs="Times New Roman" w:hint="eastAsia"/>
+          <w:rFonts w:ascii="Times New Roman" w:eastAsia="楷体" w:hAnsi="Times New Roman" w:cs="Times New Roman"/>
           <w:sz w:val="21"/>
           <w:szCs w:val="21"/>
         </w:rPr>
@@ -9255,7 +9388,7 @@
       </w:r>
       <w:r>
         <w:rPr>
-          <w:rFonts w:ascii="Times New Roman" w:eastAsia="楷体" w:hAnsi="Times New Roman" w:cs="Times New Roman" w:hint="eastAsia"/>
+          <w:rFonts w:ascii="Times New Roman" w:eastAsia="楷体" w:hAnsi="Times New Roman" w:cs="Times New Roman"/>
           <w:sz w:val="21"/>
           <w:szCs w:val="21"/>
         </w:rPr>
@@ -9263,7 +9396,7 @@
       </w:r>
       <w:r>
         <w:rPr>
-          <w:rFonts w:ascii="Times New Roman" w:eastAsia="楷体" w:hAnsi="Times New Roman" w:cs="Times New Roman" w:hint="eastAsia"/>
+          <w:rFonts w:ascii="Times New Roman" w:eastAsia="楷体" w:hAnsi="Times New Roman" w:cs="Times New Roman"/>
           <w:sz w:val="21"/>
           <w:szCs w:val="21"/>
         </w:rPr>
@@ -9271,7 +9404,7 @@
       </w:r>
       <w:r>
         <w:rPr>
-          <w:rFonts w:ascii="Times New Roman" w:eastAsia="楷体" w:hAnsi="Times New Roman" w:cs="Times New Roman" w:hint="eastAsia"/>
+          <w:rFonts w:ascii="Times New Roman" w:eastAsia="楷体" w:hAnsi="Times New Roman" w:cs="Times New Roman"/>
           <w:sz w:val="21"/>
           <w:szCs w:val="21"/>
         </w:rPr>
@@ -9279,7 +9412,7 @@
       </w:r>
       <w:r>
         <w:rPr>
-          <w:rFonts w:ascii="Times New Roman" w:eastAsia="楷体" w:hAnsi="Times New Roman" w:cs="Times New Roman" w:hint="eastAsia"/>
+          <w:rFonts w:ascii="Times New Roman" w:eastAsia="楷体" w:hAnsi="Times New Roman" w:cs="Times New Roman"/>
           <w:sz w:val="21"/>
           <w:szCs w:val="21"/>
         </w:rPr>
@@ -9287,7 +9420,7 @@
       </w:r>
       <w:r>
         <w:rPr>
-          <w:rFonts w:ascii="Times New Roman" w:eastAsia="楷体" w:hAnsi="Times New Roman" w:cs="Times New Roman" w:hint="eastAsia"/>
+          <w:rFonts w:ascii="Times New Roman" w:eastAsia="楷体" w:hAnsi="Times New Roman" w:cs="Times New Roman"/>
           <w:sz w:val="21"/>
           <w:szCs w:val="21"/>
         </w:rPr>
@@ -9375,7 +9508,7 @@
       </w:r>
       <w:r>
         <w:rPr>
-          <w:rFonts w:ascii="Times New Roman" w:eastAsia="楷体" w:hAnsi="Times New Roman" w:cs="Times New Roman" w:hint="eastAsia"/>
+          <w:rFonts w:ascii="Times New Roman" w:eastAsia="楷体" w:hAnsi="Times New Roman" w:cs="Times New Roman"/>
           <w:sz w:val="21"/>
           <w:szCs w:val="21"/>
         </w:rPr>
@@ -9391,7 +9524,7 @@
       </w:r>
       <w:r>
         <w:rPr>
-          <w:rFonts w:ascii="Times New Roman" w:eastAsia="楷体" w:hAnsi="Times New Roman" w:cs="Times New Roman" w:hint="eastAsia"/>
+          <w:rFonts w:ascii="Times New Roman" w:eastAsia="楷体" w:hAnsi="Times New Roman" w:cs="Times New Roman"/>
           <w:sz w:val="21"/>
           <w:szCs w:val="21"/>
         </w:rPr>
@@ -9423,7 +9556,7 @@
       </w:r>
       <w:r>
         <w:rPr>
-          <w:rFonts w:ascii="Times New Roman" w:eastAsia="楷体" w:hAnsi="Times New Roman" w:cs="Times New Roman" w:hint="eastAsia"/>
+          <w:rFonts w:ascii="Times New Roman" w:eastAsia="楷体" w:hAnsi="Times New Roman" w:cs="Times New Roman"/>
           <w:sz w:val="21"/>
           <w:szCs w:val="21"/>
         </w:rPr>
@@ -9463,7 +9596,7 @@
       </w:r>
       <w:r>
         <w:rPr>
-          <w:rFonts w:ascii="Times New Roman" w:eastAsia="楷体" w:hAnsi="Times New Roman" w:cs="Times New Roman" w:hint="eastAsia"/>
+          <w:rFonts w:ascii="Times New Roman" w:eastAsia="楷体" w:hAnsi="Times New Roman" w:cs="Times New Roman"/>
           <w:sz w:val="21"/>
           <w:szCs w:val="21"/>
         </w:rPr>
@@ -9471,23 +9604,25 @@
       </w:r>
       <w:r>
         <w:rPr>
-          <w:rFonts w:ascii="Times New Roman" w:eastAsia="楷体" w:hAnsi="Times New Roman" w:cs="Times New Roman" w:hint="eastAsia"/>
+          <w:rFonts w:ascii="Times New Roman" w:eastAsia="楷体" w:hAnsi="Times New Roman" w:cs="Times New Roman"/>
           <w:sz w:val="21"/>
           <w:szCs w:val="21"/>
         </w:rPr>
         <w:t>在</w:t>
       </w:r>
-      <w:r>
-        <w:rPr>
-          <w:rFonts w:ascii="Times New Roman" w:eastAsia="楷体" w:hAnsi="Times New Roman" w:cs="Times New Roman" w:hint="eastAsia"/>
+      <w:proofErr w:type="spellStart"/>
+      <w:r>
+        <w:rPr>
+          <w:rFonts w:ascii="Times New Roman" w:eastAsia="楷体" w:hAnsi="Times New Roman" w:cs="Times New Roman"/>
           <w:sz w:val="21"/>
           <w:szCs w:val="21"/>
         </w:rPr>
         <w:t>Gurobi</w:t>
       </w:r>
-      <w:r>
-        <w:rPr>
-          <w:rFonts w:ascii="Times New Roman" w:eastAsia="楷体" w:hAnsi="Times New Roman" w:cs="Times New Roman" w:hint="eastAsia"/>
+      <w:proofErr w:type="spellEnd"/>
+      <w:r>
+        <w:rPr>
+          <w:rFonts w:ascii="Times New Roman" w:eastAsia="楷体" w:hAnsi="Times New Roman" w:cs="Times New Roman"/>
           <w:sz w:val="21"/>
           <w:szCs w:val="21"/>
         </w:rPr>
@@ -9495,23 +9630,25 @@
       </w:r>
       <w:r>
         <w:rPr>
-          <w:rFonts w:ascii="Times New Roman" w:eastAsia="楷体" w:hAnsi="Times New Roman" w:cs="Times New Roman" w:hint="eastAsia"/>
+          <w:rFonts w:ascii="Times New Roman" w:eastAsia="楷体" w:hAnsi="Times New Roman" w:cs="Times New Roman"/>
           <w:sz w:val="21"/>
           <w:szCs w:val="21"/>
         </w:rPr>
         <w:t>，</w:t>
       </w:r>
-      <w:r>
-        <w:rPr>
-          <w:rFonts w:ascii="Times New Roman" w:eastAsia="楷体" w:hAnsi="Times New Roman" w:cs="Times New Roman" w:hint="eastAsia"/>
+      <w:proofErr w:type="spellStart"/>
+      <w:r>
+        <w:rPr>
+          <w:rFonts w:ascii="Times New Roman" w:eastAsia="楷体" w:hAnsi="Times New Roman" w:cs="Times New Roman"/>
           <w:sz w:val="21"/>
           <w:szCs w:val="21"/>
         </w:rPr>
         <w:t>MIPGap</w:t>
       </w:r>
-      <w:r>
-        <w:rPr>
-          <w:rFonts w:ascii="Times New Roman" w:eastAsia="楷体" w:hAnsi="Times New Roman" w:cs="Times New Roman" w:hint="eastAsia"/>
+      <w:proofErr w:type="spellEnd"/>
+      <w:r>
+        <w:rPr>
+          <w:rFonts w:ascii="Times New Roman" w:eastAsia="楷体" w:hAnsi="Times New Roman" w:cs="Times New Roman"/>
           <w:sz w:val="21"/>
           <w:szCs w:val="21"/>
         </w:rPr>
@@ -9519,7 +9656,7 @@
       </w:r>
       <w:r>
         <w:rPr>
-          <w:rFonts w:ascii="Times New Roman" w:eastAsia="楷体" w:hAnsi="Times New Roman" w:cs="Times New Roman" w:hint="eastAsia"/>
+          <w:rFonts w:ascii="Times New Roman" w:eastAsia="楷体" w:hAnsi="Times New Roman" w:cs="Times New Roman"/>
           <w:sz w:val="21"/>
           <w:szCs w:val="21"/>
         </w:rPr>
@@ -9527,7 +9664,7 @@
       </w:r>
       <w:r>
         <w:rPr>
-          <w:rFonts w:ascii="Times New Roman" w:eastAsia="楷体" w:hAnsi="Times New Roman" w:cs="Times New Roman" w:hint="eastAsia"/>
+          <w:rFonts w:ascii="Times New Roman" w:eastAsia="楷体" w:hAnsi="Times New Roman" w:cs="Times New Roman"/>
           <w:sz w:val="21"/>
           <w:szCs w:val="21"/>
         </w:rPr>
@@ -9535,7 +9672,7 @@
       </w:r>
       <w:r>
         <w:rPr>
-          <w:rFonts w:ascii="Times New Roman" w:eastAsia="楷体" w:hAnsi="Times New Roman" w:cs="Times New Roman" w:hint="eastAsia"/>
+          <w:rFonts w:ascii="Times New Roman" w:eastAsia="楷体" w:hAnsi="Times New Roman" w:cs="Times New Roman"/>
           <w:sz w:val="21"/>
           <w:szCs w:val="21"/>
         </w:rPr>
@@ -9543,7 +9680,7 @@
       </w:r>
       <w:r>
         <w:rPr>
-          <w:rFonts w:ascii="Times New Roman" w:eastAsia="楷体" w:hAnsi="Times New Roman" w:cs="Times New Roman" w:hint="eastAsia"/>
+          <w:rFonts w:ascii="Times New Roman" w:eastAsia="楷体" w:hAnsi="Times New Roman" w:cs="Times New Roman"/>
           <w:sz w:val="21"/>
           <w:szCs w:val="21"/>
         </w:rPr>
@@ -9563,23 +9700,25 @@
       </w:pPr>
       <w:r>
         <w:rPr>
-          <w:rFonts w:ascii="Times New Roman" w:eastAsia="楷体" w:hAnsi="Times New Roman" w:cs="Times New Roman" w:hint="eastAsia"/>
+          <w:rFonts w:ascii="Times New Roman" w:eastAsia="楷体" w:hAnsi="Times New Roman" w:cs="Times New Roman"/>
           <w:sz w:val="21"/>
           <w:szCs w:val="21"/>
         </w:rPr>
         <w:t>现对</w:t>
       </w:r>
-      <w:r>
-        <w:rPr>
-          <w:rFonts w:ascii="Times New Roman" w:eastAsia="楷体" w:hAnsi="Times New Roman" w:cs="Times New Roman" w:hint="eastAsia"/>
+      <w:proofErr w:type="spellStart"/>
+      <w:r>
+        <w:rPr>
+          <w:rFonts w:ascii="Times New Roman" w:eastAsia="楷体" w:hAnsi="Times New Roman" w:cs="Times New Roman"/>
           <w:sz w:val="21"/>
           <w:szCs w:val="21"/>
         </w:rPr>
         <w:t>MIPGap</w:t>
       </w:r>
-      <w:r>
-        <w:rPr>
-          <w:rFonts w:ascii="Times New Roman" w:eastAsia="楷体" w:hAnsi="Times New Roman" w:cs="Times New Roman" w:hint="eastAsia"/>
+      <w:proofErr w:type="spellEnd"/>
+      <w:r>
+        <w:rPr>
+          <w:rFonts w:ascii="Times New Roman" w:eastAsia="楷体" w:hAnsi="Times New Roman" w:cs="Times New Roman"/>
           <w:sz w:val="21"/>
           <w:szCs w:val="21"/>
         </w:rPr>
@@ -9587,7 +9726,7 @@
       </w:r>
       <w:r>
         <w:rPr>
-          <w:rFonts w:ascii="Times New Roman" w:eastAsia="楷体" w:hAnsi="Times New Roman" w:cs="Times New Roman" w:hint="eastAsia"/>
+          <w:rFonts w:ascii="Times New Roman" w:eastAsia="楷体" w:hAnsi="Times New Roman" w:cs="Times New Roman"/>
           <w:sz w:val="21"/>
           <w:szCs w:val="21"/>
         </w:rPr>
@@ -9595,7 +9734,7 @@
       </w:r>
       <w:r>
         <w:rPr>
-          <w:rFonts w:ascii="Times New Roman" w:eastAsia="楷体" w:hAnsi="Times New Roman" w:cs="Times New Roman" w:hint="eastAsia"/>
+          <w:rFonts w:ascii="Times New Roman" w:eastAsia="楷体" w:hAnsi="Times New Roman" w:cs="Times New Roman"/>
           <w:sz w:val="21"/>
           <w:szCs w:val="21"/>
         </w:rPr>
@@ -9603,7 +9742,7 @@
       </w:r>
       <w:r>
         <w:rPr>
-          <w:rFonts w:ascii="Times New Roman" w:eastAsia="楷体" w:hAnsi="Times New Roman" w:cs="Times New Roman" w:hint="eastAsia"/>
+          <w:rFonts w:ascii="Times New Roman" w:eastAsia="楷体" w:hAnsi="Times New Roman" w:cs="Times New Roman"/>
           <w:sz w:val="21"/>
           <w:szCs w:val="21"/>
         </w:rPr>
@@ -9611,7 +9750,7 @@
       </w:r>
       <w:r>
         <w:rPr>
-          <w:rFonts w:ascii="Times New Roman" w:eastAsia="楷体" w:hAnsi="Times New Roman" w:cs="Times New Roman" w:hint="eastAsia"/>
+          <w:rFonts w:ascii="Times New Roman" w:eastAsia="楷体" w:hAnsi="Times New Roman" w:cs="Times New Roman"/>
           <w:sz w:val="21"/>
           <w:szCs w:val="21"/>
         </w:rPr>
@@ -9619,7 +9758,7 @@
       </w:r>
       <w:r>
         <w:rPr>
-          <w:rFonts w:ascii="Times New Roman" w:eastAsia="楷体" w:hAnsi="Times New Roman" w:cs="Times New Roman" w:hint="eastAsia"/>
+          <w:rFonts w:ascii="Times New Roman" w:eastAsia="楷体" w:hAnsi="Times New Roman" w:cs="Times New Roman"/>
           <w:sz w:val="21"/>
           <w:szCs w:val="21"/>
         </w:rPr>
@@ -9627,23 +9766,25 @@
       </w:r>
       <w:r>
         <w:rPr>
-          <w:rFonts w:ascii="Times New Roman" w:eastAsia="楷体" w:hAnsi="Times New Roman" w:cs="Times New Roman" w:hint="eastAsia"/>
+          <w:rFonts w:ascii="Times New Roman" w:eastAsia="楷体" w:hAnsi="Times New Roman" w:cs="Times New Roman"/>
           <w:sz w:val="21"/>
           <w:szCs w:val="21"/>
         </w:rPr>
         <w:t>，以不同的</w:t>
       </w:r>
-      <w:r>
-        <w:rPr>
-          <w:rFonts w:ascii="Times New Roman" w:eastAsia="楷体" w:hAnsi="Times New Roman" w:cs="Times New Roman" w:hint="eastAsia"/>
+      <w:proofErr w:type="spellStart"/>
+      <w:r>
+        <w:rPr>
+          <w:rFonts w:ascii="Times New Roman" w:eastAsia="楷体" w:hAnsi="Times New Roman" w:cs="Times New Roman"/>
           <w:sz w:val="21"/>
           <w:szCs w:val="21"/>
         </w:rPr>
         <w:t>MIPGap</w:t>
       </w:r>
-      <w:r>
-        <w:rPr>
-          <w:rFonts w:ascii="Times New Roman" w:eastAsia="楷体" w:hAnsi="Times New Roman" w:cs="Times New Roman" w:hint="eastAsia"/>
+      <w:proofErr w:type="spellEnd"/>
+      <w:r>
+        <w:rPr>
+          <w:rFonts w:ascii="Times New Roman" w:eastAsia="楷体" w:hAnsi="Times New Roman" w:cs="Times New Roman"/>
           <w:sz w:val="21"/>
           <w:szCs w:val="21"/>
         </w:rPr>
@@ -9651,7 +9792,7 @@
       </w:r>
       <w:r>
         <w:rPr>
-          <w:rFonts w:ascii="Times New Roman" w:eastAsia="楷体" w:hAnsi="Times New Roman" w:cs="Times New Roman" w:hint="eastAsia"/>
+          <w:rFonts w:ascii="Times New Roman" w:eastAsia="楷体" w:hAnsi="Times New Roman" w:cs="Times New Roman"/>
           <w:sz w:val="21"/>
           <w:szCs w:val="21"/>
         </w:rPr>
@@ -9659,23 +9800,15 @@
       </w:r>
       <w:r>
         <w:rPr>
-          <w:rFonts w:ascii="Times New Roman" w:eastAsia="楷体" w:hAnsi="Times New Roman" w:cs="Times New Roman" w:hint="eastAsia"/>
-          <w:sz w:val="21"/>
-          <w:szCs w:val="21"/>
-        </w:rPr>
-        <w:t>1</w:t>
-      </w:r>
-      <w:r>
-        <w:rPr>
-          <w:rFonts w:ascii="Times New Roman" w:eastAsia="楷体" w:hAnsi="Times New Roman" w:cs="Times New Roman"/>
-          <w:sz w:val="21"/>
-          <w:szCs w:val="21"/>
-        </w:rPr>
-        <w:t>0</w:t>
-      </w:r>
-      <w:r>
-        <w:rPr>
-          <w:rFonts w:ascii="Times New Roman" w:eastAsia="楷体" w:hAnsi="Times New Roman" w:cs="Times New Roman" w:hint="eastAsia"/>
+          <w:rFonts w:ascii="Times New Roman" w:eastAsia="楷体" w:hAnsi="Times New Roman" w:cs="Times New Roman"/>
+          <w:sz w:val="21"/>
+          <w:szCs w:val="21"/>
+        </w:rPr>
+        <w:t>10</w:t>
+      </w:r>
+      <w:r>
+        <w:rPr>
+          <w:rFonts w:ascii="Times New Roman" w:eastAsia="楷体" w:hAnsi="Times New Roman" w:cs="Times New Roman"/>
           <w:sz w:val="21"/>
           <w:szCs w:val="21"/>
         </w:rPr>
@@ -9683,7 +9816,7 @@
       </w:r>
       <w:r>
         <w:rPr>
-          <w:rFonts w:ascii="Times New Roman" w:eastAsia="楷体" w:hAnsi="Times New Roman" w:cs="Times New Roman" w:hint="eastAsia"/>
+          <w:rFonts w:ascii="Times New Roman" w:eastAsia="楷体" w:hAnsi="Times New Roman" w:cs="Times New Roman"/>
           <w:sz w:val="21"/>
           <w:szCs w:val="21"/>
         </w:rPr>
@@ -9691,7 +9824,7 @@
       </w:r>
       <w:r>
         <w:rPr>
-          <w:rFonts w:ascii="Times New Roman" w:eastAsia="楷体" w:hAnsi="Times New Roman" w:cs="Times New Roman" w:hint="eastAsia"/>
+          <w:rFonts w:ascii="Times New Roman" w:eastAsia="楷体" w:hAnsi="Times New Roman" w:cs="Times New Roman"/>
           <w:sz w:val="21"/>
           <w:szCs w:val="21"/>
         </w:rPr>
@@ -9699,7 +9832,7 @@
       </w:r>
       <w:r>
         <w:rPr>
-          <w:rFonts w:ascii="Times New Roman" w:eastAsia="楷体" w:hAnsi="Times New Roman" w:cs="Times New Roman" w:hint="eastAsia"/>
+          <w:rFonts w:ascii="Times New Roman" w:eastAsia="楷体" w:hAnsi="Times New Roman" w:cs="Times New Roman"/>
           <w:sz w:val="21"/>
           <w:szCs w:val="21"/>
         </w:rPr>
@@ -9707,7 +9840,7 @@
       </w:r>
       <w:r>
         <w:rPr>
-          <w:rFonts w:ascii="Times New Roman" w:eastAsia="楷体" w:hAnsi="Times New Roman" w:cs="Times New Roman" w:hint="eastAsia"/>
+          <w:rFonts w:ascii="Times New Roman" w:eastAsia="楷体" w:hAnsi="Times New Roman" w:cs="Times New Roman"/>
           <w:sz w:val="21"/>
           <w:szCs w:val="21"/>
         </w:rPr>
@@ -9715,7 +9848,7 @@
       </w:r>
       <w:r>
         <w:rPr>
-          <w:rFonts w:ascii="Times New Roman" w:eastAsia="楷体" w:hAnsi="Times New Roman" w:cs="Times New Roman" w:hint="eastAsia"/>
+          <w:rFonts w:ascii="Times New Roman" w:eastAsia="楷体" w:hAnsi="Times New Roman" w:cs="Times New Roman"/>
           <w:sz w:val="21"/>
           <w:szCs w:val="21"/>
         </w:rPr>
@@ -9723,7 +9856,7 @@
       </w:r>
       <w:r>
         <w:rPr>
-          <w:rFonts w:ascii="Times New Roman" w:eastAsia="楷体" w:hAnsi="Times New Roman" w:cs="Times New Roman" w:hint="eastAsia"/>
+          <w:rFonts w:ascii="Times New Roman" w:eastAsia="楷体" w:hAnsi="Times New Roman" w:cs="Times New Roman"/>
           <w:sz w:val="21"/>
           <w:szCs w:val="21"/>
         </w:rPr>
@@ -9743,7 +9876,7 @@
       </w:pPr>
       <w:r>
         <w:rPr>
-          <w:rFonts w:ascii="Times New Roman" w:eastAsia="楷体" w:hAnsi="Times New Roman" w:cs="Times New Roman" w:hint="eastAsia"/>
+          <w:rFonts w:ascii="Times New Roman" w:eastAsia="楷体" w:hAnsi="Times New Roman" w:cs="Times New Roman"/>
           <w:sz w:val="21"/>
           <w:szCs w:val="21"/>
         </w:rPr>
@@ -9751,31 +9884,25 @@
       </w:r>
       <w:r>
         <w:rPr>
-          <w:rFonts w:ascii="Times New Roman" w:eastAsia="楷体" w:hAnsi="Times New Roman" w:cs="Times New Roman" w:hint="eastAsia"/>
-          <w:sz w:val="21"/>
-          <w:szCs w:val="21"/>
-        </w:rPr>
-        <w:t>5</w:t>
-      </w:r>
-      <w:r>
-        <w:rPr>
-          <w:rFonts w:ascii="Times New Roman" w:eastAsia="楷体" w:hAnsi="Times New Roman" w:cs="Times New Roman"/>
-          <w:sz w:val="21"/>
-          <w:szCs w:val="21"/>
-        </w:rPr>
-        <w:t xml:space="preserve"> </w:t>
-      </w:r>
-      <w:r>
-        <w:rPr>
-          <w:rFonts w:ascii="Times New Roman" w:eastAsia="楷体" w:hAnsi="Times New Roman" w:cs="Times New Roman" w:hint="eastAsia"/>
+          <w:rFonts w:ascii="Times New Roman" w:eastAsia="楷体" w:hAnsi="Times New Roman" w:cs="Times New Roman"/>
+          <w:sz w:val="21"/>
+          <w:szCs w:val="21"/>
+        </w:rPr>
+        <w:t xml:space="preserve">5 </w:t>
+      </w:r>
+      <w:proofErr w:type="spellStart"/>
+      <w:r>
+        <w:rPr>
+          <w:rFonts w:ascii="Times New Roman" w:eastAsia="楷体" w:hAnsi="Times New Roman" w:cs="Times New Roman"/>
           <w:sz w:val="21"/>
           <w:szCs w:val="21"/>
         </w:rPr>
         <w:t>MIPGap</w:t>
       </w:r>
-      <w:r>
-        <w:rPr>
-          <w:rFonts w:ascii="Times New Roman" w:eastAsia="楷体" w:hAnsi="Times New Roman" w:cs="Times New Roman" w:hint="eastAsia"/>
+      <w:proofErr w:type="spellEnd"/>
+      <w:r>
+        <w:rPr>
+          <w:rFonts w:ascii="Times New Roman" w:eastAsia="楷体" w:hAnsi="Times New Roman" w:cs="Times New Roman"/>
           <w:sz w:val="21"/>
           <w:szCs w:val="21"/>
         </w:rPr>
@@ -9784,7 +9911,7 @@
     </w:p>
     <w:tbl>
       <w:tblPr>
-        <w:tblStyle w:val="TableGrid"/>
+        <w:tblStyle w:val="a4"/>
         <w:tblW w:w="0" w:type="auto"/>
         <w:tblLook w:val="04A0" w:firstRow="1" w:lastRow="0" w:firstColumn="1" w:lastColumn="0" w:noHBand="0" w:noVBand="1"/>
       </w:tblPr>
@@ -9816,6 +9943,7 @@
                 <w:szCs w:val="21"/>
               </w:rPr>
             </w:pPr>
+            <w:proofErr w:type="spellStart"/>
             <w:r>
               <w:rPr>
                 <w:rFonts w:ascii="Times New Roman" w:eastAsia="楷体" w:hAnsi="Times New Roman" w:cs="Times New Roman"/>
@@ -9828,7 +9956,7 @@
             </w:r>
             <w:r>
               <w:rPr>
-                <w:rFonts w:ascii="Times New Roman" w:eastAsia="楷体" w:hAnsi="Times New Roman" w:cs="Times New Roman" w:hint="eastAsia"/>
+                <w:rFonts w:ascii="Times New Roman" w:eastAsia="楷体" w:hAnsi="Times New Roman" w:cs="Times New Roman"/>
                 <w:b/>
                 <w:bCs/>
                 <w:sz w:val="21"/>
@@ -9846,9 +9974,10 @@
               </w:rPr>
               <w:t>Gap</w:t>
             </w:r>
-            <w:r>
-              <w:rPr>
-                <w:rFonts w:ascii="Times New Roman" w:eastAsia="楷体" w:hAnsi="Times New Roman" w:cs="Times New Roman" w:hint="eastAsia"/>
+            <w:proofErr w:type="spellEnd"/>
+            <w:r>
+              <w:rPr>
+                <w:rFonts w:ascii="Times New Roman" w:eastAsia="楷体" w:hAnsi="Times New Roman" w:cs="Times New Roman"/>
                 <w:b/>
                 <w:bCs/>
                 <w:sz w:val="21"/>
@@ -9878,7 +10007,7 @@
             </w:pPr>
             <w:r>
               <w:rPr>
-                <w:rFonts w:ascii="Times New Roman" w:eastAsia="楷体" w:hAnsi="Times New Roman" w:cs="Times New Roman" w:hint="eastAsia"/>
+                <w:rFonts w:ascii="Times New Roman" w:eastAsia="楷体" w:hAnsi="Times New Roman" w:cs="Times New Roman"/>
                 <w:b/>
                 <w:bCs/>
                 <w:sz w:val="21"/>
@@ -9908,7 +10037,7 @@
             </w:pPr>
             <w:r>
               <w:rPr>
-                <w:rFonts w:ascii="Times New Roman" w:eastAsia="楷体" w:hAnsi="Times New Roman" w:cs="Times New Roman" w:hint="eastAsia"/>
+                <w:rFonts w:ascii="Times New Roman" w:eastAsia="楷体" w:hAnsi="Times New Roman" w:cs="Times New Roman"/>
                 <w:b/>
                 <w:bCs/>
                 <w:sz w:val="21"/>
@@ -9930,7 +10059,7 @@
             </w:pPr>
             <w:r>
               <w:rPr>
-                <w:rFonts w:ascii="Times New Roman" w:eastAsia="楷体" w:hAnsi="Times New Roman" w:cs="Times New Roman" w:hint="eastAsia"/>
+                <w:rFonts w:ascii="Times New Roman" w:eastAsia="楷体" w:hAnsi="Times New Roman" w:cs="Times New Roman"/>
                 <w:b/>
                 <w:bCs/>
                 <w:sz w:val="21"/>
@@ -9940,7 +10069,7 @@
             </w:r>
             <w:r>
               <w:rPr>
-                <w:rFonts w:ascii="Times New Roman" w:eastAsia="楷体" w:hAnsi="Times New Roman" w:cs="Times New Roman" w:hint="eastAsia"/>
+                <w:rFonts w:ascii="Times New Roman" w:eastAsia="楷体" w:hAnsi="Times New Roman" w:cs="Times New Roman"/>
                 <w:b/>
                 <w:bCs/>
                 <w:sz w:val="21"/>
@@ -9970,7 +10099,7 @@
             </w:pPr>
             <w:r>
               <w:rPr>
-                <w:rFonts w:ascii="Times New Roman" w:eastAsia="楷体" w:hAnsi="Times New Roman" w:cs="Times New Roman" w:hint="eastAsia"/>
+                <w:rFonts w:ascii="Times New Roman" w:eastAsia="楷体" w:hAnsi="Times New Roman" w:cs="Times New Roman"/>
                 <w:b/>
                 <w:bCs/>
                 <w:sz w:val="21"/>
@@ -11061,7 +11190,7 @@
       </w:pPr>
       <w:r>
         <w:rPr>
-          <w:rFonts w:ascii="Times New Roman" w:eastAsia="楷体" w:hAnsi="Times New Roman" w:cs="Times New Roman" w:hint="eastAsia"/>
+          <w:rFonts w:ascii="Times New Roman" w:eastAsia="楷体" w:hAnsi="Times New Roman" w:cs="Times New Roman"/>
           <w:sz w:val="21"/>
           <w:szCs w:val="21"/>
         </w:rPr>
@@ -11069,7 +11198,15 @@
       </w:r>
       <w:r>
         <w:rPr>
-          <w:rFonts w:ascii="Times New Roman" w:eastAsia="楷体" w:hAnsi="Times New Roman" w:cs="Times New Roman" w:hint="eastAsia"/>
+          <w:rFonts w:ascii="Times New Roman" w:eastAsia="楷体" w:hAnsi="Times New Roman" w:cs="Times New Roman"/>
+          <w:sz w:val="21"/>
+          <w:szCs w:val="21"/>
+        </w:rPr>
+        <w:t xml:space="preserve"> 6</w:t>
+      </w:r>
+      <w:r>
+        <w:rPr>
+          <w:rFonts w:ascii="Times New Roman" w:eastAsia="楷体" w:hAnsi="Times New Roman" w:cs="Times New Roman"/>
           <w:sz w:val="21"/>
           <w:szCs w:val="21"/>
         </w:rPr>
@@ -11078,22 +11215,6 @@
       <w:r>
         <w:rPr>
           <w:rFonts w:ascii="Times New Roman" w:eastAsia="楷体" w:hAnsi="Times New Roman" w:cs="Times New Roman"/>
-          <w:sz w:val="21"/>
-          <w:szCs w:val="21"/>
-        </w:rPr>
-        <w:t>6</w:t>
-      </w:r>
-      <w:r>
-        <w:rPr>
-          <w:rFonts w:ascii="Times New Roman" w:eastAsia="楷体" w:hAnsi="Times New Roman" w:cs="Times New Roman"/>
-          <w:sz w:val="21"/>
-          <w:szCs w:val="21"/>
-        </w:rPr>
-        <w:t xml:space="preserve"> </w:t>
-      </w:r>
-      <w:r>
-        <w:rPr>
-          <w:rFonts w:ascii="Times New Roman" w:eastAsia="楷体" w:hAnsi="Times New Roman" w:cs="Times New Roman" w:hint="eastAsia"/>
           <w:sz w:val="21"/>
           <w:szCs w:val="21"/>
         </w:rPr>
@@ -11112,7 +11233,7 @@
       </w:pPr>
       <w:r>
         <w:rPr>
-          <w:rFonts w:ascii="Times New Roman" w:eastAsia="楷体" w:hAnsi="Times New Roman" w:cs="Times New Roman" w:hint="eastAsia"/>
+          <w:rFonts w:ascii="Times New Roman" w:eastAsia="楷体" w:hAnsi="Times New Roman" w:cs="Times New Roman"/>
           <w:sz w:val="21"/>
           <w:szCs w:val="21"/>
         </w:rPr>
@@ -11120,7 +11241,7 @@
       </w:r>
       <w:r>
         <w:rPr>
-          <w:rFonts w:ascii="Times New Roman" w:eastAsia="楷体" w:hAnsi="Times New Roman" w:cs="Times New Roman" w:hint="eastAsia"/>
+          <w:rFonts w:ascii="Times New Roman" w:eastAsia="楷体" w:hAnsi="Times New Roman" w:cs="Times New Roman"/>
           <w:sz w:val="21"/>
           <w:szCs w:val="21"/>
         </w:rPr>
@@ -11128,7 +11249,7 @@
       </w:r>
       <w:r>
         <w:rPr>
-          <w:rFonts w:ascii="Times New Roman" w:eastAsia="楷体" w:hAnsi="Times New Roman" w:cs="Times New Roman" w:hint="eastAsia"/>
+          <w:rFonts w:ascii="Times New Roman" w:eastAsia="楷体" w:hAnsi="Times New Roman" w:cs="Times New Roman"/>
           <w:sz w:val="21"/>
           <w:szCs w:val="21"/>
         </w:rPr>
@@ -11136,7 +11257,7 @@
       </w:r>
       <w:r>
         <w:rPr>
-          <w:rFonts w:ascii="Times New Roman" w:eastAsia="楷体" w:hAnsi="Times New Roman" w:cs="Times New Roman" w:hint="eastAsia"/>
+          <w:rFonts w:ascii="Times New Roman" w:eastAsia="楷体" w:hAnsi="Times New Roman" w:cs="Times New Roman"/>
           <w:sz w:val="21"/>
           <w:szCs w:val="21"/>
         </w:rPr>
@@ -11144,7 +11265,7 @@
       </w:r>
       <w:r>
         <w:rPr>
-          <w:rFonts w:ascii="Times New Roman" w:eastAsia="楷体" w:hAnsi="Times New Roman" w:cs="Times New Roman" w:hint="eastAsia"/>
+          <w:rFonts w:ascii="Times New Roman" w:eastAsia="楷体" w:hAnsi="Times New Roman" w:cs="Times New Roman"/>
           <w:sz w:val="21"/>
           <w:szCs w:val="21"/>
         </w:rPr>
@@ -11152,7 +11273,7 @@
       </w:r>
       <w:r>
         <w:rPr>
-          <w:rFonts w:ascii="Times New Roman" w:eastAsia="楷体" w:hAnsi="Times New Roman" w:cs="Times New Roman" w:hint="eastAsia"/>
+          <w:rFonts w:ascii="Times New Roman" w:eastAsia="楷体" w:hAnsi="Times New Roman" w:cs="Times New Roman"/>
           <w:sz w:val="21"/>
           <w:szCs w:val="21"/>
         </w:rPr>
@@ -11160,23 +11281,25 @@
       </w:r>
       <w:r>
         <w:rPr>
-          <w:rFonts w:ascii="Times New Roman" w:eastAsia="楷体" w:hAnsi="Times New Roman" w:cs="Times New Roman" w:hint="eastAsia"/>
+          <w:rFonts w:ascii="Times New Roman" w:eastAsia="楷体" w:hAnsi="Times New Roman" w:cs="Times New Roman"/>
           <w:sz w:val="21"/>
           <w:szCs w:val="21"/>
         </w:rPr>
         <w:t>随</w:t>
       </w:r>
-      <w:r>
-        <w:rPr>
-          <w:rFonts w:ascii="Times New Roman" w:eastAsia="楷体" w:hAnsi="Times New Roman" w:cs="Times New Roman" w:hint="eastAsia"/>
+      <w:proofErr w:type="spellStart"/>
+      <w:r>
+        <w:rPr>
+          <w:rFonts w:ascii="Times New Roman" w:eastAsia="楷体" w:hAnsi="Times New Roman" w:cs="Times New Roman"/>
           <w:sz w:val="21"/>
           <w:szCs w:val="21"/>
         </w:rPr>
         <w:t>MIPGap</w:t>
       </w:r>
-      <w:r>
-        <w:rPr>
-          <w:rFonts w:ascii="Times New Roman" w:eastAsia="楷体" w:hAnsi="Times New Roman" w:cs="Times New Roman" w:hint="eastAsia"/>
+      <w:proofErr w:type="spellEnd"/>
+      <w:r>
+        <w:rPr>
+          <w:rFonts w:ascii="Times New Roman" w:eastAsia="楷体" w:hAnsi="Times New Roman" w:cs="Times New Roman"/>
           <w:sz w:val="21"/>
           <w:szCs w:val="21"/>
         </w:rPr>
@@ -11184,23 +11307,25 @@
       </w:r>
       <w:r>
         <w:rPr>
-          <w:rFonts w:ascii="Times New Roman" w:eastAsia="楷体" w:hAnsi="Times New Roman" w:cs="Times New Roman" w:hint="eastAsia"/>
+          <w:rFonts w:ascii="Times New Roman" w:eastAsia="楷体" w:hAnsi="Times New Roman" w:cs="Times New Roman"/>
           <w:sz w:val="21"/>
           <w:szCs w:val="21"/>
         </w:rPr>
         <w:t>。当</w:t>
       </w:r>
-      <w:r>
-        <w:rPr>
-          <w:rFonts w:ascii="Times New Roman" w:eastAsia="楷体" w:hAnsi="Times New Roman" w:cs="Times New Roman" w:hint="eastAsia"/>
+      <w:proofErr w:type="spellStart"/>
+      <w:r>
+        <w:rPr>
+          <w:rFonts w:ascii="Times New Roman" w:eastAsia="楷体" w:hAnsi="Times New Roman" w:cs="Times New Roman"/>
           <w:sz w:val="21"/>
           <w:szCs w:val="21"/>
         </w:rPr>
         <w:t>MIPGap</w:t>
       </w:r>
-      <w:r>
-        <w:rPr>
-          <w:rFonts w:ascii="Times New Roman" w:eastAsia="楷体" w:hAnsi="Times New Roman" w:cs="Times New Roman" w:hint="eastAsia"/>
+      <w:proofErr w:type="spellEnd"/>
+      <w:r>
+        <w:rPr>
+          <w:rFonts w:ascii="Times New Roman" w:eastAsia="楷体" w:hAnsi="Times New Roman" w:cs="Times New Roman"/>
           <w:sz w:val="21"/>
           <w:szCs w:val="21"/>
         </w:rPr>
@@ -11208,7 +11333,7 @@
       </w:r>
       <w:r>
         <w:rPr>
-          <w:rFonts w:ascii="Times New Roman" w:eastAsia="楷体" w:hAnsi="Times New Roman" w:cs="Times New Roman" w:hint="eastAsia"/>
+          <w:rFonts w:ascii="Times New Roman" w:eastAsia="楷体" w:hAnsi="Times New Roman" w:cs="Times New Roman"/>
           <w:sz w:val="21"/>
           <w:szCs w:val="21"/>
         </w:rPr>
@@ -11216,7 +11341,7 @@
       </w:r>
       <w:r>
         <w:rPr>
-          <w:rFonts w:ascii="Times New Roman" w:eastAsia="楷体" w:hAnsi="Times New Roman" w:cs="Times New Roman" w:hint="eastAsia"/>
+          <w:rFonts w:ascii="Times New Roman" w:eastAsia="楷体" w:hAnsi="Times New Roman" w:cs="Times New Roman"/>
           <w:sz w:val="21"/>
           <w:szCs w:val="21"/>
         </w:rPr>
@@ -11224,11 +11349,130 @@
       </w:r>
       <w:r>
         <w:rPr>
-          <w:rFonts w:ascii="Times New Roman" w:eastAsia="楷体" w:hAnsi="Times New Roman" w:cs="Times New Roman" w:hint="eastAsia"/>
+          <w:rFonts w:ascii="Times New Roman" w:eastAsia="楷体" w:hAnsi="Times New Roman" w:cs="Times New Roman"/>
           <w:sz w:val="21"/>
           <w:szCs w:val="21"/>
         </w:rPr>
         <w:t>注意</w:t>
+      </w:r>
+      <w:r>
+        <w:rPr>
+          <w:rFonts w:ascii="Times New Roman" w:eastAsia="楷体" w:hAnsi="Times New Roman" w:cs="Times New Roman"/>
+          <w:b/>
+          <w:sz w:val="21"/>
+          <w:szCs w:val="21"/>
+        </w:rPr>
+        <w:t>适当牺牲精度换取效率</w:t>
+      </w:r>
+      <w:r>
+        <w:rPr>
+          <w:rFonts w:ascii="Times New Roman" w:eastAsia="楷体" w:hAnsi="Times New Roman" w:cs="Times New Roman"/>
+          <w:sz w:val="21"/>
+          <w:szCs w:val="21"/>
+        </w:rPr>
+        <w:t>。</w:t>
+      </w:r>
+    </w:p>
+    <w:p>
+      <w:pPr>
+        <w:spacing w:after="0" w:line="360" w:lineRule="auto"/>
+        <w:ind w:firstLineChars="200" w:firstLine="420"/>
+        <w:rPr>
+          <w:rFonts w:ascii="Times New Roman" w:eastAsia="楷体" w:hAnsi="Times New Roman" w:cs="Times New Roman"/>
+          <w:sz w:val="21"/>
+          <w:szCs w:val="21"/>
+        </w:rPr>
+      </w:pPr>
+      <w:r>
+        <w:rPr>
+          <w:rFonts w:ascii="Times New Roman" w:eastAsia="楷体" w:hAnsi="Times New Roman" w:cs="Times New Roman"/>
+          <w:sz w:val="21"/>
+          <w:szCs w:val="21"/>
+        </w:rPr>
+        <w:lastRenderedPageBreak/>
+        <w:t>特别地，由于实际问题中，精度要求不能低于</w:t>
+      </w:r>
+      <w:r>
+        <w:rPr>
+          <w:rFonts w:ascii="Times New Roman" w:eastAsia="楷体" w:hAnsi="Times New Roman" w:cs="Times New Roman"/>
+          <w:sz w:val="21"/>
+          <w:szCs w:val="21"/>
+        </w:rPr>
+        <w:t>5%</w:t>
+      </w:r>
+      <w:r>
+        <w:rPr>
+          <w:rFonts w:ascii="Times New Roman" w:eastAsia="楷体" w:hAnsi="Times New Roman" w:cs="Times New Roman"/>
+          <w:sz w:val="21"/>
+          <w:szCs w:val="21"/>
+        </w:rPr>
+        <w:t>，故以</w:t>
+      </w:r>
+      <w:proofErr w:type="spellStart"/>
+      <w:r>
+        <w:rPr>
+          <w:rFonts w:ascii="Times New Roman" w:eastAsia="楷体" w:hAnsi="Times New Roman" w:cs="Times New Roman"/>
+          <w:sz w:val="21"/>
+          <w:szCs w:val="21"/>
+        </w:rPr>
+        <w:t>MIPGap</w:t>
+      </w:r>
+      <w:proofErr w:type="spellEnd"/>
+      <w:r>
+        <w:rPr>
+          <w:rFonts w:ascii="Times New Roman" w:eastAsia="楷体" w:hAnsi="Times New Roman" w:cs="Times New Roman"/>
+          <w:sz w:val="21"/>
+          <w:szCs w:val="21"/>
+        </w:rPr>
+        <w:t>=0.</w:t>
+      </w:r>
+      <w:r>
+        <w:rPr>
+          <w:rFonts w:ascii="Times New Roman" w:eastAsia="楷体" w:hAnsi="Times New Roman" w:cs="Times New Roman"/>
+          <w:sz w:val="21"/>
+          <w:szCs w:val="21"/>
+        </w:rPr>
+        <w:t>0</w:t>
+      </w:r>
+      <w:r>
+        <w:rPr>
+          <w:rFonts w:ascii="Times New Roman" w:eastAsia="楷体" w:hAnsi="Times New Roman" w:cs="Times New Roman"/>
+          <w:sz w:val="21"/>
+          <w:szCs w:val="21"/>
+        </w:rPr>
+        <w:t>5</w:t>
+      </w:r>
+      <w:r>
+        <w:rPr>
+          <w:rFonts w:ascii="Times New Roman" w:eastAsia="楷体" w:hAnsi="Times New Roman" w:cs="Times New Roman"/>
+          <w:sz w:val="21"/>
+          <w:szCs w:val="21"/>
+        </w:rPr>
+        <w:t>来</w:t>
+      </w:r>
+      <w:r>
+        <w:rPr>
+          <w:rFonts w:ascii="Times New Roman" w:eastAsia="楷体" w:hAnsi="Times New Roman" w:cs="Times New Roman"/>
+          <w:sz w:val="21"/>
+          <w:szCs w:val="21"/>
+        </w:rPr>
+        <w:t>进行试验</w:t>
+      </w:r>
+      <w:r>
+        <w:rPr>
+          <w:rFonts w:ascii="Times New Roman" w:eastAsia="楷体" w:hAnsi="Times New Roman" w:cs="Times New Roman"/>
+          <w:sz w:val="21"/>
+          <w:szCs w:val="21"/>
+        </w:rPr>
+        <w:t>，结果如下</w:t>
+      </w:r>
+      <w:r>
+        <w:rPr>
+          <w:rFonts w:ascii="Times New Roman" w:eastAsia="楷体" w:hAnsi="Times New Roman" w:cs="Times New Roman"/>
+          <w:sz w:val="21"/>
+          <w:szCs w:val="21"/>
+        </w:rPr>
+        <w:t>。</w:t>
       </w:r>
       <w:r>
         <w:rPr>
@@ -11237,7 +11481,7 @@
           <w:sz w:val="21"/>
           <w:szCs w:val="21"/>
         </w:rPr>
-        <w:t>适当牺牲精度换取效率</w:t>
+        <w:t>其中不显示的结果均为计算时间严重超标</w:t>
       </w:r>
       <w:r>
         <w:rPr>
@@ -11246,17 +11490,680 @@
           <w:szCs w:val="21"/>
         </w:rPr>
         <w:t>。</w:t>
+      </w:r>
+      <w:r>
+        <w:rPr>
+          <w:rFonts w:ascii="Times New Roman" w:eastAsia="楷体" w:hAnsi="Times New Roman" w:cs="Times New Roman"/>
+          <w:sz w:val="21"/>
+          <w:szCs w:val="21"/>
+        </w:rPr>
+        <w:t>由</w:t>
+      </w:r>
+      <w:bookmarkStart w:id="0" w:name="_GoBack"/>
+      <w:bookmarkEnd w:id="0"/>
+      <w:r>
+        <w:rPr>
+          <w:rFonts w:ascii="Times New Roman" w:eastAsia="楷体" w:hAnsi="Times New Roman" w:cs="Times New Roman"/>
+          <w:sz w:val="21"/>
+          <w:szCs w:val="21"/>
+        </w:rPr>
+        <w:t>此可知，在实际过程中，单纯追求精确解的计算成本过高</w:t>
+      </w:r>
+      <w:r>
+        <w:rPr>
+          <w:rFonts w:ascii="Times New Roman" w:eastAsia="楷体" w:hAnsi="Times New Roman" w:cs="Times New Roman"/>
+          <w:sz w:val="21"/>
+          <w:szCs w:val="21"/>
+        </w:rPr>
+        <w:t>，必须对模型近似处理。</w:t>
       </w:r>
     </w:p>
     <w:p>
       <w:pPr>
         <w:spacing w:after="0" w:line="360" w:lineRule="auto"/>
-        <w:rPr>
-          <w:rFonts w:ascii="Times New Roman" w:eastAsia="楷体" w:hAnsi="Times New Roman" w:cs="Times New Roman"/>
-          <w:sz w:val="21"/>
-          <w:szCs w:val="21"/>
-        </w:rPr>
-      </w:pPr>
+        <w:ind w:firstLineChars="200" w:firstLine="440"/>
+        <w:jc w:val="center"/>
+        <w:rPr>
+          <w:rFonts w:ascii="Times New Roman" w:eastAsia="楷体" w:hAnsi="Times New Roman" w:cs="Times New Roman"/>
+          <w:sz w:val="21"/>
+          <w:szCs w:val="21"/>
+        </w:rPr>
+      </w:pPr>
+      <w:r>
+        <w:rPr>
+          <w:rFonts w:ascii="Times New Roman" w:hAnsi="Times New Roman" w:cs="Times New Roman"/>
+          <w:noProof/>
+        </w:rPr>
+        <w:drawing>
+          <wp:inline distT="0" distB="0" distL="0" distR="0" wp14:anchorId="7941708A" wp14:editId="13C2F3DD">
+            <wp:extent cx="5022656" cy="1420761"/>
+            <wp:effectExtent l="0" t="0" r="6985" b="8255"/>
+            <wp:docPr id="1" name="图片 1"/>
+            <wp:cNvGraphicFramePr>
+              <a:graphicFrameLocks xmlns:a="http://schemas.openxmlformats.org/drawingml/2006/main" noChangeAspect="1"/>
+            </wp:cNvGraphicFramePr>
+            <a:graphic xmlns:a="http://schemas.openxmlformats.org/drawingml/2006/main">
+              <a:graphicData uri="http://schemas.openxmlformats.org/drawingml/2006/picture">
+                <pic:pic xmlns:pic="http://schemas.openxmlformats.org/drawingml/2006/picture">
+                  <pic:nvPicPr>
+                    <pic:cNvPr id="1" name=""/>
+                    <pic:cNvPicPr/>
+                  </pic:nvPicPr>
+                  <pic:blipFill>
+                    <a:blip r:embed="rId33"/>
+                    <a:stretch>
+                      <a:fillRect/>
+                    </a:stretch>
+                  </pic:blipFill>
+                  <pic:spPr>
+                    <a:xfrm>
+                      <a:off x="0" y="0"/>
+                      <a:ext cx="5041385" cy="1426059"/>
+                    </a:xfrm>
+                    <a:prstGeom prst="rect">
+                      <a:avLst/>
+                    </a:prstGeom>
+                  </pic:spPr>
+                </pic:pic>
+              </a:graphicData>
+            </a:graphic>
+          </wp:inline>
+        </w:drawing>
+      </w:r>
+    </w:p>
+    <w:p>
+      <w:pPr>
+        <w:pStyle w:val="1"/>
+        <w:widowControl w:val="0"/>
+        <w:spacing w:beforeLines="50" w:before="120" w:afterLines="50" w:after="120" w:line="360" w:lineRule="auto"/>
+        <w:jc w:val="both"/>
+        <w:rPr>
+          <w:rFonts w:ascii="Times New Roman" w:eastAsia="楷体" w:hAnsi="Times New Roman" w:cs="Times New Roman"/>
+          <w:color w:val="000000"/>
+          <w:sz w:val="28"/>
+        </w:rPr>
+        <w:sectPr>
+          <w:pgSz w:w="12240" w:h="15840"/>
+          <w:pgMar w:top="1440" w:right="1800" w:bottom="1440" w:left="1800" w:header="720" w:footer="720" w:gutter="0"/>
+          <w:cols w:space="720"/>
+          <w:docGrid w:linePitch="360"/>
+        </w:sectPr>
+      </w:pPr>
+    </w:p>
+    <w:p>
+      <w:pPr>
+        <w:pStyle w:val="1"/>
+        <w:widowControl w:val="0"/>
+        <w:spacing w:beforeLines="50" w:before="120" w:afterLines="50" w:after="120" w:line="360" w:lineRule="auto"/>
+        <w:jc w:val="both"/>
+        <w:rPr>
+          <w:rFonts w:ascii="Times New Roman" w:eastAsia="楷体" w:hAnsi="Times New Roman" w:cs="Times New Roman"/>
+          <w:color w:val="000000"/>
+          <w:sz w:val="28"/>
+        </w:rPr>
+      </w:pPr>
+      <w:r>
+        <w:rPr>
+          <w:rFonts w:ascii="Times New Roman" w:eastAsia="楷体" w:hAnsi="Times New Roman" w:cs="Times New Roman"/>
+          <w:color w:val="000000"/>
+          <w:sz w:val="28"/>
+        </w:rPr>
+        <w:lastRenderedPageBreak/>
+        <w:t>5</w:t>
+      </w:r>
+      <w:r>
+        <w:rPr>
+          <w:rFonts w:ascii="Times New Roman" w:eastAsia="楷体" w:hAnsi="Times New Roman" w:cs="Times New Roman"/>
+          <w:color w:val="000000"/>
+          <w:sz w:val="28"/>
+        </w:rPr>
+        <w:t xml:space="preserve">. </w:t>
+      </w:r>
+      <w:r>
+        <w:rPr>
+          <w:rFonts w:ascii="Times New Roman" w:eastAsia="楷体" w:hAnsi="Times New Roman" w:cs="Times New Roman"/>
+          <w:color w:val="000000"/>
+          <w:sz w:val="28"/>
+        </w:rPr>
+        <w:t>后续工作</w:t>
+      </w:r>
+    </w:p>
+    <w:p>
+      <w:pPr>
+        <w:rPr>
+          <w:rFonts w:ascii="Times New Roman" w:eastAsia="楷体" w:hAnsi="Times New Roman" w:cs="Times New Roman"/>
+          <w:b/>
+        </w:rPr>
+      </w:pPr>
+      <w:r>
+        <w:rPr>
+          <w:rFonts w:ascii="Times New Roman" w:eastAsia="楷体" w:hAnsi="Times New Roman" w:cs="Times New Roman"/>
+          <w:b/>
+        </w:rPr>
+        <w:t>（</w:t>
+      </w:r>
+      <w:r>
+        <w:rPr>
+          <w:rFonts w:ascii="Times New Roman" w:eastAsia="楷体" w:hAnsi="Times New Roman" w:cs="Times New Roman"/>
+          <w:b/>
+        </w:rPr>
+        <w:t>1</w:t>
+      </w:r>
+      <w:r>
+        <w:rPr>
+          <w:rFonts w:ascii="Times New Roman" w:eastAsia="楷体" w:hAnsi="Times New Roman" w:cs="Times New Roman"/>
+          <w:b/>
+        </w:rPr>
+        <w:t>）</w:t>
+      </w:r>
+      <w:r>
+        <w:rPr>
+          <w:rFonts w:ascii="Times New Roman" w:eastAsia="楷体" w:hAnsi="Times New Roman" w:cs="Times New Roman"/>
+          <w:b/>
+        </w:rPr>
+        <w:t>尝试增加一些基于应用场景的限制来简化问题</w:t>
+      </w:r>
+    </w:p>
+    <w:p>
+      <w:pPr>
+        <w:pStyle w:val="a5"/>
+        <w:numPr>
+          <w:ilvl w:val="0"/>
+          <w:numId w:val="7"/>
+        </w:numPr>
+        <w:spacing w:line="360" w:lineRule="auto"/>
+        <w:rPr>
+          <w:rFonts w:ascii="Times New Roman" w:eastAsia="楷体" w:hAnsi="Times New Roman" w:cs="Times New Roman"/>
+        </w:rPr>
+      </w:pPr>
+      <w:r>
+        <w:rPr>
+          <w:rFonts w:ascii="Times New Roman" w:eastAsia="楷体" w:hAnsi="Times New Roman" w:cs="Times New Roman"/>
+        </w:rPr>
+        <w:t>限制交易阶段或次数</w:t>
+      </w:r>
+    </w:p>
+    <w:p>
+      <w:pPr>
+        <w:pStyle w:val="a5"/>
+        <w:numPr>
+          <w:ilvl w:val="0"/>
+          <w:numId w:val="7"/>
+        </w:numPr>
+        <w:spacing w:line="360" w:lineRule="auto"/>
+        <w:rPr>
+          <w:rFonts w:ascii="Times New Roman" w:eastAsia="楷体" w:hAnsi="Times New Roman" w:cs="Times New Roman"/>
+        </w:rPr>
+      </w:pPr>
+      <w:r>
+        <w:rPr>
+          <w:rFonts w:ascii="Times New Roman" w:eastAsia="楷体" w:hAnsi="Times New Roman" w:cs="Times New Roman"/>
+        </w:rPr>
+        <w:t>限制中转货币种类数（不超过</w:t>
+      </w:r>
+      <w:r>
+        <w:rPr>
+          <w:rFonts w:ascii="Times New Roman" w:eastAsia="楷体" w:hAnsi="Times New Roman" w:cs="Times New Roman"/>
+        </w:rPr>
+        <w:t>4</w:t>
+      </w:r>
+      <w:r>
+        <w:rPr>
+          <w:rFonts w:ascii="Times New Roman" w:eastAsia="楷体" w:hAnsi="Times New Roman" w:cs="Times New Roman"/>
+        </w:rPr>
+        <w:t>个）</w:t>
+      </w:r>
+      <w:r>
+        <w:rPr>
+          <w:rFonts w:ascii="Times New Roman" w:eastAsia="楷体" w:hAnsi="Times New Roman" w:cs="Times New Roman"/>
+        </w:rPr>
+        <w:t>，注意不包括初始和目标货币</w:t>
+      </w:r>
+    </w:p>
+    <w:p>
+      <w:pPr>
+        <w:pStyle w:val="a5"/>
+        <w:numPr>
+          <w:ilvl w:val="0"/>
+          <w:numId w:val="7"/>
+        </w:numPr>
+        <w:spacing w:line="360" w:lineRule="auto"/>
+        <w:rPr>
+          <w:rFonts w:ascii="Times New Roman" w:eastAsia="楷体" w:hAnsi="Times New Roman" w:cs="Times New Roman"/>
+        </w:rPr>
+      </w:pPr>
+      <w:r>
+        <w:rPr>
+          <w:rFonts w:ascii="Times New Roman" w:eastAsia="楷体" w:hAnsi="Times New Roman" w:cs="Times New Roman"/>
+        </w:rPr>
+        <w:t>限制交易所数量（不超过</w:t>
+      </w:r>
+      <w:r>
+        <w:rPr>
+          <w:rFonts w:ascii="Times New Roman" w:eastAsia="楷体" w:hAnsi="Times New Roman" w:cs="Times New Roman"/>
+        </w:rPr>
+        <w:t>8</w:t>
+      </w:r>
+      <w:r>
+        <w:rPr>
+          <w:rFonts w:ascii="Times New Roman" w:eastAsia="楷体" w:hAnsi="Times New Roman" w:cs="Times New Roman"/>
+        </w:rPr>
+        <w:t>个）</w:t>
+      </w:r>
+    </w:p>
+    <w:p>
+      <w:pPr>
+        <w:rPr>
+          <w:rFonts w:ascii="Times New Roman" w:eastAsia="楷体" w:hAnsi="Times New Roman" w:cs="Times New Roman"/>
+          <w:b/>
+        </w:rPr>
+      </w:pPr>
+      <w:r>
+        <w:rPr>
+          <w:rFonts w:ascii="Times New Roman" w:eastAsia="楷体" w:hAnsi="Times New Roman" w:cs="Times New Roman"/>
+          <w:b/>
+        </w:rPr>
+        <w:t>（</w:t>
+      </w:r>
+      <w:r>
+        <w:rPr>
+          <w:rFonts w:ascii="Times New Roman" w:eastAsia="楷体" w:hAnsi="Times New Roman" w:cs="Times New Roman"/>
+          <w:b/>
+        </w:rPr>
+        <w:t>2</w:t>
+      </w:r>
+      <w:r>
+        <w:rPr>
+          <w:rFonts w:ascii="Times New Roman" w:eastAsia="楷体" w:hAnsi="Times New Roman" w:cs="Times New Roman"/>
+          <w:b/>
+        </w:rPr>
+        <w:t>）对数学模型进行近似处理</w:t>
+      </w:r>
+      <w:r>
+        <w:rPr>
+          <w:rFonts w:ascii="Times New Roman" w:eastAsia="楷体" w:hAnsi="Times New Roman" w:cs="Times New Roman"/>
+          <w:b/>
+        </w:rPr>
+        <w:t>（</w:t>
+      </w:r>
+      <w:proofErr w:type="gramStart"/>
+      <w:r>
+        <w:rPr>
+          <w:rFonts w:ascii="Times New Roman" w:eastAsia="楷体" w:hAnsi="Times New Roman" w:cs="Times New Roman"/>
+          <w:b/>
+        </w:rPr>
+        <w:t>凸</w:t>
+      </w:r>
+      <w:proofErr w:type="gramEnd"/>
+      <w:r>
+        <w:rPr>
+          <w:rFonts w:ascii="Times New Roman" w:eastAsia="楷体" w:hAnsi="Times New Roman" w:cs="Times New Roman"/>
+          <w:b/>
+        </w:rPr>
+        <w:t>转化）</w:t>
+      </w:r>
+    </w:p>
+    <w:p>
+      <w:pPr>
+        <w:pStyle w:val="a5"/>
+        <w:numPr>
+          <w:ilvl w:val="0"/>
+          <w:numId w:val="8"/>
+        </w:numPr>
+        <w:spacing w:line="360" w:lineRule="auto"/>
+        <w:rPr>
+          <w:rFonts w:ascii="Times New Roman" w:eastAsia="楷体" w:hAnsi="Times New Roman" w:cs="Times New Roman"/>
+        </w:rPr>
+      </w:pPr>
+      <w:r>
+        <w:rPr>
+          <w:rFonts w:ascii="Times New Roman" w:eastAsia="楷体" w:hAnsi="Times New Roman" w:cs="Times New Roman"/>
+        </w:rPr>
+        <w:t>分段线性去近似分式</w:t>
+      </w:r>
+    </w:p>
+    <w:p>
+      <w:pPr>
+        <w:pStyle w:val="a5"/>
+        <w:numPr>
+          <w:ilvl w:val="0"/>
+          <w:numId w:val="8"/>
+        </w:numPr>
+        <w:spacing w:line="360" w:lineRule="auto"/>
+        <w:rPr>
+          <w:rFonts w:ascii="Times New Roman" w:eastAsia="楷体" w:hAnsi="Times New Roman" w:cs="Times New Roman"/>
+        </w:rPr>
+      </w:pPr>
+      <w:r>
+        <w:rPr>
+          <w:rFonts w:ascii="Times New Roman" w:eastAsia="楷体" w:hAnsi="Times New Roman" w:cs="Times New Roman"/>
+        </w:rPr>
+        <w:t>分式线性化传统方法，保证不引入二次</w:t>
+      </w:r>
+      <w:proofErr w:type="gramStart"/>
+      <w:r>
+        <w:rPr>
+          <w:rFonts w:ascii="Times New Roman" w:eastAsia="楷体" w:hAnsi="Times New Roman" w:cs="Times New Roman"/>
+        </w:rPr>
+        <w:t>项得到</w:t>
+      </w:r>
+      <w:proofErr w:type="gramEnd"/>
+      <w:r>
+        <w:rPr>
+          <w:rFonts w:ascii="Times New Roman" w:eastAsia="楷体" w:hAnsi="Times New Roman" w:cs="Times New Roman"/>
+        </w:rPr>
+        <w:t>松弛问题</w:t>
+      </w:r>
+    </w:p>
+    <w:p>
+      <w:pPr>
+        <w:rPr>
+          <w:rFonts w:ascii="Times New Roman" w:eastAsia="楷体" w:hAnsi="Times New Roman" w:cs="Times New Roman"/>
+          <w:b/>
+        </w:rPr>
+      </w:pPr>
+      <w:r>
+        <w:rPr>
+          <w:rFonts w:ascii="Times New Roman" w:eastAsia="楷体" w:hAnsi="Times New Roman" w:cs="Times New Roman"/>
+          <w:b/>
+        </w:rPr>
+        <w:t>（</w:t>
+      </w:r>
+      <w:r>
+        <w:rPr>
+          <w:rFonts w:ascii="Times New Roman" w:eastAsia="楷体" w:hAnsi="Times New Roman" w:cs="Times New Roman"/>
+          <w:b/>
+        </w:rPr>
+        <w:t>3</w:t>
+      </w:r>
+      <w:r>
+        <w:rPr>
+          <w:rFonts w:ascii="Times New Roman" w:eastAsia="楷体" w:hAnsi="Times New Roman" w:cs="Times New Roman"/>
+          <w:b/>
+        </w:rPr>
+        <w:t>）使用</w:t>
+      </w:r>
+      <w:r>
+        <w:rPr>
+          <w:rFonts w:ascii="Times New Roman" w:eastAsia="楷体" w:hAnsi="Times New Roman" w:cs="Times New Roman"/>
+          <w:b/>
+        </w:rPr>
+        <w:t>数值</w:t>
+      </w:r>
+      <w:r>
+        <w:rPr>
+          <w:rFonts w:ascii="Times New Roman" w:eastAsia="楷体" w:hAnsi="Times New Roman" w:cs="Times New Roman"/>
+          <w:b/>
+        </w:rPr>
+        <w:t>优化方法</w:t>
+      </w:r>
+      <w:r>
+        <w:rPr>
+          <w:rFonts w:ascii="Times New Roman" w:eastAsia="楷体" w:hAnsi="Times New Roman" w:cs="Times New Roman"/>
+          <w:b/>
+        </w:rPr>
+        <w:t>（这个优先级</w:t>
+      </w:r>
+      <w:r>
+        <w:rPr>
+          <w:rFonts w:ascii="Times New Roman" w:eastAsia="楷体" w:hAnsi="Times New Roman" w:cs="Times New Roman"/>
+          <w:b/>
+        </w:rPr>
+        <w:t>较低</w:t>
+      </w:r>
+      <w:r>
+        <w:rPr>
+          <w:rFonts w:ascii="Times New Roman" w:eastAsia="楷体" w:hAnsi="Times New Roman" w:cs="Times New Roman"/>
+          <w:b/>
+        </w:rPr>
+        <w:t>）</w:t>
+      </w:r>
+    </w:p>
+    <w:p>
+      <w:pPr>
+        <w:pStyle w:val="a5"/>
+        <w:numPr>
+          <w:ilvl w:val="0"/>
+          <w:numId w:val="9"/>
+        </w:numPr>
+        <w:spacing w:line="360" w:lineRule="auto"/>
+        <w:rPr>
+          <w:rFonts w:ascii="Times New Roman" w:eastAsia="楷体" w:hAnsi="Times New Roman" w:cs="Times New Roman"/>
+          <w:sz w:val="21"/>
+          <w:szCs w:val="21"/>
+        </w:rPr>
+      </w:pPr>
+      <w:proofErr w:type="gramStart"/>
+      <w:r>
+        <w:rPr>
+          <w:rFonts w:ascii="Times New Roman" w:eastAsia="楷体" w:hAnsi="Times New Roman" w:cs="Times New Roman"/>
+          <w:sz w:val="21"/>
+          <w:szCs w:val="21"/>
+        </w:rPr>
+        <w:t>放松子</w:t>
+      </w:r>
+      <w:proofErr w:type="gramEnd"/>
+      <w:r>
+        <w:rPr>
+          <w:rFonts w:ascii="Times New Roman" w:eastAsia="楷体" w:hAnsi="Times New Roman" w:cs="Times New Roman"/>
+          <w:sz w:val="21"/>
+          <w:szCs w:val="21"/>
+        </w:rPr>
+        <w:t>环路约束，使用</w:t>
+      </w:r>
+      <w:r>
+        <w:rPr>
+          <w:rFonts w:ascii="Times New Roman" w:eastAsia="楷体" w:hAnsi="Times New Roman" w:cs="Times New Roman"/>
+          <w:sz w:val="21"/>
+          <w:szCs w:val="21"/>
+        </w:rPr>
+        <w:t>SQP</w:t>
+      </w:r>
+      <w:r>
+        <w:rPr>
+          <w:rFonts w:ascii="Times New Roman" w:eastAsia="楷体" w:hAnsi="Times New Roman" w:cs="Times New Roman"/>
+          <w:sz w:val="21"/>
+          <w:szCs w:val="21"/>
+        </w:rPr>
+        <w:t>等方法做局部最优解。同时采用</w:t>
+      </w:r>
+      <w:r>
+        <w:rPr>
+          <w:rFonts w:ascii="Times New Roman" w:eastAsia="楷体" w:hAnsi="Times New Roman" w:cs="Times New Roman"/>
+          <w:sz w:val="21"/>
+          <w:szCs w:val="21"/>
+        </w:rPr>
+        <w:t>multi-start</w:t>
+      </w:r>
+      <w:r>
+        <w:rPr>
+          <w:rFonts w:ascii="Times New Roman" w:eastAsia="楷体" w:hAnsi="Times New Roman" w:cs="Times New Roman"/>
+          <w:sz w:val="21"/>
+          <w:szCs w:val="21"/>
+        </w:rPr>
+        <w:t>方法，并行多个</w:t>
+      </w:r>
+      <w:r>
+        <w:rPr>
+          <w:rFonts w:ascii="Times New Roman" w:eastAsia="楷体" w:hAnsi="Times New Roman" w:cs="Times New Roman"/>
+          <w:sz w:val="21"/>
+          <w:szCs w:val="21"/>
+        </w:rPr>
+        <w:t>process</w:t>
+      </w:r>
+      <w:r>
+        <w:rPr>
+          <w:rFonts w:ascii="Times New Roman" w:eastAsia="楷体" w:hAnsi="Times New Roman" w:cs="Times New Roman"/>
+          <w:sz w:val="21"/>
+          <w:szCs w:val="21"/>
+        </w:rPr>
+        <w:t>，对多个</w:t>
+      </w:r>
+      <w:proofErr w:type="gramStart"/>
+      <w:r>
+        <w:rPr>
+          <w:rFonts w:ascii="Times New Roman" w:eastAsia="楷体" w:hAnsi="Times New Roman" w:cs="Times New Roman"/>
+          <w:sz w:val="21"/>
+          <w:szCs w:val="21"/>
+        </w:rPr>
+        <w:t>局部最优解优中</w:t>
+      </w:r>
+      <w:proofErr w:type="gramEnd"/>
+      <w:r>
+        <w:rPr>
+          <w:rFonts w:ascii="Times New Roman" w:eastAsia="楷体" w:hAnsi="Times New Roman" w:cs="Times New Roman"/>
+          <w:sz w:val="21"/>
+          <w:szCs w:val="21"/>
+        </w:rPr>
+        <w:t>选优。</w:t>
+      </w:r>
+      <w:r>
+        <w:rPr>
+          <w:rFonts w:ascii="Times New Roman" w:eastAsia="楷体" w:hAnsi="Times New Roman" w:cs="Times New Roman"/>
+          <w:sz w:val="21"/>
+          <w:szCs w:val="21"/>
+        </w:rPr>
+        <w:t>并尝试对</w:t>
+      </w:r>
+      <w:r>
+        <w:rPr>
+          <w:rFonts w:ascii="Times New Roman" w:eastAsia="楷体" w:hAnsi="Times New Roman" w:cs="Times New Roman"/>
+          <w:sz w:val="21"/>
+          <w:szCs w:val="21"/>
+        </w:rPr>
+        <w:t>所得</w:t>
+      </w:r>
+      <w:proofErr w:type="gramStart"/>
+      <w:r>
+        <w:rPr>
+          <w:rFonts w:ascii="Times New Roman" w:eastAsia="楷体" w:hAnsi="Times New Roman" w:cs="Times New Roman"/>
+          <w:sz w:val="21"/>
+          <w:szCs w:val="21"/>
+        </w:rPr>
+        <w:t>解</w:t>
+      </w:r>
+      <w:r>
+        <w:rPr>
+          <w:rFonts w:ascii="Times New Roman" w:eastAsia="楷体" w:hAnsi="Times New Roman" w:cs="Times New Roman"/>
+          <w:sz w:val="21"/>
+          <w:szCs w:val="21"/>
+        </w:rPr>
+        <w:t>进行</w:t>
+      </w:r>
+      <w:proofErr w:type="gramEnd"/>
+      <w:r>
+        <w:rPr>
+          <w:rFonts w:ascii="Times New Roman" w:eastAsia="楷体" w:hAnsi="Times New Roman" w:cs="Times New Roman"/>
+          <w:sz w:val="21"/>
+          <w:szCs w:val="21"/>
+        </w:rPr>
+        <w:t>邻域搜索以保证可行</w:t>
+      </w:r>
+      <w:r>
+        <w:rPr>
+          <w:rFonts w:ascii="Times New Roman" w:eastAsia="楷体" w:hAnsi="Times New Roman" w:cs="Times New Roman"/>
+          <w:sz w:val="21"/>
+          <w:szCs w:val="21"/>
+        </w:rPr>
+        <w:t>。</w:t>
+      </w:r>
+    </w:p>
+    <w:p>
+      <w:pPr>
+        <w:spacing w:after="0" w:line="360" w:lineRule="auto"/>
+        <w:rPr>
+          <w:rFonts w:ascii="Times New Roman" w:eastAsia="楷体" w:hAnsi="Times New Roman" w:cs="Times New Roman"/>
+          <w:sz w:val="21"/>
+          <w:szCs w:val="21"/>
+        </w:rPr>
+      </w:pPr>
+      <w:r>
+        <w:rPr>
+          <w:rFonts w:ascii="Times New Roman" w:eastAsia="楷体" w:hAnsi="Times New Roman" w:cs="Times New Roman"/>
+          <w:sz w:val="21"/>
+          <w:szCs w:val="21"/>
+        </w:rPr>
+        <w:t>（</w:t>
+      </w:r>
+      <w:r>
+        <w:rPr>
+          <w:rFonts w:ascii="Times New Roman" w:eastAsia="楷体" w:hAnsi="Times New Roman" w:cs="Times New Roman"/>
+          <w:b/>
+          <w:sz w:val="21"/>
+          <w:szCs w:val="21"/>
+        </w:rPr>
+        <w:t>4</w:t>
+      </w:r>
+      <w:r>
+        <w:rPr>
+          <w:rFonts w:ascii="Times New Roman" w:eastAsia="楷体" w:hAnsi="Times New Roman" w:cs="Times New Roman"/>
+          <w:b/>
+          <w:sz w:val="21"/>
+          <w:szCs w:val="21"/>
+        </w:rPr>
+        <w:t>）</w:t>
+      </w:r>
+      <w:r>
+        <w:rPr>
+          <w:rFonts w:ascii="Times New Roman" w:eastAsia="楷体" w:hAnsi="Times New Roman" w:cs="Times New Roman" w:hint="eastAsia"/>
+          <w:b/>
+          <w:sz w:val="21"/>
+          <w:szCs w:val="21"/>
+        </w:rPr>
+        <w:t>实盘测试</w:t>
+      </w:r>
+    </w:p>
+    <w:p>
+      <w:pPr>
+        <w:spacing w:after="0" w:line="360" w:lineRule="auto"/>
+        <w:rPr>
+          <w:rFonts w:ascii="Times New Roman" w:eastAsia="楷体" w:hAnsi="Times New Roman" w:cs="Times New Roman" w:hint="eastAsia"/>
+          <w:sz w:val="21"/>
+          <w:szCs w:val="21"/>
+        </w:rPr>
+      </w:pPr>
+      <w:r>
+        <w:rPr>
+          <w:rFonts w:ascii="Times New Roman" w:eastAsia="楷体" w:hAnsi="Times New Roman" w:cs="Times New Roman"/>
+          <w:sz w:val="21"/>
+          <w:szCs w:val="21"/>
+        </w:rPr>
+        <w:t>使用一家交易所（</w:t>
+      </w:r>
+      <w:proofErr w:type="spellStart"/>
+      <w:r>
+        <w:rPr>
+          <w:rFonts w:ascii="Times New Roman" w:eastAsia="楷体" w:hAnsi="Times New Roman" w:cs="Times New Roman"/>
+          <w:sz w:val="21"/>
+          <w:szCs w:val="21"/>
+        </w:rPr>
+        <w:t>Uniswap</w:t>
+      </w:r>
+      <w:proofErr w:type="spellEnd"/>
+      <w:r>
+        <w:rPr>
+          <w:rFonts w:ascii="Times New Roman" w:eastAsia="楷体" w:hAnsi="Times New Roman" w:cs="Times New Roman"/>
+          <w:sz w:val="21"/>
+          <w:szCs w:val="21"/>
+        </w:rPr>
+        <w:t>），采用网站上的</w:t>
+      </w:r>
+      <w:r>
+        <w:rPr>
+          <w:rFonts w:ascii="Times New Roman" w:eastAsia="楷体" w:hAnsi="Times New Roman" w:cs="Times New Roman"/>
+          <w:sz w:val="21"/>
+          <w:szCs w:val="21"/>
+        </w:rPr>
+        <w:t>实际数据</w:t>
+      </w:r>
+      <w:r>
+        <w:rPr>
+          <w:rFonts w:ascii="Times New Roman" w:eastAsia="楷体" w:hAnsi="Times New Roman" w:cs="Times New Roman"/>
+          <w:sz w:val="21"/>
+          <w:szCs w:val="21"/>
+        </w:rPr>
+        <w:t>对模型算法进行测试</w:t>
+      </w:r>
     </w:p>
     <w:sectPr>
       <w:pgSz w:w="12240" w:h="15840"/>
@@ -11269,7 +12176,7 @@
 </file>
 
 <file path=word/endnotes.xml><?xml version="1.0" encoding="utf-8"?>
-<w:endnotes xmlns:wpc="http://schemas.microsoft.com/office/word/2010/wordprocessingCanvas" xmlns:cx="http://schemas.microsoft.com/office/drawing/2014/chartex" xmlns:cx1="http://schemas.microsoft.com/office/drawing/2015/9/8/chartex" xmlns:cx2="http://schemas.microsoft.com/office/drawing/2015/10/21/chartex" xmlns:cx3="http://schemas.microsoft.com/office/drawing/2016/5/9/chartex" xmlns:cx4="http://schemas.microsoft.com/office/drawing/2016/5/10/chartex" xmlns:cx5="http://schemas.microsoft.com/office/drawing/2016/5/11/chartex" xmlns:cx6="http://schemas.microsoft.com/office/drawing/2016/5/12/chartex" xmlns:cx7="http://schemas.microsoft.com/office/drawing/2016/5/13/chartex" xmlns:cx8="http://schemas.microsoft.com/office/drawing/2016/5/14/chartex" xmlns:mc="http://schemas.openxmlformats.org/markup-compatibility/2006" xmlns:aink="http://schemas.microsoft.com/office/drawing/2016/ink" xmlns:am3d="http://schemas.microsoft.com/office/drawing/2017/model3d" xmlns:o="urn:schemas-microsoft-com:office:office" xmlns:r="http://schemas.openxmlformats.org/officeDocument/2006/relationships" xmlns:m="http://schemas.openxmlformats.org/officeDocument/2006/math" xmlns:v="urn:schemas-microsoft-com:vml" xmlns:wp14="http://schemas.microsoft.com/office/word/2010/wordprocessingDrawing" xmlns:wp="http://schemas.openxmlformats.org/drawingml/2006/wordprocessingDrawing" xmlns:w10="urn:schemas-microsoft-com:office:word" xmlns:w="http://schemas.openxmlformats.org/wordprocessingml/2006/main" xmlns:w14="http://schemas.microsoft.com/office/word/2010/wordml" xmlns:w15="http://schemas.microsoft.com/office/word/2012/wordml" xmlns:w16cex="http://schemas.microsoft.com/office/word/2018/wordml/cex" xmlns:w16cid="http://schemas.microsoft.com/office/word/2016/wordml/cid" xmlns:w16="http://schemas.microsoft.com/office/word/2018/wordml" xmlns:w16se="http://schemas.microsoft.com/office/word/2015/wordml/symex" xmlns:wpg="http://schemas.microsoft.com/office/word/2010/wordprocessingGroup" xmlns:wpi="http://schemas.microsoft.com/office/word/2010/wordprocessingInk" xmlns:wne="http://schemas.microsoft.com/office/word/2006/wordml" xmlns:wps="http://schemas.microsoft.com/office/word/2010/wordprocessingShape" mc:Ignorable="w14 w15 w16se w16cid w16 w16cex wp14">
+<w:endnotes xmlns:wpc="http://schemas.microsoft.com/office/word/2010/wordprocessingCanvas" xmlns:cx="http://schemas.microsoft.com/office/drawing/2014/chartex" xmlns:cx1="http://schemas.microsoft.com/office/drawing/2015/9/8/chartex" xmlns:cx2="http://schemas.microsoft.com/office/drawing/2015/10/21/chartex" xmlns:cx3="http://schemas.microsoft.com/office/drawing/2016/5/9/chartex" xmlns:cx4="http://schemas.microsoft.com/office/drawing/2016/5/10/chartex" xmlns:cx5="http://schemas.microsoft.com/office/drawing/2016/5/11/chartex" xmlns:cx6="http://schemas.microsoft.com/office/drawing/2016/5/12/chartex" xmlns:cx7="http://schemas.microsoft.com/office/drawing/2016/5/13/chartex" xmlns:cx8="http://schemas.microsoft.com/office/drawing/2016/5/14/chartex" xmlns:mc="http://schemas.openxmlformats.org/markup-compatibility/2006" xmlns:aink="http://schemas.microsoft.com/office/drawing/2016/ink" xmlns:am3d="http://schemas.microsoft.com/office/drawing/2017/model3d" xmlns:o="urn:schemas-microsoft-com:office:office" xmlns:r="http://schemas.openxmlformats.org/officeDocument/2006/relationships" xmlns:m="http://schemas.openxmlformats.org/officeDocument/2006/math" xmlns:v="urn:schemas-microsoft-com:vml" xmlns:wp14="http://schemas.microsoft.com/office/word/2010/wordprocessingDrawing" xmlns:wp="http://schemas.openxmlformats.org/drawingml/2006/wordprocessingDrawing" xmlns:w10="urn:schemas-microsoft-com:office:word" xmlns:w="http://schemas.openxmlformats.org/wordprocessingml/2006/main" xmlns:w14="http://schemas.microsoft.com/office/word/2010/wordml" xmlns:w15="http://schemas.microsoft.com/office/word/2012/wordml" xmlns:w16cid="http://schemas.microsoft.com/office/word/2016/wordml/cid" xmlns:w16se="http://schemas.microsoft.com/office/word/2015/wordml/symex" xmlns:wpg="http://schemas.microsoft.com/office/word/2010/wordprocessingGroup" xmlns:wpi="http://schemas.microsoft.com/office/word/2010/wordprocessingInk" xmlns:wne="http://schemas.microsoft.com/office/word/2006/wordml" xmlns:wps="http://schemas.microsoft.com/office/word/2010/wordprocessingShape" mc:Ignorable="w14 w15 w16se w16cid wp14">
   <w:endnote w:type="separator" w:id="-1">
     <w:p>
       <w:pPr>
@@ -11294,7 +12201,7 @@
 </file>
 
 <file path=word/footnotes.xml><?xml version="1.0" encoding="utf-8"?>
-<w:footnotes xmlns:wpc="http://schemas.microsoft.com/office/word/2010/wordprocessingCanvas" xmlns:cx="http://schemas.microsoft.com/office/drawing/2014/chartex" xmlns:cx1="http://schemas.microsoft.com/office/drawing/2015/9/8/chartex" xmlns:cx2="http://schemas.microsoft.com/office/drawing/2015/10/21/chartex" xmlns:cx3="http://schemas.microsoft.com/office/drawing/2016/5/9/chartex" xmlns:cx4="http://schemas.microsoft.com/office/drawing/2016/5/10/chartex" xmlns:cx5="http://schemas.microsoft.com/office/drawing/2016/5/11/chartex" xmlns:cx6="http://schemas.microsoft.com/office/drawing/2016/5/12/chartex" xmlns:cx7="http://schemas.microsoft.com/office/drawing/2016/5/13/chartex" xmlns:cx8="http://schemas.microsoft.com/office/drawing/2016/5/14/chartex" xmlns:mc="http://schemas.openxmlformats.org/markup-compatibility/2006" xmlns:aink="http://schemas.microsoft.com/office/drawing/2016/ink" xmlns:am3d="http://schemas.microsoft.com/office/drawing/2017/model3d" xmlns:o="urn:schemas-microsoft-com:office:office" xmlns:r="http://schemas.openxmlformats.org/officeDocument/2006/relationships" xmlns:m="http://schemas.openxmlformats.org/officeDocument/2006/math" xmlns:v="urn:schemas-microsoft-com:vml" xmlns:wp14="http://schemas.microsoft.com/office/word/2010/wordprocessingDrawing" xmlns:wp="http://schemas.openxmlformats.org/drawingml/2006/wordprocessingDrawing" xmlns:w10="urn:schemas-microsoft-com:office:word" xmlns:w="http://schemas.openxmlformats.org/wordprocessingml/2006/main" xmlns:w14="http://schemas.microsoft.com/office/word/2010/wordml" xmlns:w15="http://schemas.microsoft.com/office/word/2012/wordml" xmlns:w16cex="http://schemas.microsoft.com/office/word/2018/wordml/cex" xmlns:w16cid="http://schemas.microsoft.com/office/word/2016/wordml/cid" xmlns:w16="http://schemas.microsoft.com/office/word/2018/wordml" xmlns:w16se="http://schemas.microsoft.com/office/word/2015/wordml/symex" xmlns:wpg="http://schemas.microsoft.com/office/word/2010/wordprocessingGroup" xmlns:wpi="http://schemas.microsoft.com/office/word/2010/wordprocessingInk" xmlns:wne="http://schemas.microsoft.com/office/word/2006/wordml" xmlns:wps="http://schemas.microsoft.com/office/word/2010/wordprocessingShape" mc:Ignorable="w14 w15 w16se w16cid w16 w16cex wp14">
+<w:footnotes xmlns:wpc="http://schemas.microsoft.com/office/word/2010/wordprocessingCanvas" xmlns:cx="http://schemas.microsoft.com/office/drawing/2014/chartex" xmlns:cx1="http://schemas.microsoft.com/office/drawing/2015/9/8/chartex" xmlns:cx2="http://schemas.microsoft.com/office/drawing/2015/10/21/chartex" xmlns:cx3="http://schemas.microsoft.com/office/drawing/2016/5/9/chartex" xmlns:cx4="http://schemas.microsoft.com/office/drawing/2016/5/10/chartex" xmlns:cx5="http://schemas.microsoft.com/office/drawing/2016/5/11/chartex" xmlns:cx6="http://schemas.microsoft.com/office/drawing/2016/5/12/chartex" xmlns:cx7="http://schemas.microsoft.com/office/drawing/2016/5/13/chartex" xmlns:cx8="http://schemas.microsoft.com/office/drawing/2016/5/14/chartex" xmlns:mc="http://schemas.openxmlformats.org/markup-compatibility/2006" xmlns:aink="http://schemas.microsoft.com/office/drawing/2016/ink" xmlns:am3d="http://schemas.microsoft.com/office/drawing/2017/model3d" xmlns:o="urn:schemas-microsoft-com:office:office" xmlns:r="http://schemas.openxmlformats.org/officeDocument/2006/relationships" xmlns:m="http://schemas.openxmlformats.org/officeDocument/2006/math" xmlns:v="urn:schemas-microsoft-com:vml" xmlns:wp14="http://schemas.microsoft.com/office/word/2010/wordprocessingDrawing" xmlns:wp="http://schemas.openxmlformats.org/drawingml/2006/wordprocessingDrawing" xmlns:w10="urn:schemas-microsoft-com:office:word" xmlns:w="http://schemas.openxmlformats.org/wordprocessingml/2006/main" xmlns:w14="http://schemas.microsoft.com/office/word/2010/wordml" xmlns:w15="http://schemas.microsoft.com/office/word/2012/wordml" xmlns:w16cid="http://schemas.microsoft.com/office/word/2016/wordml/cid" xmlns:w16se="http://schemas.microsoft.com/office/word/2015/wordml/symex" xmlns:wpg="http://schemas.microsoft.com/office/word/2010/wordprocessingGroup" xmlns:wpi="http://schemas.microsoft.com/office/word/2010/wordprocessingInk" xmlns:wne="http://schemas.microsoft.com/office/word/2006/wordml" xmlns:wps="http://schemas.microsoft.com/office/word/2010/wordprocessingShape" mc:Ignorable="w14 w15 w16se w16cid wp14">
   <w:footnote w:type="separator" w:id="-1">
     <w:p>
       <w:pPr>
@@ -11319,7 +12226,7 @@
 </file>
 
 <file path=word/numbering.xml><?xml version="1.0" encoding="utf-8"?>
-<w:numbering xmlns:wpc="http://schemas.microsoft.com/office/word/2010/wordprocessingCanvas" xmlns:cx="http://schemas.microsoft.com/office/drawing/2014/chartex" xmlns:cx1="http://schemas.microsoft.com/office/drawing/2015/9/8/chartex" xmlns:cx2="http://schemas.microsoft.com/office/drawing/2015/10/21/chartex" xmlns:cx3="http://schemas.microsoft.com/office/drawing/2016/5/9/chartex" xmlns:cx4="http://schemas.microsoft.com/office/drawing/2016/5/10/chartex" xmlns:cx5="http://schemas.microsoft.com/office/drawing/2016/5/11/chartex" xmlns:cx6="http://schemas.microsoft.com/office/drawing/2016/5/12/chartex" xmlns:cx7="http://schemas.microsoft.com/office/drawing/2016/5/13/chartex" xmlns:cx8="http://schemas.microsoft.com/office/drawing/2016/5/14/chartex" xmlns:mc="http://schemas.openxmlformats.org/markup-compatibility/2006" xmlns:aink="http://schemas.microsoft.com/office/drawing/2016/ink" xmlns:am3d="http://schemas.microsoft.com/office/drawing/2017/model3d" xmlns:o="urn:schemas-microsoft-com:office:office" xmlns:r="http://schemas.openxmlformats.org/officeDocument/2006/relationships" xmlns:m="http://schemas.openxmlformats.org/officeDocument/2006/math" xmlns:v="urn:schemas-microsoft-com:vml" xmlns:wp14="http://schemas.microsoft.com/office/word/2010/wordprocessingDrawing" xmlns:wp="http://schemas.openxmlformats.org/drawingml/2006/wordprocessingDrawing" xmlns:w10="urn:schemas-microsoft-com:office:word" xmlns:w="http://schemas.openxmlformats.org/wordprocessingml/2006/main" xmlns:w14="http://schemas.microsoft.com/office/word/2010/wordml" xmlns:w15="http://schemas.microsoft.com/office/word/2012/wordml" xmlns:w16cex="http://schemas.microsoft.com/office/word/2018/wordml/cex" xmlns:w16cid="http://schemas.microsoft.com/office/word/2016/wordml/cid" xmlns:w16="http://schemas.microsoft.com/office/word/2018/wordml" xmlns:w16se="http://schemas.microsoft.com/office/word/2015/wordml/symex" xmlns:wpg="http://schemas.microsoft.com/office/word/2010/wordprocessingGroup" xmlns:wpi="http://schemas.microsoft.com/office/word/2010/wordprocessingInk" xmlns:wne="http://schemas.microsoft.com/office/word/2006/wordml" xmlns:wps="http://schemas.microsoft.com/office/word/2010/wordprocessingShape" mc:Ignorable="w14 w15 w16se w16cid w16 w16cex wp14">
+<w:numbering xmlns:wpc="http://schemas.microsoft.com/office/word/2010/wordprocessingCanvas" xmlns:cx="http://schemas.microsoft.com/office/drawing/2014/chartex" xmlns:cx1="http://schemas.microsoft.com/office/drawing/2015/9/8/chartex" xmlns:cx2="http://schemas.microsoft.com/office/drawing/2015/10/21/chartex" xmlns:cx3="http://schemas.microsoft.com/office/drawing/2016/5/9/chartex" xmlns:cx4="http://schemas.microsoft.com/office/drawing/2016/5/10/chartex" xmlns:cx5="http://schemas.microsoft.com/office/drawing/2016/5/11/chartex" xmlns:cx6="http://schemas.microsoft.com/office/drawing/2016/5/12/chartex" xmlns:cx7="http://schemas.microsoft.com/office/drawing/2016/5/13/chartex" xmlns:cx8="http://schemas.microsoft.com/office/drawing/2016/5/14/chartex" xmlns:mc="http://schemas.openxmlformats.org/markup-compatibility/2006" xmlns:aink="http://schemas.microsoft.com/office/drawing/2016/ink" xmlns:am3d="http://schemas.microsoft.com/office/drawing/2017/model3d" xmlns:o="urn:schemas-microsoft-com:office:office" xmlns:r="http://schemas.openxmlformats.org/officeDocument/2006/relationships" xmlns:m="http://schemas.openxmlformats.org/officeDocument/2006/math" xmlns:v="urn:schemas-microsoft-com:vml" xmlns:wp14="http://schemas.microsoft.com/office/word/2010/wordprocessingDrawing" xmlns:wp="http://schemas.openxmlformats.org/drawingml/2006/wordprocessingDrawing" xmlns:w10="urn:schemas-microsoft-com:office:word" xmlns:w="http://schemas.openxmlformats.org/wordprocessingml/2006/main" xmlns:w14="http://schemas.microsoft.com/office/word/2010/wordml" xmlns:w15="http://schemas.microsoft.com/office/word/2012/wordml" xmlns:w16cid="http://schemas.microsoft.com/office/word/2016/wordml/cid" xmlns:w16se="http://schemas.microsoft.com/office/word/2015/wordml/symex" xmlns:wpg="http://schemas.microsoft.com/office/word/2010/wordprocessingGroup" xmlns:wpi="http://schemas.microsoft.com/office/word/2010/wordprocessingInk" xmlns:wne="http://schemas.microsoft.com/office/word/2006/wordml" xmlns:wps="http://schemas.microsoft.com/office/word/2010/wordprocessingShape" mc:Ignorable="w14 w15 w16se w16cid wp14">
   <w:abstractNum w:abstractNumId="0" w15:restartNumberingAfterBreak="0">
     <w:nsid w:val="11D25456"/>
     <w:multiLevelType w:val="hybridMultilevel"/>
@@ -11746,16 +12653,16 @@
     </w:lvl>
   </w:abstractNum>
   <w:abstractNum w:abstractNumId="4" w15:restartNumberingAfterBreak="0">
-    <w:nsid w:val="5981654E"/>
+    <w:nsid w:val="23EA0943"/>
     <w:multiLevelType w:val="hybridMultilevel"/>
-    <w:tmpl w:val="51269204"/>
+    <w:tmpl w:val="1E425484"/>
     <w:lvl w:ilvl="0" w:tplc="0409000B">
       <w:start w:val="1"/>
       <w:numFmt w:val="bullet"/>
       <w:lvlText w:val=""/>
       <w:lvlJc w:val="left"/>
       <w:pPr>
-        <w:ind w:left="840" w:hanging="420"/>
+        <w:ind w:left="420" w:hanging="420"/>
       </w:pPr>
       <w:rPr>
         <w:rFonts w:ascii="Wingdings" w:hAnsi="Wingdings" w:hint="default"/>
@@ -11767,7 +12674,7 @@
       <w:lvlText w:val=""/>
       <w:lvlJc w:val="left"/>
       <w:pPr>
-        <w:ind w:left="1260" w:hanging="420"/>
+        <w:ind w:left="840" w:hanging="420"/>
       </w:pPr>
       <w:rPr>
         <w:rFonts w:ascii="Wingdings" w:hAnsi="Wingdings" w:hint="default"/>
@@ -11779,7 +12686,7 @@
       <w:lvlText w:val=""/>
       <w:lvlJc w:val="left"/>
       <w:pPr>
-        <w:ind w:left="1680" w:hanging="420"/>
+        <w:ind w:left="1260" w:hanging="420"/>
       </w:pPr>
       <w:rPr>
         <w:rFonts w:ascii="Wingdings" w:hAnsi="Wingdings" w:hint="default"/>
@@ -11791,7 +12698,7 @@
       <w:lvlText w:val=""/>
       <w:lvlJc w:val="left"/>
       <w:pPr>
-        <w:ind w:left="2100" w:hanging="420"/>
+        <w:ind w:left="1680" w:hanging="420"/>
       </w:pPr>
       <w:rPr>
         <w:rFonts w:ascii="Wingdings" w:hAnsi="Wingdings" w:hint="default"/>
@@ -11803,7 +12710,7 @@
       <w:lvlText w:val=""/>
       <w:lvlJc w:val="left"/>
       <w:pPr>
-        <w:ind w:left="2520" w:hanging="420"/>
+        <w:ind w:left="2100" w:hanging="420"/>
       </w:pPr>
       <w:rPr>
         <w:rFonts w:ascii="Wingdings" w:hAnsi="Wingdings" w:hint="default"/>
@@ -11815,7 +12722,7 @@
       <w:lvlText w:val=""/>
       <w:lvlJc w:val="left"/>
       <w:pPr>
-        <w:ind w:left="2940" w:hanging="420"/>
+        <w:ind w:left="2520" w:hanging="420"/>
       </w:pPr>
       <w:rPr>
         <w:rFonts w:ascii="Wingdings" w:hAnsi="Wingdings" w:hint="default"/>
@@ -11827,7 +12734,7 @@
       <w:lvlText w:val=""/>
       <w:lvlJc w:val="left"/>
       <w:pPr>
-        <w:ind w:left="3360" w:hanging="420"/>
+        <w:ind w:left="2940" w:hanging="420"/>
       </w:pPr>
       <w:rPr>
         <w:rFonts w:ascii="Wingdings" w:hAnsi="Wingdings" w:hint="default"/>
@@ -11839,7 +12746,7 @@
       <w:lvlText w:val=""/>
       <w:lvlJc w:val="left"/>
       <w:pPr>
-        <w:ind w:left="3780" w:hanging="420"/>
+        <w:ind w:left="3360" w:hanging="420"/>
       </w:pPr>
       <w:rPr>
         <w:rFonts w:ascii="Wingdings" w:hAnsi="Wingdings" w:hint="default"/>
@@ -11851,7 +12758,7 @@
       <w:lvlText w:val=""/>
       <w:lvlJc w:val="left"/>
       <w:pPr>
-        <w:ind w:left="4200" w:hanging="420"/>
+        <w:ind w:left="3780" w:hanging="420"/>
       </w:pPr>
       <w:rPr>
         <w:rFonts w:ascii="Wingdings" w:hAnsi="Wingdings" w:hint="default"/>
@@ -11859,6 +12766,232 @@
     </w:lvl>
   </w:abstractNum>
   <w:abstractNum w:abstractNumId="5" w15:restartNumberingAfterBreak="0">
+    <w:nsid w:val="585E56E5"/>
+    <w:multiLevelType w:val="hybridMultilevel"/>
+    <w:tmpl w:val="C6A422CE"/>
+    <w:lvl w:ilvl="0" w:tplc="0409000B">
+      <w:start w:val="1"/>
+      <w:numFmt w:val="bullet"/>
+      <w:lvlText w:val=""/>
+      <w:lvlJc w:val="left"/>
+      <w:pPr>
+        <w:ind w:left="420" w:hanging="420"/>
+      </w:pPr>
+      <w:rPr>
+        <w:rFonts w:ascii="Wingdings" w:hAnsi="Wingdings" w:hint="default"/>
+      </w:rPr>
+    </w:lvl>
+    <w:lvl w:ilvl="1" w:tplc="04090003" w:tentative="1">
+      <w:start w:val="1"/>
+      <w:numFmt w:val="bullet"/>
+      <w:lvlText w:val=""/>
+      <w:lvlJc w:val="left"/>
+      <w:pPr>
+        <w:ind w:left="840" w:hanging="420"/>
+      </w:pPr>
+      <w:rPr>
+        <w:rFonts w:ascii="Wingdings" w:hAnsi="Wingdings" w:hint="default"/>
+      </w:rPr>
+    </w:lvl>
+    <w:lvl w:ilvl="2" w:tplc="04090005" w:tentative="1">
+      <w:start w:val="1"/>
+      <w:numFmt w:val="bullet"/>
+      <w:lvlText w:val=""/>
+      <w:lvlJc w:val="left"/>
+      <w:pPr>
+        <w:ind w:left="1260" w:hanging="420"/>
+      </w:pPr>
+      <w:rPr>
+        <w:rFonts w:ascii="Wingdings" w:hAnsi="Wingdings" w:hint="default"/>
+      </w:rPr>
+    </w:lvl>
+    <w:lvl w:ilvl="3" w:tplc="04090001" w:tentative="1">
+      <w:start w:val="1"/>
+      <w:numFmt w:val="bullet"/>
+      <w:lvlText w:val=""/>
+      <w:lvlJc w:val="left"/>
+      <w:pPr>
+        <w:ind w:left="1680" w:hanging="420"/>
+      </w:pPr>
+      <w:rPr>
+        <w:rFonts w:ascii="Wingdings" w:hAnsi="Wingdings" w:hint="default"/>
+      </w:rPr>
+    </w:lvl>
+    <w:lvl w:ilvl="4" w:tplc="04090003" w:tentative="1">
+      <w:start w:val="1"/>
+      <w:numFmt w:val="bullet"/>
+      <w:lvlText w:val=""/>
+      <w:lvlJc w:val="left"/>
+      <w:pPr>
+        <w:ind w:left="2100" w:hanging="420"/>
+      </w:pPr>
+      <w:rPr>
+        <w:rFonts w:ascii="Wingdings" w:hAnsi="Wingdings" w:hint="default"/>
+      </w:rPr>
+    </w:lvl>
+    <w:lvl w:ilvl="5" w:tplc="04090005" w:tentative="1">
+      <w:start w:val="1"/>
+      <w:numFmt w:val="bullet"/>
+      <w:lvlText w:val=""/>
+      <w:lvlJc w:val="left"/>
+      <w:pPr>
+        <w:ind w:left="2520" w:hanging="420"/>
+      </w:pPr>
+      <w:rPr>
+        <w:rFonts w:ascii="Wingdings" w:hAnsi="Wingdings" w:hint="default"/>
+      </w:rPr>
+    </w:lvl>
+    <w:lvl w:ilvl="6" w:tplc="04090001" w:tentative="1">
+      <w:start w:val="1"/>
+      <w:numFmt w:val="bullet"/>
+      <w:lvlText w:val=""/>
+      <w:lvlJc w:val="left"/>
+      <w:pPr>
+        <w:ind w:left="2940" w:hanging="420"/>
+      </w:pPr>
+      <w:rPr>
+        <w:rFonts w:ascii="Wingdings" w:hAnsi="Wingdings" w:hint="default"/>
+      </w:rPr>
+    </w:lvl>
+    <w:lvl w:ilvl="7" w:tplc="04090003" w:tentative="1">
+      <w:start w:val="1"/>
+      <w:numFmt w:val="bullet"/>
+      <w:lvlText w:val=""/>
+      <w:lvlJc w:val="left"/>
+      <w:pPr>
+        <w:ind w:left="3360" w:hanging="420"/>
+      </w:pPr>
+      <w:rPr>
+        <w:rFonts w:ascii="Wingdings" w:hAnsi="Wingdings" w:hint="default"/>
+      </w:rPr>
+    </w:lvl>
+    <w:lvl w:ilvl="8" w:tplc="04090005" w:tentative="1">
+      <w:start w:val="1"/>
+      <w:numFmt w:val="bullet"/>
+      <w:lvlText w:val=""/>
+      <w:lvlJc w:val="left"/>
+      <w:pPr>
+        <w:ind w:left="3780" w:hanging="420"/>
+      </w:pPr>
+      <w:rPr>
+        <w:rFonts w:ascii="Wingdings" w:hAnsi="Wingdings" w:hint="default"/>
+      </w:rPr>
+    </w:lvl>
+  </w:abstractNum>
+  <w:abstractNum w:abstractNumId="6" w15:restartNumberingAfterBreak="0">
+    <w:nsid w:val="5981654E"/>
+    <w:multiLevelType w:val="hybridMultilevel"/>
+    <w:tmpl w:val="51269204"/>
+    <w:lvl w:ilvl="0" w:tplc="0409000B">
+      <w:start w:val="1"/>
+      <w:numFmt w:val="bullet"/>
+      <w:lvlText w:val=""/>
+      <w:lvlJc w:val="left"/>
+      <w:pPr>
+        <w:ind w:left="840" w:hanging="420"/>
+      </w:pPr>
+      <w:rPr>
+        <w:rFonts w:ascii="Wingdings" w:hAnsi="Wingdings" w:hint="default"/>
+      </w:rPr>
+    </w:lvl>
+    <w:lvl w:ilvl="1" w:tplc="04090003" w:tentative="1">
+      <w:start w:val="1"/>
+      <w:numFmt w:val="bullet"/>
+      <w:lvlText w:val=""/>
+      <w:lvlJc w:val="left"/>
+      <w:pPr>
+        <w:ind w:left="1260" w:hanging="420"/>
+      </w:pPr>
+      <w:rPr>
+        <w:rFonts w:ascii="Wingdings" w:hAnsi="Wingdings" w:hint="default"/>
+      </w:rPr>
+    </w:lvl>
+    <w:lvl w:ilvl="2" w:tplc="04090005" w:tentative="1">
+      <w:start w:val="1"/>
+      <w:numFmt w:val="bullet"/>
+      <w:lvlText w:val=""/>
+      <w:lvlJc w:val="left"/>
+      <w:pPr>
+        <w:ind w:left="1680" w:hanging="420"/>
+      </w:pPr>
+      <w:rPr>
+        <w:rFonts w:ascii="Wingdings" w:hAnsi="Wingdings" w:hint="default"/>
+      </w:rPr>
+    </w:lvl>
+    <w:lvl w:ilvl="3" w:tplc="04090001" w:tentative="1">
+      <w:start w:val="1"/>
+      <w:numFmt w:val="bullet"/>
+      <w:lvlText w:val=""/>
+      <w:lvlJc w:val="left"/>
+      <w:pPr>
+        <w:ind w:left="2100" w:hanging="420"/>
+      </w:pPr>
+      <w:rPr>
+        <w:rFonts w:ascii="Wingdings" w:hAnsi="Wingdings" w:hint="default"/>
+      </w:rPr>
+    </w:lvl>
+    <w:lvl w:ilvl="4" w:tplc="04090003" w:tentative="1">
+      <w:start w:val="1"/>
+      <w:numFmt w:val="bullet"/>
+      <w:lvlText w:val=""/>
+      <w:lvlJc w:val="left"/>
+      <w:pPr>
+        <w:ind w:left="2520" w:hanging="420"/>
+      </w:pPr>
+      <w:rPr>
+        <w:rFonts w:ascii="Wingdings" w:hAnsi="Wingdings" w:hint="default"/>
+      </w:rPr>
+    </w:lvl>
+    <w:lvl w:ilvl="5" w:tplc="04090005" w:tentative="1">
+      <w:start w:val="1"/>
+      <w:numFmt w:val="bullet"/>
+      <w:lvlText w:val=""/>
+      <w:lvlJc w:val="left"/>
+      <w:pPr>
+        <w:ind w:left="2940" w:hanging="420"/>
+      </w:pPr>
+      <w:rPr>
+        <w:rFonts w:ascii="Wingdings" w:hAnsi="Wingdings" w:hint="default"/>
+      </w:rPr>
+    </w:lvl>
+    <w:lvl w:ilvl="6" w:tplc="04090001" w:tentative="1">
+      <w:start w:val="1"/>
+      <w:numFmt w:val="bullet"/>
+      <w:lvlText w:val=""/>
+      <w:lvlJc w:val="left"/>
+      <w:pPr>
+        <w:ind w:left="3360" w:hanging="420"/>
+      </w:pPr>
+      <w:rPr>
+        <w:rFonts w:ascii="Wingdings" w:hAnsi="Wingdings" w:hint="default"/>
+      </w:rPr>
+    </w:lvl>
+    <w:lvl w:ilvl="7" w:tplc="04090003" w:tentative="1">
+      <w:start w:val="1"/>
+      <w:numFmt w:val="bullet"/>
+      <w:lvlText w:val=""/>
+      <w:lvlJc w:val="left"/>
+      <w:pPr>
+        <w:ind w:left="3780" w:hanging="420"/>
+      </w:pPr>
+      <w:rPr>
+        <w:rFonts w:ascii="Wingdings" w:hAnsi="Wingdings" w:hint="default"/>
+      </w:rPr>
+    </w:lvl>
+    <w:lvl w:ilvl="8" w:tplc="04090005" w:tentative="1">
+      <w:start w:val="1"/>
+      <w:numFmt w:val="bullet"/>
+      <w:lvlText w:val=""/>
+      <w:lvlJc w:val="left"/>
+      <w:pPr>
+        <w:ind w:left="4200" w:hanging="420"/>
+      </w:pPr>
+      <w:rPr>
+        <w:rFonts w:ascii="Wingdings" w:hAnsi="Wingdings" w:hint="default"/>
+      </w:rPr>
+    </w:lvl>
+  </w:abstractNum>
+  <w:abstractNum w:abstractNumId="7" w15:restartNumberingAfterBreak="0">
     <w:nsid w:val="5A9A1749"/>
     <w:multiLevelType w:val="hybridMultilevel"/>
     <w:tmpl w:val="229058D6"/>
@@ -11965,6 +13098,119 @@
       <w:lvlJc w:val="left"/>
       <w:pPr>
         <w:ind w:left="6480" w:hanging="360"/>
+      </w:pPr>
+      <w:rPr>
+        <w:rFonts w:ascii="Wingdings" w:hAnsi="Wingdings" w:hint="default"/>
+      </w:rPr>
+    </w:lvl>
+  </w:abstractNum>
+  <w:abstractNum w:abstractNumId="8" w15:restartNumberingAfterBreak="0">
+    <w:nsid w:val="734617F3"/>
+    <w:multiLevelType w:val="hybridMultilevel"/>
+    <w:tmpl w:val="D7F09324"/>
+    <w:lvl w:ilvl="0" w:tplc="0409000B">
+      <w:start w:val="1"/>
+      <w:numFmt w:val="bullet"/>
+      <w:lvlText w:val=""/>
+      <w:lvlJc w:val="left"/>
+      <w:pPr>
+        <w:ind w:left="420" w:hanging="420"/>
+      </w:pPr>
+      <w:rPr>
+        <w:rFonts w:ascii="Wingdings" w:hAnsi="Wingdings" w:hint="default"/>
+      </w:rPr>
+    </w:lvl>
+    <w:lvl w:ilvl="1" w:tplc="04090003" w:tentative="1">
+      <w:start w:val="1"/>
+      <w:numFmt w:val="bullet"/>
+      <w:lvlText w:val=""/>
+      <w:lvlJc w:val="left"/>
+      <w:pPr>
+        <w:ind w:left="840" w:hanging="420"/>
+      </w:pPr>
+      <w:rPr>
+        <w:rFonts w:ascii="Wingdings" w:hAnsi="Wingdings" w:hint="default"/>
+      </w:rPr>
+    </w:lvl>
+    <w:lvl w:ilvl="2" w:tplc="04090005" w:tentative="1">
+      <w:start w:val="1"/>
+      <w:numFmt w:val="bullet"/>
+      <w:lvlText w:val=""/>
+      <w:lvlJc w:val="left"/>
+      <w:pPr>
+        <w:ind w:left="1260" w:hanging="420"/>
+      </w:pPr>
+      <w:rPr>
+        <w:rFonts w:ascii="Wingdings" w:hAnsi="Wingdings" w:hint="default"/>
+      </w:rPr>
+    </w:lvl>
+    <w:lvl w:ilvl="3" w:tplc="04090001" w:tentative="1">
+      <w:start w:val="1"/>
+      <w:numFmt w:val="bullet"/>
+      <w:lvlText w:val=""/>
+      <w:lvlJc w:val="left"/>
+      <w:pPr>
+        <w:ind w:left="1680" w:hanging="420"/>
+      </w:pPr>
+      <w:rPr>
+        <w:rFonts w:ascii="Wingdings" w:hAnsi="Wingdings" w:hint="default"/>
+      </w:rPr>
+    </w:lvl>
+    <w:lvl w:ilvl="4" w:tplc="04090003" w:tentative="1">
+      <w:start w:val="1"/>
+      <w:numFmt w:val="bullet"/>
+      <w:lvlText w:val=""/>
+      <w:lvlJc w:val="left"/>
+      <w:pPr>
+        <w:ind w:left="2100" w:hanging="420"/>
+      </w:pPr>
+      <w:rPr>
+        <w:rFonts w:ascii="Wingdings" w:hAnsi="Wingdings" w:hint="default"/>
+      </w:rPr>
+    </w:lvl>
+    <w:lvl w:ilvl="5" w:tplc="04090005" w:tentative="1">
+      <w:start w:val="1"/>
+      <w:numFmt w:val="bullet"/>
+      <w:lvlText w:val=""/>
+      <w:lvlJc w:val="left"/>
+      <w:pPr>
+        <w:ind w:left="2520" w:hanging="420"/>
+      </w:pPr>
+      <w:rPr>
+        <w:rFonts w:ascii="Wingdings" w:hAnsi="Wingdings" w:hint="default"/>
+      </w:rPr>
+    </w:lvl>
+    <w:lvl w:ilvl="6" w:tplc="04090001" w:tentative="1">
+      <w:start w:val="1"/>
+      <w:numFmt w:val="bullet"/>
+      <w:lvlText w:val=""/>
+      <w:lvlJc w:val="left"/>
+      <w:pPr>
+        <w:ind w:left="2940" w:hanging="420"/>
+      </w:pPr>
+      <w:rPr>
+        <w:rFonts w:ascii="Wingdings" w:hAnsi="Wingdings" w:hint="default"/>
+      </w:rPr>
+    </w:lvl>
+    <w:lvl w:ilvl="7" w:tplc="04090003" w:tentative="1">
+      <w:start w:val="1"/>
+      <w:numFmt w:val="bullet"/>
+      <w:lvlText w:val=""/>
+      <w:lvlJc w:val="left"/>
+      <w:pPr>
+        <w:ind w:left="3360" w:hanging="420"/>
+      </w:pPr>
+      <w:rPr>
+        <w:rFonts w:ascii="Wingdings" w:hAnsi="Wingdings" w:hint="default"/>
+      </w:rPr>
+    </w:lvl>
+    <w:lvl w:ilvl="8" w:tplc="04090005" w:tentative="1">
+      <w:start w:val="1"/>
+      <w:numFmt w:val="bullet"/>
+      <w:lvlText w:val=""/>
+      <w:lvlJc w:val="left"/>
+      <w:pPr>
+        <w:ind w:left="3780" w:hanging="420"/>
       </w:pPr>
       <w:rPr>
         <w:rFonts w:ascii="Wingdings" w:hAnsi="Wingdings" w:hint="default"/>
@@ -11978,7 +13224,7 @@
     <w:abstractNumId w:val="3"/>
   </w:num>
   <w:num w:numId="3">
-    <w:abstractNumId w:val="5"/>
+    <w:abstractNumId w:val="7"/>
   </w:num>
   <w:num w:numId="4">
     <w:abstractNumId w:val="1"/>
@@ -11987,13 +13233,22 @@
     <w:abstractNumId w:val="2"/>
   </w:num>
   <w:num w:numId="6">
+    <w:abstractNumId w:val="6"/>
+  </w:num>
+  <w:num w:numId="7">
+    <w:abstractNumId w:val="8"/>
+  </w:num>
+  <w:num w:numId="8">
+    <w:abstractNumId w:val="5"/>
+  </w:num>
+  <w:num w:numId="9">
     <w:abstractNumId w:val="4"/>
   </w:num>
 </w:numbering>
 </file>
 
 <file path=word/styles.xml><?xml version="1.0" encoding="utf-8"?>
-<w:styles xmlns:mc="http://schemas.openxmlformats.org/markup-compatibility/2006" xmlns:r="http://schemas.openxmlformats.org/officeDocument/2006/relationships" xmlns:w="http://schemas.openxmlformats.org/wordprocessingml/2006/main" xmlns:w14="http://schemas.microsoft.com/office/word/2010/wordml" xmlns:w15="http://schemas.microsoft.com/office/word/2012/wordml" xmlns:w16cex="http://schemas.microsoft.com/office/word/2018/wordml/cex" xmlns:w16cid="http://schemas.microsoft.com/office/word/2016/wordml/cid" xmlns:w16="http://schemas.microsoft.com/office/word/2018/wordml" xmlns:w16se="http://schemas.microsoft.com/office/word/2015/wordml/symex" mc:Ignorable="w14 w15 w16se w16cid w16 w16cex">
+<w:styles xmlns:mc="http://schemas.openxmlformats.org/markup-compatibility/2006" xmlns:r="http://schemas.openxmlformats.org/officeDocument/2006/relationships" xmlns:w="http://schemas.openxmlformats.org/wordprocessingml/2006/main" xmlns:w14="http://schemas.microsoft.com/office/word/2010/wordml" xmlns:w15="http://schemas.microsoft.com/office/word/2012/wordml" xmlns:w16cid="http://schemas.microsoft.com/office/word/2016/wordml/cid" xmlns:w16se="http://schemas.microsoft.com/office/word/2015/wordml/symex" mc:Ignorable="w14 w15 w16se w16cid">
   <w:docDefaults>
     <w:rPrDefault>
       <w:rPr>
@@ -12009,7 +13264,7 @@
       </w:pPr>
     </w:pPrDefault>
   </w:docDefaults>
-  <w:latentStyles w:defLockedState="0" w:defUIPriority="99" w:defSemiHidden="0" w:defUnhideWhenUsed="0" w:defQFormat="0" w:count="376">
+  <w:latentStyles w:defLockedState="0" w:defUIPriority="99" w:defSemiHidden="0" w:defUnhideWhenUsed="0" w:defQFormat="0" w:count="375">
     <w:lsdException w:name="Normal" w:uiPriority="0" w:qFormat="1"/>
     <w:lsdException w:name="heading 1" w:uiPriority="9" w:qFormat="1"/>
     <w:lsdException w:name="heading 2" w:semiHidden="1" w:uiPriority="9" w:unhideWhenUsed="1" w:qFormat="1"/>
@@ -12115,6 +13370,7 @@
     <w:lsdException w:name="HTML Sample" w:semiHidden="1" w:unhideWhenUsed="1"/>
     <w:lsdException w:name="HTML Typewriter" w:semiHidden="1" w:unhideWhenUsed="1"/>
     <w:lsdException w:name="HTML Variable" w:semiHidden="1" w:unhideWhenUsed="1"/>
+    <w:lsdException w:name="Normal Table" w:semiHidden="1" w:unhideWhenUsed="1"/>
     <w:lsdException w:name="annotation subject" w:semiHidden="1" w:unhideWhenUsed="1"/>
     <w:lsdException w:name="No List" w:semiHidden="1" w:unhideWhenUsed="1"/>
     <w:lsdException w:name="Outline List 1" w:semiHidden="1" w:unhideWhenUsed="1"/>
@@ -12161,8 +13417,10 @@
     <w:lsdException w:name="Table Subtle 2" w:semiHidden="1" w:unhideWhenUsed="1"/>
     <w:lsdException w:name="Table Web 1" w:semiHidden="1" w:unhideWhenUsed="1"/>
     <w:lsdException w:name="Table Web 2" w:semiHidden="1" w:unhideWhenUsed="1"/>
+    <w:lsdException w:name="Table Web 3" w:semiHidden="1" w:unhideWhenUsed="1"/>
     <w:lsdException w:name="Balloon Text" w:semiHidden="1" w:unhideWhenUsed="1"/>
     <w:lsdException w:name="Table Grid" w:uiPriority="39"/>
+    <w:lsdException w:name="Table Theme" w:semiHidden="1" w:unhideWhenUsed="1"/>
     <w:lsdException w:name="Placeholder Text" w:semiHidden="1"/>
     <w:lsdException w:name="No Spacing" w:uiPriority="1" w:qFormat="1"/>
     <w:lsdException w:name="Light Shading" w:uiPriority="60"/>
@@ -12382,18 +13640,17 @@
     <w:lsdException w:name="Smart Hyperlink" w:semiHidden="1" w:unhideWhenUsed="1"/>
     <w:lsdException w:name="Hashtag" w:semiHidden="1" w:unhideWhenUsed="1"/>
     <w:lsdException w:name="Unresolved Mention" w:semiHidden="1" w:unhideWhenUsed="1"/>
-    <w:lsdException w:name="Smart Link" w:semiHidden="1" w:unhideWhenUsed="1"/>
   </w:latentStyles>
-  <w:style w:type="paragraph" w:default="1" w:styleId="Normal">
+  <w:style w:type="paragraph" w:default="1" w:styleId="a">
     <w:name w:val="Normal"/>
     <w:qFormat/>
     <w:rsid w:val="00B837FB"/>
   </w:style>
-  <w:style w:type="paragraph" w:styleId="Heading1">
+  <w:style w:type="paragraph" w:styleId="1">
     <w:name w:val="heading 1"/>
-    <w:basedOn w:val="Normal"/>
-    <w:next w:val="Normal"/>
-    <w:link w:val="Heading1Char"/>
+    <w:basedOn w:val="a"/>
+    <w:next w:val="a"/>
+    <w:link w:val="10"/>
     <w:uiPriority w:val="9"/>
     <w:qFormat/>
     <w:rsid w:val="00287BEE"/>
@@ -12411,11 +13668,11 @@
       <w:szCs w:val="44"/>
     </w:rPr>
   </w:style>
-  <w:style w:type="paragraph" w:styleId="Heading2">
+  <w:style w:type="paragraph" w:styleId="2">
     <w:name w:val="heading 2"/>
-    <w:basedOn w:val="Normal"/>
-    <w:next w:val="Normal"/>
-    <w:link w:val="Heading2Char"/>
+    <w:basedOn w:val="a"/>
+    <w:next w:val="a"/>
+    <w:link w:val="20"/>
     <w:uiPriority w:val="9"/>
     <w:unhideWhenUsed/>
     <w:qFormat/>
@@ -12438,13 +13695,13 @@
       <w:szCs w:val="32"/>
     </w:rPr>
   </w:style>
-  <w:style w:type="character" w:default="1" w:styleId="DefaultParagraphFont">
+  <w:style w:type="character" w:default="1" w:styleId="a0">
     <w:name w:val="Default Paragraph Font"/>
     <w:uiPriority w:val="1"/>
     <w:semiHidden/>
     <w:unhideWhenUsed/>
   </w:style>
-  <w:style w:type="table" w:default="1" w:styleId="TableNormal">
+  <w:style w:type="table" w:default="1" w:styleId="a1">
     <w:name w:val="Normal Table"/>
     <w:uiPriority w:val="99"/>
     <w:semiHidden/>
@@ -12459,15 +13716,15 @@
       </w:tblCellMar>
     </w:tblPr>
   </w:style>
-  <w:style w:type="numbering" w:default="1" w:styleId="NoList">
+  <w:style w:type="numbering" w:default="1" w:styleId="a2">
     <w:name w:val="No List"/>
     <w:uiPriority w:val="99"/>
     <w:semiHidden/>
     <w:unhideWhenUsed/>
   </w:style>
-  <w:style w:type="character" w:styleId="PlaceholderText">
+  <w:style w:type="character" w:styleId="a3">
     <w:name w:val="Placeholder Text"/>
-    <w:basedOn w:val="DefaultParagraphFont"/>
+    <w:basedOn w:val="a0"/>
     <w:uiPriority w:val="99"/>
     <w:semiHidden/>
     <w:rsid w:val="008E5F0A"/>
@@ -12475,9 +13732,9 @@
       <w:color w:val="808080"/>
     </w:rPr>
   </w:style>
-  <w:style w:type="table" w:styleId="TableGrid">
+  <w:style w:type="table" w:styleId="a4">
     <w:name w:val="Table Grid"/>
-    <w:basedOn w:val="TableNormal"/>
+    <w:basedOn w:val="a1"/>
     <w:uiPriority w:val="39"/>
     <w:rsid w:val="00EF22E4"/>
     <w:pPr>
@@ -12494,9 +13751,9 @@
       </w:tblBorders>
     </w:tblPr>
   </w:style>
-  <w:style w:type="paragraph" w:styleId="ListParagraph">
+  <w:style w:type="paragraph" w:styleId="a5">
     <w:name w:val="List Paragraph"/>
-    <w:basedOn w:val="Normal"/>
+    <w:basedOn w:val="a"/>
     <w:uiPriority w:val="34"/>
     <w:qFormat/>
     <w:rsid w:val="0020505E"/>
@@ -12505,9 +13762,9 @@
       <w:contextualSpacing/>
     </w:pPr>
   </w:style>
-  <w:style w:type="character" w:styleId="HTMLCode">
+  <w:style w:type="character" w:styleId="HTML">
     <w:name w:val="HTML Code"/>
-    <w:basedOn w:val="DefaultParagraphFont"/>
+    <w:basedOn w:val="a0"/>
     <w:rsid w:val="007F23A6"/>
     <w:rPr>
       <w:rFonts w:ascii="Courier New" w:eastAsia="Times New Roman" w:hAnsi="Courier New" w:cs="Courier New"/>
@@ -12515,9 +13772,9 @@
       <w:szCs w:val="20"/>
     </w:rPr>
   </w:style>
-  <w:style w:type="character" w:styleId="CommentReference">
+  <w:style w:type="character" w:styleId="a6">
     <w:name w:val="annotation reference"/>
-    <w:basedOn w:val="DefaultParagraphFont"/>
+    <w:basedOn w:val="a0"/>
     <w:uiPriority w:val="99"/>
     <w:semiHidden/>
     <w:unhideWhenUsed/>
@@ -12527,28 +13784,28 @@
       <w:szCs w:val="21"/>
     </w:rPr>
   </w:style>
-  <w:style w:type="paragraph" w:styleId="CommentText">
+  <w:style w:type="paragraph" w:styleId="a7">
     <w:name w:val="annotation text"/>
-    <w:basedOn w:val="Normal"/>
-    <w:link w:val="CommentTextChar"/>
+    <w:basedOn w:val="a"/>
+    <w:link w:val="a8"/>
     <w:uiPriority w:val="99"/>
     <w:semiHidden/>
     <w:unhideWhenUsed/>
     <w:rsid w:val="0068791C"/>
   </w:style>
-  <w:style w:type="character" w:customStyle="1" w:styleId="CommentTextChar">
-    <w:name w:val="Comment Text Char"/>
-    <w:basedOn w:val="DefaultParagraphFont"/>
-    <w:link w:val="CommentText"/>
+  <w:style w:type="character" w:customStyle="1" w:styleId="a8">
+    <w:name w:val="批注文字 字符"/>
+    <w:basedOn w:val="a0"/>
+    <w:link w:val="a7"/>
     <w:uiPriority w:val="99"/>
     <w:semiHidden/>
     <w:rsid w:val="0068791C"/>
   </w:style>
-  <w:style w:type="paragraph" w:styleId="CommentSubject">
+  <w:style w:type="paragraph" w:styleId="a9">
     <w:name w:val="annotation subject"/>
-    <w:basedOn w:val="CommentText"/>
-    <w:next w:val="CommentText"/>
-    <w:link w:val="CommentSubjectChar"/>
+    <w:basedOn w:val="a7"/>
+    <w:next w:val="a7"/>
+    <w:link w:val="aa"/>
     <w:uiPriority w:val="99"/>
     <w:semiHidden/>
     <w:unhideWhenUsed/>
@@ -12558,10 +13815,10 @@
       <w:bCs/>
     </w:rPr>
   </w:style>
-  <w:style w:type="character" w:customStyle="1" w:styleId="CommentSubjectChar">
-    <w:name w:val="Comment Subject Char"/>
-    <w:basedOn w:val="CommentTextChar"/>
-    <w:link w:val="CommentSubject"/>
+  <w:style w:type="character" w:customStyle="1" w:styleId="aa">
+    <w:name w:val="批注主题 字符"/>
+    <w:basedOn w:val="a8"/>
+    <w:link w:val="a9"/>
     <w:uiPriority w:val="99"/>
     <w:semiHidden/>
     <w:rsid w:val="0068791C"/>
@@ -12570,10 +13827,10 @@
       <w:bCs/>
     </w:rPr>
   </w:style>
-  <w:style w:type="paragraph" w:styleId="BalloonText">
+  <w:style w:type="paragraph" w:styleId="ab">
     <w:name w:val="Balloon Text"/>
-    <w:basedOn w:val="Normal"/>
-    <w:link w:val="BalloonTextChar"/>
+    <w:basedOn w:val="a"/>
+    <w:link w:val="ac"/>
     <w:uiPriority w:val="99"/>
     <w:semiHidden/>
     <w:unhideWhenUsed/>
@@ -12586,10 +13843,10 @@
       <w:szCs w:val="18"/>
     </w:rPr>
   </w:style>
-  <w:style w:type="character" w:customStyle="1" w:styleId="BalloonTextChar">
-    <w:name w:val="Balloon Text Char"/>
-    <w:basedOn w:val="DefaultParagraphFont"/>
-    <w:link w:val="BalloonText"/>
+  <w:style w:type="character" w:customStyle="1" w:styleId="ac">
+    <w:name w:val="批注框文本 字符"/>
+    <w:basedOn w:val="a0"/>
+    <w:link w:val="ab"/>
     <w:uiPriority w:val="99"/>
     <w:semiHidden/>
     <w:rsid w:val="0068791C"/>
@@ -12598,10 +13855,10 @@
       <w:szCs w:val="18"/>
     </w:rPr>
   </w:style>
-  <w:style w:type="character" w:customStyle="1" w:styleId="Heading2Char">
-    <w:name w:val="Heading 2 Char"/>
-    <w:basedOn w:val="DefaultParagraphFont"/>
-    <w:link w:val="Heading2"/>
+  <w:style w:type="character" w:customStyle="1" w:styleId="20">
+    <w:name w:val="标题 2 字符"/>
+    <w:basedOn w:val="a0"/>
+    <w:link w:val="2"/>
     <w:uiPriority w:val="9"/>
     <w:rsid w:val="00E6316C"/>
     <w:rPr>
@@ -12616,8 +13873,8 @@
   </w:style>
   <w:style w:type="paragraph" w:customStyle="1" w:styleId="AMDisplayEquation">
     <w:name w:val="AMDisplayEquation"/>
-    <w:basedOn w:val="Normal"/>
-    <w:next w:val="Normal"/>
+    <w:basedOn w:val="a"/>
+    <w:next w:val="a"/>
     <w:link w:val="AMDisplayEquation0"/>
     <w:rsid w:val="003816D7"/>
     <w:pPr>
@@ -12640,7 +13897,7 @@
   </w:style>
   <w:style w:type="character" w:customStyle="1" w:styleId="AMDisplayEquation0">
     <w:name w:val="AMDisplayEquation 字符"/>
-    <w:basedOn w:val="DefaultParagraphFont"/>
+    <w:basedOn w:val="a0"/>
     <w:link w:val="AMDisplayEquation"/>
     <w:rsid w:val="003816D7"/>
     <w:rPr>
@@ -12651,10 +13908,10 @@
       <w:szCs w:val="24"/>
     </w:rPr>
   </w:style>
-  <w:style w:type="character" w:customStyle="1" w:styleId="Heading1Char">
-    <w:name w:val="Heading 1 Char"/>
-    <w:basedOn w:val="DefaultParagraphFont"/>
-    <w:link w:val="Heading1"/>
+  <w:style w:type="character" w:customStyle="1" w:styleId="10">
+    <w:name w:val="标题 1 字符"/>
+    <w:basedOn w:val="a0"/>
+    <w:link w:val="1"/>
     <w:uiPriority w:val="9"/>
     <w:rsid w:val="00287BEE"/>
     <w:rPr>
@@ -12665,10 +13922,10 @@
       <w:szCs w:val="44"/>
     </w:rPr>
   </w:style>
-  <w:style w:type="paragraph" w:styleId="Header">
+  <w:style w:type="paragraph" w:styleId="ad">
     <w:name w:val="header"/>
-    <w:basedOn w:val="Normal"/>
-    <w:link w:val="HeaderChar"/>
+    <w:basedOn w:val="a"/>
+    <w:link w:val="ae"/>
     <w:uiPriority w:val="99"/>
     <w:unhideWhenUsed/>
     <w:rsid w:val="00896AFC"/>
@@ -12689,10 +13946,10 @@
       <w:szCs w:val="18"/>
     </w:rPr>
   </w:style>
-  <w:style w:type="character" w:customStyle="1" w:styleId="HeaderChar">
-    <w:name w:val="Header Char"/>
-    <w:basedOn w:val="DefaultParagraphFont"/>
-    <w:link w:val="Header"/>
+  <w:style w:type="character" w:customStyle="1" w:styleId="ae">
+    <w:name w:val="页眉 字符"/>
+    <w:basedOn w:val="a0"/>
+    <w:link w:val="ad"/>
     <w:uiPriority w:val="99"/>
     <w:rsid w:val="00896AFC"/>
     <w:rPr>
@@ -12700,10 +13957,10 @@
       <w:szCs w:val="18"/>
     </w:rPr>
   </w:style>
-  <w:style w:type="paragraph" w:styleId="Footer">
+  <w:style w:type="paragraph" w:styleId="af">
     <w:name w:val="footer"/>
-    <w:basedOn w:val="Normal"/>
-    <w:link w:val="FooterChar"/>
+    <w:basedOn w:val="a"/>
+    <w:link w:val="af0"/>
     <w:uiPriority w:val="99"/>
     <w:unhideWhenUsed/>
     <w:rsid w:val="00896AFC"/>
@@ -12720,10 +13977,10 @@
       <w:szCs w:val="18"/>
     </w:rPr>
   </w:style>
-  <w:style w:type="character" w:customStyle="1" w:styleId="FooterChar">
-    <w:name w:val="Footer Char"/>
-    <w:basedOn w:val="DefaultParagraphFont"/>
-    <w:link w:val="Footer"/>
+  <w:style w:type="character" w:customStyle="1" w:styleId="af0">
+    <w:name w:val="页脚 字符"/>
+    <w:basedOn w:val="a0"/>
+    <w:link w:val="af"/>
     <w:uiPriority w:val="99"/>
     <w:rsid w:val="00896AFC"/>
     <w:rPr>
@@ -13034,7 +14291,7 @@
 </file>
 
 <file path=customXml/itemProps1.xml><?xml version="1.0" encoding="utf-8"?>
-<ds:datastoreItem xmlns:ds="http://schemas.openxmlformats.org/officeDocument/2006/customXml" ds:itemID="{BD2A52C8-71FD-49A3-A579-3EB8A83902FB}">
+<ds:datastoreItem xmlns:ds="http://schemas.openxmlformats.org/officeDocument/2006/customXml" ds:itemID="{D4A7E241-C59D-403A-B7F9-18083AC6C2C6}">
   <ds:schemaRefs>
     <ds:schemaRef ds:uri="http://schemas.openxmlformats.org/officeDocument/2006/bibliography"/>
   </ds:schemaRefs>

</xml_diff>